<commit_message>
Add fvl bypass mode test for Vista Creek (#880)
* Add fvl bypass mode test tool.
* Update tools guide for fvl bypass tool.
</commit_message>
<xml_diff>
--- a/doc/src/fpga_tools/OPAE tools guide for Vista Creek.docx
+++ b/doc/src/fpga_tools/OPAE tools guide for Vista Creek.docx
@@ -202,7 +202,7 @@
           <w:b/>
           <w:sz w:val="32"/>
         </w:rPr>
-        <w:t>4</w:t>
+        <w:t>5</w:t>
       </w:r>
     </w:p>
     <w:p>
@@ -1426,6 +1426,169 @@
                 <w:lang w:eastAsia="ja-JP"/>
               </w:rPr>
               <w:t>Integrate 8x10G and 2x1x25G tools description</w:t>
+            </w:r>
+          </w:p>
+        </w:tc>
+        <w:tc>
+          <w:tcPr>
+            <w:tcW w:w="1950" w:type="dxa"/>
+            <w:tcBorders>
+              <w:top w:val="single" w:sz="6" w:space="0" w:color="000000"/>
+              <w:left w:val="single" w:sz="6" w:space="0" w:color="000000"/>
+              <w:bottom w:val="single" w:sz="6" w:space="0" w:color="000000"/>
+              <w:right w:val="single" w:sz="12" w:space="0" w:color="000000"/>
+            </w:tcBorders>
+            <w:vAlign w:val="center"/>
+          </w:tcPr>
+          <w:p>
+            <w:pPr>
+              <w:spacing w:before="100" w:beforeAutospacing="1" w:after="100" w:afterAutospacing="1" w:line="288" w:lineRule="auto"/>
+              <w:ind w:right="-153"/>
+              <w:rPr>
+                <w:rFonts w:ascii="Arial" w:eastAsia="MS Mincho" w:hAnsi="Arial"/>
+                <w:sz w:val="16"/>
+                <w:szCs w:val="16"/>
+                <w:lang w:eastAsia="ja-JP"/>
+              </w:rPr>
+            </w:pPr>
+          </w:p>
+        </w:tc>
+      </w:tr>
+      <w:tr>
+        <w:trPr>
+          <w:jc w:val="center"/>
+        </w:trPr>
+        <w:tc>
+          <w:tcPr>
+            <w:tcW w:w="975" w:type="dxa"/>
+            <w:tcBorders>
+              <w:top w:val="single" w:sz="6" w:space="0" w:color="000000"/>
+              <w:left w:val="single" w:sz="12" w:space="0" w:color="000000"/>
+              <w:bottom w:val="single" w:sz="6" w:space="0" w:color="000000"/>
+              <w:right w:val="single" w:sz="6" w:space="0" w:color="000000"/>
+            </w:tcBorders>
+            <w:vAlign w:val="center"/>
+          </w:tcPr>
+          <w:p>
+            <w:pPr>
+              <w:spacing w:before="100" w:beforeAutospacing="1" w:after="100" w:afterAutospacing="1" w:line="288" w:lineRule="auto"/>
+              <w:ind w:left="-99" w:right="-82"/>
+              <w:jc w:val="center"/>
+              <w:rPr>
+                <w:rFonts w:ascii="Arial" w:eastAsia="MS Mincho" w:hAnsi="Arial"/>
+                <w:sz w:val="16"/>
+                <w:szCs w:val="16"/>
+                <w:lang w:eastAsia="ja-JP"/>
+              </w:rPr>
+            </w:pPr>
+            <w:r>
+              <w:rPr>
+                <w:rFonts w:ascii="Arial" w:eastAsia="MS Mincho" w:hAnsi="Arial"/>
+                <w:sz w:val="16"/>
+                <w:szCs w:val="16"/>
+                <w:lang w:eastAsia="ja-JP"/>
+              </w:rPr>
+              <w:t>1.5</w:t>
+            </w:r>
+          </w:p>
+        </w:tc>
+        <w:tc>
+          <w:tcPr>
+            <w:tcW w:w="1143" w:type="dxa"/>
+            <w:tcBorders>
+              <w:top w:val="single" w:sz="6" w:space="0" w:color="000000"/>
+              <w:left w:val="single" w:sz="6" w:space="0" w:color="000000"/>
+              <w:bottom w:val="single" w:sz="6" w:space="0" w:color="000000"/>
+              <w:right w:val="single" w:sz="6" w:space="0" w:color="000000"/>
+            </w:tcBorders>
+            <w:vAlign w:val="center"/>
+          </w:tcPr>
+          <w:p>
+            <w:pPr>
+              <w:spacing w:before="100" w:beforeAutospacing="1" w:after="100" w:afterAutospacing="1" w:line="288" w:lineRule="auto"/>
+              <w:jc w:val="center"/>
+              <w:rPr>
+                <w:rFonts w:ascii="Arial" w:eastAsia="MS Mincho" w:hAnsi="Arial"/>
+                <w:sz w:val="16"/>
+                <w:szCs w:val="16"/>
+                <w:lang w:eastAsia="ja-JP"/>
+              </w:rPr>
+            </w:pPr>
+            <w:r>
+              <w:rPr>
+                <w:rFonts w:ascii="Arial" w:eastAsia="MS Mincho" w:hAnsi="Arial"/>
+                <w:sz w:val="16"/>
+                <w:szCs w:val="16"/>
+                <w:lang w:eastAsia="ja-JP"/>
+              </w:rPr>
+              <w:t>Huang Wei</w:t>
+            </w:r>
+          </w:p>
+        </w:tc>
+        <w:tc>
+          <w:tcPr>
+            <w:tcW w:w="1080" w:type="dxa"/>
+            <w:tcBorders>
+              <w:top w:val="single" w:sz="6" w:space="0" w:color="000000"/>
+              <w:left w:val="single" w:sz="6" w:space="0" w:color="000000"/>
+              <w:bottom w:val="single" w:sz="6" w:space="0" w:color="000000"/>
+              <w:right w:val="single" w:sz="6" w:space="0" w:color="000000"/>
+            </w:tcBorders>
+            <w:vAlign w:val="center"/>
+          </w:tcPr>
+          <w:p>
+            <w:pPr>
+              <w:spacing w:before="100" w:beforeAutospacing="1" w:after="100" w:afterAutospacing="1" w:line="288" w:lineRule="auto"/>
+              <w:ind w:left="-152" w:right="-153"/>
+              <w:jc w:val="center"/>
+              <w:rPr>
+                <w:rFonts w:ascii="Arial" w:eastAsia="MS Mincho" w:hAnsi="Arial"/>
+                <w:sz w:val="16"/>
+                <w:szCs w:val="16"/>
+                <w:lang w:eastAsia="ja-JP"/>
+              </w:rPr>
+            </w:pPr>
+            <w:r>
+              <w:rPr>
+                <w:rFonts w:ascii="Arial" w:eastAsia="MS Mincho" w:hAnsi="Arial"/>
+                <w:sz w:val="16"/>
+                <w:szCs w:val="16"/>
+                <w:lang w:eastAsia="ja-JP"/>
+              </w:rPr>
+              <w:t>06/20/2019</w:t>
+            </w:r>
+          </w:p>
+        </w:tc>
+        <w:tc>
+          <w:tcPr>
+            <w:tcW w:w="3987" w:type="dxa"/>
+            <w:tcBorders>
+              <w:top w:val="single" w:sz="6" w:space="0" w:color="000000"/>
+              <w:left w:val="single" w:sz="6" w:space="0" w:color="000000"/>
+              <w:bottom w:val="single" w:sz="6" w:space="0" w:color="000000"/>
+              <w:right w:val="single" w:sz="6" w:space="0" w:color="000000"/>
+            </w:tcBorders>
+            <w:vAlign w:val="center"/>
+          </w:tcPr>
+          <w:p>
+            <w:pPr>
+              <w:spacing w:before="100" w:beforeAutospacing="1" w:after="100" w:afterAutospacing="1" w:line="288" w:lineRule="auto"/>
+              <w:ind w:right="-153"/>
+              <w:rPr>
+                <w:rFonts w:ascii="Arial" w:eastAsia="MS Mincho" w:hAnsi="Arial"/>
+                <w:sz w:val="16"/>
+                <w:szCs w:val="16"/>
+                <w:lang w:eastAsia="ja-JP"/>
+              </w:rPr>
+            </w:pPr>
+            <w:r>
+              <w:rPr>
+                <w:rFonts w:ascii="Arial" w:eastAsia="MS Mincho" w:hAnsi="Arial"/>
+                <w:sz w:val="16"/>
+                <w:szCs w:val="16"/>
+                <w:lang w:eastAsia="ja-JP"/>
+              </w:rPr>
+              <w:t>Add fvl bypass mode test tool description</w:t>
             </w:r>
           </w:p>
         </w:tc>
@@ -1509,7 +1672,7 @@
           <w:r>
             <w:fldChar w:fldCharType="separate"/>
           </w:r>
-          <w:hyperlink w:anchor="_Toc6305868" w:history="1">
+          <w:hyperlink w:anchor="_Toc11943458" w:history="1">
             <w:r>
               <w:rPr>
                 <w:rStyle w:val="Hyperlink"/>
@@ -1546,7 +1709,7 @@
               <w:rPr>
                 <w:webHidden/>
               </w:rPr>
-              <w:instrText xml:space="preserve"> PAGEREF _Toc6305868 \h </w:instrText>
+              <w:instrText xml:space="preserve"> PAGEREF _Toc11943458 \h </w:instrText>
             </w:r>
             <w:r>
               <w:rPr>
@@ -1584,7 +1747,7 @@
               <w:lang w:eastAsia="zh-CN"/>
             </w:rPr>
           </w:pPr>
-          <w:hyperlink w:anchor="_Toc6305869" w:history="1">
+          <w:hyperlink w:anchor="_Toc11943459" w:history="1">
             <w:r>
               <w:rPr>
                 <w:rStyle w:val="Hyperlink"/>
@@ -1628,7 +1791,7 @@
                 <w:noProof/>
                 <w:webHidden/>
               </w:rPr>
-              <w:instrText xml:space="preserve"> PAGEREF _Toc6305869 \h </w:instrText>
+              <w:instrText xml:space="preserve"> PAGEREF _Toc11943459 \h </w:instrText>
             </w:r>
             <w:r>
               <w:rPr>
@@ -1670,7 +1833,7 @@
               <w:lang w:eastAsia="zh-CN"/>
             </w:rPr>
           </w:pPr>
-          <w:hyperlink w:anchor="_Toc6305870" w:history="1">
+          <w:hyperlink w:anchor="_Toc11943460" w:history="1">
             <w:r>
               <w:rPr>
                 <w:rStyle w:val="Hyperlink"/>
@@ -1714,7 +1877,7 @@
                 <w:noProof/>
                 <w:webHidden/>
               </w:rPr>
-              <w:instrText xml:space="preserve"> PAGEREF _Toc6305870 \h </w:instrText>
+              <w:instrText xml:space="preserve"> PAGEREF _Toc11943460 \h </w:instrText>
             </w:r>
             <w:r>
               <w:rPr>
@@ -1756,7 +1919,7 @@
               <w:lang w:eastAsia="zh-CN"/>
             </w:rPr>
           </w:pPr>
-          <w:hyperlink w:anchor="_Toc6305871" w:history="1">
+          <w:hyperlink w:anchor="_Toc11943461" w:history="1">
             <w:r>
               <w:rPr>
                 <w:rStyle w:val="Hyperlink"/>
@@ -1802,7 +1965,7 @@
                 <w:noProof/>
                 <w:webHidden/>
               </w:rPr>
-              <w:instrText xml:space="preserve"> PAGEREF _Toc6305871 \h </w:instrText>
+              <w:instrText xml:space="preserve"> PAGEREF _Toc11943461 \h </w:instrText>
             </w:r>
             <w:r>
               <w:rPr>
@@ -1844,7 +2007,7 @@
               <w:lang w:eastAsia="zh-CN"/>
             </w:rPr>
           </w:pPr>
-          <w:hyperlink w:anchor="_Toc6305872" w:history="1">
+          <w:hyperlink w:anchor="_Toc11943462" w:history="1">
             <w:r>
               <w:rPr>
                 <w:rStyle w:val="Hyperlink"/>
@@ -1890,7 +2053,7 @@
                 <w:noProof/>
                 <w:webHidden/>
               </w:rPr>
-              <w:instrText xml:space="preserve"> PAGEREF _Toc6305872 \h </w:instrText>
+              <w:instrText xml:space="preserve"> PAGEREF _Toc11943462 \h </w:instrText>
             </w:r>
             <w:r>
               <w:rPr>
@@ -1932,7 +2095,7 @@
               <w:lang w:eastAsia="zh-CN"/>
             </w:rPr>
           </w:pPr>
-          <w:hyperlink w:anchor="_Toc6305873" w:history="1">
+          <w:hyperlink w:anchor="_Toc11943463" w:history="1">
             <w:r>
               <w:rPr>
                 <w:rStyle w:val="Hyperlink"/>
@@ -1978,7 +2141,7 @@
                 <w:noProof/>
                 <w:webHidden/>
               </w:rPr>
-              <w:instrText xml:space="preserve"> PAGEREF _Toc6305873 \h </w:instrText>
+              <w:instrText xml:space="preserve"> PAGEREF _Toc11943463 \h </w:instrText>
             </w:r>
             <w:r>
               <w:rPr>
@@ -2020,7 +2183,7 @@
               <w:lang w:eastAsia="zh-CN"/>
             </w:rPr>
           </w:pPr>
-          <w:hyperlink w:anchor="_Toc6305874" w:history="1">
+          <w:hyperlink w:anchor="_Toc11943464" w:history="1">
             <w:r>
               <w:rPr>
                 <w:rStyle w:val="Hyperlink"/>
@@ -2066,7 +2229,7 @@
                 <w:noProof/>
                 <w:webHidden/>
               </w:rPr>
-              <w:instrText xml:space="preserve"> PAGEREF _Toc6305874 \h </w:instrText>
+              <w:instrText xml:space="preserve"> PAGEREF _Toc11943464 \h </w:instrText>
             </w:r>
             <w:r>
               <w:rPr>
@@ -2108,7 +2271,7 @@
               <w:lang w:eastAsia="zh-CN"/>
             </w:rPr>
           </w:pPr>
-          <w:hyperlink w:anchor="_Toc6305875" w:history="1">
+          <w:hyperlink w:anchor="_Toc11943465" w:history="1">
             <w:r>
               <w:rPr>
                 <w:rStyle w:val="Hyperlink"/>
@@ -2154,7 +2317,7 @@
                 <w:noProof/>
                 <w:webHidden/>
               </w:rPr>
-              <w:instrText xml:space="preserve"> PAGEREF _Toc6305875 \h </w:instrText>
+              <w:instrText xml:space="preserve"> PAGEREF _Toc11943465 \h </w:instrText>
             </w:r>
             <w:r>
               <w:rPr>
@@ -2196,7 +2359,7 @@
               <w:lang w:eastAsia="zh-CN"/>
             </w:rPr>
           </w:pPr>
-          <w:hyperlink w:anchor="_Toc6305876" w:history="1">
+          <w:hyperlink w:anchor="_Toc11943466" w:history="1">
             <w:r>
               <w:rPr>
                 <w:rStyle w:val="Hyperlink"/>
@@ -2242,7 +2405,7 @@
                 <w:noProof/>
                 <w:webHidden/>
               </w:rPr>
-              <w:instrText xml:space="preserve"> PAGEREF _Toc6305876 \h </w:instrText>
+              <w:instrText xml:space="preserve"> PAGEREF _Toc11943466 \h </w:instrText>
             </w:r>
             <w:r>
               <w:rPr>
@@ -2284,7 +2447,7 @@
               <w:lang w:eastAsia="zh-CN"/>
             </w:rPr>
           </w:pPr>
-          <w:hyperlink w:anchor="_Toc6305877" w:history="1">
+          <w:hyperlink w:anchor="_Toc11943467" w:history="1">
             <w:r>
               <w:rPr>
                 <w:rStyle w:val="Hyperlink"/>
@@ -2337,7 +2500,7 @@
                 <w:noProof/>
                 <w:webHidden/>
               </w:rPr>
-              <w:instrText xml:space="preserve"> PAGEREF _Toc6305877 \h </w:instrText>
+              <w:instrText xml:space="preserve"> PAGEREF _Toc11943467 \h </w:instrText>
             </w:r>
             <w:r>
               <w:rPr>
@@ -2379,7 +2542,7 @@
               <w:lang w:eastAsia="zh-CN"/>
             </w:rPr>
           </w:pPr>
-          <w:hyperlink w:anchor="_Toc6305878" w:history="1">
+          <w:hyperlink w:anchor="_Toc11943468" w:history="1">
             <w:r>
               <w:rPr>
                 <w:rStyle w:val="Hyperlink"/>
@@ -2420,6 +2583,8 @@
               </w:rPr>
               <w:tab/>
             </w:r>
+            <w:bookmarkStart w:id="4" w:name="_GoBack"/>
+            <w:bookmarkEnd w:id="4"/>
             <w:r>
               <w:rPr>
                 <w:noProof/>
@@ -2432,7 +2597,7 @@
                 <w:noProof/>
                 <w:webHidden/>
               </w:rPr>
-              <w:instrText xml:space="preserve"> PAGEREF _Toc6305878 \h </w:instrText>
+              <w:instrText xml:space="preserve"> PAGEREF _Toc11943468 \h </w:instrText>
             </w:r>
             <w:r>
               <w:rPr>
@@ -2472,7 +2637,7 @@
               <w:lang w:eastAsia="zh-CN"/>
             </w:rPr>
           </w:pPr>
-          <w:hyperlink w:anchor="_Toc6305879" w:history="1">
+          <w:hyperlink w:anchor="_Toc11943469" w:history="1">
             <w:r>
               <w:rPr>
                 <w:rStyle w:val="Hyperlink"/>
@@ -2509,7 +2674,7 @@
               <w:rPr>
                 <w:webHidden/>
               </w:rPr>
-              <w:instrText xml:space="preserve"> PAGEREF _Toc6305879 \h </w:instrText>
+              <w:instrText xml:space="preserve"> PAGEREF _Toc11943469 \h </w:instrText>
             </w:r>
             <w:r>
               <w:rPr>
@@ -2547,7 +2712,7 @@
               <w:lang w:eastAsia="zh-CN"/>
             </w:rPr>
           </w:pPr>
-          <w:hyperlink w:anchor="_Toc6305880" w:history="1">
+          <w:hyperlink w:anchor="_Toc11943470" w:history="1">
             <w:r>
               <w:rPr>
                 <w:rStyle w:val="Hyperlink"/>
@@ -2591,7 +2756,7 @@
                 <w:noProof/>
                 <w:webHidden/>
               </w:rPr>
-              <w:instrText xml:space="preserve"> PAGEREF _Toc6305880 \h </w:instrText>
+              <w:instrText xml:space="preserve"> PAGEREF _Toc11943470 \h </w:instrText>
             </w:r>
             <w:r>
               <w:rPr>
@@ -2633,7 +2798,7 @@
               <w:lang w:eastAsia="zh-CN"/>
             </w:rPr>
           </w:pPr>
-          <w:hyperlink w:anchor="_Toc6305881" w:history="1">
+          <w:hyperlink w:anchor="_Toc11943471" w:history="1">
             <w:r>
               <w:rPr>
                 <w:rStyle w:val="Hyperlink"/>
@@ -2678,7 +2843,7 @@
                 <w:noProof/>
                 <w:webHidden/>
               </w:rPr>
-              <w:instrText xml:space="preserve"> PAGEREF _Toc6305881 \h </w:instrText>
+              <w:instrText xml:space="preserve"> PAGEREF _Toc11943471 \h </w:instrText>
             </w:r>
             <w:r>
               <w:rPr>
@@ -2720,7 +2885,7 @@
               <w:lang w:eastAsia="zh-CN"/>
             </w:rPr>
           </w:pPr>
-          <w:hyperlink w:anchor="_Toc6305882" w:history="1">
+          <w:hyperlink w:anchor="_Toc11943472" w:history="1">
             <w:r>
               <w:rPr>
                 <w:rStyle w:val="Hyperlink"/>
@@ -2764,7 +2929,7 @@
                 <w:noProof/>
                 <w:webHidden/>
               </w:rPr>
-              <w:instrText xml:space="preserve"> PAGEREF _Toc6305882 \h </w:instrText>
+              <w:instrText xml:space="preserve"> PAGEREF _Toc11943472 \h </w:instrText>
             </w:r>
             <w:r>
               <w:rPr>
@@ -2806,7 +2971,7 @@
               <w:lang w:eastAsia="zh-CN"/>
             </w:rPr>
           </w:pPr>
-          <w:hyperlink w:anchor="_Toc6305883" w:history="1">
+          <w:hyperlink w:anchor="_Toc11943473" w:history="1">
             <w:r>
               <w:rPr>
                 <w:rStyle w:val="Hyperlink"/>
@@ -2850,7 +3015,7 @@
                 <w:noProof/>
                 <w:webHidden/>
               </w:rPr>
-              <w:instrText xml:space="preserve"> PAGEREF _Toc6305883 \h </w:instrText>
+              <w:instrText xml:space="preserve"> PAGEREF _Toc11943473 \h </w:instrText>
             </w:r>
             <w:r>
               <w:rPr>
@@ -2892,7 +3057,7 @@
               <w:lang w:eastAsia="zh-CN"/>
             </w:rPr>
           </w:pPr>
-          <w:hyperlink w:anchor="_Toc6305884" w:history="1">
+          <w:hyperlink w:anchor="_Toc11943474" w:history="1">
             <w:r>
               <w:rPr>
                 <w:rStyle w:val="Hyperlink"/>
@@ -2936,7 +3101,7 @@
                 <w:noProof/>
                 <w:webHidden/>
               </w:rPr>
-              <w:instrText xml:space="preserve"> PAGEREF _Toc6305884 \h </w:instrText>
+              <w:instrText xml:space="preserve"> PAGEREF _Toc11943474 \h </w:instrText>
             </w:r>
             <w:r>
               <w:rPr>
@@ -2978,7 +3143,7 @@
               <w:lang w:eastAsia="zh-CN"/>
             </w:rPr>
           </w:pPr>
-          <w:hyperlink w:anchor="_Toc6305885" w:history="1">
+          <w:hyperlink w:anchor="_Toc11943475" w:history="1">
             <w:r>
               <w:rPr>
                 <w:rStyle w:val="Hyperlink"/>
@@ -3022,7 +3187,7 @@
                 <w:noProof/>
                 <w:webHidden/>
               </w:rPr>
-              <w:instrText xml:space="preserve"> PAGEREF _Toc6305885 \h </w:instrText>
+              <w:instrText xml:space="preserve"> PAGEREF _Toc11943475 \h </w:instrText>
             </w:r>
             <w:r>
               <w:rPr>
@@ -3064,7 +3229,7 @@
               <w:lang w:eastAsia="zh-CN"/>
             </w:rPr>
           </w:pPr>
-          <w:hyperlink w:anchor="_Toc6305886" w:history="1">
+          <w:hyperlink w:anchor="_Toc11943476" w:history="1">
             <w:r>
               <w:rPr>
                 <w:rStyle w:val="Hyperlink"/>
@@ -3108,7 +3273,7 @@
                 <w:noProof/>
                 <w:webHidden/>
               </w:rPr>
-              <w:instrText xml:space="preserve"> PAGEREF _Toc6305886 \h </w:instrText>
+              <w:instrText xml:space="preserve"> PAGEREF _Toc11943476 \h </w:instrText>
             </w:r>
             <w:r>
               <w:rPr>
@@ -3150,7 +3315,7 @@
               <w:lang w:eastAsia="zh-CN"/>
             </w:rPr>
           </w:pPr>
-          <w:hyperlink w:anchor="_Toc6305887" w:history="1">
+          <w:hyperlink w:anchor="_Toc11943477" w:history="1">
             <w:r>
               <w:rPr>
                 <w:rStyle w:val="Hyperlink"/>
@@ -3194,7 +3359,7 @@
                 <w:noProof/>
                 <w:webHidden/>
               </w:rPr>
-              <w:instrText xml:space="preserve"> PAGEREF _Toc6305887 \h </w:instrText>
+              <w:instrText xml:space="preserve"> PAGEREF _Toc11943477 \h </w:instrText>
             </w:r>
             <w:r>
               <w:rPr>
@@ -3234,7 +3399,7 @@
               <w:lang w:eastAsia="zh-CN"/>
             </w:rPr>
           </w:pPr>
-          <w:hyperlink w:anchor="_Toc6305888" w:history="1">
+          <w:hyperlink w:anchor="_Toc11943478" w:history="1">
             <w:r>
               <w:rPr>
                 <w:rStyle w:val="Hyperlink"/>
@@ -3273,7 +3438,7 @@
               <w:rPr>
                 <w:webHidden/>
               </w:rPr>
-              <w:instrText xml:space="preserve"> PAGEREF _Toc6305888 \h </w:instrText>
+              <w:instrText xml:space="preserve"> PAGEREF _Toc11943478 \h </w:instrText>
             </w:r>
             <w:r>
               <w:rPr>
@@ -3311,7 +3476,7 @@
               <w:lang w:eastAsia="zh-CN"/>
             </w:rPr>
           </w:pPr>
-          <w:hyperlink w:anchor="_Toc6305889" w:history="1">
+          <w:hyperlink w:anchor="_Toc11943479" w:history="1">
             <w:r>
               <w:rPr>
                 <w:rStyle w:val="Hyperlink"/>
@@ -3355,7 +3520,7 @@
                 <w:noProof/>
                 <w:webHidden/>
               </w:rPr>
-              <w:instrText xml:space="preserve"> PAGEREF _Toc6305889 \h </w:instrText>
+              <w:instrText xml:space="preserve"> PAGEREF _Toc11943479 \h </w:instrText>
             </w:r>
             <w:r>
               <w:rPr>
@@ -3397,7 +3562,7 @@
               <w:lang w:eastAsia="zh-CN"/>
             </w:rPr>
           </w:pPr>
-          <w:hyperlink w:anchor="_Toc6305890" w:history="1">
+          <w:hyperlink w:anchor="_Toc11943480" w:history="1">
             <w:r>
               <w:rPr>
                 <w:rStyle w:val="Hyperlink"/>
@@ -3442,7 +3607,7 @@
                 <w:noProof/>
                 <w:webHidden/>
               </w:rPr>
-              <w:instrText xml:space="preserve"> PAGEREF _Toc6305890 \h </w:instrText>
+              <w:instrText xml:space="preserve"> PAGEREF _Toc11943480 \h </w:instrText>
             </w:r>
             <w:r>
               <w:rPr>
@@ -3484,7 +3649,7 @@
               <w:lang w:eastAsia="zh-CN"/>
             </w:rPr>
           </w:pPr>
-          <w:hyperlink w:anchor="_Toc6305891" w:history="1">
+          <w:hyperlink w:anchor="_Toc11943481" w:history="1">
             <w:r>
               <w:rPr>
                 <w:rStyle w:val="Hyperlink"/>
@@ -3529,7 +3694,7 @@
                 <w:noProof/>
                 <w:webHidden/>
               </w:rPr>
-              <w:instrText xml:space="preserve"> PAGEREF _Toc6305891 \h </w:instrText>
+              <w:instrText xml:space="preserve"> PAGEREF _Toc11943481 \h </w:instrText>
             </w:r>
             <w:r>
               <w:rPr>
@@ -3571,7 +3736,7 @@
               <w:lang w:eastAsia="zh-CN"/>
             </w:rPr>
           </w:pPr>
-          <w:hyperlink w:anchor="_Toc6305892" w:history="1">
+          <w:hyperlink w:anchor="_Toc11943482" w:history="1">
             <w:r>
               <w:rPr>
                 <w:rStyle w:val="Hyperlink"/>
@@ -3616,7 +3781,7 @@
                 <w:noProof/>
                 <w:webHidden/>
               </w:rPr>
-              <w:instrText xml:space="preserve"> PAGEREF _Toc6305892 \h </w:instrText>
+              <w:instrText xml:space="preserve"> PAGEREF _Toc11943482 \h </w:instrText>
             </w:r>
             <w:r>
               <w:rPr>
@@ -3658,7 +3823,7 @@
               <w:lang w:eastAsia="zh-CN"/>
             </w:rPr>
           </w:pPr>
-          <w:hyperlink w:anchor="_Toc6305893" w:history="1">
+          <w:hyperlink w:anchor="_Toc11943483" w:history="1">
             <w:r>
               <w:rPr>
                 <w:rStyle w:val="Hyperlink"/>
@@ -3702,7 +3867,7 @@
                 <w:noProof/>
                 <w:webHidden/>
               </w:rPr>
-              <w:instrText xml:space="preserve"> PAGEREF _Toc6305893 \h </w:instrText>
+              <w:instrText xml:space="preserve"> PAGEREF _Toc11943483 \h </w:instrText>
             </w:r>
             <w:r>
               <w:rPr>
@@ -3744,7 +3909,7 @@
               <w:lang w:eastAsia="zh-CN"/>
             </w:rPr>
           </w:pPr>
-          <w:hyperlink w:anchor="_Toc6305894" w:history="1">
+          <w:hyperlink w:anchor="_Toc11943484" w:history="1">
             <w:r>
               <w:rPr>
                 <w:rStyle w:val="Hyperlink"/>
@@ -3789,7 +3954,7 @@
                 <w:noProof/>
                 <w:webHidden/>
               </w:rPr>
-              <w:instrText xml:space="preserve"> PAGEREF _Toc6305894 \h </w:instrText>
+              <w:instrText xml:space="preserve"> PAGEREF _Toc11943484 \h </w:instrText>
             </w:r>
             <w:r>
               <w:rPr>
@@ -3831,7 +3996,7 @@
               <w:lang w:eastAsia="zh-CN"/>
             </w:rPr>
           </w:pPr>
-          <w:hyperlink w:anchor="_Toc6305895" w:history="1">
+          <w:hyperlink w:anchor="_Toc11943485" w:history="1">
             <w:r>
               <w:rPr>
                 <w:rStyle w:val="Hyperlink"/>
@@ -3876,7 +4041,7 @@
                 <w:noProof/>
                 <w:webHidden/>
               </w:rPr>
-              <w:instrText xml:space="preserve"> PAGEREF _Toc6305895 \h </w:instrText>
+              <w:instrText xml:space="preserve"> PAGEREF _Toc11943485 \h </w:instrText>
             </w:r>
             <w:r>
               <w:rPr>
@@ -3918,7 +4083,7 @@
               <w:lang w:eastAsia="zh-CN"/>
             </w:rPr>
           </w:pPr>
-          <w:hyperlink w:anchor="_Toc6305896" w:history="1">
+          <w:hyperlink w:anchor="_Toc11943486" w:history="1">
             <w:r>
               <w:rPr>
                 <w:rStyle w:val="Hyperlink"/>
@@ -3963,7 +4128,7 @@
                 <w:noProof/>
                 <w:webHidden/>
               </w:rPr>
-              <w:instrText xml:space="preserve"> PAGEREF _Toc6305896 \h </w:instrText>
+              <w:instrText xml:space="preserve"> PAGEREF _Toc11943486 \h </w:instrText>
             </w:r>
             <w:r>
               <w:rPr>
@@ -3983,7 +4148,7 @@
                 <w:noProof/>
                 <w:webHidden/>
               </w:rPr>
-              <w:t>12</w:t>
+              <w:t>13</w:t>
             </w:r>
             <w:r>
               <w:rPr>
@@ -4005,7 +4170,7 @@
               <w:lang w:eastAsia="zh-CN"/>
             </w:rPr>
           </w:pPr>
-          <w:hyperlink w:anchor="_Toc6305897" w:history="1">
+          <w:hyperlink w:anchor="_Toc11943487" w:history="1">
             <w:r>
               <w:rPr>
                 <w:rStyle w:val="Hyperlink"/>
@@ -4050,7 +4215,7 @@
                 <w:noProof/>
                 <w:webHidden/>
               </w:rPr>
-              <w:instrText xml:space="preserve"> PAGEREF _Toc6305897 \h </w:instrText>
+              <w:instrText xml:space="preserve"> PAGEREF _Toc11943487 \h </w:instrText>
             </w:r>
             <w:r>
               <w:rPr>
@@ -4092,7 +4257,7 @@
               <w:lang w:eastAsia="zh-CN"/>
             </w:rPr>
           </w:pPr>
-          <w:hyperlink w:anchor="_Toc6305898" w:history="1">
+          <w:hyperlink w:anchor="_Toc11943488" w:history="1">
             <w:r>
               <w:rPr>
                 <w:rStyle w:val="Hyperlink"/>
@@ -4136,7 +4301,7 @@
                 <w:noProof/>
                 <w:webHidden/>
               </w:rPr>
-              <w:instrText xml:space="preserve"> PAGEREF _Toc6305898 \h </w:instrText>
+              <w:instrText xml:space="preserve"> PAGEREF _Toc11943488 \h </w:instrText>
             </w:r>
             <w:r>
               <w:rPr>
@@ -4156,7 +4321,7 @@
                 <w:noProof/>
                 <w:webHidden/>
               </w:rPr>
-              <w:t>15</w:t>
+              <w:t>16</w:t>
             </w:r>
             <w:r>
               <w:rPr>
@@ -4178,7 +4343,7 @@
               <w:lang w:eastAsia="zh-CN"/>
             </w:rPr>
           </w:pPr>
-          <w:hyperlink w:anchor="_Toc6305899" w:history="1">
+          <w:hyperlink w:anchor="_Toc11943489" w:history="1">
             <w:r>
               <w:rPr>
                 <w:rStyle w:val="Hyperlink"/>
@@ -4223,7 +4388,7 @@
                 <w:noProof/>
                 <w:webHidden/>
               </w:rPr>
-              <w:instrText xml:space="preserve"> PAGEREF _Toc6305899 \h </w:instrText>
+              <w:instrText xml:space="preserve"> PAGEREF _Toc11943489 \h </w:instrText>
             </w:r>
             <w:r>
               <w:rPr>
@@ -4243,7 +4408,7 @@
                 <w:noProof/>
                 <w:webHidden/>
               </w:rPr>
-              <w:t>15</w:t>
+              <w:t>16</w:t>
             </w:r>
             <w:r>
               <w:rPr>
@@ -4265,7 +4430,7 @@
               <w:lang w:eastAsia="zh-CN"/>
             </w:rPr>
           </w:pPr>
-          <w:hyperlink w:anchor="_Toc6305900" w:history="1">
+          <w:hyperlink w:anchor="_Toc11943490" w:history="1">
             <w:r>
               <w:rPr>
                 <w:rStyle w:val="Hyperlink"/>
@@ -4310,7 +4475,7 @@
                 <w:noProof/>
                 <w:webHidden/>
               </w:rPr>
-              <w:instrText xml:space="preserve"> PAGEREF _Toc6305900 \h </w:instrText>
+              <w:instrText xml:space="preserve"> PAGEREF _Toc11943490 \h </w:instrText>
             </w:r>
             <w:r>
               <w:rPr>
@@ -4330,7 +4495,7 @@
                 <w:noProof/>
                 <w:webHidden/>
               </w:rPr>
-              <w:t>15</w:t>
+              <w:t>16</w:t>
             </w:r>
             <w:r>
               <w:rPr>
@@ -4352,7 +4517,7 @@
               <w:lang w:eastAsia="zh-CN"/>
             </w:rPr>
           </w:pPr>
-          <w:hyperlink w:anchor="_Toc6305901" w:history="1">
+          <w:hyperlink w:anchor="_Toc11943491" w:history="1">
             <w:r>
               <w:rPr>
                 <w:rStyle w:val="Hyperlink"/>
@@ -4397,7 +4562,7 @@
                 <w:noProof/>
                 <w:webHidden/>
               </w:rPr>
-              <w:instrText xml:space="preserve"> PAGEREF _Toc6305901 \h </w:instrText>
+              <w:instrText xml:space="preserve"> PAGEREF _Toc11943491 \h </w:instrText>
             </w:r>
             <w:r>
               <w:rPr>
@@ -4417,7 +4582,7 @@
                 <w:noProof/>
                 <w:webHidden/>
               </w:rPr>
-              <w:t>15</w:t>
+              <w:t>16</w:t>
             </w:r>
             <w:r>
               <w:rPr>
@@ -4439,7 +4604,7 @@
               <w:lang w:eastAsia="zh-CN"/>
             </w:rPr>
           </w:pPr>
-          <w:hyperlink w:anchor="_Toc6305902" w:history="1">
+          <w:hyperlink w:anchor="_Toc11943492" w:history="1">
             <w:r>
               <w:rPr>
                 <w:rStyle w:val="Hyperlink"/>
@@ -4483,7 +4648,7 @@
                 <w:noProof/>
                 <w:webHidden/>
               </w:rPr>
-              <w:instrText xml:space="preserve"> PAGEREF _Toc6305902 \h </w:instrText>
+              <w:instrText xml:space="preserve"> PAGEREF _Toc11943492 \h </w:instrText>
             </w:r>
             <w:r>
               <w:rPr>
@@ -4503,7 +4668,7 @@
                 <w:noProof/>
                 <w:webHidden/>
               </w:rPr>
-              <w:t>16</w:t>
+              <w:t>17</w:t>
             </w:r>
             <w:r>
               <w:rPr>
@@ -4525,7 +4690,7 @@
               <w:lang w:eastAsia="zh-CN"/>
             </w:rPr>
           </w:pPr>
-          <w:hyperlink w:anchor="_Toc6305903" w:history="1">
+          <w:hyperlink w:anchor="_Toc11943493" w:history="1">
             <w:r>
               <w:rPr>
                 <w:rStyle w:val="Hyperlink"/>
@@ -4570,7 +4735,7 @@
                 <w:noProof/>
                 <w:webHidden/>
               </w:rPr>
-              <w:instrText xml:space="preserve"> PAGEREF _Toc6305903 \h </w:instrText>
+              <w:instrText xml:space="preserve"> PAGEREF _Toc11943493 \h </w:instrText>
             </w:r>
             <w:r>
               <w:rPr>
@@ -4590,7 +4755,7 @@
                 <w:noProof/>
                 <w:webHidden/>
               </w:rPr>
-              <w:t>16</w:t>
+              <w:t>17</w:t>
             </w:r>
             <w:r>
               <w:rPr>
@@ -4612,7 +4777,7 @@
               <w:lang w:eastAsia="zh-CN"/>
             </w:rPr>
           </w:pPr>
-          <w:hyperlink w:anchor="_Toc6305904" w:history="1">
+          <w:hyperlink w:anchor="_Toc11943494" w:history="1">
             <w:r>
               <w:rPr>
                 <w:rStyle w:val="Hyperlink"/>
@@ -4659,7 +4824,7 @@
                 <w:noProof/>
                 <w:webHidden/>
               </w:rPr>
-              <w:instrText xml:space="preserve"> PAGEREF _Toc6305904 \h </w:instrText>
+              <w:instrText xml:space="preserve"> PAGEREF _Toc11943494 \h </w:instrText>
             </w:r>
             <w:r>
               <w:rPr>
@@ -4679,7 +4844,7 @@
                 <w:noProof/>
                 <w:webHidden/>
               </w:rPr>
-              <w:t>16</w:t>
+              <w:t>17</w:t>
             </w:r>
             <w:r>
               <w:rPr>
@@ -4701,7 +4866,7 @@
               <w:lang w:eastAsia="zh-CN"/>
             </w:rPr>
           </w:pPr>
-          <w:hyperlink w:anchor="_Toc6305905" w:history="1">
+          <w:hyperlink w:anchor="_Toc11943495" w:history="1">
             <w:r>
               <w:rPr>
                 <w:rStyle w:val="Hyperlink"/>
@@ -4748,7 +4913,7 @@
                 <w:noProof/>
                 <w:webHidden/>
               </w:rPr>
-              <w:instrText xml:space="preserve"> PAGEREF _Toc6305905 \h </w:instrText>
+              <w:instrText xml:space="preserve"> PAGEREF _Toc11943495 \h </w:instrText>
             </w:r>
             <w:r>
               <w:rPr>
@@ -4768,7 +4933,7 @@
                 <w:noProof/>
                 <w:webHidden/>
               </w:rPr>
-              <w:t>17</w:t>
+              <w:t>18</w:t>
             </w:r>
             <w:r>
               <w:rPr>
@@ -4790,7 +4955,7 @@
               <w:lang w:eastAsia="zh-CN"/>
             </w:rPr>
           </w:pPr>
-          <w:hyperlink w:anchor="_Toc6305906" w:history="1">
+          <w:hyperlink w:anchor="_Toc11943496" w:history="1">
             <w:r>
               <w:rPr>
                 <w:rStyle w:val="Hyperlink"/>
@@ -4837,7 +5002,7 @@
                 <w:noProof/>
                 <w:webHidden/>
               </w:rPr>
-              <w:instrText xml:space="preserve"> PAGEREF _Toc6305906 \h </w:instrText>
+              <w:instrText xml:space="preserve"> PAGEREF _Toc11943496 \h </w:instrText>
             </w:r>
             <w:r>
               <w:rPr>
@@ -4857,7 +5022,7 @@
                 <w:noProof/>
                 <w:webHidden/>
               </w:rPr>
-              <w:t>18</w:t>
+              <w:t>19</w:t>
             </w:r>
             <w:r>
               <w:rPr>
@@ -4879,7 +5044,7 @@
               <w:lang w:eastAsia="zh-CN"/>
             </w:rPr>
           </w:pPr>
-          <w:hyperlink w:anchor="_Toc6305907" w:history="1">
+          <w:hyperlink w:anchor="_Toc11943497" w:history="1">
             <w:r>
               <w:rPr>
                 <w:rStyle w:val="Hyperlink"/>
@@ -4923,7 +5088,7 @@
                 <w:noProof/>
                 <w:webHidden/>
               </w:rPr>
-              <w:instrText xml:space="preserve"> PAGEREF _Toc6305907 \h </w:instrText>
+              <w:instrText xml:space="preserve"> PAGEREF _Toc11943497 \h </w:instrText>
             </w:r>
             <w:r>
               <w:rPr>
@@ -4943,7 +5108,7 @@
                 <w:noProof/>
                 <w:webHidden/>
               </w:rPr>
-              <w:t>20</w:t>
+              <w:t>21</w:t>
             </w:r>
             <w:r>
               <w:rPr>
@@ -4965,7 +5130,7 @@
               <w:lang w:eastAsia="zh-CN"/>
             </w:rPr>
           </w:pPr>
-          <w:hyperlink w:anchor="_Toc6305908" w:history="1">
+          <w:hyperlink w:anchor="_Toc11943498" w:history="1">
             <w:r>
               <w:rPr>
                 <w:rStyle w:val="Hyperlink"/>
@@ -5010,7 +5175,7 @@
                 <w:noProof/>
                 <w:webHidden/>
               </w:rPr>
-              <w:instrText xml:space="preserve"> PAGEREF _Toc6305908 \h </w:instrText>
+              <w:instrText xml:space="preserve"> PAGEREF _Toc11943498 \h </w:instrText>
             </w:r>
             <w:r>
               <w:rPr>
@@ -5030,7 +5195,7 @@
                 <w:noProof/>
                 <w:webHidden/>
               </w:rPr>
-              <w:t>20</w:t>
+              <w:t>21</w:t>
             </w:r>
             <w:r>
               <w:rPr>
@@ -5052,7 +5217,7 @@
               <w:lang w:eastAsia="zh-CN"/>
             </w:rPr>
           </w:pPr>
-          <w:hyperlink w:anchor="_Toc6305909" w:history="1">
+          <w:hyperlink w:anchor="_Toc11943499" w:history="1">
             <w:r>
               <w:rPr>
                 <w:rStyle w:val="Hyperlink"/>
@@ -5097,7 +5262,7 @@
                 <w:noProof/>
                 <w:webHidden/>
               </w:rPr>
-              <w:instrText xml:space="preserve"> PAGEREF _Toc6305909 \h </w:instrText>
+              <w:instrText xml:space="preserve"> PAGEREF _Toc11943499 \h </w:instrText>
             </w:r>
             <w:r>
               <w:rPr>
@@ -5117,7 +5282,7 @@
                 <w:noProof/>
                 <w:webHidden/>
               </w:rPr>
-              <w:t>20</w:t>
+              <w:t>21</w:t>
             </w:r>
             <w:r>
               <w:rPr>
@@ -5139,7 +5304,7 @@
               <w:lang w:eastAsia="zh-CN"/>
             </w:rPr>
           </w:pPr>
-          <w:hyperlink w:anchor="_Toc6305910" w:history="1">
+          <w:hyperlink w:anchor="_Toc11943500" w:history="1">
             <w:r>
               <w:rPr>
                 <w:rStyle w:val="Hyperlink"/>
@@ -5184,7 +5349,7 @@
                 <w:noProof/>
                 <w:webHidden/>
               </w:rPr>
-              <w:instrText xml:space="preserve"> PAGEREF _Toc6305910 \h </w:instrText>
+              <w:instrText xml:space="preserve"> PAGEREF _Toc11943500 \h </w:instrText>
             </w:r>
             <w:r>
               <w:rPr>
@@ -5204,7 +5369,7 @@
                 <w:noProof/>
                 <w:webHidden/>
               </w:rPr>
-              <w:t>21</w:t>
+              <w:t>22</w:t>
             </w:r>
             <w:r>
               <w:rPr>
@@ -5226,7 +5391,7 @@
               <w:lang w:eastAsia="zh-CN"/>
             </w:rPr>
           </w:pPr>
-          <w:hyperlink w:anchor="_Toc6305911" w:history="1">
+          <w:hyperlink w:anchor="_Toc11943501" w:history="1">
             <w:r>
               <w:rPr>
                 <w:rStyle w:val="Hyperlink"/>
@@ -5270,7 +5435,7 @@
                 <w:noProof/>
                 <w:webHidden/>
               </w:rPr>
-              <w:instrText xml:space="preserve"> PAGEREF _Toc6305911 \h </w:instrText>
+              <w:instrText xml:space="preserve"> PAGEREF _Toc11943501 \h </w:instrText>
             </w:r>
             <w:r>
               <w:rPr>
@@ -5290,7 +5455,7 @@
                 <w:noProof/>
                 <w:webHidden/>
               </w:rPr>
-              <w:t>21</w:t>
+              <w:t>22</w:t>
             </w:r>
             <w:r>
               <w:rPr>
@@ -5312,7 +5477,7 @@
               <w:lang w:eastAsia="zh-CN"/>
             </w:rPr>
           </w:pPr>
-          <w:hyperlink w:anchor="_Toc6305912" w:history="1">
+          <w:hyperlink w:anchor="_Toc11943502" w:history="1">
             <w:r>
               <w:rPr>
                 <w:rStyle w:val="Hyperlink"/>
@@ -5357,7 +5522,7 @@
                 <w:noProof/>
                 <w:webHidden/>
               </w:rPr>
-              <w:instrText xml:space="preserve"> PAGEREF _Toc6305912 \h </w:instrText>
+              <w:instrText xml:space="preserve"> PAGEREF _Toc11943502 \h </w:instrText>
             </w:r>
             <w:r>
               <w:rPr>
@@ -5377,7 +5542,7 @@
                 <w:noProof/>
                 <w:webHidden/>
               </w:rPr>
-              <w:t>21</w:t>
+              <w:t>22</w:t>
             </w:r>
             <w:r>
               <w:rPr>
@@ -5399,7 +5564,7 @@
               <w:lang w:eastAsia="zh-CN"/>
             </w:rPr>
           </w:pPr>
-          <w:hyperlink w:anchor="_Toc6305913" w:history="1">
+          <w:hyperlink w:anchor="_Toc11943503" w:history="1">
             <w:r>
               <w:rPr>
                 <w:rStyle w:val="Hyperlink"/>
@@ -5444,7 +5609,7 @@
                 <w:noProof/>
                 <w:webHidden/>
               </w:rPr>
-              <w:instrText xml:space="preserve"> PAGEREF _Toc6305913 \h </w:instrText>
+              <w:instrText xml:space="preserve"> PAGEREF _Toc11943503 \h </w:instrText>
             </w:r>
             <w:r>
               <w:rPr>
@@ -5464,7 +5629,7 @@
                 <w:noProof/>
                 <w:webHidden/>
               </w:rPr>
-              <w:t>21</w:t>
+              <w:t>22</w:t>
             </w:r>
             <w:r>
               <w:rPr>
@@ -5486,7 +5651,7 @@
               <w:lang w:eastAsia="zh-CN"/>
             </w:rPr>
           </w:pPr>
-          <w:hyperlink w:anchor="_Toc6305914" w:history="1">
+          <w:hyperlink w:anchor="_Toc11943504" w:history="1">
             <w:r>
               <w:rPr>
                 <w:rStyle w:val="Hyperlink"/>
@@ -5531,7 +5696,7 @@
                 <w:noProof/>
                 <w:webHidden/>
               </w:rPr>
-              <w:instrText xml:space="preserve"> PAGEREF _Toc6305914 \h </w:instrText>
+              <w:instrText xml:space="preserve"> PAGEREF _Toc11943504 \h </w:instrText>
             </w:r>
             <w:r>
               <w:rPr>
@@ -5551,7 +5716,7 @@
                 <w:noProof/>
                 <w:webHidden/>
               </w:rPr>
-              <w:t>21</w:t>
+              <w:t>22</w:t>
             </w:r>
             <w:r>
               <w:rPr>
@@ -5573,7 +5738,7 @@
               <w:lang w:eastAsia="zh-CN"/>
             </w:rPr>
           </w:pPr>
-          <w:hyperlink w:anchor="_Toc6305915" w:history="1">
+          <w:hyperlink w:anchor="_Toc11943505" w:history="1">
             <w:r>
               <w:rPr>
                 <w:rStyle w:val="Hyperlink"/>
@@ -5617,7 +5782,7 @@
                 <w:noProof/>
                 <w:webHidden/>
               </w:rPr>
-              <w:instrText xml:space="preserve"> PAGEREF _Toc6305915 \h </w:instrText>
+              <w:instrText xml:space="preserve"> PAGEREF _Toc11943505 \h </w:instrText>
             </w:r>
             <w:r>
               <w:rPr>
@@ -5637,7 +5802,7 @@
                 <w:noProof/>
                 <w:webHidden/>
               </w:rPr>
-              <w:t>21</w:t>
+              <w:t>22</w:t>
             </w:r>
             <w:r>
               <w:rPr>
@@ -5659,7 +5824,7 @@
               <w:lang w:eastAsia="zh-CN"/>
             </w:rPr>
           </w:pPr>
-          <w:hyperlink w:anchor="_Toc6305916" w:history="1">
+          <w:hyperlink w:anchor="_Toc11943506" w:history="1">
             <w:r>
               <w:rPr>
                 <w:rStyle w:val="Hyperlink"/>
@@ -5704,7 +5869,7 @@
                 <w:noProof/>
                 <w:webHidden/>
               </w:rPr>
-              <w:instrText xml:space="preserve"> PAGEREF _Toc6305916 \h </w:instrText>
+              <w:instrText xml:space="preserve"> PAGEREF _Toc11943506 \h </w:instrText>
             </w:r>
             <w:r>
               <w:rPr>
@@ -5724,7 +5889,7 @@
                 <w:noProof/>
                 <w:webHidden/>
               </w:rPr>
-              <w:t>21</w:t>
+              <w:t>22</w:t>
             </w:r>
             <w:r>
               <w:rPr>
@@ -5746,7 +5911,7 @@
               <w:lang w:eastAsia="zh-CN"/>
             </w:rPr>
           </w:pPr>
-          <w:hyperlink w:anchor="_Toc6305917" w:history="1">
+          <w:hyperlink w:anchor="_Toc11943507" w:history="1">
             <w:r>
               <w:rPr>
                 <w:rStyle w:val="Hyperlink"/>
@@ -5791,7 +5956,7 @@
                 <w:noProof/>
                 <w:webHidden/>
               </w:rPr>
-              <w:instrText xml:space="preserve"> PAGEREF _Toc6305917 \h </w:instrText>
+              <w:instrText xml:space="preserve"> PAGEREF _Toc11943507 \h </w:instrText>
             </w:r>
             <w:r>
               <w:rPr>
@@ -5811,7 +5976,7 @@
                 <w:noProof/>
                 <w:webHidden/>
               </w:rPr>
-              <w:t>21</w:t>
+              <w:t>22</w:t>
             </w:r>
             <w:r>
               <w:rPr>
@@ -5833,7 +5998,7 @@
               <w:lang w:eastAsia="zh-CN"/>
             </w:rPr>
           </w:pPr>
-          <w:hyperlink w:anchor="_Toc6305918" w:history="1">
+          <w:hyperlink w:anchor="_Toc11943508" w:history="1">
             <w:r>
               <w:rPr>
                 <w:rStyle w:val="Hyperlink"/>
@@ -5878,7 +6043,7 @@
                 <w:noProof/>
                 <w:webHidden/>
               </w:rPr>
-              <w:instrText xml:space="preserve"> PAGEREF _Toc6305918 \h </w:instrText>
+              <w:instrText xml:space="preserve"> PAGEREF _Toc11943508 \h </w:instrText>
             </w:r>
             <w:r>
               <w:rPr>
@@ -5898,7 +6063,7 @@
                 <w:noProof/>
                 <w:webHidden/>
               </w:rPr>
-              <w:t>22</w:t>
+              <w:t>23</w:t>
             </w:r>
             <w:r>
               <w:rPr>
@@ -5920,7 +6085,7 @@
               <w:lang w:eastAsia="zh-CN"/>
             </w:rPr>
           </w:pPr>
-          <w:hyperlink w:anchor="_Toc6305919" w:history="1">
+          <w:hyperlink w:anchor="_Toc11943509" w:history="1">
             <w:r>
               <w:rPr>
                 <w:rStyle w:val="Hyperlink"/>
@@ -5964,7 +6129,7 @@
                 <w:noProof/>
                 <w:webHidden/>
               </w:rPr>
-              <w:instrText xml:space="preserve"> PAGEREF _Toc6305919 \h </w:instrText>
+              <w:instrText xml:space="preserve"> PAGEREF _Toc11943509 \h </w:instrText>
             </w:r>
             <w:r>
               <w:rPr>
@@ -5984,7 +6149,7 @@
                 <w:noProof/>
                 <w:webHidden/>
               </w:rPr>
-              <w:t>22</w:t>
+              <w:t>23</w:t>
             </w:r>
             <w:r>
               <w:rPr>
@@ -6006,7 +6171,7 @@
               <w:lang w:eastAsia="zh-CN"/>
             </w:rPr>
           </w:pPr>
-          <w:hyperlink w:anchor="_Toc6305920" w:history="1">
+          <w:hyperlink w:anchor="_Toc11943510" w:history="1">
             <w:r>
               <w:rPr>
                 <w:rStyle w:val="Hyperlink"/>
@@ -6051,7 +6216,7 @@
                 <w:noProof/>
                 <w:webHidden/>
               </w:rPr>
-              <w:instrText xml:space="preserve"> PAGEREF _Toc6305920 \h </w:instrText>
+              <w:instrText xml:space="preserve"> PAGEREF _Toc11943510 \h </w:instrText>
             </w:r>
             <w:r>
               <w:rPr>
@@ -6071,7 +6236,7 @@
                 <w:noProof/>
                 <w:webHidden/>
               </w:rPr>
-              <w:t>22</w:t>
+              <w:t>23</w:t>
             </w:r>
             <w:r>
               <w:rPr>
@@ -6093,7 +6258,7 @@
               <w:lang w:eastAsia="zh-CN"/>
             </w:rPr>
           </w:pPr>
-          <w:hyperlink w:anchor="_Toc6305921" w:history="1">
+          <w:hyperlink w:anchor="_Toc11943511" w:history="1">
             <w:r>
               <w:rPr>
                 <w:rStyle w:val="Hyperlink"/>
@@ -6138,7 +6303,7 @@
                 <w:noProof/>
                 <w:webHidden/>
               </w:rPr>
-              <w:instrText xml:space="preserve"> PAGEREF _Toc6305921 \h </w:instrText>
+              <w:instrText xml:space="preserve"> PAGEREF _Toc11943511 \h </w:instrText>
             </w:r>
             <w:r>
               <w:rPr>
@@ -6158,7 +6323,7 @@
                 <w:noProof/>
                 <w:webHidden/>
               </w:rPr>
-              <w:t>22</w:t>
+              <w:t>23</w:t>
             </w:r>
             <w:r>
               <w:rPr>
@@ -6180,7 +6345,7 @@
               <w:lang w:eastAsia="zh-CN"/>
             </w:rPr>
           </w:pPr>
-          <w:hyperlink w:anchor="_Toc6305922" w:history="1">
+          <w:hyperlink w:anchor="_Toc11943512" w:history="1">
             <w:r>
               <w:rPr>
                 <w:rStyle w:val="Hyperlink"/>
@@ -6225,7 +6390,7 @@
                 <w:noProof/>
                 <w:webHidden/>
               </w:rPr>
-              <w:instrText xml:space="preserve"> PAGEREF _Toc6305922 \h </w:instrText>
+              <w:instrText xml:space="preserve"> PAGEREF _Toc11943512 \h </w:instrText>
             </w:r>
             <w:r>
               <w:rPr>
@@ -6245,7 +6410,7 @@
                 <w:noProof/>
                 <w:webHidden/>
               </w:rPr>
-              <w:t>23</w:t>
+              <w:t>24</w:t>
             </w:r>
             <w:r>
               <w:rPr>
@@ -6267,7 +6432,7 @@
               <w:lang w:eastAsia="zh-CN"/>
             </w:rPr>
           </w:pPr>
-          <w:hyperlink w:anchor="_Toc6305923" w:history="1">
+          <w:hyperlink w:anchor="_Toc11943513" w:history="1">
             <w:r>
               <w:rPr>
                 <w:rStyle w:val="Hyperlink"/>
@@ -6312,7 +6477,7 @@
                 <w:noProof/>
                 <w:webHidden/>
               </w:rPr>
-              <w:instrText xml:space="preserve"> PAGEREF _Toc6305923 \h </w:instrText>
+              <w:instrText xml:space="preserve"> PAGEREF _Toc11943513 \h </w:instrText>
             </w:r>
             <w:r>
               <w:rPr>
@@ -6332,7 +6497,7 @@
                 <w:noProof/>
                 <w:webHidden/>
               </w:rPr>
-              <w:t>23</w:t>
+              <w:t>24</w:t>
             </w:r>
             <w:r>
               <w:rPr>
@@ -6380,7 +6545,7 @@
           <w:color w:val="1F4E79"/>
         </w:rPr>
       </w:pPr>
-      <w:bookmarkStart w:id="4" w:name="_Toc6305868"/>
+      <w:bookmarkStart w:id="5" w:name="_Toc11943458"/>
       <w:r>
         <w:rPr>
           <w:b w:val="0"/>
@@ -6389,20 +6554,20 @@
         </w:rPr>
         <w:t>Overview</w:t>
       </w:r>
-      <w:bookmarkEnd w:id="4"/>
+      <w:bookmarkEnd w:id="5"/>
     </w:p>
     <w:p>
       <w:pPr>
         <w:pStyle w:val="Heading2"/>
       </w:pPr>
-      <w:bookmarkStart w:id="5" w:name="_Toc6305869"/>
+      <w:bookmarkStart w:id="6" w:name="_Toc11943459"/>
       <w:r>
         <w:t>Hardware</w:t>
       </w:r>
       <w:r>
         <w:t xml:space="preserve"> Overview</w:t>
       </w:r>
-      <w:bookmarkEnd w:id="5"/>
+      <w:bookmarkEnd w:id="6"/>
     </w:p>
     <w:p>
       <w:pPr>
@@ -6615,7 +6780,7 @@
       <w:pPr>
         <w:pStyle w:val="Heading2"/>
       </w:pPr>
-      <w:bookmarkStart w:id="6" w:name="_Toc6305870"/>
+      <w:bookmarkStart w:id="7" w:name="_Toc11943460"/>
       <w:r>
         <w:t>S</w:t>
       </w:r>
@@ -6625,7 +6790,7 @@
       <w:r>
         <w:t xml:space="preserve"> Overview</w:t>
       </w:r>
-      <w:bookmarkEnd w:id="6"/>
+      <w:bookmarkEnd w:id="7"/>
     </w:p>
     <w:p>
       <w:pPr>
@@ -7682,14 +7847,14 @@
         </w:numPr>
         <w:ind w:left="270" w:hanging="270"/>
       </w:pPr>
-      <w:bookmarkStart w:id="7" w:name="_Toc6305871"/>
+      <w:bookmarkStart w:id="8" w:name="_Toc11943461"/>
       <w:r>
         <w:rPr>
           <w:b/>
         </w:rPr>
         <w:t>fpgainfo</w:t>
       </w:r>
-      <w:bookmarkEnd w:id="7"/>
+      <w:bookmarkEnd w:id="8"/>
     </w:p>
     <w:p>
       <w:pPr>
@@ -7816,14 +7981,14 @@
         </w:numPr>
         <w:ind w:left="270" w:hanging="270"/>
       </w:pPr>
-      <w:bookmarkStart w:id="8" w:name="_Toc6305872"/>
+      <w:bookmarkStart w:id="9" w:name="_Toc11943462"/>
       <w:r>
         <w:rPr>
           <w:b/>
         </w:rPr>
         <w:t>fpgabist</w:t>
       </w:r>
-      <w:bookmarkEnd w:id="8"/>
+      <w:bookmarkEnd w:id="9"/>
     </w:p>
     <w:p>
       <w:pPr>
@@ -7885,14 +8050,14 @@
         </w:numPr>
         <w:ind w:left="270" w:hanging="270"/>
       </w:pPr>
-      <w:bookmarkStart w:id="9" w:name="_Toc6305873"/>
+      <w:bookmarkStart w:id="10" w:name="_Toc11943463"/>
       <w:r>
         <w:rPr>
           <w:b/>
         </w:rPr>
         <w:t>fpgadiag</w:t>
       </w:r>
-      <w:bookmarkEnd w:id="9"/>
+      <w:bookmarkEnd w:id="10"/>
     </w:p>
     <w:p>
       <w:pPr>
@@ -8023,14 +8188,14 @@
         </w:numPr>
         <w:ind w:left="270" w:hanging="270"/>
       </w:pPr>
-      <w:bookmarkStart w:id="10" w:name="_Toc6305874"/>
+      <w:bookmarkStart w:id="11" w:name="_Toc11943464"/>
       <w:r>
         <w:rPr>
           <w:b/>
         </w:rPr>
         <w:t>fpgaflash</w:t>
       </w:r>
-      <w:bookmarkEnd w:id="10"/>
+      <w:bookmarkEnd w:id="11"/>
     </w:p>
     <w:p>
       <w:pPr>
@@ -8092,14 +8257,14 @@
         </w:numPr>
         <w:ind w:left="270" w:hanging="270"/>
       </w:pPr>
-      <w:bookmarkStart w:id="11" w:name="_Toc6305875"/>
+      <w:bookmarkStart w:id="12" w:name="_Toc11943465"/>
       <w:r>
         <w:rPr>
           <w:b/>
         </w:rPr>
         <w:t>fpgaconf</w:t>
       </w:r>
-      <w:bookmarkEnd w:id="11"/>
+      <w:bookmarkEnd w:id="12"/>
     </w:p>
     <w:p>
       <w:pPr>
@@ -8161,14 +8326,14 @@
         </w:numPr>
         <w:ind w:left="270" w:hanging="270"/>
       </w:pPr>
-      <w:bookmarkStart w:id="12" w:name="_Toc6305876"/>
+      <w:bookmarkStart w:id="13" w:name="_Toc11943466"/>
       <w:r>
         <w:rPr>
           <w:b/>
         </w:rPr>
         <w:t>fpgaport</w:t>
       </w:r>
-      <w:bookmarkEnd w:id="12"/>
+      <w:bookmarkEnd w:id="13"/>
     </w:p>
     <w:p>
       <w:pPr>
@@ -8234,14 +8399,14 @@
           <w:b/>
         </w:rPr>
       </w:pPr>
-      <w:bookmarkStart w:id="13" w:name="_Toc6305877"/>
+      <w:bookmarkStart w:id="14" w:name="_Toc11943467"/>
       <w:r>
         <w:rPr>
           <w:b/>
         </w:rPr>
         <w:t>mmlink</w:t>
       </w:r>
-      <w:bookmarkEnd w:id="13"/>
+      <w:bookmarkEnd w:id="14"/>
     </w:p>
     <w:p>
       <w:pPr>
@@ -8303,14 +8468,14 @@
         </w:numPr>
         <w:ind w:left="270" w:hanging="270"/>
       </w:pPr>
-      <w:bookmarkStart w:id="14" w:name="_Toc6305878"/>
+      <w:bookmarkStart w:id="15" w:name="_Toc11943468"/>
       <w:r>
         <w:rPr>
           <w:b/>
         </w:rPr>
         <w:t>fpgad</w:t>
       </w:r>
-      <w:bookmarkEnd w:id="14"/>
+      <w:bookmarkEnd w:id="15"/>
     </w:p>
     <w:p>
       <w:pPr>
@@ -8366,7 +8531,7 @@
           <w:color w:val="1F4E79"/>
         </w:rPr>
       </w:pPr>
-      <w:bookmarkStart w:id="15" w:name="_Toc6305879"/>
+      <w:bookmarkStart w:id="16" w:name="_Toc11943469"/>
       <w:r>
         <w:rPr>
           <w:b w:val="0"/>
@@ -8375,7 +8540,7 @@
         </w:rPr>
         <w:t>Functional Description</w:t>
       </w:r>
-      <w:bookmarkEnd w:id="15"/>
+      <w:bookmarkEnd w:id="16"/>
     </w:p>
     <w:p>
       <w:pPr>
@@ -8442,14 +8607,14 @@
       <w:pPr>
         <w:pStyle w:val="Heading2"/>
       </w:pPr>
-      <w:bookmarkStart w:id="16" w:name="_Toc6305880"/>
+      <w:bookmarkStart w:id="17" w:name="_Toc11943470"/>
       <w:r>
         <w:t xml:space="preserve">Information </w:t>
       </w:r>
       <w:r>
         <w:t>Display</w:t>
       </w:r>
-      <w:bookmarkEnd w:id="16"/>
+      <w:bookmarkEnd w:id="17"/>
     </w:p>
     <w:p>
       <w:pPr>
@@ -8509,11 +8674,11 @@
           <w:lang w:eastAsia="zh-CN"/>
         </w:rPr>
       </w:pPr>
-      <w:bookmarkStart w:id="17" w:name="_Toc6305881"/>
+      <w:bookmarkStart w:id="18" w:name="_Toc11943471"/>
       <w:r>
         <w:t>PCIe Loopback Test</w:t>
       </w:r>
-      <w:bookmarkEnd w:id="17"/>
+      <w:bookmarkEnd w:id="18"/>
     </w:p>
     <w:p>
       <w:r>
@@ -8730,11 +8895,11 @@
       <w:pPr>
         <w:pStyle w:val="Heading2"/>
       </w:pPr>
-      <w:bookmarkStart w:id="18" w:name="_Toc6305882"/>
+      <w:bookmarkStart w:id="19" w:name="_Toc11943472"/>
       <w:r>
         <w:t>Local Memory Test</w:t>
       </w:r>
-      <w:bookmarkEnd w:id="18"/>
+      <w:bookmarkEnd w:id="19"/>
     </w:p>
     <w:p>
       <w:pPr>
@@ -9062,14 +9227,14 @@
       <w:pPr>
         <w:pStyle w:val="Heading2"/>
       </w:pPr>
-      <w:bookmarkStart w:id="19" w:name="_Toc6305883"/>
+      <w:bookmarkStart w:id="20" w:name="_Toc11943473"/>
       <w:r>
         <w:t xml:space="preserve">Network </w:t>
       </w:r>
       <w:r>
         <w:t>Loopback Test</w:t>
       </w:r>
-      <w:bookmarkEnd w:id="19"/>
+      <w:bookmarkEnd w:id="20"/>
     </w:p>
     <w:p>
       <w:pPr>
@@ -9273,11 +9438,11 @@
       <w:pPr>
         <w:pStyle w:val="Heading2"/>
       </w:pPr>
-      <w:bookmarkStart w:id="20" w:name="_Toc6305884"/>
+      <w:bookmarkStart w:id="21" w:name="_Toc11943474"/>
       <w:r>
         <w:t>MAC ROM Test</w:t>
       </w:r>
-      <w:bookmarkEnd w:id="20"/>
+      <w:bookmarkEnd w:id="21"/>
     </w:p>
     <w:p>
       <w:pPr>
@@ -9340,14 +9505,14 @@
       <w:pPr>
         <w:pStyle w:val="Heading2"/>
       </w:pPr>
-      <w:bookmarkStart w:id="21" w:name="_Toc6305885"/>
+      <w:bookmarkStart w:id="22" w:name="_Toc11943475"/>
       <w:r>
         <w:t xml:space="preserve">Mailbox </w:t>
       </w:r>
       <w:r>
         <w:t>Test</w:t>
       </w:r>
-      <w:bookmarkEnd w:id="21"/>
+      <w:bookmarkEnd w:id="22"/>
     </w:p>
     <w:p>
       <w:pPr>
@@ -9392,11 +9557,11 @@
       <w:pPr>
         <w:pStyle w:val="Heading2"/>
       </w:pPr>
-      <w:bookmarkStart w:id="22" w:name="_Toc6305886"/>
+      <w:bookmarkStart w:id="23" w:name="_Toc11943476"/>
       <w:r>
         <w:t>FPGA Image and NIOS Firmware Update</w:t>
       </w:r>
-      <w:bookmarkEnd w:id="22"/>
+      <w:bookmarkEnd w:id="23"/>
     </w:p>
     <w:p>
       <w:pPr>
@@ -9447,11 +9612,11 @@
       <w:pPr>
         <w:pStyle w:val="Heading2"/>
       </w:pPr>
-      <w:bookmarkStart w:id="23" w:name="_Toc6305887"/>
+      <w:bookmarkStart w:id="24" w:name="_Toc11943477"/>
       <w:r>
         <w:t>Graceful Shutdown</w:t>
       </w:r>
-      <w:bookmarkEnd w:id="23"/>
+      <w:bookmarkEnd w:id="24"/>
     </w:p>
     <w:p>
       <w:pPr>
@@ -9501,7 +9666,7 @@
           <w:color w:val="1F4E79"/>
         </w:rPr>
       </w:pPr>
-      <w:bookmarkStart w:id="24" w:name="_Toc6305888"/>
+      <w:bookmarkStart w:id="25" w:name="_Toc11943478"/>
       <w:r>
         <w:rPr>
           <w:rFonts w:asciiTheme="minorEastAsia" w:eastAsiaTheme="minorEastAsia" w:hAnsiTheme="minorEastAsia" w:hint="eastAsia"/>
@@ -9512,20 +9677,20 @@
         </w:rPr>
         <w:t>Guide</w:t>
       </w:r>
-      <w:bookmarkEnd w:id="24"/>
+      <w:bookmarkEnd w:id="25"/>
     </w:p>
     <w:p>
       <w:pPr>
         <w:pStyle w:val="Heading2"/>
       </w:pPr>
-      <w:bookmarkStart w:id="25" w:name="_Toc6305889"/>
+      <w:bookmarkStart w:id="26" w:name="_Toc11943479"/>
       <w:r>
         <w:rPr>
           <w:rFonts w:hint="eastAsia"/>
         </w:rPr>
         <w:t>fpgainfo</w:t>
       </w:r>
-      <w:bookmarkEnd w:id="25"/>
+      <w:bookmarkEnd w:id="26"/>
     </w:p>
     <w:p>
       <w:pPr>
@@ -9563,14 +9728,14 @@
       <w:pPr>
         <w:pStyle w:val="Heading3"/>
       </w:pPr>
-      <w:bookmarkStart w:id="26" w:name="_Toc6305890"/>
+      <w:bookmarkStart w:id="27" w:name="_Toc11943480"/>
       <w:r>
         <w:t>s</w:t>
       </w:r>
       <w:r>
         <w:t>ynopsis</w:t>
       </w:r>
-      <w:bookmarkEnd w:id="26"/>
+      <w:bookmarkEnd w:id="27"/>
     </w:p>
     <w:p>
       <w:pPr>
@@ -9662,11 +9827,11 @@
       <w:pPr>
         <w:pStyle w:val="Heading3"/>
       </w:pPr>
-      <w:bookmarkStart w:id="27" w:name="_Toc6305891"/>
+      <w:bookmarkStart w:id="28" w:name="_Toc11943481"/>
       <w:r>
         <w:t>description</w:t>
       </w:r>
-      <w:bookmarkEnd w:id="27"/>
+      <w:bookmarkEnd w:id="28"/>
     </w:p>
     <w:tbl>
       <w:tblPr>
@@ -10514,11 +10679,11 @@
       <w:pPr>
         <w:pStyle w:val="Heading3"/>
       </w:pPr>
-      <w:bookmarkStart w:id="28" w:name="_Toc6305892"/>
+      <w:bookmarkStart w:id="29" w:name="_Toc11943482"/>
       <w:r>
         <w:t>example</w:t>
       </w:r>
-      <w:bookmarkEnd w:id="28"/>
+      <w:bookmarkEnd w:id="29"/>
     </w:p>
     <w:p>
       <w:pPr>
@@ -10818,11 +10983,11 @@
       <w:pPr>
         <w:pStyle w:val="Heading2"/>
       </w:pPr>
-      <w:bookmarkStart w:id="29" w:name="_Toc6305893"/>
+      <w:bookmarkStart w:id="30" w:name="_Toc11943483"/>
       <w:r>
         <w:t>fpgadiag</w:t>
       </w:r>
-      <w:bookmarkEnd w:id="29"/>
+      <w:bookmarkEnd w:id="30"/>
     </w:p>
     <w:p>
       <w:r>
@@ -10872,11 +11037,11 @@
       <w:pPr>
         <w:pStyle w:val="Heading3"/>
       </w:pPr>
-      <w:bookmarkStart w:id="30" w:name="_Toc6305894"/>
+      <w:bookmarkStart w:id="31" w:name="_Toc11943484"/>
       <w:r>
         <w:t>synopsis</w:t>
       </w:r>
-      <w:bookmarkEnd w:id="30"/>
+      <w:bookmarkEnd w:id="31"/>
     </w:p>
     <w:p>
       <w:r>
@@ -10929,11 +11094,11 @@
       <w:pPr>
         <w:pStyle w:val="Heading3"/>
       </w:pPr>
-      <w:bookmarkStart w:id="31" w:name="_Toc6305895"/>
+      <w:bookmarkStart w:id="32" w:name="_Toc11943485"/>
       <w:r>
         <w:t>description</w:t>
       </w:r>
-      <w:bookmarkEnd w:id="31"/>
+      <w:bookmarkEnd w:id="32"/>
     </w:p>
     <w:tbl>
       <w:tblPr>
@@ -12982,16 +13147,428 @@
           </w:p>
         </w:tc>
       </w:tr>
+      <w:tr>
+        <w:trPr>
+          <w:trHeight w:val="95"/>
+        </w:trPr>
+        <w:tc>
+          <w:tcPr>
+            <w:tcW w:w="2245" w:type="dxa"/>
+            <w:vMerge w:val="restart"/>
+            <w:vAlign w:val="center"/>
+          </w:tcPr>
+          <w:p>
+            <w:pPr>
+              <w:rPr>
+                <w:lang w:eastAsia="en-US"/>
+              </w:rPr>
+            </w:pPr>
+            <w:r>
+              <w:rPr>
+                <w:lang w:eastAsia="en-US"/>
+              </w:rPr>
+              <w:t>fvlbypass</w:t>
+            </w:r>
+          </w:p>
+        </w:tc>
+        <w:tc>
+          <w:tcPr>
+            <w:tcW w:w="2610" w:type="dxa"/>
+            <w:vAlign w:val="center"/>
+          </w:tcPr>
+          <w:p>
+            <w:pPr>
+              <w:rPr>
+                <w:lang w:eastAsia="en-US"/>
+              </w:rPr>
+            </w:pPr>
+            <w:r>
+              <w:rPr>
+                <w:lang w:eastAsia="en-US"/>
+              </w:rPr>
+              <w:t>--number, -n</w:t>
+            </w:r>
+          </w:p>
+        </w:tc>
+        <w:tc>
+          <w:tcPr>
+            <w:tcW w:w="5107" w:type="dxa"/>
+            <w:vAlign w:val="center"/>
+          </w:tcPr>
+          <w:p>
+            <w:pPr>
+              <w:rPr>
+                <w:lang w:eastAsia="en-US"/>
+              </w:rPr>
+            </w:pPr>
+            <w:r>
+              <w:rPr>
+                <w:lang w:eastAsia="en-US"/>
+              </w:rPr>
+              <w:t>n</w:t>
+            </w:r>
+            <w:r>
+              <w:rPr>
+                <w:lang w:eastAsia="en-US"/>
+              </w:rPr>
+              <w:t>umber of the test packets to send per MAC</w:t>
+            </w:r>
+          </w:p>
+          <w:p>
+            <w:pPr>
+              <w:rPr>
+                <w:lang w:eastAsia="en-US"/>
+              </w:rPr>
+            </w:pPr>
+            <w:r>
+              <w:rPr>
+                <w:lang w:eastAsia="en-US"/>
+              </w:rPr>
+              <w:t>default=00000</w:t>
+            </w:r>
+          </w:p>
+        </w:tc>
+      </w:tr>
+      <w:tr>
+        <w:trPr>
+          <w:trHeight w:val="95"/>
+        </w:trPr>
+        <w:tc>
+          <w:tcPr>
+            <w:tcW w:w="2245" w:type="dxa"/>
+            <w:vMerge/>
+            <w:vAlign w:val="center"/>
+          </w:tcPr>
+          <w:p>
+            <w:pPr>
+              <w:rPr>
+                <w:lang w:eastAsia="en-US"/>
+              </w:rPr>
+            </w:pPr>
+          </w:p>
+        </w:tc>
+        <w:tc>
+          <w:tcPr>
+            <w:tcW w:w="2610" w:type="dxa"/>
+            <w:vAlign w:val="center"/>
+          </w:tcPr>
+          <w:p>
+            <w:pPr>
+              <w:rPr>
+                <w:lang w:eastAsia="en-US"/>
+              </w:rPr>
+            </w:pPr>
+            <w:r>
+              <w:rPr>
+                <w:lang w:eastAsia="en-US"/>
+              </w:rPr>
+              <w:t>--length, -s</w:t>
+            </w:r>
+          </w:p>
+        </w:tc>
+        <w:tc>
+          <w:tcPr>
+            <w:tcW w:w="5107" w:type="dxa"/>
+            <w:vAlign w:val="center"/>
+          </w:tcPr>
+          <w:p>
+            <w:pPr>
+              <w:rPr>
+                <w:lang w:eastAsia="en-US"/>
+              </w:rPr>
+            </w:pPr>
+            <w:r>
+              <w:rPr>
+                <w:lang w:eastAsia="en-US"/>
+              </w:rPr>
+              <w:t>l</w:t>
+            </w:r>
+            <w:r>
+              <w:rPr>
+                <w:lang w:eastAsia="en-US"/>
+              </w:rPr>
+              <w:t>ength of each test packet</w:t>
+            </w:r>
+          </w:p>
+          <w:p>
+            <w:pPr>
+              <w:rPr>
+                <w:lang w:eastAsia="en-US"/>
+              </w:rPr>
+            </w:pPr>
+            <w:r>
+              <w:rPr>
+                <w:lang w:eastAsia="en-US"/>
+              </w:rPr>
+              <w:t>default=128</w:t>
+            </w:r>
+          </w:p>
+        </w:tc>
+      </w:tr>
+      <w:tr>
+        <w:trPr>
+          <w:trHeight w:val="95"/>
+        </w:trPr>
+        <w:tc>
+          <w:tcPr>
+            <w:tcW w:w="2245" w:type="dxa"/>
+            <w:vMerge/>
+            <w:vAlign w:val="center"/>
+          </w:tcPr>
+          <w:p>
+            <w:pPr>
+              <w:rPr>
+                <w:lang w:eastAsia="en-US"/>
+              </w:rPr>
+            </w:pPr>
+          </w:p>
+        </w:tc>
+        <w:tc>
+          <w:tcPr>
+            <w:tcW w:w="2610" w:type="dxa"/>
+            <w:vAlign w:val="center"/>
+          </w:tcPr>
+          <w:p>
+            <w:pPr>
+              <w:rPr>
+                <w:lang w:eastAsia="en-US"/>
+              </w:rPr>
+            </w:pPr>
+            <w:r>
+              <w:rPr>
+                <w:lang w:eastAsia="en-US"/>
+              </w:rPr>
+              <w:t>--loopback, -l</w:t>
+            </w:r>
+          </w:p>
+        </w:tc>
+        <w:tc>
+          <w:tcPr>
+            <w:tcW w:w="5107" w:type="dxa"/>
+            <w:vAlign w:val="center"/>
+          </w:tcPr>
+          <w:p>
+            <w:pPr>
+              <w:rPr>
+                <w:lang w:eastAsia="en-US"/>
+              </w:rPr>
+            </w:pPr>
+            <w:r>
+              <w:rPr>
+                <w:lang w:eastAsia="en-US"/>
+              </w:rPr>
+              <w:t>configure loopback automatically</w:t>
+            </w:r>
+          </w:p>
+          <w:p>
+            <w:pPr>
+              <w:rPr>
+                <w:lang w:eastAsia="en-US"/>
+              </w:rPr>
+            </w:pPr>
+            <w:r>
+              <w:rPr>
+                <w:lang w:eastAsia="en-US"/>
+              </w:rPr>
+              <w:t>Loopback is not configured by default</w:t>
+            </w:r>
+          </w:p>
+        </w:tc>
+      </w:tr>
+      <w:tr>
+        <w:trPr>
+          <w:trHeight w:val="95"/>
+        </w:trPr>
+        <w:tc>
+          <w:tcPr>
+            <w:tcW w:w="2245" w:type="dxa"/>
+            <w:vMerge/>
+            <w:vAlign w:val="center"/>
+          </w:tcPr>
+          <w:p>
+            <w:pPr>
+              <w:rPr>
+                <w:lang w:eastAsia="en-US"/>
+              </w:rPr>
+            </w:pPr>
+          </w:p>
+        </w:tc>
+        <w:tc>
+          <w:tcPr>
+            <w:tcW w:w="2610" w:type="dxa"/>
+            <w:vAlign w:val="center"/>
+          </w:tcPr>
+          <w:p>
+            <w:pPr>
+              <w:rPr>
+                <w:lang w:eastAsia="en-US"/>
+              </w:rPr>
+            </w:pPr>
+            <w:r>
+              <w:rPr>
+                <w:lang w:eastAsia="en-US"/>
+              </w:rPr>
+              <w:t>--clear, -c</w:t>
+            </w:r>
+          </w:p>
+        </w:tc>
+        <w:tc>
+          <w:tcPr>
+            <w:tcW w:w="5107" w:type="dxa"/>
+            <w:vAlign w:val="center"/>
+          </w:tcPr>
+          <w:p>
+            <w:pPr>
+              <w:rPr>
+                <w:lang w:eastAsia="en-US"/>
+              </w:rPr>
+            </w:pPr>
+            <w:r>
+              <w:rPr>
+                <w:lang w:eastAsia="en-US"/>
+              </w:rPr>
+              <w:t>clear statistics automatically</w:t>
+            </w:r>
+          </w:p>
+          <w:p>
+            <w:pPr>
+              <w:rPr>
+                <w:lang w:eastAsia="en-US"/>
+              </w:rPr>
+            </w:pPr>
+            <w:r>
+              <w:rPr>
+                <w:lang w:eastAsia="en-US"/>
+              </w:rPr>
+              <w:t>statistics are not cleared by default</w:t>
+            </w:r>
+          </w:p>
+        </w:tc>
+      </w:tr>
+      <w:tr>
+        <w:trPr>
+          <w:trHeight w:val="95"/>
+        </w:trPr>
+        <w:tc>
+          <w:tcPr>
+            <w:tcW w:w="2245" w:type="dxa"/>
+            <w:vMerge/>
+            <w:vAlign w:val="center"/>
+          </w:tcPr>
+          <w:p>
+            <w:pPr>
+              <w:rPr>
+                <w:lang w:eastAsia="en-US"/>
+              </w:rPr>
+            </w:pPr>
+          </w:p>
+        </w:tc>
+        <w:tc>
+          <w:tcPr>
+            <w:tcW w:w="2610" w:type="dxa"/>
+            <w:vAlign w:val="center"/>
+          </w:tcPr>
+          <w:p>
+            <w:pPr>
+              <w:rPr>
+                <w:lang w:eastAsia="en-US"/>
+              </w:rPr>
+            </w:pPr>
+            <w:r>
+              <w:rPr>
+                <w:lang w:eastAsia="en-US"/>
+              </w:rPr>
+              <w:t>--port, -p</w:t>
+            </w:r>
+          </w:p>
+        </w:tc>
+        <w:tc>
+          <w:tcPr>
+            <w:tcW w:w="5107" w:type="dxa"/>
+            <w:vAlign w:val="center"/>
+          </w:tcPr>
+          <w:p>
+            <w:pPr>
+              <w:rPr>
+                <w:lang w:eastAsia="en-US"/>
+              </w:rPr>
+            </w:pPr>
+            <w:r>
+              <w:rPr>
+                <w:lang w:eastAsia="en-US"/>
+              </w:rPr>
+              <w:t>select test port, format: port number or range seperated by space. port range is specified by two port numbers with dash between them. default=all</w:t>
+            </w:r>
+          </w:p>
+        </w:tc>
+      </w:tr>
+      <w:tr>
+        <w:trPr>
+          <w:trHeight w:val="95"/>
+        </w:trPr>
+        <w:tc>
+          <w:tcPr>
+            <w:tcW w:w="2245" w:type="dxa"/>
+            <w:vMerge/>
+            <w:vAlign w:val="center"/>
+          </w:tcPr>
+          <w:p>
+            <w:pPr>
+              <w:rPr>
+                <w:lang w:eastAsia="en-US"/>
+              </w:rPr>
+            </w:pPr>
+          </w:p>
+        </w:tc>
+        <w:tc>
+          <w:tcPr>
+            <w:tcW w:w="2610" w:type="dxa"/>
+            <w:vAlign w:val="center"/>
+          </w:tcPr>
+          <w:p>
+            <w:pPr>
+              <w:rPr>
+                <w:lang w:eastAsia="en-US"/>
+              </w:rPr>
+            </w:pPr>
+            <w:r>
+              <w:rPr>
+                <w:lang w:eastAsia="en-US"/>
+              </w:rPr>
+              <w:t>--debug, -d</w:t>
+            </w:r>
+          </w:p>
+        </w:tc>
+        <w:tc>
+          <w:tcPr>
+            <w:tcW w:w="5107" w:type="dxa"/>
+            <w:vAlign w:val="center"/>
+          </w:tcPr>
+          <w:p>
+            <w:pPr>
+              <w:rPr>
+                <w:lang w:eastAsia="en-US"/>
+              </w:rPr>
+            </w:pPr>
+            <w:r>
+              <w:rPr>
+                <w:lang w:eastAsia="en-US"/>
+              </w:rPr>
+              <w:t>display debug information during test</w:t>
+            </w:r>
+          </w:p>
+        </w:tc>
+      </w:tr>
     </w:tbl>
     <w:p>
       <w:pPr>
         <w:pStyle w:val="Heading3"/>
       </w:pPr>
-      <w:bookmarkStart w:id="32" w:name="_Toc6305896"/>
+      <w:bookmarkStart w:id="33" w:name="_Toc11943486"/>
       <w:r>
         <w:t>example</w:t>
       </w:r>
-      <w:bookmarkEnd w:id="32"/>
+      <w:bookmarkEnd w:id="33"/>
     </w:p>
     <w:p>
       <w:pPr>
@@ -13341,16 +13918,103 @@
           <w:lang w:eastAsia="en-US"/>
         </w:rPr>
       </w:pPr>
+      <w:r>
+        <w:rPr>
+          <w:color w:val="70AD47" w:themeColor="accent6"/>
+          <w:lang w:eastAsia="en-US"/>
+        </w:rPr>
+        <w:t xml:space="preserve">This command will do </w:t>
+      </w:r>
+      <w:r>
+        <w:rPr>
+          <w:color w:val="70AD47" w:themeColor="accent6"/>
+          <w:lang w:eastAsia="en-US"/>
+        </w:rPr>
+        <w:t>fvl bypass mode</w:t>
+      </w:r>
+      <w:r>
+        <w:rPr>
+          <w:color w:val="70AD47" w:themeColor="accent6"/>
+          <w:lang w:eastAsia="en-US"/>
+        </w:rPr>
+        <w:t xml:space="preserve"> test,</w:t>
+      </w:r>
+      <w:r>
+        <w:rPr>
+          <w:color w:val="70AD47" w:themeColor="accent6"/>
+          <w:lang w:eastAsia="en-US"/>
+        </w:rPr>
+        <w:t xml:space="preserve"> </w:t>
+      </w:r>
+      <w:r>
+        <w:rPr>
+          <w:color w:val="70AD47" w:themeColor="accent6"/>
+          <w:lang w:eastAsia="en-US"/>
+        </w:rPr>
+        <w:t xml:space="preserve">script </w:t>
+      </w:r>
+      <w:r>
+        <w:rPr>
+          <w:color w:val="70AD47" w:themeColor="accent6"/>
+          <w:lang w:eastAsia="en-US"/>
+        </w:rPr>
+        <w:t>will use packet generator in the FPGA to send test packet, the ports are loopbacked by software</w:t>
+      </w:r>
+      <w:r>
+        <w:rPr>
+          <w:color w:val="70AD47" w:themeColor="accent6"/>
+          <w:lang w:eastAsia="en-US"/>
+        </w:rPr>
+        <w:t>:</w:t>
+      </w:r>
+    </w:p>
+    <w:p>
+      <w:pPr>
+        <w:rPr>
+          <w:lang w:eastAsia="en-US"/>
+        </w:rPr>
+      </w:pPr>
+      <w:r>
+        <w:rPr>
+          <w:b/>
+          <w:lang w:eastAsia="en-US"/>
+        </w:rPr>
+        <w:t>fpgadiag</w:t>
+      </w:r>
+      <w:r>
+        <w:rPr>
+          <w:lang w:eastAsia="en-US"/>
+        </w:rPr>
+        <w:t xml:space="preserve"> --bus 0x28 -mode </w:t>
+      </w:r>
+      <w:r>
+        <w:rPr>
+          <w:lang w:eastAsia="en-US"/>
+        </w:rPr>
+        <w:t>fvlbypass</w:t>
+      </w:r>
+      <w:r>
+        <w:rPr>
+          <w:lang w:eastAsia="en-US"/>
+        </w:rPr>
+        <w:t xml:space="preserve"> --</w:t>
+      </w:r>
+      <w:r>
+        <w:rPr>
+          <w:lang w:eastAsia="en-US"/>
+        </w:rPr>
+        <w:t>loopback</w:t>
+      </w:r>
     </w:p>
     <w:p>
       <w:pPr>
         <w:pStyle w:val="Heading3"/>
       </w:pPr>
-      <w:bookmarkStart w:id="33" w:name="_Toc6305897"/>
+      <w:bookmarkStart w:id="34" w:name="_Toc11943487"/>
       <w:r>
         <w:t>network loopback guide</w:t>
       </w:r>
-      <w:bookmarkEnd w:id="33"/>
+      <w:bookmarkEnd w:id="34"/>
     </w:p>
     <w:p>
       <w:pPr>
@@ -13435,16 +14099,7 @@
         <w:t xml:space="preserve"> </w:t>
       </w:r>
       <w:r>
-        <w:t xml:space="preserve">by fpgadiag tool </w:t>
-      </w:r>
-      <w:r>
-        <w:t xml:space="preserve">in </w:t>
-      </w:r>
-      <w:r>
-        <w:t>8x10</w:t>
-      </w:r>
-      <w:r>
-        <w:t>G VC card</w:t>
+        <w:t>by fpgadiag tool in 8x10G VC card</w:t>
       </w:r>
       <w:r>
         <w:t>, they are called as below (from line side to host side):</w:t>
@@ -13649,8 +14304,6 @@
       <w:r>
         <w:t xml:space="preserve">in VC card </w:t>
       </w:r>
-      <w:bookmarkStart w:id="34" w:name="_GoBack"/>
-      <w:bookmarkEnd w:id="34"/>
       <w:r>
         <w:t>can be setup by</w:t>
       </w:r>
@@ -15181,7 +15834,7 @@
       <w:pPr>
         <w:pStyle w:val="Heading2"/>
       </w:pPr>
-      <w:bookmarkStart w:id="36" w:name="_Toc6305898"/>
+      <w:bookmarkStart w:id="36" w:name="_Toc11943488"/>
       <w:r>
         <w:t>fpgabist</w:t>
       </w:r>
@@ -15267,7 +15920,7 @@
       <w:pPr>
         <w:pStyle w:val="Heading3"/>
       </w:pPr>
-      <w:bookmarkStart w:id="37" w:name="_Toc6305899"/>
+      <w:bookmarkStart w:id="37" w:name="_Toc11943489"/>
       <w:r>
         <w:t>synopsis</w:t>
       </w:r>
@@ -15310,7 +15963,7 @@
       <w:pPr>
         <w:pStyle w:val="Heading3"/>
       </w:pPr>
-      <w:bookmarkStart w:id="38" w:name="_Toc6305900"/>
+      <w:bookmarkStart w:id="38" w:name="_Toc11943490"/>
       <w:r>
         <w:t>description</w:t>
       </w:r>
@@ -15640,7 +16293,7 @@
       <w:pPr>
         <w:pStyle w:val="Heading3"/>
       </w:pPr>
-      <w:bookmarkStart w:id="39" w:name="_Toc6305901"/>
+      <w:bookmarkStart w:id="39" w:name="_Toc11943491"/>
       <w:r>
         <w:t>example</w:t>
       </w:r>
@@ -15791,7 +16444,7 @@
       <w:pPr>
         <w:pStyle w:val="Heading2"/>
       </w:pPr>
-      <w:bookmarkStart w:id="40" w:name="_Toc6305902"/>
+      <w:bookmarkStart w:id="40" w:name="_Toc11943492"/>
       <w:r>
         <w:t>fpgaflash</w:t>
       </w:r>
@@ -15817,7 +16470,7 @@
         <w:pStyle w:val="Heading3"/>
       </w:pPr>
       <w:bookmarkStart w:id="41" w:name="_Toc3389301"/>
-      <w:bookmarkStart w:id="42" w:name="_Toc6305903"/>
+      <w:bookmarkStart w:id="42" w:name="_Toc11943493"/>
       <w:r>
         <w:t>synopsis</w:t>
       </w:r>
@@ -15897,7 +16550,7 @@
         </w:rPr>
       </w:pPr>
       <w:bookmarkStart w:id="43" w:name="_Toc3389302"/>
-      <w:bookmarkStart w:id="44" w:name="_Toc6305904"/>
+      <w:bookmarkStart w:id="44" w:name="_Toc11943494"/>
       <w:r>
         <w:rPr>
           <w:lang w:val="en"/>
@@ -16690,7 +17343,7 @@
         </w:rPr>
       </w:pPr>
       <w:bookmarkStart w:id="45" w:name="_Toc3389303"/>
-      <w:bookmarkStart w:id="46" w:name="_Toc6305905"/>
+      <w:bookmarkStart w:id="46" w:name="_Toc11943495"/>
       <w:r>
         <w:rPr>
           <w:lang w:val="en"/>
@@ -18014,7 +18667,7 @@
           <w:lang w:val="en"/>
         </w:rPr>
       </w:pPr>
-      <w:bookmarkStart w:id="47" w:name="_Toc6305906"/>
+      <w:bookmarkStart w:id="47" w:name="_Toc11943496"/>
       <w:r>
         <w:rPr>
           <w:lang w:val="en"/>
@@ -20748,7 +21401,7 @@
       <w:pPr>
         <w:pStyle w:val="Heading2"/>
       </w:pPr>
-      <w:bookmarkStart w:id="48" w:name="_Toc6305907"/>
+      <w:bookmarkStart w:id="48" w:name="_Toc11943497"/>
       <w:r>
         <w:t>fpgaconf</w:t>
       </w:r>
@@ -20798,7 +21451,7 @@
       <w:pPr>
         <w:pStyle w:val="Heading3"/>
       </w:pPr>
-      <w:bookmarkStart w:id="49" w:name="_Toc6305908"/>
+      <w:bookmarkStart w:id="49" w:name="_Toc11943498"/>
       <w:r>
         <w:t>synopsis</w:t>
       </w:r>
@@ -20834,7 +21487,7 @@
       <w:pPr>
         <w:pStyle w:val="Heading3"/>
       </w:pPr>
-      <w:bookmarkStart w:id="50" w:name="_Toc6305909"/>
+      <w:bookmarkStart w:id="50" w:name="_Toc11943499"/>
       <w:r>
         <w:t>description</w:t>
       </w:r>
@@ -21378,7 +22031,7 @@
       <w:pPr>
         <w:pStyle w:val="Heading3"/>
       </w:pPr>
-      <w:bookmarkStart w:id="51" w:name="_Toc6305910"/>
+      <w:bookmarkStart w:id="51" w:name="_Toc11943500"/>
       <w:r>
         <w:t>example</w:t>
       </w:r>
@@ -21477,7 +22130,7 @@
       <w:pPr>
         <w:pStyle w:val="Heading2"/>
       </w:pPr>
-      <w:bookmarkStart w:id="52" w:name="_Toc6305911"/>
+      <w:bookmarkStart w:id="52" w:name="_Toc11943501"/>
       <w:r>
         <w:t>fpgaport</w:t>
       </w:r>
@@ -21492,7 +22145,7 @@
       <w:pPr>
         <w:pStyle w:val="Heading3"/>
       </w:pPr>
-      <w:bookmarkStart w:id="53" w:name="_Toc6305912"/>
+      <w:bookmarkStart w:id="53" w:name="_Toc11943502"/>
       <w:bookmarkEnd w:id="2"/>
       <w:bookmarkEnd w:id="3"/>
       <w:r>
@@ -21593,7 +22246,7 @@
       <w:pPr>
         <w:pStyle w:val="Heading3"/>
       </w:pPr>
-      <w:bookmarkStart w:id="54" w:name="_Toc6305913"/>
+      <w:bookmarkStart w:id="54" w:name="_Toc11943503"/>
       <w:r>
         <w:t>description</w:t>
       </w:r>
@@ -21747,7 +22400,7 @@
       <w:pPr>
         <w:pStyle w:val="Heading3"/>
       </w:pPr>
-      <w:bookmarkStart w:id="55" w:name="_Toc6305914"/>
+      <w:bookmarkStart w:id="55" w:name="_Toc11943504"/>
       <w:r>
         <w:t>example</w:t>
       </w:r>
@@ -21854,7 +22507,7 @@
       <w:pPr>
         <w:pStyle w:val="Heading2"/>
       </w:pPr>
-      <w:bookmarkStart w:id="56" w:name="_Toc6305915"/>
+      <w:bookmarkStart w:id="56" w:name="_Toc11943505"/>
       <w:r>
         <w:t>mmlink</w:t>
       </w:r>
@@ -21869,7 +22522,7 @@
       <w:pPr>
         <w:pStyle w:val="Heading3"/>
       </w:pPr>
-      <w:bookmarkStart w:id="57" w:name="_Toc6305916"/>
+      <w:bookmarkStart w:id="57" w:name="_Toc11943506"/>
       <w:r>
         <w:t>synopsis</w:t>
       </w:r>
@@ -21913,7 +22566,7 @@
       <w:pPr>
         <w:pStyle w:val="Heading3"/>
       </w:pPr>
-      <w:bookmarkStart w:id="58" w:name="_Toc6305917"/>
+      <w:bookmarkStart w:id="58" w:name="_Toc11943507"/>
       <w:r>
         <w:t>description</w:t>
       </w:r>
@@ -22241,7 +22894,7 @@
       <w:pPr>
         <w:pStyle w:val="Heading3"/>
       </w:pPr>
-      <w:bookmarkStart w:id="59" w:name="_Toc6305918"/>
+      <w:bookmarkStart w:id="59" w:name="_Toc11943508"/>
       <w:r>
         <w:t>example</w:t>
       </w:r>
@@ -22327,7 +22980,7 @@
       <w:pPr>
         <w:pStyle w:val="Heading2"/>
       </w:pPr>
-      <w:bookmarkStart w:id="60" w:name="_Toc6305919"/>
+      <w:bookmarkStart w:id="60" w:name="_Toc11943509"/>
       <w:r>
         <w:rPr>
           <w:rFonts w:hint="eastAsia"/>
@@ -22506,7 +23159,7 @@
       <w:pPr>
         <w:pStyle w:val="Heading3"/>
       </w:pPr>
-      <w:bookmarkStart w:id="61" w:name="_Toc6305920"/>
+      <w:bookmarkStart w:id="61" w:name="_Toc11943510"/>
       <w:r>
         <w:t>synopsis</w:t>
       </w:r>
@@ -22577,7 +23230,7 @@
       <w:pPr>
         <w:pStyle w:val="Heading3"/>
       </w:pPr>
-      <w:bookmarkStart w:id="62" w:name="_Toc6305921"/>
+      <w:bookmarkStart w:id="62" w:name="_Toc11943511"/>
       <w:r>
         <w:t>description</w:t>
       </w:r>
@@ -22978,7 +23631,7 @@
       <w:pPr>
         <w:pStyle w:val="Heading3"/>
       </w:pPr>
-      <w:bookmarkStart w:id="63" w:name="_Toc6305922"/>
+      <w:bookmarkStart w:id="63" w:name="_Toc11943512"/>
       <w:r>
         <w:t>example</w:t>
       </w:r>
@@ -23036,7 +23689,7 @@
       <w:pPr>
         <w:pStyle w:val="Heading3"/>
       </w:pPr>
-      <w:bookmarkStart w:id="64" w:name="_Toc6305923"/>
+      <w:bookmarkStart w:id="64" w:name="_Toc11943513"/>
       <w:r>
         <w:t>defining cool-down period in fpgad configuration file</w:t>
       </w:r>
@@ -26485,18 +27138,13 @@
 </file>
 
 <file path=customXml/item1.xml><?xml version="1.0" encoding="utf-8"?>
-<p:properties xmlns:p="http://schemas.microsoft.com/office/2006/metadata/properties" xmlns:xsi="http://www.w3.org/2001/XMLSchema-instance" xmlns:pc="http://schemas.microsoft.com/office/infopath/2007/PartnerControls">
-  <documentManagement/>
-</p:properties>
+<?mso-contentType ?>
+<SharedContentType xmlns="Microsoft.SharePoint.Taxonomy.ContentTypeSync" SourceId="b2fd7923-39df-40b1-bcec-a4d906d8b0f0" ContentTypeId="0x0101" PreviousValue="false"/>
 </file>
 
 <file path=customXml/item2.xml><?xml version="1.0" encoding="utf-8"?>
 <?mso-contentType ?>
-<FormTemplates xmlns="http://schemas.microsoft.com/sharepoint/v3/contenttype/forms">
-  <Display>DocumentLibraryForm</Display>
-  <Edit>DocumentLibraryForm</Edit>
-  <New>DocumentLibraryForm</New>
-</FormTemplates>
+<spe:Receivers xmlns:spe="http://schemas.microsoft.com/sharepoint/events"/>
 </file>
 
 <file path=customXml/item3.xml><?xml version="1.0" encoding="utf-8"?>
@@ -26615,12 +27263,17 @@
 
 <file path=customXml/item4.xml><?xml version="1.0" encoding="utf-8"?>
 <?mso-contentType ?>
-<spe:Receivers xmlns:spe="http://schemas.microsoft.com/sharepoint/events"/>
+<FormTemplates xmlns="http://schemas.microsoft.com/sharepoint/v3/contenttype/forms">
+  <Display>DocumentLibraryForm</Display>
+  <Edit>DocumentLibraryForm</Edit>
+  <New>DocumentLibraryForm</New>
+</FormTemplates>
 </file>
 
 <file path=customXml/item5.xml><?xml version="1.0" encoding="utf-8"?>
-<?mso-contentType ?>
-<SharedContentType xmlns="Microsoft.SharePoint.Taxonomy.ContentTypeSync" SourceId="b2fd7923-39df-40b1-bcec-a4d906d8b0f0" ContentTypeId="0x0101" PreviousValue="false"/>
+<p:properties xmlns:p="http://schemas.microsoft.com/office/2006/metadata/properties" xmlns:xsi="http://www.w3.org/2001/XMLSchema-instance" xmlns:pc="http://schemas.microsoft.com/office/infopath/2007/PartnerControls">
+  <documentManagement/>
+</p:properties>
 </file>
 
 <file path=customXml/item6.xml><?xml version="1.0" encoding="utf-8"?>
@@ -26628,18 +27281,17 @@
 </file>
 
 <file path=customXml/itemProps1.xml><?xml version="1.0" encoding="utf-8"?>
-<ds:datastoreItem xmlns:ds="http://schemas.openxmlformats.org/officeDocument/2006/customXml" ds:itemID="{529C3EA9-BE89-43D1-89C8-1626D74DF8D0}">
+<ds:datastoreItem xmlns:ds="http://schemas.openxmlformats.org/officeDocument/2006/customXml" ds:itemID="{31CFA0E0-97DF-4C09-8D3D-8058CCB6FAE9}">
   <ds:schemaRefs>
-    <ds:schemaRef ds:uri="http://schemas.microsoft.com/office/2006/metadata/properties"/>
-    <ds:schemaRef ds:uri="http://schemas.microsoft.com/office/infopath/2007/PartnerControls"/>
+    <ds:schemaRef ds:uri="Microsoft.SharePoint.Taxonomy.ContentTypeSync"/>
   </ds:schemaRefs>
 </ds:datastoreItem>
 </file>
 
 <file path=customXml/itemProps2.xml><?xml version="1.0" encoding="utf-8"?>
-<ds:datastoreItem xmlns:ds="http://schemas.openxmlformats.org/officeDocument/2006/customXml" ds:itemID="{FACD0A9F-0671-4903-A28F-B4B3D9FDB354}">
+<ds:datastoreItem xmlns:ds="http://schemas.openxmlformats.org/officeDocument/2006/customXml" ds:itemID="{BB0CA842-8F72-4AE7-9A66-BC538A665C9B}">
   <ds:schemaRefs>
-    <ds:schemaRef ds:uri="http://schemas.microsoft.com/sharepoint/v3/contenttype/forms"/>
+    <ds:schemaRef ds:uri="http://schemas.microsoft.com/sharepoint/events"/>
   </ds:schemaRefs>
 </ds:datastoreItem>
 </file>
@@ -26661,23 +27313,24 @@
 </file>
 
 <file path=customXml/itemProps4.xml><?xml version="1.0" encoding="utf-8"?>
-<ds:datastoreItem xmlns:ds="http://schemas.openxmlformats.org/officeDocument/2006/customXml" ds:itemID="{BB0CA842-8F72-4AE7-9A66-BC538A665C9B}">
+<ds:datastoreItem xmlns:ds="http://schemas.openxmlformats.org/officeDocument/2006/customXml" ds:itemID="{FACD0A9F-0671-4903-A28F-B4B3D9FDB354}">
   <ds:schemaRefs>
-    <ds:schemaRef ds:uri="http://schemas.microsoft.com/sharepoint/events"/>
+    <ds:schemaRef ds:uri="http://schemas.microsoft.com/sharepoint/v3/contenttype/forms"/>
   </ds:schemaRefs>
 </ds:datastoreItem>
 </file>
 
 <file path=customXml/itemProps5.xml><?xml version="1.0" encoding="utf-8"?>
-<ds:datastoreItem xmlns:ds="http://schemas.openxmlformats.org/officeDocument/2006/customXml" ds:itemID="{31CFA0E0-97DF-4C09-8D3D-8058CCB6FAE9}">
+<ds:datastoreItem xmlns:ds="http://schemas.openxmlformats.org/officeDocument/2006/customXml" ds:itemID="{529C3EA9-BE89-43D1-89C8-1626D74DF8D0}">
   <ds:schemaRefs>
-    <ds:schemaRef ds:uri="Microsoft.SharePoint.Taxonomy.ContentTypeSync"/>
+    <ds:schemaRef ds:uri="http://schemas.microsoft.com/office/2006/metadata/properties"/>
+    <ds:schemaRef ds:uri="http://schemas.microsoft.com/office/infopath/2007/PartnerControls"/>
   </ds:schemaRefs>
 </ds:datastoreItem>
 </file>
 
 <file path=customXml/itemProps6.xml><?xml version="1.0" encoding="utf-8"?>
-<ds:datastoreItem xmlns:ds="http://schemas.openxmlformats.org/officeDocument/2006/customXml" ds:itemID="{E5902056-B29F-4497-AC7D-EBC758E7C553}">
+<ds:datastoreItem xmlns:ds="http://schemas.openxmlformats.org/officeDocument/2006/customXml" ds:itemID="{C2A86F3C-8B0A-43E9-BDCC-7FF046882FF7}">
   <ds:schemaRefs>
     <ds:schemaRef ds:uri="http://schemas.openxmlformats.org/officeDocument/2006/bibliography"/>
   </ds:schemaRefs>

</xml_diff>

<commit_message>
fpgad: update man for n3000 (#901)
* fpgad: update man for n3000

* Address review comments

* Update readme for fpgad

* Update tools guide for fpgad

* Update fpgad.md

* Update fpgad.md

Fix review comments.
</commit_message>
<xml_diff>
--- a/doc/src/fpga_tools/OPAE tools guide for Vista Creek.docx
+++ b/doc/src/fpga_tools/OPAE tools guide for Vista Creek.docx
@@ -12,6 +12,7 @@
       <w:r>
         <w:rPr>
           <w:noProof/>
+          <w:lang w:eastAsia="en-US"/>
         </w:rPr>
         <w:drawing>
           <wp:inline distT="0" distB="0" distL="0" distR="0" wp14:anchorId="568010F5" wp14:editId="0A177B5F">
@@ -202,7 +203,7 @@
           <w:b/>
           <w:sz w:val="32"/>
         </w:rPr>
-        <w:t>5</w:t>
+        <w:t>6</w:t>
       </w:r>
     </w:p>
     <w:p>
@@ -1617,6 +1618,169 @@
           </w:p>
         </w:tc>
       </w:tr>
+      <w:tr>
+        <w:trPr>
+          <w:jc w:val="center"/>
+        </w:trPr>
+        <w:tc>
+          <w:tcPr>
+            <w:tcW w:w="975" w:type="dxa"/>
+            <w:tcBorders>
+              <w:top w:val="single" w:sz="6" w:space="0" w:color="000000"/>
+              <w:left w:val="single" w:sz="12" w:space="0" w:color="000000"/>
+              <w:bottom w:val="single" w:sz="6" w:space="0" w:color="000000"/>
+              <w:right w:val="single" w:sz="6" w:space="0" w:color="000000"/>
+            </w:tcBorders>
+            <w:vAlign w:val="center"/>
+          </w:tcPr>
+          <w:p>
+            <w:pPr>
+              <w:spacing w:before="100" w:beforeAutospacing="1" w:after="100" w:afterAutospacing="1" w:line="288" w:lineRule="auto"/>
+              <w:ind w:left="-99" w:right="-82"/>
+              <w:jc w:val="center"/>
+              <w:rPr>
+                <w:rFonts w:ascii="Arial" w:eastAsia="MS Mincho" w:hAnsi="Arial"/>
+                <w:sz w:val="16"/>
+                <w:szCs w:val="16"/>
+                <w:lang w:eastAsia="ja-JP"/>
+              </w:rPr>
+            </w:pPr>
+            <w:r>
+              <w:rPr>
+                <w:rFonts w:ascii="Arial" w:eastAsia="MS Mincho" w:hAnsi="Arial"/>
+                <w:sz w:val="16"/>
+                <w:szCs w:val="16"/>
+                <w:lang w:eastAsia="ja-JP"/>
+              </w:rPr>
+              <w:t>1.6</w:t>
+            </w:r>
+          </w:p>
+        </w:tc>
+        <w:tc>
+          <w:tcPr>
+            <w:tcW w:w="1143" w:type="dxa"/>
+            <w:tcBorders>
+              <w:top w:val="single" w:sz="6" w:space="0" w:color="000000"/>
+              <w:left w:val="single" w:sz="6" w:space="0" w:color="000000"/>
+              <w:bottom w:val="single" w:sz="6" w:space="0" w:color="000000"/>
+              <w:right w:val="single" w:sz="6" w:space="0" w:color="000000"/>
+            </w:tcBorders>
+            <w:vAlign w:val="center"/>
+          </w:tcPr>
+          <w:p>
+            <w:pPr>
+              <w:spacing w:before="100" w:beforeAutospacing="1" w:after="100" w:afterAutospacing="1" w:line="288" w:lineRule="auto"/>
+              <w:jc w:val="center"/>
+              <w:rPr>
+                <w:rFonts w:ascii="Arial" w:eastAsia="MS Mincho" w:hAnsi="Arial"/>
+                <w:sz w:val="16"/>
+                <w:szCs w:val="16"/>
+                <w:lang w:eastAsia="ja-JP"/>
+              </w:rPr>
+            </w:pPr>
+            <w:r>
+              <w:rPr>
+                <w:rFonts w:ascii="Arial" w:eastAsia="MS Mincho" w:hAnsi="Arial"/>
+                <w:sz w:val="16"/>
+                <w:szCs w:val="16"/>
+                <w:lang w:eastAsia="ja-JP"/>
+              </w:rPr>
+              <w:t>Tim Whisonant</w:t>
+            </w:r>
+          </w:p>
+        </w:tc>
+        <w:tc>
+          <w:tcPr>
+            <w:tcW w:w="1080" w:type="dxa"/>
+            <w:tcBorders>
+              <w:top w:val="single" w:sz="6" w:space="0" w:color="000000"/>
+              <w:left w:val="single" w:sz="6" w:space="0" w:color="000000"/>
+              <w:bottom w:val="single" w:sz="6" w:space="0" w:color="000000"/>
+              <w:right w:val="single" w:sz="6" w:space="0" w:color="000000"/>
+            </w:tcBorders>
+            <w:vAlign w:val="center"/>
+          </w:tcPr>
+          <w:p>
+            <w:pPr>
+              <w:spacing w:before="100" w:beforeAutospacing="1" w:after="100" w:afterAutospacing="1" w:line="288" w:lineRule="auto"/>
+              <w:ind w:left="-152" w:right="-153"/>
+              <w:jc w:val="center"/>
+              <w:rPr>
+                <w:rFonts w:ascii="Arial" w:eastAsia="MS Mincho" w:hAnsi="Arial"/>
+                <w:sz w:val="16"/>
+                <w:szCs w:val="16"/>
+                <w:lang w:eastAsia="ja-JP"/>
+              </w:rPr>
+            </w:pPr>
+            <w:r>
+              <w:rPr>
+                <w:rFonts w:ascii="Arial" w:eastAsia="MS Mincho" w:hAnsi="Arial"/>
+                <w:sz w:val="16"/>
+                <w:szCs w:val="16"/>
+                <w:lang w:eastAsia="ja-JP"/>
+              </w:rPr>
+              <w:t>07/10/2019</w:t>
+            </w:r>
+          </w:p>
+        </w:tc>
+        <w:tc>
+          <w:tcPr>
+            <w:tcW w:w="3987" w:type="dxa"/>
+            <w:tcBorders>
+              <w:top w:val="single" w:sz="6" w:space="0" w:color="000000"/>
+              <w:left w:val="single" w:sz="6" w:space="0" w:color="000000"/>
+              <w:bottom w:val="single" w:sz="6" w:space="0" w:color="000000"/>
+              <w:right w:val="single" w:sz="6" w:space="0" w:color="000000"/>
+            </w:tcBorders>
+            <w:vAlign w:val="center"/>
+          </w:tcPr>
+          <w:p>
+            <w:pPr>
+              <w:spacing w:before="100" w:beforeAutospacing="1" w:after="100" w:afterAutospacing="1" w:line="288" w:lineRule="auto"/>
+              <w:ind w:right="-153"/>
+              <w:rPr>
+                <w:rFonts w:ascii="Arial" w:eastAsia="MS Mincho" w:hAnsi="Arial"/>
+                <w:sz w:val="16"/>
+                <w:szCs w:val="16"/>
+                <w:lang w:eastAsia="ja-JP"/>
+              </w:rPr>
+            </w:pPr>
+            <w:r>
+              <w:rPr>
+                <w:rFonts w:ascii="Arial" w:eastAsia="MS Mincho" w:hAnsi="Arial"/>
+                <w:sz w:val="16"/>
+                <w:szCs w:val="16"/>
+                <w:lang w:eastAsia="ja-JP"/>
+              </w:rPr>
+              <w:t>Update fpgad section to describe sensor monitoring</w:t>
+            </w:r>
+          </w:p>
+        </w:tc>
+        <w:tc>
+          <w:tcPr>
+            <w:tcW w:w="1950" w:type="dxa"/>
+            <w:tcBorders>
+              <w:top w:val="single" w:sz="6" w:space="0" w:color="000000"/>
+              <w:left w:val="single" w:sz="6" w:space="0" w:color="000000"/>
+              <w:bottom w:val="single" w:sz="6" w:space="0" w:color="000000"/>
+              <w:right w:val="single" w:sz="12" w:space="0" w:color="000000"/>
+            </w:tcBorders>
+            <w:vAlign w:val="center"/>
+          </w:tcPr>
+          <w:p>
+            <w:pPr>
+              <w:spacing w:before="100" w:beforeAutospacing="1" w:after="100" w:afterAutospacing="1" w:line="288" w:lineRule="auto"/>
+              <w:ind w:right="-153"/>
+              <w:rPr>
+                <w:rFonts w:ascii="Arial" w:eastAsia="MS Mincho" w:hAnsi="Arial"/>
+                <w:sz w:val="16"/>
+                <w:szCs w:val="16"/>
+                <w:lang w:eastAsia="ja-JP"/>
+              </w:rPr>
+            </w:pPr>
+          </w:p>
+        </w:tc>
+      </w:tr>
     </w:tbl>
     <w:sdt>
       <w:sdtPr>
@@ -1660,7 +1824,6 @@
             <w:rPr>
               <w:rFonts w:asciiTheme="minorHAnsi" w:eastAsiaTheme="minorEastAsia" w:hAnsiTheme="minorHAnsi" w:cstheme="minorBidi"/>
               <w:sz w:val="22"/>
-              <w:lang w:eastAsia="zh-CN"/>
             </w:rPr>
           </w:pPr>
           <w:r>
@@ -1672,7 +1835,7 @@
           <w:r>
             <w:fldChar w:fldCharType="separate"/>
           </w:r>
-          <w:hyperlink w:anchor="_Toc11943458" w:history="1">
+          <w:hyperlink w:anchor="_Toc13661627" w:history="1">
             <w:r>
               <w:rPr>
                 <w:rStyle w:val="Hyperlink"/>
@@ -1683,7 +1846,6 @@
               <w:rPr>
                 <w:rFonts w:asciiTheme="minorHAnsi" w:eastAsiaTheme="minorEastAsia" w:hAnsiTheme="minorHAnsi" w:cstheme="minorBidi"/>
                 <w:sz w:val="22"/>
-                <w:lang w:eastAsia="zh-CN"/>
               </w:rPr>
               <w:tab/>
             </w:r>
@@ -1709,7 +1871,7 @@
               <w:rPr>
                 <w:webHidden/>
               </w:rPr>
-              <w:instrText xml:space="preserve"> PAGEREF _Toc11943458 \h </w:instrText>
+              <w:instrText xml:space="preserve"> PAGEREF _Toc13661627 \h </w:instrText>
             </w:r>
             <w:r>
               <w:rPr>
@@ -1744,10 +1906,9 @@
               <w:noProof/>
               <w:sz w:val="22"/>
               <w:szCs w:val="22"/>
-              <w:lang w:eastAsia="zh-CN"/>
             </w:rPr>
           </w:pPr>
-          <w:hyperlink w:anchor="_Toc11943459" w:history="1">
+          <w:hyperlink w:anchor="_Toc13661628" w:history="1">
             <w:r>
               <w:rPr>
                 <w:rStyle w:val="Hyperlink"/>
@@ -1761,7 +1922,6 @@
                 <w:noProof/>
                 <w:sz w:val="22"/>
                 <w:szCs w:val="22"/>
-                <w:lang w:eastAsia="zh-CN"/>
               </w:rPr>
               <w:tab/>
             </w:r>
@@ -1791,7 +1951,7 @@
                 <w:noProof/>
                 <w:webHidden/>
               </w:rPr>
-              <w:instrText xml:space="preserve"> PAGEREF _Toc11943459 \h </w:instrText>
+              <w:instrText xml:space="preserve"> PAGEREF _Toc13661628 \h </w:instrText>
             </w:r>
             <w:r>
               <w:rPr>
@@ -1830,10 +1990,9 @@
               <w:noProof/>
               <w:sz w:val="22"/>
               <w:szCs w:val="22"/>
-              <w:lang w:eastAsia="zh-CN"/>
             </w:rPr>
           </w:pPr>
-          <w:hyperlink w:anchor="_Toc11943460" w:history="1">
+          <w:hyperlink w:anchor="_Toc13661629" w:history="1">
             <w:r>
               <w:rPr>
                 <w:rStyle w:val="Hyperlink"/>
@@ -1847,7 +2006,6 @@
                 <w:noProof/>
                 <w:sz w:val="22"/>
                 <w:szCs w:val="22"/>
-                <w:lang w:eastAsia="zh-CN"/>
               </w:rPr>
               <w:tab/>
             </w:r>
@@ -1877,7 +2035,7 @@
                 <w:noProof/>
                 <w:webHidden/>
               </w:rPr>
-              <w:instrText xml:space="preserve"> PAGEREF _Toc11943460 \h </w:instrText>
+              <w:instrText xml:space="preserve"> PAGEREF _Toc13661629 \h </w:instrText>
             </w:r>
             <w:r>
               <w:rPr>
@@ -1916,10 +2074,9 @@
               <w:noProof/>
               <w:sz w:val="22"/>
               <w:szCs w:val="22"/>
-              <w:lang w:eastAsia="zh-CN"/>
             </w:rPr>
           </w:pPr>
-          <w:hyperlink w:anchor="_Toc11943461" w:history="1">
+          <w:hyperlink w:anchor="_Toc13661630" w:history="1">
             <w:r>
               <w:rPr>
                 <w:rStyle w:val="Hyperlink"/>
@@ -1934,7 +2091,6 @@
                 <w:noProof/>
                 <w:sz w:val="22"/>
                 <w:szCs w:val="22"/>
-                <w:lang w:eastAsia="zh-CN"/>
               </w:rPr>
               <w:tab/>
             </w:r>
@@ -1965,7 +2121,7 @@
                 <w:noProof/>
                 <w:webHidden/>
               </w:rPr>
-              <w:instrText xml:space="preserve"> PAGEREF _Toc11943461 \h </w:instrText>
+              <w:instrText xml:space="preserve"> PAGEREF _Toc13661630 \h </w:instrText>
             </w:r>
             <w:r>
               <w:rPr>
@@ -2004,10 +2160,9 @@
               <w:noProof/>
               <w:sz w:val="22"/>
               <w:szCs w:val="22"/>
-              <w:lang w:eastAsia="zh-CN"/>
             </w:rPr>
           </w:pPr>
-          <w:hyperlink w:anchor="_Toc11943462" w:history="1">
+          <w:hyperlink w:anchor="_Toc13661631" w:history="1">
             <w:r>
               <w:rPr>
                 <w:rStyle w:val="Hyperlink"/>
@@ -2022,7 +2177,6 @@
                 <w:noProof/>
                 <w:sz w:val="22"/>
                 <w:szCs w:val="22"/>
-                <w:lang w:eastAsia="zh-CN"/>
               </w:rPr>
               <w:tab/>
             </w:r>
@@ -2053,7 +2207,7 @@
                 <w:noProof/>
                 <w:webHidden/>
               </w:rPr>
-              <w:instrText xml:space="preserve"> PAGEREF _Toc11943462 \h </w:instrText>
+              <w:instrText xml:space="preserve"> PAGEREF _Toc13661631 \h </w:instrText>
             </w:r>
             <w:r>
               <w:rPr>
@@ -2092,10 +2246,9 @@
               <w:noProof/>
               <w:sz w:val="22"/>
               <w:szCs w:val="22"/>
-              <w:lang w:eastAsia="zh-CN"/>
             </w:rPr>
           </w:pPr>
-          <w:hyperlink w:anchor="_Toc11943463" w:history="1">
+          <w:hyperlink w:anchor="_Toc13661632" w:history="1">
             <w:r>
               <w:rPr>
                 <w:rStyle w:val="Hyperlink"/>
@@ -2110,7 +2263,6 @@
                 <w:noProof/>
                 <w:sz w:val="22"/>
                 <w:szCs w:val="22"/>
-                <w:lang w:eastAsia="zh-CN"/>
               </w:rPr>
               <w:tab/>
             </w:r>
@@ -2141,7 +2293,7 @@
                 <w:noProof/>
                 <w:webHidden/>
               </w:rPr>
-              <w:instrText xml:space="preserve"> PAGEREF _Toc11943463 \h </w:instrText>
+              <w:instrText xml:space="preserve"> PAGEREF _Toc13661632 \h </w:instrText>
             </w:r>
             <w:r>
               <w:rPr>
@@ -2180,10 +2332,9 @@
               <w:noProof/>
               <w:sz w:val="22"/>
               <w:szCs w:val="22"/>
-              <w:lang w:eastAsia="zh-CN"/>
             </w:rPr>
           </w:pPr>
-          <w:hyperlink w:anchor="_Toc11943464" w:history="1">
+          <w:hyperlink w:anchor="_Toc13661633" w:history="1">
             <w:r>
               <w:rPr>
                 <w:rStyle w:val="Hyperlink"/>
@@ -2198,7 +2349,6 @@
                 <w:noProof/>
                 <w:sz w:val="22"/>
                 <w:szCs w:val="22"/>
-                <w:lang w:eastAsia="zh-CN"/>
               </w:rPr>
               <w:tab/>
             </w:r>
@@ -2229,7 +2379,7 @@
                 <w:noProof/>
                 <w:webHidden/>
               </w:rPr>
-              <w:instrText xml:space="preserve"> PAGEREF _Toc11943464 \h </w:instrText>
+              <w:instrText xml:space="preserve"> PAGEREF _Toc13661633 \h </w:instrText>
             </w:r>
             <w:r>
               <w:rPr>
@@ -2268,10 +2418,9 @@
               <w:noProof/>
               <w:sz w:val="22"/>
               <w:szCs w:val="22"/>
-              <w:lang w:eastAsia="zh-CN"/>
             </w:rPr>
           </w:pPr>
-          <w:hyperlink w:anchor="_Toc11943465" w:history="1">
+          <w:hyperlink w:anchor="_Toc13661634" w:history="1">
             <w:r>
               <w:rPr>
                 <w:rStyle w:val="Hyperlink"/>
@@ -2286,7 +2435,6 @@
                 <w:noProof/>
                 <w:sz w:val="22"/>
                 <w:szCs w:val="22"/>
-                <w:lang w:eastAsia="zh-CN"/>
               </w:rPr>
               <w:tab/>
             </w:r>
@@ -2317,7 +2465,7 @@
                 <w:noProof/>
                 <w:webHidden/>
               </w:rPr>
-              <w:instrText xml:space="preserve"> PAGEREF _Toc11943465 \h </w:instrText>
+              <w:instrText xml:space="preserve"> PAGEREF _Toc13661634 \h </w:instrText>
             </w:r>
             <w:r>
               <w:rPr>
@@ -2356,10 +2504,9 @@
               <w:noProof/>
               <w:sz w:val="22"/>
               <w:szCs w:val="22"/>
-              <w:lang w:eastAsia="zh-CN"/>
             </w:rPr>
           </w:pPr>
-          <w:hyperlink w:anchor="_Toc11943466" w:history="1">
+          <w:hyperlink w:anchor="_Toc13661635" w:history="1">
             <w:r>
               <w:rPr>
                 <w:rStyle w:val="Hyperlink"/>
@@ -2374,7 +2521,6 @@
                 <w:noProof/>
                 <w:sz w:val="22"/>
                 <w:szCs w:val="22"/>
-                <w:lang w:eastAsia="zh-CN"/>
               </w:rPr>
               <w:tab/>
             </w:r>
@@ -2405,7 +2551,7 @@
                 <w:noProof/>
                 <w:webHidden/>
               </w:rPr>
-              <w:instrText xml:space="preserve"> PAGEREF _Toc11943466 \h </w:instrText>
+              <w:instrText xml:space="preserve"> PAGEREF _Toc13661635 \h </w:instrText>
             </w:r>
             <w:r>
               <w:rPr>
@@ -2444,10 +2590,9 @@
               <w:noProof/>
               <w:sz w:val="22"/>
               <w:szCs w:val="22"/>
-              <w:lang w:eastAsia="zh-CN"/>
             </w:rPr>
           </w:pPr>
-          <w:hyperlink w:anchor="_Toc11943467" w:history="1">
+          <w:hyperlink w:anchor="_Toc13661636" w:history="1">
             <w:r>
               <w:rPr>
                 <w:rStyle w:val="Hyperlink"/>
@@ -2462,7 +2607,6 @@
                 <w:noProof/>
                 <w:sz w:val="22"/>
                 <w:szCs w:val="22"/>
-                <w:lang w:eastAsia="zh-CN"/>
               </w:rPr>
               <w:tab/>
             </w:r>
@@ -2486,13 +2630,6 @@
                 <w:noProof/>
                 <w:webHidden/>
               </w:rPr>
-              <w:tab/>
-            </w:r>
-            <w:r>
-              <w:rPr>
-                <w:noProof/>
-                <w:webHidden/>
-              </w:rPr>
               <w:fldChar w:fldCharType="begin"/>
             </w:r>
             <w:r>
@@ -2500,7 +2637,7 @@
                 <w:noProof/>
                 <w:webHidden/>
               </w:rPr>
-              <w:instrText xml:space="preserve"> PAGEREF _Toc11943467 \h </w:instrText>
+              <w:instrText xml:space="preserve"> PAGEREF _Toc13661636 \h </w:instrText>
             </w:r>
             <w:r>
               <w:rPr>
@@ -2539,10 +2676,9 @@
               <w:noProof/>
               <w:sz w:val="22"/>
               <w:szCs w:val="22"/>
-              <w:lang w:eastAsia="zh-CN"/>
             </w:rPr>
           </w:pPr>
-          <w:hyperlink w:anchor="_Toc11943468" w:history="1">
+          <w:hyperlink w:anchor="_Toc13661637" w:history="1">
             <w:r>
               <w:rPr>
                 <w:rStyle w:val="Hyperlink"/>
@@ -2557,7 +2693,6 @@
                 <w:noProof/>
                 <w:sz w:val="22"/>
                 <w:szCs w:val="22"/>
-                <w:lang w:eastAsia="zh-CN"/>
               </w:rPr>
               <w:tab/>
             </w:r>
@@ -2581,15 +2716,6 @@
                 <w:noProof/>
                 <w:webHidden/>
               </w:rPr>
-              <w:tab/>
-            </w:r>
-            <w:bookmarkStart w:id="4" w:name="_GoBack"/>
-            <w:bookmarkEnd w:id="4"/>
-            <w:r>
-              <w:rPr>
-                <w:noProof/>
-                <w:webHidden/>
-              </w:rPr>
               <w:fldChar w:fldCharType="begin"/>
             </w:r>
             <w:r>
@@ -2597,7 +2723,7 @@
                 <w:noProof/>
                 <w:webHidden/>
               </w:rPr>
-              <w:instrText xml:space="preserve"> PAGEREF _Toc11943468 \h </w:instrText>
+              <w:instrText xml:space="preserve"> PAGEREF _Toc13661637 \h </w:instrText>
             </w:r>
             <w:r>
               <w:rPr>
@@ -2634,10 +2760,9 @@
             <w:rPr>
               <w:rFonts w:asciiTheme="minorHAnsi" w:eastAsiaTheme="minorEastAsia" w:hAnsiTheme="minorHAnsi" w:cstheme="minorBidi"/>
               <w:sz w:val="22"/>
-              <w:lang w:eastAsia="zh-CN"/>
             </w:rPr>
           </w:pPr>
-          <w:hyperlink w:anchor="_Toc11943469" w:history="1">
+          <w:hyperlink w:anchor="_Toc13661638" w:history="1">
             <w:r>
               <w:rPr>
                 <w:rStyle w:val="Hyperlink"/>
@@ -2648,7 +2773,6 @@
               <w:rPr>
                 <w:rFonts w:asciiTheme="minorHAnsi" w:eastAsiaTheme="minorEastAsia" w:hAnsiTheme="minorHAnsi" w:cstheme="minorBidi"/>
                 <w:sz w:val="22"/>
-                <w:lang w:eastAsia="zh-CN"/>
               </w:rPr>
               <w:tab/>
             </w:r>
@@ -2674,7 +2798,7 @@
               <w:rPr>
                 <w:webHidden/>
               </w:rPr>
-              <w:instrText xml:space="preserve"> PAGEREF _Toc11943469 \h </w:instrText>
+              <w:instrText xml:space="preserve"> PAGEREF _Toc13661638 \h </w:instrText>
             </w:r>
             <w:r>
               <w:rPr>
@@ -2709,10 +2833,9 @@
               <w:noProof/>
               <w:sz w:val="22"/>
               <w:szCs w:val="22"/>
-              <w:lang w:eastAsia="zh-CN"/>
             </w:rPr>
           </w:pPr>
-          <w:hyperlink w:anchor="_Toc11943470" w:history="1">
+          <w:hyperlink w:anchor="_Toc13661639" w:history="1">
             <w:r>
               <w:rPr>
                 <w:rStyle w:val="Hyperlink"/>
@@ -2726,7 +2849,6 @@
                 <w:noProof/>
                 <w:sz w:val="22"/>
                 <w:szCs w:val="22"/>
-                <w:lang w:eastAsia="zh-CN"/>
               </w:rPr>
               <w:tab/>
             </w:r>
@@ -2756,7 +2878,7 @@
                 <w:noProof/>
                 <w:webHidden/>
               </w:rPr>
-              <w:instrText xml:space="preserve"> PAGEREF _Toc11943470 \h </w:instrText>
+              <w:instrText xml:space="preserve"> PAGEREF _Toc13661639 \h </w:instrText>
             </w:r>
             <w:r>
               <w:rPr>
@@ -2795,10 +2917,9 @@
               <w:noProof/>
               <w:sz w:val="22"/>
               <w:szCs w:val="22"/>
-              <w:lang w:eastAsia="zh-CN"/>
             </w:rPr>
           </w:pPr>
-          <w:hyperlink w:anchor="_Toc11943471" w:history="1">
+          <w:hyperlink w:anchor="_Toc13661640" w:history="1">
             <w:r>
               <w:rPr>
                 <w:rStyle w:val="Hyperlink"/>
@@ -2813,7 +2934,6 @@
                 <w:noProof/>
                 <w:sz w:val="22"/>
                 <w:szCs w:val="22"/>
-                <w:lang w:eastAsia="zh-CN"/>
               </w:rPr>
               <w:tab/>
             </w:r>
@@ -2843,7 +2963,7 @@
                 <w:noProof/>
                 <w:webHidden/>
               </w:rPr>
-              <w:instrText xml:space="preserve"> PAGEREF _Toc11943471 \h </w:instrText>
+              <w:instrText xml:space="preserve"> PAGEREF _Toc13661640 \h </w:instrText>
             </w:r>
             <w:r>
               <w:rPr>
@@ -2882,10 +3002,9 @@
               <w:noProof/>
               <w:sz w:val="22"/>
               <w:szCs w:val="22"/>
-              <w:lang w:eastAsia="zh-CN"/>
             </w:rPr>
           </w:pPr>
-          <w:hyperlink w:anchor="_Toc11943472" w:history="1">
+          <w:hyperlink w:anchor="_Toc13661641" w:history="1">
             <w:r>
               <w:rPr>
                 <w:rStyle w:val="Hyperlink"/>
@@ -2899,7 +3018,6 @@
                 <w:noProof/>
                 <w:sz w:val="22"/>
                 <w:szCs w:val="22"/>
-                <w:lang w:eastAsia="zh-CN"/>
               </w:rPr>
               <w:tab/>
             </w:r>
@@ -2929,7 +3047,7 @@
                 <w:noProof/>
                 <w:webHidden/>
               </w:rPr>
-              <w:instrText xml:space="preserve"> PAGEREF _Toc11943472 \h </w:instrText>
+              <w:instrText xml:space="preserve"> PAGEREF _Toc13661641 \h </w:instrText>
             </w:r>
             <w:r>
               <w:rPr>
@@ -2968,10 +3086,9 @@
               <w:noProof/>
               <w:sz w:val="22"/>
               <w:szCs w:val="22"/>
-              <w:lang w:eastAsia="zh-CN"/>
             </w:rPr>
           </w:pPr>
-          <w:hyperlink w:anchor="_Toc11943473" w:history="1">
+          <w:hyperlink w:anchor="_Toc13661642" w:history="1">
             <w:r>
               <w:rPr>
                 <w:rStyle w:val="Hyperlink"/>
@@ -2985,7 +3102,6 @@
                 <w:noProof/>
                 <w:sz w:val="22"/>
                 <w:szCs w:val="22"/>
-                <w:lang w:eastAsia="zh-CN"/>
               </w:rPr>
               <w:tab/>
             </w:r>
@@ -3015,7 +3131,7 @@
                 <w:noProof/>
                 <w:webHidden/>
               </w:rPr>
-              <w:instrText xml:space="preserve"> PAGEREF _Toc11943473 \h </w:instrText>
+              <w:instrText xml:space="preserve"> PAGEREF _Toc13661642 \h </w:instrText>
             </w:r>
             <w:r>
               <w:rPr>
@@ -3054,10 +3170,9 @@
               <w:noProof/>
               <w:sz w:val="22"/>
               <w:szCs w:val="22"/>
-              <w:lang w:eastAsia="zh-CN"/>
             </w:rPr>
           </w:pPr>
-          <w:hyperlink w:anchor="_Toc11943474" w:history="1">
+          <w:hyperlink w:anchor="_Toc13661643" w:history="1">
             <w:r>
               <w:rPr>
                 <w:rStyle w:val="Hyperlink"/>
@@ -3071,7 +3186,6 @@
                 <w:noProof/>
                 <w:sz w:val="22"/>
                 <w:szCs w:val="22"/>
-                <w:lang w:eastAsia="zh-CN"/>
               </w:rPr>
               <w:tab/>
             </w:r>
@@ -3101,7 +3215,7 @@
                 <w:noProof/>
                 <w:webHidden/>
               </w:rPr>
-              <w:instrText xml:space="preserve"> PAGEREF _Toc11943474 \h </w:instrText>
+              <w:instrText xml:space="preserve"> PAGEREF _Toc13661643 \h </w:instrText>
             </w:r>
             <w:r>
               <w:rPr>
@@ -3140,10 +3254,9 @@
               <w:noProof/>
               <w:sz w:val="22"/>
               <w:szCs w:val="22"/>
-              <w:lang w:eastAsia="zh-CN"/>
             </w:rPr>
           </w:pPr>
-          <w:hyperlink w:anchor="_Toc11943475" w:history="1">
+          <w:hyperlink w:anchor="_Toc13661644" w:history="1">
             <w:r>
               <w:rPr>
                 <w:rStyle w:val="Hyperlink"/>
@@ -3157,7 +3270,6 @@
                 <w:noProof/>
                 <w:sz w:val="22"/>
                 <w:szCs w:val="22"/>
-                <w:lang w:eastAsia="zh-CN"/>
               </w:rPr>
               <w:tab/>
             </w:r>
@@ -3187,7 +3299,7 @@
                 <w:noProof/>
                 <w:webHidden/>
               </w:rPr>
-              <w:instrText xml:space="preserve"> PAGEREF _Toc11943475 \h </w:instrText>
+              <w:instrText xml:space="preserve"> PAGEREF _Toc13661644 \h </w:instrText>
             </w:r>
             <w:r>
               <w:rPr>
@@ -3226,10 +3338,9 @@
               <w:noProof/>
               <w:sz w:val="22"/>
               <w:szCs w:val="22"/>
-              <w:lang w:eastAsia="zh-CN"/>
             </w:rPr>
           </w:pPr>
-          <w:hyperlink w:anchor="_Toc11943476" w:history="1">
+          <w:hyperlink w:anchor="_Toc13661645" w:history="1">
             <w:r>
               <w:rPr>
                 <w:rStyle w:val="Hyperlink"/>
@@ -3243,7 +3354,6 @@
                 <w:noProof/>
                 <w:sz w:val="22"/>
                 <w:szCs w:val="22"/>
-                <w:lang w:eastAsia="zh-CN"/>
               </w:rPr>
               <w:tab/>
             </w:r>
@@ -3273,7 +3383,7 @@
                 <w:noProof/>
                 <w:webHidden/>
               </w:rPr>
-              <w:instrText xml:space="preserve"> PAGEREF _Toc11943476 \h </w:instrText>
+              <w:instrText xml:space="preserve"> PAGEREF _Toc13661645 \h </w:instrText>
             </w:r>
             <w:r>
               <w:rPr>
@@ -3312,10 +3422,9 @@
               <w:noProof/>
               <w:sz w:val="22"/>
               <w:szCs w:val="22"/>
-              <w:lang w:eastAsia="zh-CN"/>
             </w:rPr>
           </w:pPr>
-          <w:hyperlink w:anchor="_Toc11943477" w:history="1">
+          <w:hyperlink w:anchor="_Toc13661646" w:history="1">
             <w:r>
               <w:rPr>
                 <w:rStyle w:val="Hyperlink"/>
@@ -3329,7 +3438,6 @@
                 <w:noProof/>
                 <w:sz w:val="22"/>
                 <w:szCs w:val="22"/>
-                <w:lang w:eastAsia="zh-CN"/>
               </w:rPr>
               <w:tab/>
             </w:r>
@@ -3359,7 +3467,7 @@
                 <w:noProof/>
                 <w:webHidden/>
               </w:rPr>
-              <w:instrText xml:space="preserve"> PAGEREF _Toc11943477 \h </w:instrText>
+              <w:instrText xml:space="preserve"> PAGEREF _Toc13661646 \h </w:instrText>
             </w:r>
             <w:r>
               <w:rPr>
@@ -3396,10 +3504,9 @@
             <w:rPr>
               <w:rFonts w:asciiTheme="minorHAnsi" w:eastAsiaTheme="minorEastAsia" w:hAnsiTheme="minorHAnsi" w:cstheme="minorBidi"/>
               <w:sz w:val="22"/>
-              <w:lang w:eastAsia="zh-CN"/>
             </w:rPr>
           </w:pPr>
-          <w:hyperlink w:anchor="_Toc11943478" w:history="1">
+          <w:hyperlink w:anchor="_Toc13661647" w:history="1">
             <w:r>
               <w:rPr>
                 <w:rStyle w:val="Hyperlink"/>
@@ -3410,7 +3517,6 @@
               <w:rPr>
                 <w:rFonts w:asciiTheme="minorHAnsi" w:eastAsiaTheme="minorEastAsia" w:hAnsiTheme="minorHAnsi" w:cstheme="minorBidi"/>
                 <w:sz w:val="22"/>
-                <w:lang w:eastAsia="zh-CN"/>
               </w:rPr>
               <w:tab/>
             </w:r>
@@ -3438,7 +3544,7 @@
               <w:rPr>
                 <w:webHidden/>
               </w:rPr>
-              <w:instrText xml:space="preserve"> PAGEREF _Toc11943478 \h </w:instrText>
+              <w:instrText xml:space="preserve"> PAGEREF _Toc13661647 \h </w:instrText>
             </w:r>
             <w:r>
               <w:rPr>
@@ -3473,10 +3579,9 @@
               <w:noProof/>
               <w:sz w:val="22"/>
               <w:szCs w:val="22"/>
-              <w:lang w:eastAsia="zh-CN"/>
             </w:rPr>
           </w:pPr>
-          <w:hyperlink w:anchor="_Toc11943479" w:history="1">
+          <w:hyperlink w:anchor="_Toc13661648" w:history="1">
             <w:r>
               <w:rPr>
                 <w:rStyle w:val="Hyperlink"/>
@@ -3490,7 +3595,6 @@
                 <w:noProof/>
                 <w:sz w:val="22"/>
                 <w:szCs w:val="22"/>
-                <w:lang w:eastAsia="zh-CN"/>
               </w:rPr>
               <w:tab/>
             </w:r>
@@ -3520,7 +3624,7 @@
                 <w:noProof/>
                 <w:webHidden/>
               </w:rPr>
-              <w:instrText xml:space="preserve"> PAGEREF _Toc11943479 \h </w:instrText>
+              <w:instrText xml:space="preserve"> PAGEREF _Toc13661648 \h </w:instrText>
             </w:r>
             <w:r>
               <w:rPr>
@@ -3559,10 +3663,9 @@
               <w:noProof/>
               <w:sz w:val="22"/>
               <w:szCs w:val="22"/>
-              <w:lang w:eastAsia="zh-CN"/>
             </w:rPr>
           </w:pPr>
-          <w:hyperlink w:anchor="_Toc11943480" w:history="1">
+          <w:hyperlink w:anchor="_Toc13661649" w:history="1">
             <w:r>
               <w:rPr>
                 <w:rStyle w:val="Hyperlink"/>
@@ -3577,7 +3680,6 @@
                 <w:noProof/>
                 <w:sz w:val="22"/>
                 <w:szCs w:val="22"/>
-                <w:lang w:eastAsia="zh-CN"/>
               </w:rPr>
               <w:tab/>
             </w:r>
@@ -3607,7 +3709,7 @@
                 <w:noProof/>
                 <w:webHidden/>
               </w:rPr>
-              <w:instrText xml:space="preserve"> PAGEREF _Toc11943480 \h </w:instrText>
+              <w:instrText xml:space="preserve"> PAGEREF _Toc13661649 \h </w:instrText>
             </w:r>
             <w:r>
               <w:rPr>
@@ -3646,10 +3748,9 @@
               <w:noProof/>
               <w:sz w:val="22"/>
               <w:szCs w:val="22"/>
-              <w:lang w:eastAsia="zh-CN"/>
             </w:rPr>
           </w:pPr>
-          <w:hyperlink w:anchor="_Toc11943481" w:history="1">
+          <w:hyperlink w:anchor="_Toc13661650" w:history="1">
             <w:r>
               <w:rPr>
                 <w:rStyle w:val="Hyperlink"/>
@@ -3664,7 +3765,6 @@
                 <w:noProof/>
                 <w:sz w:val="22"/>
                 <w:szCs w:val="22"/>
-                <w:lang w:eastAsia="zh-CN"/>
               </w:rPr>
               <w:tab/>
             </w:r>
@@ -3694,7 +3794,7 @@
                 <w:noProof/>
                 <w:webHidden/>
               </w:rPr>
-              <w:instrText xml:space="preserve"> PAGEREF _Toc11943481 \h </w:instrText>
+              <w:instrText xml:space="preserve"> PAGEREF _Toc13661650 \h </w:instrText>
             </w:r>
             <w:r>
               <w:rPr>
@@ -3733,10 +3833,9 @@
               <w:noProof/>
               <w:sz w:val="22"/>
               <w:szCs w:val="22"/>
-              <w:lang w:eastAsia="zh-CN"/>
             </w:rPr>
           </w:pPr>
-          <w:hyperlink w:anchor="_Toc11943482" w:history="1">
+          <w:hyperlink w:anchor="_Toc13661651" w:history="1">
             <w:r>
               <w:rPr>
                 <w:rStyle w:val="Hyperlink"/>
@@ -3751,7 +3850,6 @@
                 <w:noProof/>
                 <w:sz w:val="22"/>
                 <w:szCs w:val="22"/>
-                <w:lang w:eastAsia="zh-CN"/>
               </w:rPr>
               <w:tab/>
             </w:r>
@@ -3781,7 +3879,7 @@
                 <w:noProof/>
                 <w:webHidden/>
               </w:rPr>
-              <w:instrText xml:space="preserve"> PAGEREF _Toc11943482 \h </w:instrText>
+              <w:instrText xml:space="preserve"> PAGEREF _Toc13661651 \h </w:instrText>
             </w:r>
             <w:r>
               <w:rPr>
@@ -3820,10 +3918,9 @@
               <w:noProof/>
               <w:sz w:val="22"/>
               <w:szCs w:val="22"/>
-              <w:lang w:eastAsia="zh-CN"/>
             </w:rPr>
           </w:pPr>
-          <w:hyperlink w:anchor="_Toc11943483" w:history="1">
+          <w:hyperlink w:anchor="_Toc13661652" w:history="1">
             <w:r>
               <w:rPr>
                 <w:rStyle w:val="Hyperlink"/>
@@ -3837,7 +3934,6 @@
                 <w:noProof/>
                 <w:sz w:val="22"/>
                 <w:szCs w:val="22"/>
-                <w:lang w:eastAsia="zh-CN"/>
               </w:rPr>
               <w:tab/>
             </w:r>
@@ -3867,7 +3963,7 @@
                 <w:noProof/>
                 <w:webHidden/>
               </w:rPr>
-              <w:instrText xml:space="preserve"> PAGEREF _Toc11943483 \h </w:instrText>
+              <w:instrText xml:space="preserve"> PAGEREF _Toc13661652 \h </w:instrText>
             </w:r>
             <w:r>
               <w:rPr>
@@ -3906,10 +4002,9 @@
               <w:noProof/>
               <w:sz w:val="22"/>
               <w:szCs w:val="22"/>
-              <w:lang w:eastAsia="zh-CN"/>
             </w:rPr>
           </w:pPr>
-          <w:hyperlink w:anchor="_Toc11943484" w:history="1">
+          <w:hyperlink w:anchor="_Toc13661653" w:history="1">
             <w:r>
               <w:rPr>
                 <w:rStyle w:val="Hyperlink"/>
@@ -3924,7 +4019,6 @@
                 <w:noProof/>
                 <w:sz w:val="22"/>
                 <w:szCs w:val="22"/>
-                <w:lang w:eastAsia="zh-CN"/>
               </w:rPr>
               <w:tab/>
             </w:r>
@@ -3954,7 +4048,7 @@
                 <w:noProof/>
                 <w:webHidden/>
               </w:rPr>
-              <w:instrText xml:space="preserve"> PAGEREF _Toc11943484 \h </w:instrText>
+              <w:instrText xml:space="preserve"> PAGEREF _Toc13661653 \h </w:instrText>
             </w:r>
             <w:r>
               <w:rPr>
@@ -3993,10 +4087,9 @@
               <w:noProof/>
               <w:sz w:val="22"/>
               <w:szCs w:val="22"/>
-              <w:lang w:eastAsia="zh-CN"/>
             </w:rPr>
           </w:pPr>
-          <w:hyperlink w:anchor="_Toc11943485" w:history="1">
+          <w:hyperlink w:anchor="_Toc13661654" w:history="1">
             <w:r>
               <w:rPr>
                 <w:rStyle w:val="Hyperlink"/>
@@ -4011,7 +4104,6 @@
                 <w:noProof/>
                 <w:sz w:val="22"/>
                 <w:szCs w:val="22"/>
-                <w:lang w:eastAsia="zh-CN"/>
               </w:rPr>
               <w:tab/>
             </w:r>
@@ -4041,7 +4133,7 @@
                 <w:noProof/>
                 <w:webHidden/>
               </w:rPr>
-              <w:instrText xml:space="preserve"> PAGEREF _Toc11943485 \h </w:instrText>
+              <w:instrText xml:space="preserve"> PAGEREF _Toc13661654 \h </w:instrText>
             </w:r>
             <w:r>
               <w:rPr>
@@ -4080,10 +4172,9 @@
               <w:noProof/>
               <w:sz w:val="22"/>
               <w:szCs w:val="22"/>
-              <w:lang w:eastAsia="zh-CN"/>
             </w:rPr>
           </w:pPr>
-          <w:hyperlink w:anchor="_Toc11943486" w:history="1">
+          <w:hyperlink w:anchor="_Toc13661655" w:history="1">
             <w:r>
               <w:rPr>
                 <w:rStyle w:val="Hyperlink"/>
@@ -4098,7 +4189,6 @@
                 <w:noProof/>
                 <w:sz w:val="22"/>
                 <w:szCs w:val="22"/>
-                <w:lang w:eastAsia="zh-CN"/>
               </w:rPr>
               <w:tab/>
             </w:r>
@@ -4128,7 +4218,7 @@
                 <w:noProof/>
                 <w:webHidden/>
               </w:rPr>
-              <w:instrText xml:space="preserve"> PAGEREF _Toc11943486 \h </w:instrText>
+              <w:instrText xml:space="preserve"> PAGEREF _Toc13661655 \h </w:instrText>
             </w:r>
             <w:r>
               <w:rPr>
@@ -4167,10 +4257,9 @@
               <w:noProof/>
               <w:sz w:val="22"/>
               <w:szCs w:val="22"/>
-              <w:lang w:eastAsia="zh-CN"/>
             </w:rPr>
           </w:pPr>
-          <w:hyperlink w:anchor="_Toc11943487" w:history="1">
+          <w:hyperlink w:anchor="_Toc13661656" w:history="1">
             <w:r>
               <w:rPr>
                 <w:rStyle w:val="Hyperlink"/>
@@ -4185,7 +4274,6 @@
                 <w:noProof/>
                 <w:sz w:val="22"/>
                 <w:szCs w:val="22"/>
-                <w:lang w:eastAsia="zh-CN"/>
               </w:rPr>
               <w:tab/>
             </w:r>
@@ -4215,7 +4303,7 @@
                 <w:noProof/>
                 <w:webHidden/>
               </w:rPr>
-              <w:instrText xml:space="preserve"> PAGEREF _Toc11943487 \h </w:instrText>
+              <w:instrText xml:space="preserve"> PAGEREF _Toc13661656 \h </w:instrText>
             </w:r>
             <w:r>
               <w:rPr>
@@ -4254,10 +4342,9 @@
               <w:noProof/>
               <w:sz w:val="22"/>
               <w:szCs w:val="22"/>
-              <w:lang w:eastAsia="zh-CN"/>
             </w:rPr>
           </w:pPr>
-          <w:hyperlink w:anchor="_Toc11943488" w:history="1">
+          <w:hyperlink w:anchor="_Toc13661657" w:history="1">
             <w:r>
               <w:rPr>
                 <w:rStyle w:val="Hyperlink"/>
@@ -4271,7 +4358,6 @@
                 <w:noProof/>
                 <w:sz w:val="22"/>
                 <w:szCs w:val="22"/>
-                <w:lang w:eastAsia="zh-CN"/>
               </w:rPr>
               <w:tab/>
             </w:r>
@@ -4301,7 +4387,7 @@
                 <w:noProof/>
                 <w:webHidden/>
               </w:rPr>
-              <w:instrText xml:space="preserve"> PAGEREF _Toc11943488 \h </w:instrText>
+              <w:instrText xml:space="preserve"> PAGEREF _Toc13661657 \h </w:instrText>
             </w:r>
             <w:r>
               <w:rPr>
@@ -4340,10 +4426,9 @@
               <w:noProof/>
               <w:sz w:val="22"/>
               <w:szCs w:val="22"/>
-              <w:lang w:eastAsia="zh-CN"/>
             </w:rPr>
           </w:pPr>
-          <w:hyperlink w:anchor="_Toc11943489" w:history="1">
+          <w:hyperlink w:anchor="_Toc13661658" w:history="1">
             <w:r>
               <w:rPr>
                 <w:rStyle w:val="Hyperlink"/>
@@ -4358,7 +4443,6 @@
                 <w:noProof/>
                 <w:sz w:val="22"/>
                 <w:szCs w:val="22"/>
-                <w:lang w:eastAsia="zh-CN"/>
               </w:rPr>
               <w:tab/>
             </w:r>
@@ -4388,7 +4472,7 @@
                 <w:noProof/>
                 <w:webHidden/>
               </w:rPr>
-              <w:instrText xml:space="preserve"> PAGEREF _Toc11943489 \h </w:instrText>
+              <w:instrText xml:space="preserve"> PAGEREF _Toc13661658 \h </w:instrText>
             </w:r>
             <w:r>
               <w:rPr>
@@ -4427,10 +4511,9 @@
               <w:noProof/>
               <w:sz w:val="22"/>
               <w:szCs w:val="22"/>
-              <w:lang w:eastAsia="zh-CN"/>
             </w:rPr>
           </w:pPr>
-          <w:hyperlink w:anchor="_Toc11943490" w:history="1">
+          <w:hyperlink w:anchor="_Toc13661659" w:history="1">
             <w:r>
               <w:rPr>
                 <w:rStyle w:val="Hyperlink"/>
@@ -4445,7 +4528,6 @@
                 <w:noProof/>
                 <w:sz w:val="22"/>
                 <w:szCs w:val="22"/>
-                <w:lang w:eastAsia="zh-CN"/>
               </w:rPr>
               <w:tab/>
             </w:r>
@@ -4475,7 +4557,7 @@
                 <w:noProof/>
                 <w:webHidden/>
               </w:rPr>
-              <w:instrText xml:space="preserve"> PAGEREF _Toc11943490 \h </w:instrText>
+              <w:instrText xml:space="preserve"> PAGEREF _Toc13661659 \h </w:instrText>
             </w:r>
             <w:r>
               <w:rPr>
@@ -4514,10 +4596,9 @@
               <w:noProof/>
               <w:sz w:val="22"/>
               <w:szCs w:val="22"/>
-              <w:lang w:eastAsia="zh-CN"/>
             </w:rPr>
           </w:pPr>
-          <w:hyperlink w:anchor="_Toc11943491" w:history="1">
+          <w:hyperlink w:anchor="_Toc13661660" w:history="1">
             <w:r>
               <w:rPr>
                 <w:rStyle w:val="Hyperlink"/>
@@ -4532,7 +4613,6 @@
                 <w:noProof/>
                 <w:sz w:val="22"/>
                 <w:szCs w:val="22"/>
-                <w:lang w:eastAsia="zh-CN"/>
               </w:rPr>
               <w:tab/>
             </w:r>
@@ -4562,7 +4642,7 @@
                 <w:noProof/>
                 <w:webHidden/>
               </w:rPr>
-              <w:instrText xml:space="preserve"> PAGEREF _Toc11943491 \h </w:instrText>
+              <w:instrText xml:space="preserve"> PAGEREF _Toc13661660 \h </w:instrText>
             </w:r>
             <w:r>
               <w:rPr>
@@ -4601,10 +4681,9 @@
               <w:noProof/>
               <w:sz w:val="22"/>
               <w:szCs w:val="22"/>
-              <w:lang w:eastAsia="zh-CN"/>
             </w:rPr>
           </w:pPr>
-          <w:hyperlink w:anchor="_Toc11943492" w:history="1">
+          <w:hyperlink w:anchor="_Toc13661661" w:history="1">
             <w:r>
               <w:rPr>
                 <w:rStyle w:val="Hyperlink"/>
@@ -4618,7 +4697,6 @@
                 <w:noProof/>
                 <w:sz w:val="22"/>
                 <w:szCs w:val="22"/>
-                <w:lang w:eastAsia="zh-CN"/>
               </w:rPr>
               <w:tab/>
             </w:r>
@@ -4648,7 +4726,7 @@
                 <w:noProof/>
                 <w:webHidden/>
               </w:rPr>
-              <w:instrText xml:space="preserve"> PAGEREF _Toc11943492 \h </w:instrText>
+              <w:instrText xml:space="preserve"> PAGEREF _Toc13661661 \h </w:instrText>
             </w:r>
             <w:r>
               <w:rPr>
@@ -4687,10 +4765,9 @@
               <w:noProof/>
               <w:sz w:val="22"/>
               <w:szCs w:val="22"/>
-              <w:lang w:eastAsia="zh-CN"/>
             </w:rPr>
           </w:pPr>
-          <w:hyperlink w:anchor="_Toc11943493" w:history="1">
+          <w:hyperlink w:anchor="_Toc13661662" w:history="1">
             <w:r>
               <w:rPr>
                 <w:rStyle w:val="Hyperlink"/>
@@ -4705,7 +4782,6 @@
                 <w:noProof/>
                 <w:sz w:val="22"/>
                 <w:szCs w:val="22"/>
-                <w:lang w:eastAsia="zh-CN"/>
               </w:rPr>
               <w:tab/>
             </w:r>
@@ -4735,7 +4811,7 @@
                 <w:noProof/>
                 <w:webHidden/>
               </w:rPr>
-              <w:instrText xml:space="preserve"> PAGEREF _Toc11943493 \h </w:instrText>
+              <w:instrText xml:space="preserve"> PAGEREF _Toc13661662 \h </w:instrText>
             </w:r>
             <w:r>
               <w:rPr>
@@ -4774,10 +4850,9 @@
               <w:noProof/>
               <w:sz w:val="22"/>
               <w:szCs w:val="22"/>
-              <w:lang w:eastAsia="zh-CN"/>
             </w:rPr>
           </w:pPr>
-          <w:hyperlink w:anchor="_Toc11943494" w:history="1">
+          <w:hyperlink w:anchor="_Toc13661663" w:history="1">
             <w:r>
               <w:rPr>
                 <w:rStyle w:val="Hyperlink"/>
@@ -4793,7 +4868,6 @@
                 <w:noProof/>
                 <w:sz w:val="22"/>
                 <w:szCs w:val="22"/>
-                <w:lang w:eastAsia="zh-CN"/>
               </w:rPr>
               <w:tab/>
             </w:r>
@@ -4824,7 +4898,7 @@
                 <w:noProof/>
                 <w:webHidden/>
               </w:rPr>
-              <w:instrText xml:space="preserve"> PAGEREF _Toc11943494 \h </w:instrText>
+              <w:instrText xml:space="preserve"> PAGEREF _Toc13661663 \h </w:instrText>
             </w:r>
             <w:r>
               <w:rPr>
@@ -4863,10 +4937,9 @@
               <w:noProof/>
               <w:sz w:val="22"/>
               <w:szCs w:val="22"/>
-              <w:lang w:eastAsia="zh-CN"/>
             </w:rPr>
           </w:pPr>
-          <w:hyperlink w:anchor="_Toc11943495" w:history="1">
+          <w:hyperlink w:anchor="_Toc13661664" w:history="1">
             <w:r>
               <w:rPr>
                 <w:rStyle w:val="Hyperlink"/>
@@ -4882,7 +4955,6 @@
                 <w:noProof/>
                 <w:sz w:val="22"/>
                 <w:szCs w:val="22"/>
-                <w:lang w:eastAsia="zh-CN"/>
               </w:rPr>
               <w:tab/>
             </w:r>
@@ -4913,7 +4985,7 @@
                 <w:noProof/>
                 <w:webHidden/>
               </w:rPr>
-              <w:instrText xml:space="preserve"> PAGEREF _Toc11943495 \h </w:instrText>
+              <w:instrText xml:space="preserve"> PAGEREF _Toc13661664 \h </w:instrText>
             </w:r>
             <w:r>
               <w:rPr>
@@ -4952,10 +5024,9 @@
               <w:noProof/>
               <w:sz w:val="22"/>
               <w:szCs w:val="22"/>
-              <w:lang w:eastAsia="zh-CN"/>
             </w:rPr>
           </w:pPr>
-          <w:hyperlink w:anchor="_Toc11943496" w:history="1">
+          <w:hyperlink w:anchor="_Toc13661665" w:history="1">
             <w:r>
               <w:rPr>
                 <w:rStyle w:val="Hyperlink"/>
@@ -4971,7 +5042,6 @@
                 <w:noProof/>
                 <w:sz w:val="22"/>
                 <w:szCs w:val="22"/>
-                <w:lang w:eastAsia="zh-CN"/>
               </w:rPr>
               <w:tab/>
             </w:r>
@@ -5002,7 +5072,7 @@
                 <w:noProof/>
                 <w:webHidden/>
               </w:rPr>
-              <w:instrText xml:space="preserve"> PAGEREF _Toc11943496 \h </w:instrText>
+              <w:instrText xml:space="preserve"> PAGEREF _Toc13661665 \h </w:instrText>
             </w:r>
             <w:r>
               <w:rPr>
@@ -5041,10 +5111,9 @@
               <w:noProof/>
               <w:sz w:val="22"/>
               <w:szCs w:val="22"/>
-              <w:lang w:eastAsia="zh-CN"/>
             </w:rPr>
           </w:pPr>
-          <w:hyperlink w:anchor="_Toc11943497" w:history="1">
+          <w:hyperlink w:anchor="_Toc13661666" w:history="1">
             <w:r>
               <w:rPr>
                 <w:rStyle w:val="Hyperlink"/>
@@ -5058,7 +5127,6 @@
                 <w:noProof/>
                 <w:sz w:val="22"/>
                 <w:szCs w:val="22"/>
-                <w:lang w:eastAsia="zh-CN"/>
               </w:rPr>
               <w:tab/>
             </w:r>
@@ -5088,7 +5156,7 @@
                 <w:noProof/>
                 <w:webHidden/>
               </w:rPr>
-              <w:instrText xml:space="preserve"> PAGEREF _Toc11943497 \h </w:instrText>
+              <w:instrText xml:space="preserve"> PAGEREF _Toc13661666 \h </w:instrText>
             </w:r>
             <w:r>
               <w:rPr>
@@ -5127,10 +5195,9 @@
               <w:noProof/>
               <w:sz w:val="22"/>
               <w:szCs w:val="22"/>
-              <w:lang w:eastAsia="zh-CN"/>
             </w:rPr>
           </w:pPr>
-          <w:hyperlink w:anchor="_Toc11943498" w:history="1">
+          <w:hyperlink w:anchor="_Toc13661667" w:history="1">
             <w:r>
               <w:rPr>
                 <w:rStyle w:val="Hyperlink"/>
@@ -5145,7 +5212,6 @@
                 <w:noProof/>
                 <w:sz w:val="22"/>
                 <w:szCs w:val="22"/>
-                <w:lang w:eastAsia="zh-CN"/>
               </w:rPr>
               <w:tab/>
             </w:r>
@@ -5175,7 +5241,7 @@
                 <w:noProof/>
                 <w:webHidden/>
               </w:rPr>
-              <w:instrText xml:space="preserve"> PAGEREF _Toc11943498 \h </w:instrText>
+              <w:instrText xml:space="preserve"> PAGEREF _Toc13661667 \h </w:instrText>
             </w:r>
             <w:r>
               <w:rPr>
@@ -5214,10 +5280,9 @@
               <w:noProof/>
               <w:sz w:val="22"/>
               <w:szCs w:val="22"/>
-              <w:lang w:eastAsia="zh-CN"/>
             </w:rPr>
           </w:pPr>
-          <w:hyperlink w:anchor="_Toc11943499" w:history="1">
+          <w:hyperlink w:anchor="_Toc13661668" w:history="1">
             <w:r>
               <w:rPr>
                 <w:rStyle w:val="Hyperlink"/>
@@ -5232,7 +5297,6 @@
                 <w:noProof/>
                 <w:sz w:val="22"/>
                 <w:szCs w:val="22"/>
-                <w:lang w:eastAsia="zh-CN"/>
               </w:rPr>
               <w:tab/>
             </w:r>
@@ -5262,7 +5326,7 @@
                 <w:noProof/>
                 <w:webHidden/>
               </w:rPr>
-              <w:instrText xml:space="preserve"> PAGEREF _Toc11943499 \h </w:instrText>
+              <w:instrText xml:space="preserve"> PAGEREF _Toc13661668 \h </w:instrText>
             </w:r>
             <w:r>
               <w:rPr>
@@ -5301,10 +5365,9 @@
               <w:noProof/>
               <w:sz w:val="22"/>
               <w:szCs w:val="22"/>
-              <w:lang w:eastAsia="zh-CN"/>
             </w:rPr>
           </w:pPr>
-          <w:hyperlink w:anchor="_Toc11943500" w:history="1">
+          <w:hyperlink w:anchor="_Toc13661669" w:history="1">
             <w:r>
               <w:rPr>
                 <w:rStyle w:val="Hyperlink"/>
@@ -5319,7 +5382,6 @@
                 <w:noProof/>
                 <w:sz w:val="22"/>
                 <w:szCs w:val="22"/>
-                <w:lang w:eastAsia="zh-CN"/>
               </w:rPr>
               <w:tab/>
             </w:r>
@@ -5349,7 +5411,7 @@
                 <w:noProof/>
                 <w:webHidden/>
               </w:rPr>
-              <w:instrText xml:space="preserve"> PAGEREF _Toc11943500 \h </w:instrText>
+              <w:instrText xml:space="preserve"> PAGEREF _Toc13661669 \h </w:instrText>
             </w:r>
             <w:r>
               <w:rPr>
@@ -5388,10 +5450,9 @@
               <w:noProof/>
               <w:sz w:val="22"/>
               <w:szCs w:val="22"/>
-              <w:lang w:eastAsia="zh-CN"/>
             </w:rPr>
           </w:pPr>
-          <w:hyperlink w:anchor="_Toc11943501" w:history="1">
+          <w:hyperlink w:anchor="_Toc13661670" w:history="1">
             <w:r>
               <w:rPr>
                 <w:rStyle w:val="Hyperlink"/>
@@ -5405,7 +5466,6 @@
                 <w:noProof/>
                 <w:sz w:val="22"/>
                 <w:szCs w:val="22"/>
-                <w:lang w:eastAsia="zh-CN"/>
               </w:rPr>
               <w:tab/>
             </w:r>
@@ -5435,7 +5495,7 @@
                 <w:noProof/>
                 <w:webHidden/>
               </w:rPr>
-              <w:instrText xml:space="preserve"> PAGEREF _Toc11943501 \h </w:instrText>
+              <w:instrText xml:space="preserve"> PAGEREF _Toc13661670 \h </w:instrText>
             </w:r>
             <w:r>
               <w:rPr>
@@ -5474,10 +5534,9 @@
               <w:noProof/>
               <w:sz w:val="22"/>
               <w:szCs w:val="22"/>
-              <w:lang w:eastAsia="zh-CN"/>
             </w:rPr>
           </w:pPr>
-          <w:hyperlink w:anchor="_Toc11943502" w:history="1">
+          <w:hyperlink w:anchor="_Toc13661671" w:history="1">
             <w:r>
               <w:rPr>
                 <w:rStyle w:val="Hyperlink"/>
@@ -5492,7 +5551,6 @@
                 <w:noProof/>
                 <w:sz w:val="22"/>
                 <w:szCs w:val="22"/>
-                <w:lang w:eastAsia="zh-CN"/>
               </w:rPr>
               <w:tab/>
             </w:r>
@@ -5522,7 +5580,7 @@
                 <w:noProof/>
                 <w:webHidden/>
               </w:rPr>
-              <w:instrText xml:space="preserve"> PAGEREF _Toc11943502 \h </w:instrText>
+              <w:instrText xml:space="preserve"> PAGEREF _Toc13661671 \h </w:instrText>
             </w:r>
             <w:r>
               <w:rPr>
@@ -5561,10 +5619,9 @@
               <w:noProof/>
               <w:sz w:val="22"/>
               <w:szCs w:val="22"/>
-              <w:lang w:eastAsia="zh-CN"/>
             </w:rPr>
           </w:pPr>
-          <w:hyperlink w:anchor="_Toc11943503" w:history="1">
+          <w:hyperlink w:anchor="_Toc13661672" w:history="1">
             <w:r>
               <w:rPr>
                 <w:rStyle w:val="Hyperlink"/>
@@ -5579,7 +5636,6 @@
                 <w:noProof/>
                 <w:sz w:val="22"/>
                 <w:szCs w:val="22"/>
-                <w:lang w:eastAsia="zh-CN"/>
               </w:rPr>
               <w:tab/>
             </w:r>
@@ -5609,7 +5665,7 @@
                 <w:noProof/>
                 <w:webHidden/>
               </w:rPr>
-              <w:instrText xml:space="preserve"> PAGEREF _Toc11943503 \h </w:instrText>
+              <w:instrText xml:space="preserve"> PAGEREF _Toc13661672 \h </w:instrText>
             </w:r>
             <w:r>
               <w:rPr>
@@ -5648,10 +5704,9 @@
               <w:noProof/>
               <w:sz w:val="22"/>
               <w:szCs w:val="22"/>
-              <w:lang w:eastAsia="zh-CN"/>
             </w:rPr>
           </w:pPr>
-          <w:hyperlink w:anchor="_Toc11943504" w:history="1">
+          <w:hyperlink w:anchor="_Toc13661673" w:history="1">
             <w:r>
               <w:rPr>
                 <w:rStyle w:val="Hyperlink"/>
@@ -5666,7 +5721,6 @@
                 <w:noProof/>
                 <w:sz w:val="22"/>
                 <w:szCs w:val="22"/>
-                <w:lang w:eastAsia="zh-CN"/>
               </w:rPr>
               <w:tab/>
             </w:r>
@@ -5696,7 +5750,7 @@
                 <w:noProof/>
                 <w:webHidden/>
               </w:rPr>
-              <w:instrText xml:space="preserve"> PAGEREF _Toc11943504 \h </w:instrText>
+              <w:instrText xml:space="preserve"> PAGEREF _Toc13661673 \h </w:instrText>
             </w:r>
             <w:r>
               <w:rPr>
@@ -5735,10 +5789,9 @@
               <w:noProof/>
               <w:sz w:val="22"/>
               <w:szCs w:val="22"/>
-              <w:lang w:eastAsia="zh-CN"/>
             </w:rPr>
           </w:pPr>
-          <w:hyperlink w:anchor="_Toc11943505" w:history="1">
+          <w:hyperlink w:anchor="_Toc13661674" w:history="1">
             <w:r>
               <w:rPr>
                 <w:rStyle w:val="Hyperlink"/>
@@ -5752,7 +5805,6 @@
                 <w:noProof/>
                 <w:sz w:val="22"/>
                 <w:szCs w:val="22"/>
-                <w:lang w:eastAsia="zh-CN"/>
               </w:rPr>
               <w:tab/>
             </w:r>
@@ -5782,7 +5834,7 @@
                 <w:noProof/>
                 <w:webHidden/>
               </w:rPr>
-              <w:instrText xml:space="preserve"> PAGEREF _Toc11943505 \h </w:instrText>
+              <w:instrText xml:space="preserve"> PAGEREF _Toc13661674 \h </w:instrText>
             </w:r>
             <w:r>
               <w:rPr>
@@ -5821,10 +5873,9 @@
               <w:noProof/>
               <w:sz w:val="22"/>
               <w:szCs w:val="22"/>
-              <w:lang w:eastAsia="zh-CN"/>
             </w:rPr>
           </w:pPr>
-          <w:hyperlink w:anchor="_Toc11943506" w:history="1">
+          <w:hyperlink w:anchor="_Toc13661675" w:history="1">
             <w:r>
               <w:rPr>
                 <w:rStyle w:val="Hyperlink"/>
@@ -5839,7 +5890,6 @@
                 <w:noProof/>
                 <w:sz w:val="22"/>
                 <w:szCs w:val="22"/>
-                <w:lang w:eastAsia="zh-CN"/>
               </w:rPr>
               <w:tab/>
             </w:r>
@@ -5869,7 +5919,7 @@
                 <w:noProof/>
                 <w:webHidden/>
               </w:rPr>
-              <w:instrText xml:space="preserve"> PAGEREF _Toc11943506 \h </w:instrText>
+              <w:instrText xml:space="preserve"> PAGEREF _Toc13661675 \h </w:instrText>
             </w:r>
             <w:r>
               <w:rPr>
@@ -5908,10 +5958,9 @@
               <w:noProof/>
               <w:sz w:val="22"/>
               <w:szCs w:val="22"/>
-              <w:lang w:eastAsia="zh-CN"/>
             </w:rPr>
           </w:pPr>
-          <w:hyperlink w:anchor="_Toc11943507" w:history="1">
+          <w:hyperlink w:anchor="_Toc13661676" w:history="1">
             <w:r>
               <w:rPr>
                 <w:rStyle w:val="Hyperlink"/>
@@ -5926,7 +5975,6 @@
                 <w:noProof/>
                 <w:sz w:val="22"/>
                 <w:szCs w:val="22"/>
-                <w:lang w:eastAsia="zh-CN"/>
               </w:rPr>
               <w:tab/>
             </w:r>
@@ -5956,7 +6004,7 @@
                 <w:noProof/>
                 <w:webHidden/>
               </w:rPr>
-              <w:instrText xml:space="preserve"> PAGEREF _Toc11943507 \h </w:instrText>
+              <w:instrText xml:space="preserve"> PAGEREF _Toc13661676 \h </w:instrText>
             </w:r>
             <w:r>
               <w:rPr>
@@ -5995,10 +6043,9 @@
               <w:noProof/>
               <w:sz w:val="22"/>
               <w:szCs w:val="22"/>
-              <w:lang w:eastAsia="zh-CN"/>
             </w:rPr>
           </w:pPr>
-          <w:hyperlink w:anchor="_Toc11943508" w:history="1">
+          <w:hyperlink w:anchor="_Toc13661677" w:history="1">
             <w:r>
               <w:rPr>
                 <w:rStyle w:val="Hyperlink"/>
@@ -6013,7 +6060,6 @@
                 <w:noProof/>
                 <w:sz w:val="22"/>
                 <w:szCs w:val="22"/>
-                <w:lang w:eastAsia="zh-CN"/>
               </w:rPr>
               <w:tab/>
             </w:r>
@@ -6043,7 +6089,7 @@
                 <w:noProof/>
                 <w:webHidden/>
               </w:rPr>
-              <w:instrText xml:space="preserve"> PAGEREF _Toc11943508 \h </w:instrText>
+              <w:instrText xml:space="preserve"> PAGEREF _Toc13661677 \h </w:instrText>
             </w:r>
             <w:r>
               <w:rPr>
@@ -6082,10 +6128,9 @@
               <w:noProof/>
               <w:sz w:val="22"/>
               <w:szCs w:val="22"/>
-              <w:lang w:eastAsia="zh-CN"/>
             </w:rPr>
           </w:pPr>
-          <w:hyperlink w:anchor="_Toc11943509" w:history="1">
+          <w:hyperlink w:anchor="_Toc13661678" w:history="1">
             <w:r>
               <w:rPr>
                 <w:rStyle w:val="Hyperlink"/>
@@ -6099,7 +6144,6 @@
                 <w:noProof/>
                 <w:sz w:val="22"/>
                 <w:szCs w:val="22"/>
-                <w:lang w:eastAsia="zh-CN"/>
               </w:rPr>
               <w:tab/>
             </w:r>
@@ -6129,7 +6173,7 @@
                 <w:noProof/>
                 <w:webHidden/>
               </w:rPr>
-              <w:instrText xml:space="preserve"> PAGEREF _Toc11943509 \h </w:instrText>
+              <w:instrText xml:space="preserve"> PAGEREF _Toc13661678 \h </w:instrText>
             </w:r>
             <w:r>
               <w:rPr>
@@ -6168,10 +6212,9 @@
               <w:noProof/>
               <w:sz w:val="22"/>
               <w:szCs w:val="22"/>
-              <w:lang w:eastAsia="zh-CN"/>
             </w:rPr>
           </w:pPr>
-          <w:hyperlink w:anchor="_Toc11943510" w:history="1">
+          <w:hyperlink w:anchor="_Toc13661679" w:history="1">
             <w:r>
               <w:rPr>
                 <w:rStyle w:val="Hyperlink"/>
@@ -6186,7 +6229,6 @@
                 <w:noProof/>
                 <w:sz w:val="22"/>
                 <w:szCs w:val="22"/>
-                <w:lang w:eastAsia="zh-CN"/>
               </w:rPr>
               <w:tab/>
             </w:r>
@@ -6216,7 +6258,7 @@
                 <w:noProof/>
                 <w:webHidden/>
               </w:rPr>
-              <w:instrText xml:space="preserve"> PAGEREF _Toc11943510 \h </w:instrText>
+              <w:instrText xml:space="preserve"> PAGEREF _Toc13661679 \h </w:instrText>
             </w:r>
             <w:r>
               <w:rPr>
@@ -6255,10 +6297,9 @@
               <w:noProof/>
               <w:sz w:val="22"/>
               <w:szCs w:val="22"/>
-              <w:lang w:eastAsia="zh-CN"/>
             </w:rPr>
           </w:pPr>
-          <w:hyperlink w:anchor="_Toc11943511" w:history="1">
+          <w:hyperlink w:anchor="_Toc13661680" w:history="1">
             <w:r>
               <w:rPr>
                 <w:rStyle w:val="Hyperlink"/>
@@ -6273,7 +6314,6 @@
                 <w:noProof/>
                 <w:sz w:val="22"/>
                 <w:szCs w:val="22"/>
-                <w:lang w:eastAsia="zh-CN"/>
               </w:rPr>
               <w:tab/>
             </w:r>
@@ -6303,7 +6343,7 @@
                 <w:noProof/>
                 <w:webHidden/>
               </w:rPr>
-              <w:instrText xml:space="preserve"> PAGEREF _Toc11943511 \h </w:instrText>
+              <w:instrText xml:space="preserve"> PAGEREF _Toc13661680 \h </w:instrText>
             </w:r>
             <w:r>
               <w:rPr>
@@ -6342,10 +6382,9 @@
               <w:noProof/>
               <w:sz w:val="22"/>
               <w:szCs w:val="22"/>
-              <w:lang w:eastAsia="zh-CN"/>
             </w:rPr>
           </w:pPr>
-          <w:hyperlink w:anchor="_Toc11943512" w:history="1">
+          <w:hyperlink w:anchor="_Toc13661681" w:history="1">
             <w:r>
               <w:rPr>
                 <w:rStyle w:val="Hyperlink"/>
@@ -6360,7 +6399,6 @@
                 <w:noProof/>
                 <w:sz w:val="22"/>
                 <w:szCs w:val="22"/>
-                <w:lang w:eastAsia="zh-CN"/>
               </w:rPr>
               <w:tab/>
             </w:r>
@@ -6390,7 +6428,7 @@
                 <w:noProof/>
                 <w:webHidden/>
               </w:rPr>
-              <w:instrText xml:space="preserve"> PAGEREF _Toc11943512 \h </w:instrText>
+              <w:instrText xml:space="preserve"> PAGEREF _Toc13661681 \h </w:instrText>
             </w:r>
             <w:r>
               <w:rPr>
@@ -6429,10 +6467,9 @@
               <w:noProof/>
               <w:sz w:val="22"/>
               <w:szCs w:val="22"/>
-              <w:lang w:eastAsia="zh-CN"/>
             </w:rPr>
           </w:pPr>
-          <w:hyperlink w:anchor="_Toc11943513" w:history="1">
+          <w:hyperlink w:anchor="_Toc13661682" w:history="1">
             <w:r>
               <w:rPr>
                 <w:rStyle w:val="Hyperlink"/>
@@ -6447,7 +6484,6 @@
                 <w:noProof/>
                 <w:sz w:val="22"/>
                 <w:szCs w:val="22"/>
-                <w:lang w:eastAsia="zh-CN"/>
               </w:rPr>
               <w:tab/>
             </w:r>
@@ -6456,7 +6492,7 @@
                 <w:rStyle w:val="Hyperlink"/>
                 <w:noProof/>
               </w:rPr>
-              <w:t>defining cool-down period in fpgad configuration file</w:t>
+              <w:t>defining sensor overrides in fpgad.cfg</w:t>
             </w:r>
             <w:r>
               <w:rPr>
@@ -6477,7 +6513,7 @@
                 <w:noProof/>
                 <w:webHidden/>
               </w:rPr>
-              <w:instrText xml:space="preserve"> PAGEREF _Toc11943513 \h </w:instrText>
+              <w:instrText xml:space="preserve"> PAGEREF _Toc13661682 \h </w:instrText>
             </w:r>
             <w:r>
               <w:rPr>
@@ -6535,6 +6571,8 @@
           <w:noProof/>
         </w:rPr>
       </w:pPr>
+      <w:bookmarkStart w:id="4" w:name="_GoBack"/>
+      <w:bookmarkEnd w:id="4"/>
     </w:p>
     <w:p>
       <w:pPr>
@@ -6545,13 +6583,14 @@
           <w:color w:val="1F4E79"/>
         </w:rPr>
       </w:pPr>
-      <w:bookmarkStart w:id="5" w:name="_Toc11943458"/>
+      <w:bookmarkStart w:id="5" w:name="_Toc13661627"/>
       <w:r>
         <w:rPr>
           <w:b w:val="0"/>
           <w:bCs w:val="0"/>
           <w:color w:val="1F4E79"/>
         </w:rPr>
+        <w:lastRenderedPageBreak/>
         <w:t>Overview</w:t>
       </w:r>
       <w:bookmarkEnd w:id="5"/>
@@ -6560,7 +6599,7 @@
       <w:pPr>
         <w:pStyle w:val="Heading2"/>
       </w:pPr>
-      <w:bookmarkStart w:id="6" w:name="_Toc11943459"/>
+      <w:bookmarkStart w:id="6" w:name="_Toc13661628"/>
       <w:r>
         <w:t>Hardware</w:t>
       </w:r>
@@ -6632,6 +6671,7 @@
       <w:r>
         <w:rPr>
           <w:noProof/>
+          <w:lang w:eastAsia="en-US"/>
         </w:rPr>
         <w:drawing>
           <wp:inline distT="0" distB="0" distL="0" distR="0" wp14:anchorId="2D2E2A73" wp14:editId="41119172">
@@ -6686,6 +6726,7 @@
         </w:numPr>
       </w:pPr>
       <w:r>
+        <w:lastRenderedPageBreak/>
         <w:t>2x1x25G block diagram of VC</w:t>
       </w:r>
     </w:p>
@@ -6698,6 +6739,7 @@
       <w:r>
         <w:rPr>
           <w:noProof/>
+          <w:lang w:eastAsia="en-US"/>
         </w:rPr>
         <w:drawing>
           <wp:inline distT="0" distB="0" distL="0" distR="0" wp14:anchorId="3C8F3AB4" wp14:editId="5DCBDAF7">
@@ -6780,7 +6822,7 @@
       <w:pPr>
         <w:pStyle w:val="Heading2"/>
       </w:pPr>
-      <w:bookmarkStart w:id="7" w:name="_Toc11943460"/>
+      <w:bookmarkStart w:id="7" w:name="_Toc13661629"/>
       <w:r>
         <w:t>S</w:t>
       </w:r>
@@ -6826,6 +6868,7 @@
       <w:r>
         <w:rPr>
           <w:noProof/>
+          <w:lang w:eastAsia="en-US"/>
         </w:rPr>
         <mc:AlternateContent>
           <mc:Choice Requires="wpc">
@@ -7847,11 +7890,12 @@
         </w:numPr>
         <w:ind w:left="270" w:hanging="270"/>
       </w:pPr>
-      <w:bookmarkStart w:id="8" w:name="_Toc11943461"/>
+      <w:bookmarkStart w:id="8" w:name="_Toc13661630"/>
       <w:r>
         <w:rPr>
           <w:b/>
         </w:rPr>
+        <w:lastRenderedPageBreak/>
         <w:t>fpgainfo</w:t>
       </w:r>
       <w:bookmarkEnd w:id="8"/>
@@ -7981,7 +8025,7 @@
         </w:numPr>
         <w:ind w:left="270" w:hanging="270"/>
       </w:pPr>
-      <w:bookmarkStart w:id="9" w:name="_Toc11943462"/>
+      <w:bookmarkStart w:id="9" w:name="_Toc13661631"/>
       <w:r>
         <w:rPr>
           <w:b/>
@@ -8050,7 +8094,7 @@
         </w:numPr>
         <w:ind w:left="270" w:hanging="270"/>
       </w:pPr>
-      <w:bookmarkStart w:id="10" w:name="_Toc11943463"/>
+      <w:bookmarkStart w:id="10" w:name="_Toc13661632"/>
       <w:r>
         <w:rPr>
           <w:b/>
@@ -8188,7 +8232,7 @@
         </w:numPr>
         <w:ind w:left="270" w:hanging="270"/>
       </w:pPr>
-      <w:bookmarkStart w:id="11" w:name="_Toc11943464"/>
+      <w:bookmarkStart w:id="11" w:name="_Toc13661633"/>
       <w:r>
         <w:rPr>
           <w:b/>
@@ -8257,7 +8301,7 @@
         </w:numPr>
         <w:ind w:left="270" w:hanging="270"/>
       </w:pPr>
-      <w:bookmarkStart w:id="12" w:name="_Toc11943465"/>
+      <w:bookmarkStart w:id="12" w:name="_Toc13661634"/>
       <w:r>
         <w:rPr>
           <w:b/>
@@ -8326,7 +8370,7 @@
         </w:numPr>
         <w:ind w:left="270" w:hanging="270"/>
       </w:pPr>
-      <w:bookmarkStart w:id="13" w:name="_Toc11943466"/>
+      <w:bookmarkStart w:id="13" w:name="_Toc13661635"/>
       <w:r>
         <w:rPr>
           <w:b/>
@@ -8399,7 +8443,7 @@
           <w:b/>
         </w:rPr>
       </w:pPr>
-      <w:bookmarkStart w:id="14" w:name="_Toc11943467"/>
+      <w:bookmarkStart w:id="14" w:name="_Toc13661636"/>
       <w:r>
         <w:rPr>
           <w:b/>
@@ -8468,7 +8512,7 @@
         </w:numPr>
         <w:ind w:left="270" w:hanging="270"/>
       </w:pPr>
-      <w:bookmarkStart w:id="15" w:name="_Toc11943468"/>
+      <w:bookmarkStart w:id="15" w:name="_Toc13661637"/>
       <w:r>
         <w:rPr>
           <w:b/>
@@ -8531,13 +8575,14 @@
           <w:color w:val="1F4E79"/>
         </w:rPr>
       </w:pPr>
-      <w:bookmarkStart w:id="16" w:name="_Toc11943469"/>
+      <w:bookmarkStart w:id="16" w:name="_Toc13661638"/>
       <w:r>
         <w:rPr>
           <w:b w:val="0"/>
           <w:bCs w:val="0"/>
           <w:color w:val="1F4E79"/>
         </w:rPr>
+        <w:lastRenderedPageBreak/>
         <w:t>Functional Description</w:t>
       </w:r>
       <w:bookmarkEnd w:id="16"/>
@@ -8607,7 +8652,7 @@
       <w:pPr>
         <w:pStyle w:val="Heading2"/>
       </w:pPr>
-      <w:bookmarkStart w:id="17" w:name="_Toc11943470"/>
+      <w:bookmarkStart w:id="17" w:name="_Toc13661639"/>
       <w:r>
         <w:t xml:space="preserve">Information </w:t>
       </w:r>
@@ -8674,7 +8719,7 @@
           <w:lang w:eastAsia="zh-CN"/>
         </w:rPr>
       </w:pPr>
-      <w:bookmarkStart w:id="18" w:name="_Toc11943471"/>
+      <w:bookmarkStart w:id="18" w:name="_Toc13661640"/>
       <w:r>
         <w:t>PCIe Loopback Test</w:t>
       </w:r>
@@ -8895,7 +8940,7 @@
       <w:pPr>
         <w:pStyle w:val="Heading2"/>
       </w:pPr>
-      <w:bookmarkStart w:id="19" w:name="_Toc11943472"/>
+      <w:bookmarkStart w:id="19" w:name="_Toc13661641"/>
       <w:r>
         <w:t>Local Memory Test</w:t>
       </w:r>
@@ -9227,7 +9272,7 @@
       <w:pPr>
         <w:pStyle w:val="Heading2"/>
       </w:pPr>
-      <w:bookmarkStart w:id="20" w:name="_Toc11943473"/>
+      <w:bookmarkStart w:id="20" w:name="_Toc13661642"/>
       <w:r>
         <w:t xml:space="preserve">Network </w:t>
       </w:r>
@@ -9438,7 +9483,7 @@
       <w:pPr>
         <w:pStyle w:val="Heading2"/>
       </w:pPr>
-      <w:bookmarkStart w:id="21" w:name="_Toc11943474"/>
+      <w:bookmarkStart w:id="21" w:name="_Toc13661643"/>
       <w:r>
         <w:t>MAC ROM Test</w:t>
       </w:r>
@@ -9505,8 +9550,9 @@
       <w:pPr>
         <w:pStyle w:val="Heading2"/>
       </w:pPr>
-      <w:bookmarkStart w:id="22" w:name="_Toc11943475"/>
-      <w:r>
+      <w:bookmarkStart w:id="22" w:name="_Toc13661644"/>
+      <w:r>
+        <w:lastRenderedPageBreak/>
         <w:t xml:space="preserve">Mailbox </w:t>
       </w:r>
       <w:r>
@@ -9557,7 +9603,7 @@
       <w:pPr>
         <w:pStyle w:val="Heading2"/>
       </w:pPr>
-      <w:bookmarkStart w:id="23" w:name="_Toc11943476"/>
+      <w:bookmarkStart w:id="23" w:name="_Toc13661645"/>
       <w:r>
         <w:t>FPGA Image and NIOS Firmware Update</w:t>
       </w:r>
@@ -9612,7 +9658,7 @@
       <w:pPr>
         <w:pStyle w:val="Heading2"/>
       </w:pPr>
-      <w:bookmarkStart w:id="24" w:name="_Toc11943477"/>
+      <w:bookmarkStart w:id="24" w:name="_Toc13661646"/>
       <w:r>
         <w:t>Graceful Shutdown</w:t>
       </w:r>
@@ -9666,7 +9712,7 @@
           <w:color w:val="1F4E79"/>
         </w:rPr>
       </w:pPr>
-      <w:bookmarkStart w:id="25" w:name="_Toc11943478"/>
+      <w:bookmarkStart w:id="25" w:name="_Toc13661647"/>
       <w:r>
         <w:rPr>
           <w:rFonts w:asciiTheme="minorEastAsia" w:eastAsiaTheme="minorEastAsia" w:hAnsiTheme="minorEastAsia" w:hint="eastAsia"/>
@@ -9675,6 +9721,7 @@
           <w:color w:val="1F4E79"/>
           <w:lang w:eastAsia="zh-CN"/>
         </w:rPr>
+        <w:lastRenderedPageBreak/>
         <w:t>Guide</w:t>
       </w:r>
       <w:bookmarkEnd w:id="25"/>
@@ -9683,7 +9730,7 @@
       <w:pPr>
         <w:pStyle w:val="Heading2"/>
       </w:pPr>
-      <w:bookmarkStart w:id="26" w:name="_Toc11943479"/>
+      <w:bookmarkStart w:id="26" w:name="_Toc13661648"/>
       <w:r>
         <w:rPr>
           <w:rFonts w:hint="eastAsia"/>
@@ -9728,7 +9775,7 @@
       <w:pPr>
         <w:pStyle w:val="Heading3"/>
       </w:pPr>
-      <w:bookmarkStart w:id="27" w:name="_Toc11943480"/>
+      <w:bookmarkStart w:id="27" w:name="_Toc13661649"/>
       <w:r>
         <w:t>s</w:t>
       </w:r>
@@ -9827,7 +9874,7 @@
       <w:pPr>
         <w:pStyle w:val="Heading3"/>
       </w:pPr>
-      <w:bookmarkStart w:id="28" w:name="_Toc11943481"/>
+      <w:bookmarkStart w:id="28" w:name="_Toc13661650"/>
       <w:r>
         <w:t>description</w:t>
       </w:r>
@@ -10679,7 +10726,7 @@
       <w:pPr>
         <w:pStyle w:val="Heading3"/>
       </w:pPr>
-      <w:bookmarkStart w:id="29" w:name="_Toc11943482"/>
+      <w:bookmarkStart w:id="29" w:name="_Toc13661651"/>
       <w:r>
         <w:t>example</w:t>
       </w:r>
@@ -10878,6 +10925,7 @@
         <w:rPr>
           <w:color w:val="70AD47" w:themeColor="accent6"/>
         </w:rPr>
+        <w:lastRenderedPageBreak/>
         <w:t>This command shows temperature information of FPGA on bus 0x</w:t>
       </w:r>
       <w:r>
@@ -10983,7 +11031,7 @@
       <w:pPr>
         <w:pStyle w:val="Heading2"/>
       </w:pPr>
-      <w:bookmarkStart w:id="30" w:name="_Toc11943483"/>
+      <w:bookmarkStart w:id="30" w:name="_Toc13661652"/>
       <w:r>
         <w:t>fpgadiag</w:t>
       </w:r>
@@ -11037,7 +11085,7 @@
       <w:pPr>
         <w:pStyle w:val="Heading3"/>
       </w:pPr>
-      <w:bookmarkStart w:id="31" w:name="_Toc11943484"/>
+      <w:bookmarkStart w:id="31" w:name="_Toc13661653"/>
       <w:r>
         <w:t>synopsis</w:t>
       </w:r>
@@ -11094,7 +11142,7 @@
       <w:pPr>
         <w:pStyle w:val="Heading3"/>
       </w:pPr>
-      <w:bookmarkStart w:id="32" w:name="_Toc11943485"/>
+      <w:bookmarkStart w:id="32" w:name="_Toc13661654"/>
       <w:r>
         <w:t>description</w:t>
       </w:r>
@@ -12047,6 +12095,7 @@
               <w:rPr>
                 <w:lang w:eastAsia="en-US"/>
               </w:rPr>
+              <w:lastRenderedPageBreak/>
               <w:t>default=1</w:t>
             </w:r>
           </w:p>
@@ -13564,8 +13613,9 @@
       <w:pPr>
         <w:pStyle w:val="Heading3"/>
       </w:pPr>
-      <w:bookmarkStart w:id="33" w:name="_Toc11943486"/>
-      <w:r>
+      <w:bookmarkStart w:id="33" w:name="_Toc13661655"/>
+      <w:r>
+        <w:lastRenderedPageBreak/>
         <w:t>example</w:t>
       </w:r>
       <w:bookmarkEnd w:id="33"/>
@@ -13923,21 +13973,7 @@
           <w:color w:val="70AD47" w:themeColor="accent6"/>
           <w:lang w:eastAsia="en-US"/>
         </w:rPr>
-        <w:t xml:space="preserve">This command will do </w:t>
-      </w:r>
-      <w:r>
-        <w:rPr>
-          <w:color w:val="70AD47" w:themeColor="accent6"/>
-          <w:lang w:eastAsia="en-US"/>
-        </w:rPr>
-        <w:t>fvl bypass mode</w:t>
-      </w:r>
-      <w:r>
-        <w:rPr>
-          <w:color w:val="70AD47" w:themeColor="accent6"/>
-          <w:lang w:eastAsia="en-US"/>
-        </w:rPr>
-        <w:t xml:space="preserve"> test,</w:t>
+        <w:t>This command will do fvl bypass mode test,</w:t>
       </w:r>
       <w:r>
         <w:rPr>
@@ -13951,21 +13987,7 @@
           <w:color w:val="70AD47" w:themeColor="accent6"/>
           <w:lang w:eastAsia="en-US"/>
         </w:rPr>
-        <w:t xml:space="preserve">script </w:t>
-      </w:r>
-      <w:r>
-        <w:rPr>
-          <w:color w:val="70AD47" w:themeColor="accent6"/>
-          <w:lang w:eastAsia="en-US"/>
-        </w:rPr>
-        <w:t>will use packet generator in the FPGA to send test packet, the ports are loopbacked by software</w:t>
-      </w:r>
-      <w:r>
-        <w:rPr>
-          <w:color w:val="70AD47" w:themeColor="accent6"/>
-          <w:lang w:eastAsia="en-US"/>
-        </w:rPr>
-        <w:t>:</w:t>
+        <w:t>script will use packet generator in the FPGA to send test packet, the ports are loopbacked by software:</w:t>
       </w:r>
     </w:p>
     <w:p>
@@ -13985,32 +14007,14 @@
         <w:rPr>
           <w:lang w:eastAsia="en-US"/>
         </w:rPr>
-        <w:t xml:space="preserve"> --bus 0x28 -mode </w:t>
-      </w:r>
-      <w:r>
-        <w:rPr>
-          <w:lang w:eastAsia="en-US"/>
-        </w:rPr>
-        <w:t>fvlbypass</w:t>
-      </w:r>
-      <w:r>
-        <w:rPr>
-          <w:lang w:eastAsia="en-US"/>
-        </w:rPr>
-        <w:t xml:space="preserve"> --</w:t>
-      </w:r>
-      <w:r>
-        <w:rPr>
-          <w:lang w:eastAsia="en-US"/>
-        </w:rPr>
-        <w:t>loopback</w:t>
+        <w:t xml:space="preserve"> --bus 0x28 -mode fvlbypass --loopback</w:t>
       </w:r>
     </w:p>
     <w:p>
       <w:pPr>
         <w:pStyle w:val="Heading3"/>
       </w:pPr>
-      <w:bookmarkStart w:id="34" w:name="_Toc11943487"/>
+      <w:bookmarkStart w:id="34" w:name="_Toc13661656"/>
       <w:r>
         <w:t>network loopback guide</w:t>
       </w:r>
@@ -14032,6 +14036,7 @@
       <w:r>
         <w:rPr>
           <w:noProof/>
+          <w:lang w:eastAsia="en-US"/>
         </w:rPr>
         <w:drawing>
           <wp:inline distT="0" distB="0" distL="0" distR="0" wp14:anchorId="408880CC" wp14:editId="4FC1F816">
@@ -14130,6 +14135,7 @@
         <w:contextualSpacing/>
       </w:pPr>
       <w:r>
+        <w:lastRenderedPageBreak/>
         <w:t>FPGA line side local loopback</w:t>
       </w:r>
     </w:p>
@@ -14171,6 +14177,7 @@
         </w:numPr>
       </w:pPr>
       <w:r>
+        <w:lastRenderedPageBreak/>
         <w:t>2x1x25G loopback mode of VC</w:t>
       </w:r>
     </w:p>
@@ -14183,6 +14190,7 @@
       <w:r>
         <w:rPr>
           <w:noProof/>
+          <w:lang w:eastAsia="en-US"/>
         </w:rPr>
         <w:drawing>
           <wp:inline distT="0" distB="0" distL="0" distR="0" wp14:anchorId="74785279" wp14:editId="0092CE5A">
@@ -15131,6 +15139,7 @@
           <w:szCs w:val="20"/>
           <w:lang w:eastAsia="en-US"/>
         </w:rPr>
+        <w:lastRenderedPageBreak/>
         <w:t>fpgadiag</w:t>
       </w:r>
       <w:r>
@@ -15834,7 +15843,7 @@
       <w:pPr>
         <w:pStyle w:val="Heading2"/>
       </w:pPr>
-      <w:bookmarkStart w:id="36" w:name="_Toc11943488"/>
+      <w:bookmarkStart w:id="36" w:name="_Toc13661657"/>
       <w:r>
         <w:t>fpgabist</w:t>
       </w:r>
@@ -15920,7 +15929,7 @@
       <w:pPr>
         <w:pStyle w:val="Heading3"/>
       </w:pPr>
-      <w:bookmarkStart w:id="37" w:name="_Toc11943489"/>
+      <w:bookmarkStart w:id="37" w:name="_Toc13661658"/>
       <w:r>
         <w:t>synopsis</w:t>
       </w:r>
@@ -15963,7 +15972,7 @@
       <w:pPr>
         <w:pStyle w:val="Heading3"/>
       </w:pPr>
-      <w:bookmarkStart w:id="38" w:name="_Toc11943490"/>
+      <w:bookmarkStart w:id="38" w:name="_Toc13661659"/>
       <w:r>
         <w:t>description</w:t>
       </w:r>
@@ -16293,7 +16302,7 @@
       <w:pPr>
         <w:pStyle w:val="Heading3"/>
       </w:pPr>
-      <w:bookmarkStart w:id="39" w:name="_Toc11943491"/>
+      <w:bookmarkStart w:id="39" w:name="_Toc13661660"/>
       <w:r>
         <w:t>example</w:t>
       </w:r>
@@ -16444,8 +16453,9 @@
       <w:pPr>
         <w:pStyle w:val="Heading2"/>
       </w:pPr>
-      <w:bookmarkStart w:id="40" w:name="_Toc11943492"/>
-      <w:r>
+      <w:bookmarkStart w:id="40" w:name="_Toc13661661"/>
+      <w:r>
+        <w:lastRenderedPageBreak/>
         <w:t>fpgaflash</w:t>
       </w:r>
       <w:bookmarkEnd w:id="40"/>
@@ -16470,7 +16480,7 @@
         <w:pStyle w:val="Heading3"/>
       </w:pPr>
       <w:bookmarkStart w:id="41" w:name="_Toc3389301"/>
-      <w:bookmarkStart w:id="42" w:name="_Toc11943493"/>
+      <w:bookmarkStart w:id="42" w:name="_Toc13661662"/>
       <w:r>
         <w:t>synopsis</w:t>
       </w:r>
@@ -16550,7 +16560,7 @@
         </w:rPr>
       </w:pPr>
       <w:bookmarkStart w:id="43" w:name="_Toc3389302"/>
-      <w:bookmarkStart w:id="44" w:name="_Toc11943494"/>
+      <w:bookmarkStart w:id="44" w:name="_Toc13661663"/>
       <w:r>
         <w:rPr>
           <w:lang w:val="en"/>
@@ -17038,6 +17048,7 @@
               <w:rPr>
                 <w:lang w:val="en" w:eastAsia="en-US"/>
               </w:rPr>
+              <w:lastRenderedPageBreak/>
               <w:t>args</w:t>
             </w:r>
           </w:p>
@@ -17343,7 +17354,7 @@
         </w:rPr>
       </w:pPr>
       <w:bookmarkStart w:id="45" w:name="_Toc3389303"/>
-      <w:bookmarkStart w:id="46" w:name="_Toc11943495"/>
+      <w:bookmarkStart w:id="46" w:name="_Toc13661664"/>
       <w:r>
         <w:rPr>
           <w:lang w:val="en"/>
@@ -18667,11 +18678,12 @@
           <w:lang w:val="en"/>
         </w:rPr>
       </w:pPr>
-      <w:bookmarkStart w:id="47" w:name="_Toc11943496"/>
+      <w:bookmarkStart w:id="47" w:name="_Toc13661665"/>
       <w:r>
         <w:rPr>
           <w:lang w:val="en"/>
         </w:rPr>
+        <w:lastRenderedPageBreak/>
         <w:t>procedure</w:t>
       </w:r>
       <w:bookmarkEnd w:id="47"/>
@@ -18730,6 +18742,7 @@
           <w:noProof/>
           <w:sz w:val="20"/>
           <w:szCs w:val="20"/>
+          <w:lang w:eastAsia="en-US"/>
         </w:rPr>
         <mc:AlternateContent>
           <mc:Choice Requires="wpg">
@@ -19777,6 +19790,7 @@
           <w:sz w:val="20"/>
           <w:szCs w:val="20"/>
         </w:rPr>
+        <w:lastRenderedPageBreak/>
         <w:t>sample output:</w:t>
       </w:r>
     </w:p>
@@ -20784,6 +20798,7 @@
           <w:sz w:val="20"/>
           <w:szCs w:val="20"/>
         </w:rPr>
+        <w:lastRenderedPageBreak/>
         <w:t>2019-03-26 13:10:30.053164 writing 0x000a8000 bytes to 0x00010000</w:t>
       </w:r>
     </w:p>
@@ -21401,7 +21416,7 @@
       <w:pPr>
         <w:pStyle w:val="Heading2"/>
       </w:pPr>
-      <w:bookmarkStart w:id="48" w:name="_Toc11943497"/>
+      <w:bookmarkStart w:id="48" w:name="_Toc13661666"/>
       <w:r>
         <w:t>fpgaconf</w:t>
       </w:r>
@@ -21451,7 +21466,7 @@
       <w:pPr>
         <w:pStyle w:val="Heading3"/>
       </w:pPr>
-      <w:bookmarkStart w:id="49" w:name="_Toc11943498"/>
+      <w:bookmarkStart w:id="49" w:name="_Toc13661667"/>
       <w:r>
         <w:t>synopsis</w:t>
       </w:r>
@@ -21487,7 +21502,7 @@
       <w:pPr>
         <w:pStyle w:val="Heading3"/>
       </w:pPr>
-      <w:bookmarkStart w:id="50" w:name="_Toc11943499"/>
+      <w:bookmarkStart w:id="50" w:name="_Toc13661668"/>
       <w:r>
         <w:t>description</w:t>
       </w:r>
@@ -21956,6 +21971,7 @@
               <w:rPr>
                 <w:lang w:eastAsia="en-US"/>
               </w:rPr>
+              <w:lastRenderedPageBreak/>
               <w:t>--socket, -S</w:t>
             </w:r>
           </w:p>
@@ -22031,7 +22047,7 @@
       <w:pPr>
         <w:pStyle w:val="Heading3"/>
       </w:pPr>
-      <w:bookmarkStart w:id="51" w:name="_Toc11943500"/>
+      <w:bookmarkStart w:id="51" w:name="_Toc13661669"/>
       <w:r>
         <w:t>example</w:t>
       </w:r>
@@ -22130,7 +22146,7 @@
       <w:pPr>
         <w:pStyle w:val="Heading2"/>
       </w:pPr>
-      <w:bookmarkStart w:id="52" w:name="_Toc11943501"/>
+      <w:bookmarkStart w:id="52" w:name="_Toc13661670"/>
       <w:r>
         <w:t>fpgaport</w:t>
       </w:r>
@@ -22145,7 +22161,7 @@
       <w:pPr>
         <w:pStyle w:val="Heading3"/>
       </w:pPr>
-      <w:bookmarkStart w:id="53" w:name="_Toc11943502"/>
+      <w:bookmarkStart w:id="53" w:name="_Toc13661671"/>
       <w:bookmarkEnd w:id="2"/>
       <w:bookmarkEnd w:id="3"/>
       <w:r>
@@ -22246,7 +22262,7 @@
       <w:pPr>
         <w:pStyle w:val="Heading3"/>
       </w:pPr>
-      <w:bookmarkStart w:id="54" w:name="_Toc11943503"/>
+      <w:bookmarkStart w:id="54" w:name="_Toc13661672"/>
       <w:r>
         <w:t>description</w:t>
       </w:r>
@@ -22400,7 +22416,7 @@
       <w:pPr>
         <w:pStyle w:val="Heading3"/>
       </w:pPr>
-      <w:bookmarkStart w:id="55" w:name="_Toc11943504"/>
+      <w:bookmarkStart w:id="55" w:name="_Toc13661673"/>
       <w:r>
         <w:t>example</w:t>
       </w:r>
@@ -22507,7 +22523,7 @@
       <w:pPr>
         <w:pStyle w:val="Heading2"/>
       </w:pPr>
-      <w:bookmarkStart w:id="56" w:name="_Toc11943505"/>
+      <w:bookmarkStart w:id="56" w:name="_Toc13661674"/>
       <w:r>
         <w:t>mmlink</w:t>
       </w:r>
@@ -22522,7 +22538,7 @@
       <w:pPr>
         <w:pStyle w:val="Heading3"/>
       </w:pPr>
-      <w:bookmarkStart w:id="57" w:name="_Toc11943506"/>
+      <w:bookmarkStart w:id="57" w:name="_Toc13661675"/>
       <w:r>
         <w:t>synopsis</w:t>
       </w:r>
@@ -22566,7 +22582,7 @@
       <w:pPr>
         <w:pStyle w:val="Heading3"/>
       </w:pPr>
-      <w:bookmarkStart w:id="58" w:name="_Toc11943507"/>
+      <w:bookmarkStart w:id="58" w:name="_Toc13661676"/>
       <w:r>
         <w:t>description</w:t>
       </w:r>
@@ -22681,6 +22697,7 @@
               <w:rPr>
                 <w:lang w:eastAsia="en-US"/>
               </w:rPr>
+              <w:lastRenderedPageBreak/>
               <w:t>--device, -D</w:t>
             </w:r>
           </w:p>
@@ -22894,7 +22911,7 @@
       <w:pPr>
         <w:pStyle w:val="Heading3"/>
       </w:pPr>
-      <w:bookmarkStart w:id="59" w:name="_Toc11943508"/>
+      <w:bookmarkStart w:id="59" w:name="_Toc13661677"/>
       <w:r>
         <w:t>example</w:t>
       </w:r>
@@ -22980,7 +22997,7 @@
       <w:pPr>
         <w:pStyle w:val="Heading2"/>
       </w:pPr>
-      <w:bookmarkStart w:id="60" w:name="_Toc11943509"/>
+      <w:bookmarkStart w:id="60" w:name="_Toc13661678"/>
       <w:r>
         <w:rPr>
           <w:rFonts w:hint="eastAsia"/>
@@ -23159,7 +23176,7 @@
       <w:pPr>
         <w:pStyle w:val="Heading3"/>
       </w:pPr>
-      <w:bookmarkStart w:id="61" w:name="_Toc11943510"/>
+      <w:bookmarkStart w:id="61" w:name="_Toc13661679"/>
       <w:r>
         <w:t>synopsis</w:t>
       </w:r>
@@ -23230,7 +23247,7 @@
       <w:pPr>
         <w:pStyle w:val="Heading3"/>
       </w:pPr>
-      <w:bookmarkStart w:id="62" w:name="_Toc11943511"/>
+      <w:bookmarkStart w:id="62" w:name="_Toc13661680"/>
       <w:r>
         <w:t>description</w:t>
       </w:r>
@@ -23589,6 +23606,7 @@
               <w:rPr>
                 <w:lang w:eastAsia="en-US"/>
               </w:rPr>
+              <w:lastRenderedPageBreak/>
               <w:t>--config, -c</w:t>
             </w:r>
           </w:p>
@@ -23631,7 +23649,7 @@
       <w:pPr>
         <w:pStyle w:val="Heading3"/>
       </w:pPr>
-      <w:bookmarkStart w:id="63" w:name="_Toc11943512"/>
+      <w:bookmarkStart w:id="63" w:name="_Toc13661681"/>
       <w:r>
         <w:t>example</w:t>
       </w:r>
@@ -23667,6 +23685,12 @@
         <w:rPr>
           <w:b/>
         </w:rPr>
+        <w:t xml:space="preserve">systemctl start </w:t>
+      </w:r>
+      <w:r>
+        <w:rPr>
+          <w:b/>
+        </w:rPr>
         <w:t>fpga</w:t>
       </w:r>
       <w:r>
@@ -23675,89 +23699,305 @@
         </w:rPr>
         <w:t>d</w:t>
       </w:r>
-      <w:r>
+    </w:p>
+    <w:p>
+      <w:pPr>
+        <w:pStyle w:val="Heading3"/>
+      </w:pPr>
+      <w:bookmarkStart w:id="64" w:name="_Toc13661682"/>
+      <w:r>
+        <w:t xml:space="preserve">defining </w:t>
+      </w:r>
+      <w:r>
+        <w:t>sensor overrides in fpgad.cfg</w:t>
+      </w:r>
+      <w:bookmarkEnd w:id="64"/>
+    </w:p>
+    <w:p>
+      <w:pPr>
+        <w:rPr>
+          <w:lang w:eastAsia="en-US"/>
+        </w:rPr>
+      </w:pPr>
+      <w:r>
+        <w:rPr>
+          <w:lang w:eastAsia="en-US"/>
+        </w:rPr>
+        <w:t>fpgad periodically monitors each of the Board Management Controller's on-board sensors.</w:t>
+      </w:r>
+      <w:r>
+        <w:rPr>
+          <w:lang w:eastAsia="en-US"/>
+        </w:rPr>
+        <w:t xml:space="preserve">  </w:t>
+      </w:r>
+      <w:r>
+        <w:rPr>
+          <w:lang w:eastAsia="en-US"/>
+        </w:rPr>
+        <w:t>If a sensor supports a high-warn or low-warn threshold and that threshold is met, fpgad</w:t>
+      </w:r>
+      <w:r>
+        <w:rPr>
+          <w:lang w:eastAsia="en-US"/>
+        </w:rPr>
         <w:t xml:space="preserve"> </w:t>
       </w:r>
       <w:r>
-        <w:t>-</w:t>
-      </w:r>
-      <w:r>
-        <w:t>d</w:t>
-      </w:r>
-    </w:p>
-    <w:p>
-      <w:pPr>
-        <w:pStyle w:val="Heading3"/>
-      </w:pPr>
-      <w:bookmarkStart w:id="64" w:name="_Toc11943513"/>
-      <w:r>
-        <w:t>defining cool-down period in fpgad configuration file</w:t>
-      </w:r>
-      <w:bookmarkEnd w:id="64"/>
-    </w:p>
-    <w:p>
-      <w:pPr>
-        <w:rPr>
-          <w:lang w:eastAsia="en-US"/>
-        </w:rPr>
-      </w:pPr>
-      <w:r>
-        <w:rPr>
-          <w:color w:val="70AD47" w:themeColor="accent6"/>
-        </w:rPr>
-        <w:t>The following JSON syntax sets the fpgad sensor cool-down period for Vista Creek devices to 30 seconds:</w:t>
-      </w:r>
-    </w:p>
-    <w:p>
-      <w:pPr>
-        <w:rPr>
-          <w:lang w:eastAsia="en-US"/>
-        </w:rPr>
-      </w:pPr>
-      <w:r>
-        <w:rPr>
-          <w:lang w:eastAsia="en-US"/>
-        </w:rPr>
-        <w:t>“fpgad-vc”: {</w:t>
-      </w:r>
-    </w:p>
-    <w:p>
-      <w:pPr>
-        <w:rPr>
-          <w:lang w:eastAsia="en-US"/>
-        </w:rPr>
-      </w:pPr>
-      <w:r>
-        <w:rPr>
-          <w:lang w:eastAsia="en-US"/>
-        </w:rPr>
-        <w:t xml:space="preserve">  “configuration”: {</w:t>
-      </w:r>
-    </w:p>
-    <w:p>
-      <w:pPr>
-        <w:rPr>
-          <w:lang w:eastAsia="en-US"/>
-        </w:rPr>
-      </w:pPr>
-      <w:r>
-        <w:rPr>
-          <w:lang w:eastAsia="en-US"/>
-        </w:rPr>
-        <w:t xml:space="preserve">    “cool-down”: 30</w:t>
-      </w:r>
-    </w:p>
-    <w:p>
-      <w:pPr>
-        <w:rPr>
-          <w:lang w:eastAsia="en-US"/>
-        </w:rPr>
-      </w:pPr>
-      <w:r>
-        <w:rPr>
-          <w:lang w:eastAsia="en-US"/>
-        </w:rPr>
-        <w:t xml:space="preserve">  },</w:t>
+        <w:rPr>
+          <w:lang w:eastAsia="en-US"/>
+        </w:rPr>
+        <w:t>responds by disabling AER for the PAC. AER is disabled in order to avoid a system reset in</w:t>
+      </w:r>
+      <w:r>
+        <w:rPr>
+          <w:lang w:eastAsia="en-US"/>
+        </w:rPr>
+        <w:t xml:space="preserve"> </w:t>
+      </w:r>
+      <w:r>
+        <w:rPr>
+          <w:lang w:eastAsia="en-US"/>
+        </w:rPr>
+        <w:t>the case that a sensor values reaches the high-fatal or low-fatal threshold. When high-fatal</w:t>
+      </w:r>
+      <w:r>
+        <w:rPr>
+          <w:lang w:eastAsia="en-US"/>
+        </w:rPr>
+        <w:t xml:space="preserve"> </w:t>
+      </w:r>
+      <w:r>
+        <w:rPr>
+          <w:lang w:eastAsia="en-US"/>
+        </w:rPr>
+        <w:t>or low-fatal is reached, the Board Management Controller removes power from the PAC in</w:t>
+      </w:r>
+      <w:r>
+        <w:rPr>
+          <w:lang w:eastAsia="en-US"/>
+        </w:rPr>
+        <w:t xml:space="preserve"> </w:t>
+      </w:r>
+      <w:r>
+        <w:rPr>
+          <w:lang w:eastAsia="en-US"/>
+        </w:rPr>
+        <w:t>order to avoid damage. When power is removed from the PAC, the kernel experiences a surprise</w:t>
+      </w:r>
+      <w:r>
+        <w:rPr>
+          <w:lang w:eastAsia="en-US"/>
+        </w:rPr>
+        <w:t xml:space="preserve"> </w:t>
+      </w:r>
+      <w:r>
+        <w:rPr>
+          <w:lang w:eastAsia="en-US"/>
+        </w:rPr>
+        <w:t>device removal and responds by resetting the system. Disabling AER prior to the Board</w:t>
+      </w:r>
+      <w:r>
+        <w:rPr>
+          <w:lang w:eastAsia="en-US"/>
+        </w:rPr>
+        <w:t xml:space="preserve"> </w:t>
+      </w:r>
+      <w:r>
+        <w:rPr>
+          <w:lang w:eastAsia="en-US"/>
+        </w:rPr>
+        <w:t>Management Controller's powering down the PAC avoids the surprise device removal and subsequent</w:t>
+      </w:r>
+      <w:r>
+        <w:rPr>
+          <w:lang w:eastAsia="en-US"/>
+        </w:rPr>
+        <w:t xml:space="preserve"> </w:t>
+      </w:r>
+      <w:r>
+        <w:rPr>
+          <w:lang w:eastAsia="en-US"/>
+        </w:rPr>
+        <w:t>system reset.</w:t>
+      </w:r>
+    </w:p>
+    <w:p>
+      <w:pPr>
+        <w:rPr>
+          <w:lang w:eastAsia="en-US"/>
+        </w:rPr>
+      </w:pPr>
+      <w:r>
+        <w:rPr>
+          <w:lang w:eastAsia="en-US"/>
+        </w:rPr>
+        <w:t>fpgad's configuration file provides a mechanism for the user to specify additional sensor</w:t>
+      </w:r>
+      <w:r>
+        <w:rPr>
+          <w:lang w:eastAsia="en-US"/>
+        </w:rPr>
+        <w:t xml:space="preserve"> </w:t>
+      </w:r>
+      <w:r>
+        <w:rPr>
+          <w:lang w:eastAsia="en-US"/>
+        </w:rPr>
+        <w:t>monitoring in the case that the Board Management Controller does not provide high-warn or</w:t>
+      </w:r>
+      <w:r>
+        <w:rPr>
+          <w:lang w:eastAsia="en-US"/>
+        </w:rPr>
+        <w:t xml:space="preserve"> </w:t>
+      </w:r>
+      <w:r>
+        <w:rPr>
+          <w:lang w:eastAsia="en-US"/>
+        </w:rPr>
+        <w:t>low-warn thresholds for the sensor. To enable this feature, set the configuration file's</w:t>
+      </w:r>
+      <w:r>
+        <w:rPr>
+          <w:lang w:eastAsia="en-US"/>
+        </w:rPr>
+        <w:t xml:space="preserve"> </w:t>
+      </w:r>
+      <w:r>
+        <w:rPr>
+          <w:lang w:eastAsia="en-US"/>
+        </w:rPr>
+        <w:t>"config-sensors-enabled" key to true, and specify the desired sensor and thresholds.</w:t>
+      </w:r>
+    </w:p>
+    <w:p>
+      <w:pPr>
+        <w:rPr>
+          <w:lang w:eastAsia="en-US"/>
+        </w:rPr>
+      </w:pPr>
+      <w:r>
+        <w:rPr>
+          <w:color w:val="70AD47" w:themeColor="accent6"/>
+        </w:rPr>
+        <w:t xml:space="preserve">The following JSON syntax </w:t>
+      </w:r>
+      <w:r>
+        <w:rPr>
+          <w:color w:val="70AD47" w:themeColor="accent6"/>
+        </w:rPr>
+        <w:t>creates a sensor override for sensor25</w:t>
+      </w:r>
+      <w:r>
+        <w:rPr>
+          <w:color w:val="70AD47" w:themeColor="accent6"/>
+        </w:rPr>
+        <w:t>:</w:t>
+      </w:r>
+    </w:p>
+    <w:p>
+      <w:pPr>
+        <w:rPr>
+          <w:lang w:eastAsia="en-US"/>
+        </w:rPr>
+      </w:pPr>
+      <w:r>
+        <w:rPr>
+          <w:lang w:eastAsia="en-US"/>
+        </w:rPr>
+        <w:t xml:space="preserve">  "config-sensors-enabled": true,</w:t>
+      </w:r>
+    </w:p>
+    <w:p>
+      <w:pPr>
+        <w:rPr>
+          <w:lang w:eastAsia="en-US"/>
+        </w:rPr>
+      </w:pPr>
+      <w:r>
+        <w:rPr>
+          <w:lang w:eastAsia="en-US"/>
+        </w:rPr>
+        <w:t xml:space="preserve">  "sensors": [</w:t>
+      </w:r>
+    </w:p>
+    <w:p>
+      <w:pPr>
+        <w:rPr>
+          <w:lang w:eastAsia="en-US"/>
+        </w:rPr>
+      </w:pPr>
+      <w:r>
+        <w:rPr>
+          <w:lang w:eastAsia="en-US"/>
+        </w:rPr>
+        <w:t xml:space="preserve">    {</w:t>
+      </w:r>
+    </w:p>
+    <w:p>
+      <w:pPr>
+        <w:rPr>
+          <w:lang w:eastAsia="en-US"/>
+        </w:rPr>
+      </w:pPr>
+      <w:r>
+        <w:rPr>
+          <w:lang w:eastAsia="en-US"/>
+        </w:rPr>
+        <w:t xml:space="preserve">      "id": 25,</w:t>
+      </w:r>
+    </w:p>
+    <w:p>
+      <w:pPr>
+        <w:rPr>
+          <w:lang w:eastAsia="en-US"/>
+        </w:rPr>
+      </w:pPr>
+      <w:r>
+        <w:rPr>
+          <w:lang w:eastAsia="en-US"/>
+        </w:rPr>
+        <w:t xml:space="preserve">      "low-warn": 11.40,</w:t>
+      </w:r>
+    </w:p>
+    <w:p>
+      <w:pPr>
+        <w:rPr>
+          <w:lang w:eastAsia="en-US"/>
+        </w:rPr>
+      </w:pPr>
+      <w:r>
+        <w:rPr>
+          <w:lang w:eastAsia="en-US"/>
+        </w:rPr>
+        <w:t xml:space="preserve">      "low-fatal": 10.56</w:t>
+      </w:r>
+    </w:p>
+    <w:p>
+      <w:pPr>
+        <w:rPr>
+          <w:lang w:eastAsia="en-US"/>
+        </w:rPr>
+      </w:pPr>
+      <w:r>
+        <w:rPr>
+          <w:lang w:eastAsia="en-US"/>
+        </w:rPr>
+        <w:t xml:space="preserve">    }</w:t>
+      </w:r>
+    </w:p>
+    <w:p>
+      <w:pPr>
+        <w:rPr>
+          <w:lang w:eastAsia="en-US"/>
+        </w:rPr>
+      </w:pPr>
+      <w:r>
+        <w:rPr>
+          <w:lang w:eastAsia="en-US"/>
+        </w:rPr>
+        <w:t xml:space="preserve">  ]</w:t>
       </w:r>
     </w:p>
     <w:sectPr>
@@ -25538,6 +25778,7 @@
   <w:style w:type="character" w:default="1" w:styleId="DefaultParagraphFont">
     <w:name w:val="Default Paragraph Font"/>
     <w:uiPriority w:val="1"/>
+    <w:semiHidden/>
     <w:unhideWhenUsed/>
   </w:style>
   <w:style w:type="table" w:default="1" w:styleId="TableNormal">
@@ -27138,16 +27379,6 @@
 </file>
 
 <file path=customXml/item1.xml><?xml version="1.0" encoding="utf-8"?>
-<?mso-contentType ?>
-<SharedContentType xmlns="Microsoft.SharePoint.Taxonomy.ContentTypeSync" SourceId="b2fd7923-39df-40b1-bcec-a4d906d8b0f0" ContentTypeId="0x0101" PreviousValue="false"/>
-</file>
-
-<file path=customXml/item2.xml><?xml version="1.0" encoding="utf-8"?>
-<?mso-contentType ?>
-<spe:Receivers xmlns:spe="http://schemas.microsoft.com/sharepoint/events"/>
-</file>
-
-<file path=customXml/item3.xml><?xml version="1.0" encoding="utf-8"?>
 <ct:contentTypeSchema xmlns:ct="http://schemas.microsoft.com/office/2006/metadata/contentType" xmlns:ma="http://schemas.microsoft.com/office/2006/metadata/properties/metaAttributes" ct:_="" ma:_="" ma:contentTypeName="Document" ma:contentTypeID="0x010100C5ECDD33AC3E1F4B99A568DE87A9470A" ma:contentTypeVersion="21" ma:contentTypeDescription="Create a new document." ma:contentTypeScope="" ma:versionID="544b954c08c524fcc630fa145ce100a8">
   <xsd:schema xmlns:xsd="http://www.w3.org/2001/XMLSchema" xmlns:xs="http://www.w3.org/2001/XMLSchema" xmlns:p="http://schemas.microsoft.com/office/2006/metadata/properties" targetNamespace="http://schemas.microsoft.com/office/2006/metadata/properties" ma:root="true" ma:fieldsID="7508e98659ae690b404782dccb6fdfef">
     <xsd:element name="properties">
@@ -27261,7 +27492,23 @@
 </ct:contentTypeSchema>
 </file>
 
+<file path=customXml/item2.xml><?xml version="1.0" encoding="utf-8"?>
+<?mso-contentType ?>
+<spe:Receivers xmlns:spe="http://schemas.microsoft.com/sharepoint/events"/>
+</file>
+
+<file path=customXml/item3.xml><?xml version="1.0" encoding="utf-8"?>
+<?mso-contentType ?>
+<SharedContentType xmlns="Microsoft.SharePoint.Taxonomy.ContentTypeSync" SourceId="b2fd7923-39df-40b1-bcec-a4d906d8b0f0" ContentTypeId="0x0101" PreviousValue="false"/>
+</file>
+
 <file path=customXml/item4.xml><?xml version="1.0" encoding="utf-8"?>
+<p:properties xmlns:p="http://schemas.microsoft.com/office/2006/metadata/properties" xmlns:xsi="http://www.w3.org/2001/XMLSchema-instance" xmlns:pc="http://schemas.microsoft.com/office/infopath/2007/PartnerControls">
+  <documentManagement/>
+</p:properties>
+</file>
+
+<file path=customXml/item5.xml><?xml version="1.0" encoding="utf-8"?>
 <?mso-contentType ?>
 <FormTemplates xmlns="http://schemas.microsoft.com/sharepoint/v3/contenttype/forms">
   <Display>DocumentLibraryForm</Display>
@@ -27270,33 +27517,11 @@
 </FormTemplates>
 </file>
 
-<file path=customXml/item5.xml><?xml version="1.0" encoding="utf-8"?>
-<p:properties xmlns:p="http://schemas.microsoft.com/office/2006/metadata/properties" xmlns:xsi="http://www.w3.org/2001/XMLSchema-instance" xmlns:pc="http://schemas.microsoft.com/office/infopath/2007/PartnerControls">
-  <documentManagement/>
-</p:properties>
-</file>
-
 <file path=customXml/item6.xml><?xml version="1.0" encoding="utf-8"?>
 <b:Sources xmlns:b="http://schemas.openxmlformats.org/officeDocument/2006/bibliography" xmlns="http://schemas.openxmlformats.org/officeDocument/2006/bibliography" SelectedStyle="\APASixthEditionOfficeOnline.xsl" StyleName="APA" Version="6"/>
 </file>
 
 <file path=customXml/itemProps1.xml><?xml version="1.0" encoding="utf-8"?>
-<ds:datastoreItem xmlns:ds="http://schemas.openxmlformats.org/officeDocument/2006/customXml" ds:itemID="{31CFA0E0-97DF-4C09-8D3D-8058CCB6FAE9}">
-  <ds:schemaRefs>
-    <ds:schemaRef ds:uri="Microsoft.SharePoint.Taxonomy.ContentTypeSync"/>
-  </ds:schemaRefs>
-</ds:datastoreItem>
-</file>
-
-<file path=customXml/itemProps2.xml><?xml version="1.0" encoding="utf-8"?>
-<ds:datastoreItem xmlns:ds="http://schemas.openxmlformats.org/officeDocument/2006/customXml" ds:itemID="{BB0CA842-8F72-4AE7-9A66-BC538A665C9B}">
-  <ds:schemaRefs>
-    <ds:schemaRef ds:uri="http://schemas.microsoft.com/sharepoint/events"/>
-  </ds:schemaRefs>
-</ds:datastoreItem>
-</file>
-
-<file path=customXml/itemProps3.xml><?xml version="1.0" encoding="utf-8"?>
 <ds:datastoreItem xmlns:ds="http://schemas.openxmlformats.org/officeDocument/2006/customXml" ds:itemID="{0F6AB388-0C01-4E88-8499-366DB3DB3609}">
   <ds:schemaRefs>
     <ds:schemaRef ds:uri="http://schemas.microsoft.com/office/2006/metadata/contentType"/>
@@ -27312,15 +27537,23 @@
 </ds:datastoreItem>
 </file>
 
-<file path=customXml/itemProps4.xml><?xml version="1.0" encoding="utf-8"?>
-<ds:datastoreItem xmlns:ds="http://schemas.openxmlformats.org/officeDocument/2006/customXml" ds:itemID="{FACD0A9F-0671-4903-A28F-B4B3D9FDB354}">
+<file path=customXml/itemProps2.xml><?xml version="1.0" encoding="utf-8"?>
+<ds:datastoreItem xmlns:ds="http://schemas.openxmlformats.org/officeDocument/2006/customXml" ds:itemID="{BB0CA842-8F72-4AE7-9A66-BC538A665C9B}">
   <ds:schemaRefs>
-    <ds:schemaRef ds:uri="http://schemas.microsoft.com/sharepoint/v3/contenttype/forms"/>
+    <ds:schemaRef ds:uri="http://schemas.microsoft.com/sharepoint/events"/>
   </ds:schemaRefs>
 </ds:datastoreItem>
 </file>
 
-<file path=customXml/itemProps5.xml><?xml version="1.0" encoding="utf-8"?>
+<file path=customXml/itemProps3.xml><?xml version="1.0" encoding="utf-8"?>
+<ds:datastoreItem xmlns:ds="http://schemas.openxmlformats.org/officeDocument/2006/customXml" ds:itemID="{31CFA0E0-97DF-4C09-8D3D-8058CCB6FAE9}">
+  <ds:schemaRefs>
+    <ds:schemaRef ds:uri="Microsoft.SharePoint.Taxonomy.ContentTypeSync"/>
+  </ds:schemaRefs>
+</ds:datastoreItem>
+</file>
+
+<file path=customXml/itemProps4.xml><?xml version="1.0" encoding="utf-8"?>
 <ds:datastoreItem xmlns:ds="http://schemas.openxmlformats.org/officeDocument/2006/customXml" ds:itemID="{529C3EA9-BE89-43D1-89C8-1626D74DF8D0}">
   <ds:schemaRefs>
     <ds:schemaRef ds:uri="http://schemas.microsoft.com/office/2006/metadata/properties"/>
@@ -27329,8 +27562,16 @@
 </ds:datastoreItem>
 </file>
 
+<file path=customXml/itemProps5.xml><?xml version="1.0" encoding="utf-8"?>
+<ds:datastoreItem xmlns:ds="http://schemas.openxmlformats.org/officeDocument/2006/customXml" ds:itemID="{FACD0A9F-0671-4903-A28F-B4B3D9FDB354}">
+  <ds:schemaRefs>
+    <ds:schemaRef ds:uri="http://schemas.microsoft.com/sharepoint/v3/contenttype/forms"/>
+  </ds:schemaRefs>
+</ds:datastoreItem>
+</file>
+
 <file path=customXml/itemProps6.xml><?xml version="1.0" encoding="utf-8"?>
-<ds:datastoreItem xmlns:ds="http://schemas.openxmlformats.org/officeDocument/2006/customXml" ds:itemID="{C2A86F3C-8B0A-43E9-BDCC-7FF046882FF7}">
+<ds:datastoreItem xmlns:ds="http://schemas.openxmlformats.org/officeDocument/2006/customXml" ds:itemID="{22E526D2-FDA3-4D41-912B-B42A64FA7D9D}">
   <ds:schemaRefs>
     <ds:schemaRef ds:uri="http://schemas.openxmlformats.org/officeDocument/2006/bibliography"/>
   </ds:schemaRefs>

</xml_diff>

<commit_message>
Add FEC mode configuration tool. (#929)
* Add FEC mode configuration tool.

* Fix typo

* Fix code style issue.

* Use 'rsu' tool to reboot card.
</commit_message>
<xml_diff>
--- a/doc/src/fpga_tools/OPAE tools guide for Vista Creek.docx
+++ b/doc/src/fpga_tools/OPAE tools guide for Vista Creek.docx
@@ -202,7 +202,7 @@
           <w:b/>
           <w:sz w:val="32"/>
         </w:rPr>
-        <w:t>6</w:t>
+        <w:t>7</w:t>
       </w:r>
     </w:p>
     <w:p>
@@ -1752,6 +1752,169 @@
                 <w:lang w:eastAsia="ja-JP"/>
               </w:rPr>
               <w:t>Update fpgad section to describe sensor monitoring</w:t>
+            </w:r>
+          </w:p>
+        </w:tc>
+        <w:tc>
+          <w:tcPr>
+            <w:tcW w:w="1950" w:type="dxa"/>
+            <w:tcBorders>
+              <w:top w:val="single" w:sz="6" w:space="0" w:color="000000"/>
+              <w:left w:val="single" w:sz="6" w:space="0" w:color="000000"/>
+              <w:bottom w:val="single" w:sz="6" w:space="0" w:color="000000"/>
+              <w:right w:val="single" w:sz="12" w:space="0" w:color="000000"/>
+            </w:tcBorders>
+            <w:vAlign w:val="center"/>
+          </w:tcPr>
+          <w:p>
+            <w:pPr>
+              <w:spacing w:before="100" w:beforeAutospacing="1" w:after="100" w:afterAutospacing="1" w:line="288" w:lineRule="auto"/>
+              <w:ind w:right="-153"/>
+              <w:rPr>
+                <w:rFonts w:ascii="Arial" w:eastAsia="MS Mincho" w:hAnsi="Arial"/>
+                <w:sz w:val="16"/>
+                <w:szCs w:val="16"/>
+                <w:lang w:eastAsia="ja-JP"/>
+              </w:rPr>
+            </w:pPr>
+          </w:p>
+        </w:tc>
+      </w:tr>
+      <w:tr>
+        <w:trPr>
+          <w:jc w:val="center"/>
+        </w:trPr>
+        <w:tc>
+          <w:tcPr>
+            <w:tcW w:w="975" w:type="dxa"/>
+            <w:tcBorders>
+              <w:top w:val="single" w:sz="6" w:space="0" w:color="000000"/>
+              <w:left w:val="single" w:sz="12" w:space="0" w:color="000000"/>
+              <w:bottom w:val="single" w:sz="6" w:space="0" w:color="000000"/>
+              <w:right w:val="single" w:sz="6" w:space="0" w:color="000000"/>
+            </w:tcBorders>
+            <w:vAlign w:val="center"/>
+          </w:tcPr>
+          <w:p>
+            <w:pPr>
+              <w:spacing w:before="100" w:beforeAutospacing="1" w:after="100" w:afterAutospacing="1" w:line="288" w:lineRule="auto"/>
+              <w:ind w:left="-99" w:right="-82"/>
+              <w:jc w:val="center"/>
+              <w:rPr>
+                <w:rFonts w:ascii="Arial" w:eastAsia="MS Mincho" w:hAnsi="Arial"/>
+                <w:sz w:val="16"/>
+                <w:szCs w:val="16"/>
+                <w:lang w:eastAsia="ja-JP"/>
+              </w:rPr>
+            </w:pPr>
+            <w:r>
+              <w:rPr>
+                <w:rFonts w:ascii="Arial" w:eastAsia="MS Mincho" w:hAnsi="Arial"/>
+                <w:sz w:val="16"/>
+                <w:szCs w:val="16"/>
+                <w:lang w:eastAsia="ja-JP"/>
+              </w:rPr>
+              <w:t>1.7</w:t>
+            </w:r>
+          </w:p>
+        </w:tc>
+        <w:tc>
+          <w:tcPr>
+            <w:tcW w:w="1143" w:type="dxa"/>
+            <w:tcBorders>
+              <w:top w:val="single" w:sz="6" w:space="0" w:color="000000"/>
+              <w:left w:val="single" w:sz="6" w:space="0" w:color="000000"/>
+              <w:bottom w:val="single" w:sz="6" w:space="0" w:color="000000"/>
+              <w:right w:val="single" w:sz="6" w:space="0" w:color="000000"/>
+            </w:tcBorders>
+            <w:vAlign w:val="center"/>
+          </w:tcPr>
+          <w:p>
+            <w:pPr>
+              <w:spacing w:before="100" w:beforeAutospacing="1" w:after="100" w:afterAutospacing="1" w:line="288" w:lineRule="auto"/>
+              <w:jc w:val="center"/>
+              <w:rPr>
+                <w:rFonts w:ascii="Arial" w:eastAsia="MS Mincho" w:hAnsi="Arial"/>
+                <w:sz w:val="16"/>
+                <w:szCs w:val="16"/>
+                <w:lang w:eastAsia="ja-JP"/>
+              </w:rPr>
+            </w:pPr>
+            <w:r>
+              <w:rPr>
+                <w:rFonts w:ascii="Arial" w:eastAsia="MS Mincho" w:hAnsi="Arial"/>
+                <w:sz w:val="16"/>
+                <w:szCs w:val="16"/>
+                <w:lang w:eastAsia="ja-JP"/>
+              </w:rPr>
+              <w:t>Huang Wei</w:t>
+            </w:r>
+          </w:p>
+        </w:tc>
+        <w:tc>
+          <w:tcPr>
+            <w:tcW w:w="1080" w:type="dxa"/>
+            <w:tcBorders>
+              <w:top w:val="single" w:sz="6" w:space="0" w:color="000000"/>
+              <w:left w:val="single" w:sz="6" w:space="0" w:color="000000"/>
+              <w:bottom w:val="single" w:sz="6" w:space="0" w:color="000000"/>
+              <w:right w:val="single" w:sz="6" w:space="0" w:color="000000"/>
+            </w:tcBorders>
+            <w:vAlign w:val="center"/>
+          </w:tcPr>
+          <w:p>
+            <w:pPr>
+              <w:spacing w:before="100" w:beforeAutospacing="1" w:after="100" w:afterAutospacing="1" w:line="288" w:lineRule="auto"/>
+              <w:ind w:left="-152" w:right="-153"/>
+              <w:jc w:val="center"/>
+              <w:rPr>
+                <w:rFonts w:ascii="Arial" w:eastAsia="MS Mincho" w:hAnsi="Arial"/>
+                <w:sz w:val="16"/>
+                <w:szCs w:val="16"/>
+                <w:lang w:eastAsia="ja-JP"/>
+              </w:rPr>
+            </w:pPr>
+            <w:r>
+              <w:rPr>
+                <w:rFonts w:ascii="Arial" w:eastAsia="MS Mincho" w:hAnsi="Arial"/>
+                <w:sz w:val="16"/>
+                <w:szCs w:val="16"/>
+                <w:lang w:eastAsia="ja-JP"/>
+              </w:rPr>
+              <w:t>07/30/2019</w:t>
+            </w:r>
+          </w:p>
+        </w:tc>
+        <w:tc>
+          <w:tcPr>
+            <w:tcW w:w="3987" w:type="dxa"/>
+            <w:tcBorders>
+              <w:top w:val="single" w:sz="6" w:space="0" w:color="000000"/>
+              <w:left w:val="single" w:sz="6" w:space="0" w:color="000000"/>
+              <w:bottom w:val="single" w:sz="6" w:space="0" w:color="000000"/>
+              <w:right w:val="single" w:sz="6" w:space="0" w:color="000000"/>
+            </w:tcBorders>
+            <w:vAlign w:val="center"/>
+          </w:tcPr>
+          <w:p>
+            <w:pPr>
+              <w:spacing w:before="100" w:beforeAutospacing="1" w:after="100" w:afterAutospacing="1" w:line="288" w:lineRule="auto"/>
+              <w:ind w:right="-153"/>
+              <w:rPr>
+                <w:rFonts w:ascii="Arial" w:eastAsia="MS Mincho" w:hAnsi="Arial"/>
+                <w:sz w:val="16"/>
+                <w:szCs w:val="16"/>
+                <w:lang w:eastAsia="ja-JP"/>
+              </w:rPr>
+            </w:pPr>
+            <w:r>
+              <w:rPr>
+                <w:rFonts w:ascii="Arial" w:eastAsia="MS Mincho" w:hAnsi="Arial"/>
+                <w:sz w:val="16"/>
+                <w:szCs w:val="16"/>
+                <w:lang w:eastAsia="ja-JP"/>
+              </w:rPr>
+              <w:t>Add fec mode configuration tool description</w:t>
             </w:r>
           </w:p>
         </w:tc>
@@ -1835,7 +1998,7 @@
           <w:r>
             <w:fldChar w:fldCharType="separate"/>
           </w:r>
-          <w:hyperlink w:anchor="_Toc14430344" w:history="1">
+          <w:hyperlink w:anchor="_Toc15397163" w:history="1">
             <w:r>
               <w:rPr>
                 <w:rStyle w:val="Hyperlink"/>
@@ -1872,7 +2035,7 @@
               <w:rPr>
                 <w:webHidden/>
               </w:rPr>
-              <w:instrText xml:space="preserve"> PAGEREF _Toc14430344 \h </w:instrText>
+              <w:instrText xml:space="preserve"> PAGEREF _Toc15397163 \h </w:instrText>
             </w:r>
             <w:r>
               <w:rPr>
@@ -1910,7 +2073,7 @@
               <w:lang w:eastAsia="zh-CN"/>
             </w:rPr>
           </w:pPr>
-          <w:hyperlink w:anchor="_Toc14430345" w:history="1">
+          <w:hyperlink w:anchor="_Toc15397164" w:history="1">
             <w:r>
               <w:rPr>
                 <w:rStyle w:val="Hyperlink"/>
@@ -1954,7 +2117,7 @@
                 <w:noProof/>
                 <w:webHidden/>
               </w:rPr>
-              <w:instrText xml:space="preserve"> PAGEREF _Toc14430345 \h </w:instrText>
+              <w:instrText xml:space="preserve"> PAGEREF _Toc15397164 \h </w:instrText>
             </w:r>
             <w:r>
               <w:rPr>
@@ -1996,7 +2159,7 @@
               <w:lang w:eastAsia="zh-CN"/>
             </w:rPr>
           </w:pPr>
-          <w:hyperlink w:anchor="_Toc14430346" w:history="1">
+          <w:hyperlink w:anchor="_Toc15397165" w:history="1">
             <w:r>
               <w:rPr>
                 <w:rStyle w:val="Hyperlink"/>
@@ -2040,7 +2203,7 @@
                 <w:noProof/>
                 <w:webHidden/>
               </w:rPr>
-              <w:instrText xml:space="preserve"> PAGEREF _Toc14430346 \h </w:instrText>
+              <w:instrText xml:space="preserve"> PAGEREF _Toc15397165 \h </w:instrText>
             </w:r>
             <w:r>
               <w:rPr>
@@ -2082,7 +2245,7 @@
               <w:lang w:eastAsia="zh-CN"/>
             </w:rPr>
           </w:pPr>
-          <w:hyperlink w:anchor="_Toc14430347" w:history="1">
+          <w:hyperlink w:anchor="_Toc15397166" w:history="1">
             <w:r>
               <w:rPr>
                 <w:rStyle w:val="Hyperlink"/>
@@ -2128,7 +2291,7 @@
                 <w:noProof/>
                 <w:webHidden/>
               </w:rPr>
-              <w:instrText xml:space="preserve"> PAGEREF _Toc14430347 \h </w:instrText>
+              <w:instrText xml:space="preserve"> PAGEREF _Toc15397166 \h </w:instrText>
             </w:r>
             <w:r>
               <w:rPr>
@@ -2170,7 +2333,7 @@
               <w:lang w:eastAsia="zh-CN"/>
             </w:rPr>
           </w:pPr>
-          <w:hyperlink w:anchor="_Toc14430348" w:history="1">
+          <w:hyperlink w:anchor="_Toc15397167" w:history="1">
             <w:r>
               <w:rPr>
                 <w:rStyle w:val="Hyperlink"/>
@@ -2216,7 +2379,7 @@
                 <w:noProof/>
                 <w:webHidden/>
               </w:rPr>
-              <w:instrText xml:space="preserve"> PAGEREF _Toc14430348 \h </w:instrText>
+              <w:instrText xml:space="preserve"> PAGEREF _Toc15397167 \h </w:instrText>
             </w:r>
             <w:r>
               <w:rPr>
@@ -2258,7 +2421,7 @@
               <w:lang w:eastAsia="zh-CN"/>
             </w:rPr>
           </w:pPr>
-          <w:hyperlink w:anchor="_Toc14430349" w:history="1">
+          <w:hyperlink w:anchor="_Toc15397168" w:history="1">
             <w:r>
               <w:rPr>
                 <w:rStyle w:val="Hyperlink"/>
@@ -2304,7 +2467,7 @@
                 <w:noProof/>
                 <w:webHidden/>
               </w:rPr>
-              <w:instrText xml:space="preserve"> PAGEREF _Toc14430349 \h </w:instrText>
+              <w:instrText xml:space="preserve"> PAGEREF _Toc15397168 \h </w:instrText>
             </w:r>
             <w:r>
               <w:rPr>
@@ -2346,7 +2509,7 @@
               <w:lang w:eastAsia="zh-CN"/>
             </w:rPr>
           </w:pPr>
-          <w:hyperlink w:anchor="_Toc14430350" w:history="1">
+          <w:hyperlink w:anchor="_Toc15397169" w:history="1">
             <w:r>
               <w:rPr>
                 <w:rStyle w:val="Hyperlink"/>
@@ -2392,7 +2555,7 @@
                 <w:noProof/>
                 <w:webHidden/>
               </w:rPr>
-              <w:instrText xml:space="preserve"> PAGEREF _Toc14430350 \h </w:instrText>
+              <w:instrText xml:space="preserve"> PAGEREF _Toc15397169 \h </w:instrText>
             </w:r>
             <w:r>
               <w:rPr>
@@ -2434,7 +2597,7 @@
               <w:lang w:eastAsia="zh-CN"/>
             </w:rPr>
           </w:pPr>
-          <w:hyperlink w:anchor="_Toc14430351" w:history="1">
+          <w:hyperlink w:anchor="_Toc15397170" w:history="1">
             <w:r>
               <w:rPr>
                 <w:rStyle w:val="Hyperlink"/>
@@ -2480,7 +2643,7 @@
                 <w:noProof/>
                 <w:webHidden/>
               </w:rPr>
-              <w:instrText xml:space="preserve"> PAGEREF _Toc14430351 \h </w:instrText>
+              <w:instrText xml:space="preserve"> PAGEREF _Toc15397170 \h </w:instrText>
             </w:r>
             <w:r>
               <w:rPr>
@@ -2522,7 +2685,7 @@
               <w:lang w:eastAsia="zh-CN"/>
             </w:rPr>
           </w:pPr>
-          <w:hyperlink w:anchor="_Toc14430352" w:history="1">
+          <w:hyperlink w:anchor="_Toc15397171" w:history="1">
             <w:r>
               <w:rPr>
                 <w:rStyle w:val="Hyperlink"/>
@@ -2568,7 +2731,7 @@
                 <w:noProof/>
                 <w:webHidden/>
               </w:rPr>
-              <w:instrText xml:space="preserve"> PAGEREF _Toc14430352 \h </w:instrText>
+              <w:instrText xml:space="preserve"> PAGEREF _Toc15397171 \h </w:instrText>
             </w:r>
             <w:r>
               <w:rPr>
@@ -2610,7 +2773,7 @@
               <w:lang w:eastAsia="zh-CN"/>
             </w:rPr>
           </w:pPr>
-          <w:hyperlink w:anchor="_Toc14430353" w:history="1">
+          <w:hyperlink w:anchor="_Toc15397172" w:history="1">
             <w:r>
               <w:rPr>
                 <w:rStyle w:val="Hyperlink"/>
@@ -2663,7 +2826,7 @@
                 <w:noProof/>
                 <w:webHidden/>
               </w:rPr>
-              <w:instrText xml:space="preserve"> PAGEREF _Toc14430353 \h </w:instrText>
+              <w:instrText xml:space="preserve"> PAGEREF _Toc15397172 \h </w:instrText>
             </w:r>
             <w:r>
               <w:rPr>
@@ -2705,7 +2868,7 @@
               <w:lang w:eastAsia="zh-CN"/>
             </w:rPr>
           </w:pPr>
-          <w:hyperlink w:anchor="_Toc14430354" w:history="1">
+          <w:hyperlink w:anchor="_Toc15397173" w:history="1">
             <w:r>
               <w:rPr>
                 <w:rStyle w:val="Hyperlink"/>
@@ -2746,6 +2909,8 @@
               </w:rPr>
               <w:tab/>
             </w:r>
+            <w:bookmarkStart w:id="4" w:name="_GoBack"/>
+            <w:bookmarkEnd w:id="4"/>
             <w:r>
               <w:rPr>
                 <w:noProof/>
@@ -2758,7 +2923,7 @@
                 <w:noProof/>
                 <w:webHidden/>
               </w:rPr>
-              <w:instrText xml:space="preserve"> PAGEREF _Toc14430354 \h </w:instrText>
+              <w:instrText xml:space="preserve"> PAGEREF _Toc15397173 \h </w:instrText>
             </w:r>
             <w:r>
               <w:rPr>
@@ -2798,7 +2963,7 @@
               <w:lang w:eastAsia="zh-CN"/>
             </w:rPr>
           </w:pPr>
-          <w:hyperlink w:anchor="_Toc14430355" w:history="1">
+          <w:hyperlink w:anchor="_Toc15397174" w:history="1">
             <w:r>
               <w:rPr>
                 <w:rStyle w:val="Hyperlink"/>
@@ -2835,7 +3000,7 @@
               <w:rPr>
                 <w:webHidden/>
               </w:rPr>
-              <w:instrText xml:space="preserve"> PAGEREF _Toc14430355 \h </w:instrText>
+              <w:instrText xml:space="preserve"> PAGEREF _Toc15397174 \h </w:instrText>
             </w:r>
             <w:r>
               <w:rPr>
@@ -2873,7 +3038,7 @@
               <w:lang w:eastAsia="zh-CN"/>
             </w:rPr>
           </w:pPr>
-          <w:hyperlink w:anchor="_Toc14430356" w:history="1">
+          <w:hyperlink w:anchor="_Toc15397175" w:history="1">
             <w:r>
               <w:rPr>
                 <w:rStyle w:val="Hyperlink"/>
@@ -2917,7 +3082,7 @@
                 <w:noProof/>
                 <w:webHidden/>
               </w:rPr>
-              <w:instrText xml:space="preserve"> PAGEREF _Toc14430356 \h </w:instrText>
+              <w:instrText xml:space="preserve"> PAGEREF _Toc15397175 \h </w:instrText>
             </w:r>
             <w:r>
               <w:rPr>
@@ -2959,7 +3124,7 @@
               <w:lang w:eastAsia="zh-CN"/>
             </w:rPr>
           </w:pPr>
-          <w:hyperlink w:anchor="_Toc14430357" w:history="1">
+          <w:hyperlink w:anchor="_Toc15397176" w:history="1">
             <w:r>
               <w:rPr>
                 <w:rStyle w:val="Hyperlink"/>
@@ -3004,7 +3169,7 @@
                 <w:noProof/>
                 <w:webHidden/>
               </w:rPr>
-              <w:instrText xml:space="preserve"> PAGEREF _Toc14430357 \h </w:instrText>
+              <w:instrText xml:space="preserve"> PAGEREF _Toc15397176 \h </w:instrText>
             </w:r>
             <w:r>
               <w:rPr>
@@ -3046,7 +3211,7 @@
               <w:lang w:eastAsia="zh-CN"/>
             </w:rPr>
           </w:pPr>
-          <w:hyperlink w:anchor="_Toc14430358" w:history="1">
+          <w:hyperlink w:anchor="_Toc15397177" w:history="1">
             <w:r>
               <w:rPr>
                 <w:rStyle w:val="Hyperlink"/>
@@ -3090,7 +3255,7 @@
                 <w:noProof/>
                 <w:webHidden/>
               </w:rPr>
-              <w:instrText xml:space="preserve"> PAGEREF _Toc14430358 \h </w:instrText>
+              <w:instrText xml:space="preserve"> PAGEREF _Toc15397177 \h </w:instrText>
             </w:r>
             <w:r>
               <w:rPr>
@@ -3132,7 +3297,7 @@
               <w:lang w:eastAsia="zh-CN"/>
             </w:rPr>
           </w:pPr>
-          <w:hyperlink w:anchor="_Toc14430359" w:history="1">
+          <w:hyperlink w:anchor="_Toc15397178" w:history="1">
             <w:r>
               <w:rPr>
                 <w:rStyle w:val="Hyperlink"/>
@@ -3176,7 +3341,7 @@
                 <w:noProof/>
                 <w:webHidden/>
               </w:rPr>
-              <w:instrText xml:space="preserve"> PAGEREF _Toc14430359 \h </w:instrText>
+              <w:instrText xml:space="preserve"> PAGEREF _Toc15397178 \h </w:instrText>
             </w:r>
             <w:r>
               <w:rPr>
@@ -3218,7 +3383,7 @@
               <w:lang w:eastAsia="zh-CN"/>
             </w:rPr>
           </w:pPr>
-          <w:hyperlink w:anchor="_Toc14430360" w:history="1">
+          <w:hyperlink w:anchor="_Toc15397179" w:history="1">
             <w:r>
               <w:rPr>
                 <w:rStyle w:val="Hyperlink"/>
@@ -3262,7 +3427,7 @@
                 <w:noProof/>
                 <w:webHidden/>
               </w:rPr>
-              <w:instrText xml:space="preserve"> PAGEREF _Toc14430360 \h </w:instrText>
+              <w:instrText xml:space="preserve"> PAGEREF _Toc15397179 \h </w:instrText>
             </w:r>
             <w:r>
               <w:rPr>
@@ -3304,7 +3469,7 @@
               <w:lang w:eastAsia="zh-CN"/>
             </w:rPr>
           </w:pPr>
-          <w:hyperlink w:anchor="_Toc14430361" w:history="1">
+          <w:hyperlink w:anchor="_Toc15397180" w:history="1">
             <w:r>
               <w:rPr>
                 <w:rStyle w:val="Hyperlink"/>
@@ -3348,7 +3513,7 @@
                 <w:noProof/>
                 <w:webHidden/>
               </w:rPr>
-              <w:instrText xml:space="preserve"> PAGEREF _Toc14430361 \h </w:instrText>
+              <w:instrText xml:space="preserve"> PAGEREF _Toc15397180 \h </w:instrText>
             </w:r>
             <w:r>
               <w:rPr>
@@ -3390,7 +3555,7 @@
               <w:lang w:eastAsia="zh-CN"/>
             </w:rPr>
           </w:pPr>
-          <w:hyperlink w:anchor="_Toc14430362" w:history="1">
+          <w:hyperlink w:anchor="_Toc15397181" w:history="1">
             <w:r>
               <w:rPr>
                 <w:rStyle w:val="Hyperlink"/>
@@ -3434,7 +3599,7 @@
                 <w:noProof/>
                 <w:webHidden/>
               </w:rPr>
-              <w:instrText xml:space="preserve"> PAGEREF _Toc14430362 \h </w:instrText>
+              <w:instrText xml:space="preserve"> PAGEREF _Toc15397181 \h </w:instrText>
             </w:r>
             <w:r>
               <w:rPr>
@@ -3476,7 +3641,7 @@
               <w:lang w:eastAsia="zh-CN"/>
             </w:rPr>
           </w:pPr>
-          <w:hyperlink w:anchor="_Toc14430363" w:history="1">
+          <w:hyperlink w:anchor="_Toc15397182" w:history="1">
             <w:r>
               <w:rPr>
                 <w:rStyle w:val="Hyperlink"/>
@@ -3520,7 +3685,7 @@
                 <w:noProof/>
                 <w:webHidden/>
               </w:rPr>
-              <w:instrText xml:space="preserve"> PAGEREF _Toc14430363 \h </w:instrText>
+              <w:instrText xml:space="preserve"> PAGEREF _Toc15397182 \h </w:instrText>
             </w:r>
             <w:r>
               <w:rPr>
@@ -3562,7 +3727,7 @@
               <w:lang w:eastAsia="zh-CN"/>
             </w:rPr>
           </w:pPr>
-          <w:hyperlink w:anchor="_Toc14430364" w:history="1">
+          <w:hyperlink w:anchor="_Toc15397183" w:history="1">
             <w:r>
               <w:rPr>
                 <w:rStyle w:val="Hyperlink"/>
@@ -3606,7 +3771,7 @@
                 <w:noProof/>
                 <w:webHidden/>
               </w:rPr>
-              <w:instrText xml:space="preserve"> PAGEREF _Toc14430364 \h </w:instrText>
+              <w:instrText xml:space="preserve"> PAGEREF _Toc15397183 \h </w:instrText>
             </w:r>
             <w:r>
               <w:rPr>
@@ -3631,81 +3796,6 @@
             <w:r>
               <w:rPr>
                 <w:noProof/>
-                <w:webHidden/>
-              </w:rPr>
-              <w:fldChar w:fldCharType="end"/>
-            </w:r>
-          </w:hyperlink>
-        </w:p>
-        <w:p>
-          <w:pPr>
-            <w:pStyle w:val="TOC1"/>
-            <w:rPr>
-              <w:rFonts w:asciiTheme="minorHAnsi" w:eastAsiaTheme="minorEastAsia" w:hAnsiTheme="minorHAnsi" w:cstheme="minorBidi"/>
-              <w:sz w:val="22"/>
-              <w:lang w:eastAsia="zh-CN"/>
-            </w:rPr>
-          </w:pPr>
-          <w:hyperlink w:anchor="_Toc14430365" w:history="1">
-            <w:r>
-              <w:rPr>
-                <w:rStyle w:val="Hyperlink"/>
-              </w:rPr>
-              <w:t>3</w:t>
-            </w:r>
-            <w:r>
-              <w:rPr>
-                <w:rFonts w:asciiTheme="minorHAnsi" w:eastAsiaTheme="minorEastAsia" w:hAnsiTheme="minorHAnsi" w:cstheme="minorBidi"/>
-                <w:sz w:val="22"/>
-                <w:lang w:eastAsia="zh-CN"/>
-              </w:rPr>
-              <w:tab/>
-            </w:r>
-            <w:r>
-              <w:rPr>
-                <w:rStyle w:val="Hyperlink"/>
-                <w:rFonts w:asciiTheme="minorEastAsia" w:hAnsiTheme="minorEastAsia"/>
-                <w:lang w:eastAsia="zh-CN"/>
-              </w:rPr>
-              <w:t>Guide</w:t>
-            </w:r>
-            <w:r>
-              <w:rPr>
-                <w:webHidden/>
-              </w:rPr>
-              <w:tab/>
-            </w:r>
-            <w:r>
-              <w:rPr>
-                <w:webHidden/>
-              </w:rPr>
-              <w:fldChar w:fldCharType="begin"/>
-            </w:r>
-            <w:r>
-              <w:rPr>
-                <w:webHidden/>
-              </w:rPr>
-              <w:instrText xml:space="preserve"> PAGEREF _Toc14430365 \h </w:instrText>
-            </w:r>
-            <w:r>
-              <w:rPr>
-                <w:webHidden/>
-              </w:rPr>
-            </w:r>
-            <w:r>
-              <w:rPr>
-                <w:webHidden/>
-              </w:rPr>
-              <w:fldChar w:fldCharType="separate"/>
-            </w:r>
-            <w:r>
-              <w:rPr>
-                <w:webHidden/>
-              </w:rPr>
-              <w:t>10</w:t>
-            </w:r>
-            <w:r>
-              <w:rPr>
                 <w:webHidden/>
               </w:rPr>
               <w:fldChar w:fldCharType="end"/>
@@ -3723,13 +3813,13 @@
               <w:lang w:eastAsia="zh-CN"/>
             </w:rPr>
           </w:pPr>
-          <w:hyperlink w:anchor="_Toc14430366" w:history="1">
+          <w:hyperlink w:anchor="_Toc15397184" w:history="1">
             <w:r>
               <w:rPr>
                 <w:rStyle w:val="Hyperlink"/>
                 <w:noProof/>
               </w:rPr>
-              <w:t>3.1</w:t>
+              <w:t>2.10</w:t>
             </w:r>
             <w:r>
               <w:rPr>
@@ -3746,6 +3836,167 @@
                 <w:rStyle w:val="Hyperlink"/>
                 <w:noProof/>
               </w:rPr>
+              <w:t>FEC mode configuration</w:t>
+            </w:r>
+            <w:r>
+              <w:rPr>
+                <w:noProof/>
+                <w:webHidden/>
+              </w:rPr>
+              <w:tab/>
+            </w:r>
+            <w:r>
+              <w:rPr>
+                <w:noProof/>
+                <w:webHidden/>
+              </w:rPr>
+              <w:fldChar w:fldCharType="begin"/>
+            </w:r>
+            <w:r>
+              <w:rPr>
+                <w:noProof/>
+                <w:webHidden/>
+              </w:rPr>
+              <w:instrText xml:space="preserve"> PAGEREF _Toc15397184 \h </w:instrText>
+            </w:r>
+            <w:r>
+              <w:rPr>
+                <w:noProof/>
+                <w:webHidden/>
+              </w:rPr>
+            </w:r>
+            <w:r>
+              <w:rPr>
+                <w:noProof/>
+                <w:webHidden/>
+              </w:rPr>
+              <w:fldChar w:fldCharType="separate"/>
+            </w:r>
+            <w:r>
+              <w:rPr>
+                <w:noProof/>
+                <w:webHidden/>
+              </w:rPr>
+              <w:t>10</w:t>
+            </w:r>
+            <w:r>
+              <w:rPr>
+                <w:noProof/>
+                <w:webHidden/>
+              </w:rPr>
+              <w:fldChar w:fldCharType="end"/>
+            </w:r>
+          </w:hyperlink>
+        </w:p>
+        <w:p>
+          <w:pPr>
+            <w:pStyle w:val="TOC1"/>
+            <w:rPr>
+              <w:rFonts w:asciiTheme="minorHAnsi" w:eastAsiaTheme="minorEastAsia" w:hAnsiTheme="minorHAnsi" w:cstheme="minorBidi"/>
+              <w:sz w:val="22"/>
+              <w:lang w:eastAsia="zh-CN"/>
+            </w:rPr>
+          </w:pPr>
+          <w:hyperlink w:anchor="_Toc15397185" w:history="1">
+            <w:r>
+              <w:rPr>
+                <w:rStyle w:val="Hyperlink"/>
+              </w:rPr>
+              <w:t>3</w:t>
+            </w:r>
+            <w:r>
+              <w:rPr>
+                <w:rFonts w:asciiTheme="minorHAnsi" w:eastAsiaTheme="minorEastAsia" w:hAnsiTheme="minorHAnsi" w:cstheme="minorBidi"/>
+                <w:sz w:val="22"/>
+                <w:lang w:eastAsia="zh-CN"/>
+              </w:rPr>
+              <w:tab/>
+            </w:r>
+            <w:r>
+              <w:rPr>
+                <w:rStyle w:val="Hyperlink"/>
+                <w:rFonts w:asciiTheme="minorEastAsia" w:hAnsiTheme="minorEastAsia"/>
+                <w:lang w:eastAsia="zh-CN"/>
+              </w:rPr>
+              <w:t>Guide</w:t>
+            </w:r>
+            <w:r>
+              <w:rPr>
+                <w:webHidden/>
+              </w:rPr>
+              <w:tab/>
+            </w:r>
+            <w:r>
+              <w:rPr>
+                <w:webHidden/>
+              </w:rPr>
+              <w:fldChar w:fldCharType="begin"/>
+            </w:r>
+            <w:r>
+              <w:rPr>
+                <w:webHidden/>
+              </w:rPr>
+              <w:instrText xml:space="preserve"> PAGEREF _Toc15397185 \h </w:instrText>
+            </w:r>
+            <w:r>
+              <w:rPr>
+                <w:webHidden/>
+              </w:rPr>
+            </w:r>
+            <w:r>
+              <w:rPr>
+                <w:webHidden/>
+              </w:rPr>
+              <w:fldChar w:fldCharType="separate"/>
+            </w:r>
+            <w:r>
+              <w:rPr>
+                <w:webHidden/>
+              </w:rPr>
+              <w:t>11</w:t>
+            </w:r>
+            <w:r>
+              <w:rPr>
+                <w:webHidden/>
+              </w:rPr>
+              <w:fldChar w:fldCharType="end"/>
+            </w:r>
+          </w:hyperlink>
+        </w:p>
+        <w:p>
+          <w:pPr>
+            <w:pStyle w:val="TOC2"/>
+            <w:rPr>
+              <w:rFonts w:asciiTheme="minorHAnsi" w:eastAsiaTheme="minorEastAsia" w:hAnsiTheme="minorHAnsi" w:cstheme="minorBidi"/>
+              <w:noProof/>
+              <w:sz w:val="22"/>
+              <w:szCs w:val="22"/>
+              <w:lang w:eastAsia="zh-CN"/>
+            </w:rPr>
+          </w:pPr>
+          <w:hyperlink w:anchor="_Toc15397186" w:history="1">
+            <w:r>
+              <w:rPr>
+                <w:rStyle w:val="Hyperlink"/>
+                <w:noProof/>
+              </w:rPr>
+              <w:t>3.1</w:t>
+            </w:r>
+            <w:r>
+              <w:rPr>
+                <w:rFonts w:asciiTheme="minorHAnsi" w:eastAsiaTheme="minorEastAsia" w:hAnsiTheme="minorHAnsi" w:cstheme="minorBidi"/>
+                <w:noProof/>
+                <w:sz w:val="22"/>
+                <w:szCs w:val="22"/>
+                <w:lang w:eastAsia="zh-CN"/>
+              </w:rPr>
+              <w:tab/>
+            </w:r>
+            <w:r>
+              <w:rPr>
+                <w:rStyle w:val="Hyperlink"/>
+                <w:noProof/>
+              </w:rPr>
               <w:t>fpgainfo</w:t>
             </w:r>
             <w:r>
@@ -3767,7 +4018,7 @@
                 <w:noProof/>
                 <w:webHidden/>
               </w:rPr>
-              <w:instrText xml:space="preserve"> PAGEREF _Toc14430366 \h </w:instrText>
+              <w:instrText xml:space="preserve"> PAGEREF _Toc15397186 \h </w:instrText>
             </w:r>
             <w:r>
               <w:rPr>
@@ -3787,7 +4038,7 @@
                 <w:noProof/>
                 <w:webHidden/>
               </w:rPr>
-              <w:t>10</w:t>
+              <w:t>11</w:t>
             </w:r>
             <w:r>
               <w:rPr>
@@ -3809,7 +4060,7 @@
               <w:lang w:eastAsia="zh-CN"/>
             </w:rPr>
           </w:pPr>
-          <w:hyperlink w:anchor="_Toc14430367" w:history="1">
+          <w:hyperlink w:anchor="_Toc15397187" w:history="1">
             <w:r>
               <w:rPr>
                 <w:rStyle w:val="Hyperlink"/>
@@ -3854,7 +4105,7 @@
                 <w:noProof/>
                 <w:webHidden/>
               </w:rPr>
-              <w:instrText xml:space="preserve"> PAGEREF _Toc14430367 \h </w:instrText>
+              <w:instrText xml:space="preserve"> PAGEREF _Toc15397187 \h </w:instrText>
             </w:r>
             <w:r>
               <w:rPr>
@@ -3874,7 +4125,7 @@
                 <w:noProof/>
                 <w:webHidden/>
               </w:rPr>
-              <w:t>10</w:t>
+              <w:t>11</w:t>
             </w:r>
             <w:r>
               <w:rPr>
@@ -3896,7 +4147,7 @@
               <w:lang w:eastAsia="zh-CN"/>
             </w:rPr>
           </w:pPr>
-          <w:hyperlink w:anchor="_Toc14430368" w:history="1">
+          <w:hyperlink w:anchor="_Toc15397188" w:history="1">
             <w:r>
               <w:rPr>
                 <w:rStyle w:val="Hyperlink"/>
@@ -3941,7 +4192,7 @@
                 <w:noProof/>
                 <w:webHidden/>
               </w:rPr>
-              <w:instrText xml:space="preserve"> PAGEREF _Toc14430368 \h </w:instrText>
+              <w:instrText xml:space="preserve"> PAGEREF _Toc15397188 \h </w:instrText>
             </w:r>
             <w:r>
               <w:rPr>
@@ -3961,7 +4212,7 @@
                 <w:noProof/>
                 <w:webHidden/>
               </w:rPr>
-              <w:t>10</w:t>
+              <w:t>11</w:t>
             </w:r>
             <w:r>
               <w:rPr>
@@ -3983,7 +4234,7 @@
               <w:lang w:eastAsia="zh-CN"/>
             </w:rPr>
           </w:pPr>
-          <w:hyperlink w:anchor="_Toc14430369" w:history="1">
+          <w:hyperlink w:anchor="_Toc15397189" w:history="1">
             <w:r>
               <w:rPr>
                 <w:rStyle w:val="Hyperlink"/>
@@ -4028,7 +4279,7 @@
                 <w:noProof/>
                 <w:webHidden/>
               </w:rPr>
-              <w:instrText xml:space="preserve"> PAGEREF _Toc14430369 \h </w:instrText>
+              <w:instrText xml:space="preserve"> PAGEREF _Toc15397189 \h </w:instrText>
             </w:r>
             <w:r>
               <w:rPr>
@@ -4048,7 +4299,7 @@
                 <w:noProof/>
                 <w:webHidden/>
               </w:rPr>
-              <w:t>10</w:t>
+              <w:t>11</w:t>
             </w:r>
             <w:r>
               <w:rPr>
@@ -4070,7 +4321,7 @@
               <w:lang w:eastAsia="zh-CN"/>
             </w:rPr>
           </w:pPr>
-          <w:hyperlink w:anchor="_Toc14430370" w:history="1">
+          <w:hyperlink w:anchor="_Toc15397190" w:history="1">
             <w:r>
               <w:rPr>
                 <w:rStyle w:val="Hyperlink"/>
@@ -4114,7 +4365,7 @@
                 <w:noProof/>
                 <w:webHidden/>
               </w:rPr>
-              <w:instrText xml:space="preserve"> PAGEREF _Toc14430370 \h </w:instrText>
+              <w:instrText xml:space="preserve"> PAGEREF _Toc15397190 \h </w:instrText>
             </w:r>
             <w:r>
               <w:rPr>
@@ -4134,7 +4385,7 @@
                 <w:noProof/>
                 <w:webHidden/>
               </w:rPr>
-              <w:t>11</w:t>
+              <w:t>12</w:t>
             </w:r>
             <w:r>
               <w:rPr>
@@ -4156,7 +4407,7 @@
               <w:lang w:eastAsia="zh-CN"/>
             </w:rPr>
           </w:pPr>
-          <w:hyperlink w:anchor="_Toc14430371" w:history="1">
+          <w:hyperlink w:anchor="_Toc15397191" w:history="1">
             <w:r>
               <w:rPr>
                 <w:rStyle w:val="Hyperlink"/>
@@ -4201,7 +4452,7 @@
                 <w:noProof/>
                 <w:webHidden/>
               </w:rPr>
-              <w:instrText xml:space="preserve"> PAGEREF _Toc14430371 \h </w:instrText>
+              <w:instrText xml:space="preserve"> PAGEREF _Toc15397191 \h </w:instrText>
             </w:r>
             <w:r>
               <w:rPr>
@@ -4221,7 +4472,7 @@
                 <w:noProof/>
                 <w:webHidden/>
               </w:rPr>
-              <w:t>11</w:t>
+              <w:t>12</w:t>
             </w:r>
             <w:r>
               <w:rPr>
@@ -4243,7 +4494,7 @@
               <w:lang w:eastAsia="zh-CN"/>
             </w:rPr>
           </w:pPr>
-          <w:hyperlink w:anchor="_Toc14430372" w:history="1">
+          <w:hyperlink w:anchor="_Toc15397192" w:history="1">
             <w:r>
               <w:rPr>
                 <w:rStyle w:val="Hyperlink"/>
@@ -4288,7 +4539,7 @@
                 <w:noProof/>
                 <w:webHidden/>
               </w:rPr>
-              <w:instrText xml:space="preserve"> PAGEREF _Toc14430372 \h </w:instrText>
+              <w:instrText xml:space="preserve"> PAGEREF _Toc15397192 \h </w:instrText>
             </w:r>
             <w:r>
               <w:rPr>
@@ -4308,7 +4559,7 @@
                 <w:noProof/>
                 <w:webHidden/>
               </w:rPr>
-              <w:t>11</w:t>
+              <w:t>12</w:t>
             </w:r>
             <w:r>
               <w:rPr>
@@ -4330,7 +4581,7 @@
               <w:lang w:eastAsia="zh-CN"/>
             </w:rPr>
           </w:pPr>
-          <w:hyperlink w:anchor="_Toc14430373" w:history="1">
+          <w:hyperlink w:anchor="_Toc15397193" w:history="1">
             <w:r>
               <w:rPr>
                 <w:rStyle w:val="Hyperlink"/>
@@ -4375,7 +4626,7 @@
                 <w:noProof/>
                 <w:webHidden/>
               </w:rPr>
-              <w:instrText xml:space="preserve"> PAGEREF _Toc14430373 \h </w:instrText>
+              <w:instrText xml:space="preserve"> PAGEREF _Toc15397193 \h </w:instrText>
             </w:r>
             <w:r>
               <w:rPr>
@@ -4395,7 +4646,7 @@
                 <w:noProof/>
                 <w:webHidden/>
               </w:rPr>
-              <w:t>13</w:t>
+              <w:t>14</w:t>
             </w:r>
             <w:r>
               <w:rPr>
@@ -4417,7 +4668,7 @@
               <w:lang w:eastAsia="zh-CN"/>
             </w:rPr>
           </w:pPr>
-          <w:hyperlink w:anchor="_Toc14430374" w:history="1">
+          <w:hyperlink w:anchor="_Toc15397194" w:history="1">
             <w:r>
               <w:rPr>
                 <w:rStyle w:val="Hyperlink"/>
@@ -4462,7 +4713,7 @@
                 <w:noProof/>
                 <w:webHidden/>
               </w:rPr>
-              <w:instrText xml:space="preserve"> PAGEREF _Toc14430374 \h </w:instrText>
+              <w:instrText xml:space="preserve"> PAGEREF _Toc15397194 \h </w:instrText>
             </w:r>
             <w:r>
               <w:rPr>
@@ -4482,7 +4733,7 @@
                 <w:noProof/>
                 <w:webHidden/>
               </w:rPr>
-              <w:t>13</w:t>
+              <w:t>14</w:t>
             </w:r>
             <w:r>
               <w:rPr>
@@ -4504,7 +4755,7 @@
               <w:lang w:eastAsia="zh-CN"/>
             </w:rPr>
           </w:pPr>
-          <w:hyperlink w:anchor="_Toc14430375" w:history="1">
+          <w:hyperlink w:anchor="_Toc15397195" w:history="1">
             <w:r>
               <w:rPr>
                 <w:rStyle w:val="Hyperlink"/>
@@ -4548,7 +4799,7 @@
                 <w:noProof/>
                 <w:webHidden/>
               </w:rPr>
-              <w:instrText xml:space="preserve"> PAGEREF _Toc14430375 \h </w:instrText>
+              <w:instrText xml:space="preserve"> PAGEREF _Toc15397195 \h </w:instrText>
             </w:r>
             <w:r>
               <w:rPr>
@@ -4568,7 +4819,7 @@
                 <w:noProof/>
                 <w:webHidden/>
               </w:rPr>
-              <w:t>16</w:t>
+              <w:t>17</w:t>
             </w:r>
             <w:r>
               <w:rPr>
@@ -4590,7 +4841,7 @@
               <w:lang w:eastAsia="zh-CN"/>
             </w:rPr>
           </w:pPr>
-          <w:hyperlink w:anchor="_Toc14430376" w:history="1">
+          <w:hyperlink w:anchor="_Toc15397196" w:history="1">
             <w:r>
               <w:rPr>
                 <w:rStyle w:val="Hyperlink"/>
@@ -4635,7 +4886,7 @@
                 <w:noProof/>
                 <w:webHidden/>
               </w:rPr>
-              <w:instrText xml:space="preserve"> PAGEREF _Toc14430376 \h </w:instrText>
+              <w:instrText xml:space="preserve"> PAGEREF _Toc15397196 \h </w:instrText>
             </w:r>
             <w:r>
               <w:rPr>
@@ -4655,7 +4906,7 @@
                 <w:noProof/>
                 <w:webHidden/>
               </w:rPr>
-              <w:t>16</w:t>
+              <w:t>17</w:t>
             </w:r>
             <w:r>
               <w:rPr>
@@ -4677,7 +4928,7 @@
               <w:lang w:eastAsia="zh-CN"/>
             </w:rPr>
           </w:pPr>
-          <w:hyperlink w:anchor="_Toc14430377" w:history="1">
+          <w:hyperlink w:anchor="_Toc15397197" w:history="1">
             <w:r>
               <w:rPr>
                 <w:rStyle w:val="Hyperlink"/>
@@ -4722,7 +4973,7 @@
                 <w:noProof/>
                 <w:webHidden/>
               </w:rPr>
-              <w:instrText xml:space="preserve"> PAGEREF _Toc14430377 \h </w:instrText>
+              <w:instrText xml:space="preserve"> PAGEREF _Toc15397197 \h </w:instrText>
             </w:r>
             <w:r>
               <w:rPr>
@@ -4742,7 +4993,7 @@
                 <w:noProof/>
                 <w:webHidden/>
               </w:rPr>
-              <w:t>16</w:t>
+              <w:t>17</w:t>
             </w:r>
             <w:r>
               <w:rPr>
@@ -4764,7 +5015,7 @@
               <w:lang w:eastAsia="zh-CN"/>
             </w:rPr>
           </w:pPr>
-          <w:hyperlink w:anchor="_Toc14430378" w:history="1">
+          <w:hyperlink w:anchor="_Toc15397198" w:history="1">
             <w:r>
               <w:rPr>
                 <w:rStyle w:val="Hyperlink"/>
@@ -4809,7 +5060,7 @@
                 <w:noProof/>
                 <w:webHidden/>
               </w:rPr>
-              <w:instrText xml:space="preserve"> PAGEREF _Toc14430378 \h </w:instrText>
+              <w:instrText xml:space="preserve"> PAGEREF _Toc15397198 \h </w:instrText>
             </w:r>
             <w:r>
               <w:rPr>
@@ -4829,7 +5080,7 @@
                 <w:noProof/>
                 <w:webHidden/>
               </w:rPr>
-              <w:t>16</w:t>
+              <w:t>17</w:t>
             </w:r>
             <w:r>
               <w:rPr>
@@ -4851,7 +5102,7 @@
               <w:lang w:eastAsia="zh-CN"/>
             </w:rPr>
           </w:pPr>
-          <w:hyperlink w:anchor="_Toc14430379" w:history="1">
+          <w:hyperlink w:anchor="_Toc15397199" w:history="1">
             <w:r>
               <w:rPr>
                 <w:rStyle w:val="Hyperlink"/>
@@ -4895,7 +5146,7 @@
                 <w:noProof/>
                 <w:webHidden/>
               </w:rPr>
-              <w:instrText xml:space="preserve"> PAGEREF _Toc14430379 \h </w:instrText>
+              <w:instrText xml:space="preserve"> PAGEREF _Toc15397199 \h </w:instrText>
             </w:r>
             <w:r>
               <w:rPr>
@@ -4915,7 +5166,7 @@
                 <w:noProof/>
                 <w:webHidden/>
               </w:rPr>
-              <w:t>17</w:t>
+              <w:t>18</w:t>
             </w:r>
             <w:r>
               <w:rPr>
@@ -4937,7 +5188,7 @@
               <w:lang w:eastAsia="zh-CN"/>
             </w:rPr>
           </w:pPr>
-          <w:hyperlink w:anchor="_Toc14430380" w:history="1">
+          <w:hyperlink w:anchor="_Toc15397200" w:history="1">
             <w:r>
               <w:rPr>
                 <w:rStyle w:val="Hyperlink"/>
@@ -4982,7 +5233,7 @@
                 <w:noProof/>
                 <w:webHidden/>
               </w:rPr>
-              <w:instrText xml:space="preserve"> PAGEREF _Toc14430380 \h </w:instrText>
+              <w:instrText xml:space="preserve"> PAGEREF _Toc15397200 \h </w:instrText>
             </w:r>
             <w:r>
               <w:rPr>
@@ -5002,7 +5253,7 @@
                 <w:noProof/>
                 <w:webHidden/>
               </w:rPr>
-              <w:t>17</w:t>
+              <w:t>18</w:t>
             </w:r>
             <w:r>
               <w:rPr>
@@ -5024,7 +5275,7 @@
               <w:lang w:eastAsia="zh-CN"/>
             </w:rPr>
           </w:pPr>
-          <w:hyperlink w:anchor="_Toc14430381" w:history="1">
+          <w:hyperlink w:anchor="_Toc15397201" w:history="1">
             <w:r>
               <w:rPr>
                 <w:rStyle w:val="Hyperlink"/>
@@ -5071,7 +5322,7 @@
                 <w:noProof/>
                 <w:webHidden/>
               </w:rPr>
-              <w:instrText xml:space="preserve"> PAGEREF _Toc14430381 \h </w:instrText>
+              <w:instrText xml:space="preserve"> PAGEREF _Toc15397201 \h </w:instrText>
             </w:r>
             <w:r>
               <w:rPr>
@@ -5091,7 +5342,7 @@
                 <w:noProof/>
                 <w:webHidden/>
               </w:rPr>
-              <w:t>17</w:t>
+              <w:t>18</w:t>
             </w:r>
             <w:r>
               <w:rPr>
@@ -5113,7 +5364,7 @@
               <w:lang w:eastAsia="zh-CN"/>
             </w:rPr>
           </w:pPr>
-          <w:hyperlink w:anchor="_Toc14430382" w:history="1">
+          <w:hyperlink w:anchor="_Toc15397202" w:history="1">
             <w:r>
               <w:rPr>
                 <w:rStyle w:val="Hyperlink"/>
@@ -5160,7 +5411,7 @@
                 <w:noProof/>
                 <w:webHidden/>
               </w:rPr>
-              <w:instrText xml:space="preserve"> PAGEREF _Toc14430382 \h </w:instrText>
+              <w:instrText xml:space="preserve"> PAGEREF _Toc15397202 \h </w:instrText>
             </w:r>
             <w:r>
               <w:rPr>
@@ -5180,7 +5431,7 @@
                 <w:noProof/>
                 <w:webHidden/>
               </w:rPr>
-              <w:t>18</w:t>
+              <w:t>19</w:t>
             </w:r>
             <w:r>
               <w:rPr>
@@ -5202,7 +5453,7 @@
               <w:lang w:eastAsia="zh-CN"/>
             </w:rPr>
           </w:pPr>
-          <w:hyperlink w:anchor="_Toc14430383" w:history="1">
+          <w:hyperlink w:anchor="_Toc15397203" w:history="1">
             <w:r>
               <w:rPr>
                 <w:rStyle w:val="Hyperlink"/>
@@ -5249,7 +5500,7 @@
                 <w:noProof/>
                 <w:webHidden/>
               </w:rPr>
-              <w:instrText xml:space="preserve"> PAGEREF _Toc14430383 \h </w:instrText>
+              <w:instrText xml:space="preserve"> PAGEREF _Toc15397203 \h </w:instrText>
             </w:r>
             <w:r>
               <w:rPr>
@@ -5269,7 +5520,7 @@
                 <w:noProof/>
                 <w:webHidden/>
               </w:rPr>
-              <w:t>19</w:t>
+              <w:t>20</w:t>
             </w:r>
             <w:r>
               <w:rPr>
@@ -5291,7 +5542,7 @@
               <w:lang w:eastAsia="zh-CN"/>
             </w:rPr>
           </w:pPr>
-          <w:hyperlink w:anchor="_Toc14430384" w:history="1">
+          <w:hyperlink w:anchor="_Toc15397204" w:history="1">
             <w:r>
               <w:rPr>
                 <w:rStyle w:val="Hyperlink"/>
@@ -5335,7 +5586,7 @@
                 <w:noProof/>
                 <w:webHidden/>
               </w:rPr>
-              <w:instrText xml:space="preserve"> PAGEREF _Toc14430384 \h </w:instrText>
+              <w:instrText xml:space="preserve"> PAGEREF _Toc15397204 \h </w:instrText>
             </w:r>
             <w:r>
               <w:rPr>
@@ -5355,7 +5606,7 @@
                 <w:noProof/>
                 <w:webHidden/>
               </w:rPr>
-              <w:t>21</w:t>
+              <w:t>22</w:t>
             </w:r>
             <w:r>
               <w:rPr>
@@ -5377,7 +5628,7 @@
               <w:lang w:eastAsia="zh-CN"/>
             </w:rPr>
           </w:pPr>
-          <w:hyperlink w:anchor="_Toc14430385" w:history="1">
+          <w:hyperlink w:anchor="_Toc15397205" w:history="1">
             <w:r>
               <w:rPr>
                 <w:rStyle w:val="Hyperlink"/>
@@ -5422,7 +5673,7 @@
                 <w:noProof/>
                 <w:webHidden/>
               </w:rPr>
-              <w:instrText xml:space="preserve"> PAGEREF _Toc14430385 \h </w:instrText>
+              <w:instrText xml:space="preserve"> PAGEREF _Toc15397205 \h </w:instrText>
             </w:r>
             <w:r>
               <w:rPr>
@@ -5442,7 +5693,7 @@
                 <w:noProof/>
                 <w:webHidden/>
               </w:rPr>
-              <w:t>21</w:t>
+              <w:t>22</w:t>
             </w:r>
             <w:r>
               <w:rPr>
@@ -5464,7 +5715,7 @@
               <w:lang w:eastAsia="zh-CN"/>
             </w:rPr>
           </w:pPr>
-          <w:hyperlink w:anchor="_Toc14430386" w:history="1">
+          <w:hyperlink w:anchor="_Toc15397206" w:history="1">
             <w:r>
               <w:rPr>
                 <w:rStyle w:val="Hyperlink"/>
@@ -5509,7 +5760,7 @@
                 <w:noProof/>
                 <w:webHidden/>
               </w:rPr>
-              <w:instrText xml:space="preserve"> PAGEREF _Toc14430386 \h </w:instrText>
+              <w:instrText xml:space="preserve"> PAGEREF _Toc15397206 \h </w:instrText>
             </w:r>
             <w:r>
               <w:rPr>
@@ -5529,7 +5780,7 @@
                 <w:noProof/>
                 <w:webHidden/>
               </w:rPr>
-              <w:t>21</w:t>
+              <w:t>22</w:t>
             </w:r>
             <w:r>
               <w:rPr>
@@ -5551,7 +5802,7 @@
               <w:lang w:eastAsia="zh-CN"/>
             </w:rPr>
           </w:pPr>
-          <w:hyperlink w:anchor="_Toc14430387" w:history="1">
+          <w:hyperlink w:anchor="_Toc15397207" w:history="1">
             <w:r>
               <w:rPr>
                 <w:rStyle w:val="Hyperlink"/>
@@ -5596,7 +5847,7 @@
                 <w:noProof/>
                 <w:webHidden/>
               </w:rPr>
-              <w:instrText xml:space="preserve"> PAGEREF _Toc14430387 \h </w:instrText>
+              <w:instrText xml:space="preserve"> PAGEREF _Toc15397207 \h </w:instrText>
             </w:r>
             <w:r>
               <w:rPr>
@@ -5616,7 +5867,7 @@
                 <w:noProof/>
                 <w:webHidden/>
               </w:rPr>
-              <w:t>22</w:t>
+              <w:t>23</w:t>
             </w:r>
             <w:r>
               <w:rPr>
@@ -5638,7 +5889,7 @@
               <w:lang w:eastAsia="zh-CN"/>
             </w:rPr>
           </w:pPr>
-          <w:hyperlink w:anchor="_Toc14430388" w:history="1">
+          <w:hyperlink w:anchor="_Toc15397208" w:history="1">
             <w:r>
               <w:rPr>
                 <w:rStyle w:val="Hyperlink"/>
@@ -5682,7 +5933,7 @@
                 <w:noProof/>
                 <w:webHidden/>
               </w:rPr>
-              <w:instrText xml:space="preserve"> PAGEREF _Toc14430388 \h </w:instrText>
+              <w:instrText xml:space="preserve"> PAGEREF _Toc15397208 \h </w:instrText>
             </w:r>
             <w:r>
               <w:rPr>
@@ -5702,7 +5953,7 @@
                 <w:noProof/>
                 <w:webHidden/>
               </w:rPr>
-              <w:t>22</w:t>
+              <w:t>23</w:t>
             </w:r>
             <w:r>
               <w:rPr>
@@ -5724,7 +5975,7 @@
               <w:lang w:eastAsia="zh-CN"/>
             </w:rPr>
           </w:pPr>
-          <w:hyperlink w:anchor="_Toc14430389" w:history="1">
+          <w:hyperlink w:anchor="_Toc15397209" w:history="1">
             <w:r>
               <w:rPr>
                 <w:rStyle w:val="Hyperlink"/>
@@ -5769,7 +6020,7 @@
                 <w:noProof/>
                 <w:webHidden/>
               </w:rPr>
-              <w:instrText xml:space="preserve"> PAGEREF _Toc14430389 \h </w:instrText>
+              <w:instrText xml:space="preserve"> PAGEREF _Toc15397209 \h </w:instrText>
             </w:r>
             <w:r>
               <w:rPr>
@@ -5789,7 +6040,7 @@
                 <w:noProof/>
                 <w:webHidden/>
               </w:rPr>
-              <w:t>22</w:t>
+              <w:t>23</w:t>
             </w:r>
             <w:r>
               <w:rPr>
@@ -5811,7 +6062,7 @@
               <w:lang w:eastAsia="zh-CN"/>
             </w:rPr>
           </w:pPr>
-          <w:hyperlink w:anchor="_Toc14430390" w:history="1">
+          <w:hyperlink w:anchor="_Toc15397210" w:history="1">
             <w:r>
               <w:rPr>
                 <w:rStyle w:val="Hyperlink"/>
@@ -5856,7 +6107,7 @@
                 <w:noProof/>
                 <w:webHidden/>
               </w:rPr>
-              <w:instrText xml:space="preserve"> PAGEREF _Toc14430390 \h </w:instrText>
+              <w:instrText xml:space="preserve"> PAGEREF _Toc15397210 \h </w:instrText>
             </w:r>
             <w:r>
               <w:rPr>
@@ -5876,7 +6127,7 @@
                 <w:noProof/>
                 <w:webHidden/>
               </w:rPr>
-              <w:t>22</w:t>
+              <w:t>23</w:t>
             </w:r>
             <w:r>
               <w:rPr>
@@ -5898,7 +6149,7 @@
               <w:lang w:eastAsia="zh-CN"/>
             </w:rPr>
           </w:pPr>
-          <w:hyperlink w:anchor="_Toc14430391" w:history="1">
+          <w:hyperlink w:anchor="_Toc15397211" w:history="1">
             <w:r>
               <w:rPr>
                 <w:rStyle w:val="Hyperlink"/>
@@ -5943,7 +6194,7 @@
                 <w:noProof/>
                 <w:webHidden/>
               </w:rPr>
-              <w:instrText xml:space="preserve"> PAGEREF _Toc14430391 \h </w:instrText>
+              <w:instrText xml:space="preserve"> PAGEREF _Toc15397211 \h </w:instrText>
             </w:r>
             <w:r>
               <w:rPr>
@@ -5963,7 +6214,7 @@
                 <w:noProof/>
                 <w:webHidden/>
               </w:rPr>
-              <w:t>22</w:t>
+              <w:t>23</w:t>
             </w:r>
             <w:r>
               <w:rPr>
@@ -5985,7 +6236,7 @@
               <w:lang w:eastAsia="zh-CN"/>
             </w:rPr>
           </w:pPr>
-          <w:hyperlink w:anchor="_Toc14430392" w:history="1">
+          <w:hyperlink w:anchor="_Toc15397212" w:history="1">
             <w:r>
               <w:rPr>
                 <w:rStyle w:val="Hyperlink"/>
@@ -6029,7 +6280,7 @@
                 <w:noProof/>
                 <w:webHidden/>
               </w:rPr>
-              <w:instrText xml:space="preserve"> PAGEREF _Toc14430392 \h </w:instrText>
+              <w:instrText xml:space="preserve"> PAGEREF _Toc15397212 \h </w:instrText>
             </w:r>
             <w:r>
               <w:rPr>
@@ -6049,7 +6300,7 @@
                 <w:noProof/>
                 <w:webHidden/>
               </w:rPr>
-              <w:t>22</w:t>
+              <w:t>23</w:t>
             </w:r>
             <w:r>
               <w:rPr>
@@ -6071,7 +6322,7 @@
               <w:lang w:eastAsia="zh-CN"/>
             </w:rPr>
           </w:pPr>
-          <w:hyperlink w:anchor="_Toc14430393" w:history="1">
+          <w:hyperlink w:anchor="_Toc15397213" w:history="1">
             <w:r>
               <w:rPr>
                 <w:rStyle w:val="Hyperlink"/>
@@ -6116,7 +6367,7 @@
                 <w:noProof/>
                 <w:webHidden/>
               </w:rPr>
-              <w:instrText xml:space="preserve"> PAGEREF _Toc14430393 \h </w:instrText>
+              <w:instrText xml:space="preserve"> PAGEREF _Toc15397213 \h </w:instrText>
             </w:r>
             <w:r>
               <w:rPr>
@@ -6136,7 +6387,7 @@
                 <w:noProof/>
                 <w:webHidden/>
               </w:rPr>
-              <w:t>22</w:t>
+              <w:t>23</w:t>
             </w:r>
             <w:r>
               <w:rPr>
@@ -6158,7 +6409,7 @@
               <w:lang w:eastAsia="zh-CN"/>
             </w:rPr>
           </w:pPr>
-          <w:hyperlink w:anchor="_Toc14430394" w:history="1">
+          <w:hyperlink w:anchor="_Toc15397214" w:history="1">
             <w:r>
               <w:rPr>
                 <w:rStyle w:val="Hyperlink"/>
@@ -6203,7 +6454,7 @@
                 <w:noProof/>
                 <w:webHidden/>
               </w:rPr>
-              <w:instrText xml:space="preserve"> PAGEREF _Toc14430394 \h </w:instrText>
+              <w:instrText xml:space="preserve"> PAGEREF _Toc15397214 \h </w:instrText>
             </w:r>
             <w:r>
               <w:rPr>
@@ -6223,7 +6474,7 @@
                 <w:noProof/>
                 <w:webHidden/>
               </w:rPr>
-              <w:t>22</w:t>
+              <w:t>23</w:t>
             </w:r>
             <w:r>
               <w:rPr>
@@ -6245,7 +6496,7 @@
               <w:lang w:eastAsia="zh-CN"/>
             </w:rPr>
           </w:pPr>
-          <w:hyperlink w:anchor="_Toc14430395" w:history="1">
+          <w:hyperlink w:anchor="_Toc15397215" w:history="1">
             <w:r>
               <w:rPr>
                 <w:rStyle w:val="Hyperlink"/>
@@ -6290,7 +6541,7 @@
                 <w:noProof/>
                 <w:webHidden/>
               </w:rPr>
-              <w:instrText xml:space="preserve"> PAGEREF _Toc14430395 \h </w:instrText>
+              <w:instrText xml:space="preserve"> PAGEREF _Toc15397215 \h </w:instrText>
             </w:r>
             <w:r>
               <w:rPr>
@@ -6310,7 +6561,7 @@
                 <w:noProof/>
                 <w:webHidden/>
               </w:rPr>
-              <w:t>23</w:t>
+              <w:t>24</w:t>
             </w:r>
             <w:r>
               <w:rPr>
@@ -6332,7 +6583,7 @@
               <w:lang w:eastAsia="zh-CN"/>
             </w:rPr>
           </w:pPr>
-          <w:hyperlink w:anchor="_Toc14430396" w:history="1">
+          <w:hyperlink w:anchor="_Toc15397216" w:history="1">
             <w:r>
               <w:rPr>
                 <w:rStyle w:val="Hyperlink"/>
@@ -6376,7 +6627,7 @@
                 <w:noProof/>
                 <w:webHidden/>
               </w:rPr>
-              <w:instrText xml:space="preserve"> PAGEREF _Toc14430396 \h </w:instrText>
+              <w:instrText xml:space="preserve"> PAGEREF _Toc15397216 \h </w:instrText>
             </w:r>
             <w:r>
               <w:rPr>
@@ -6396,7 +6647,7 @@
                 <w:noProof/>
                 <w:webHidden/>
               </w:rPr>
-              <w:t>23</w:t>
+              <w:t>24</w:t>
             </w:r>
             <w:r>
               <w:rPr>
@@ -6418,7 +6669,7 @@
               <w:lang w:eastAsia="zh-CN"/>
             </w:rPr>
           </w:pPr>
-          <w:hyperlink w:anchor="_Toc14430397" w:history="1">
+          <w:hyperlink w:anchor="_Toc15397217" w:history="1">
             <w:r>
               <w:rPr>
                 <w:rStyle w:val="Hyperlink"/>
@@ -6463,7 +6714,7 @@
                 <w:noProof/>
                 <w:webHidden/>
               </w:rPr>
-              <w:instrText xml:space="preserve"> PAGEREF _Toc14430397 \h </w:instrText>
+              <w:instrText xml:space="preserve"> PAGEREF _Toc15397217 \h </w:instrText>
             </w:r>
             <w:r>
               <w:rPr>
@@ -6483,7 +6734,7 @@
                 <w:noProof/>
                 <w:webHidden/>
               </w:rPr>
-              <w:t>23</w:t>
+              <w:t>24</w:t>
             </w:r>
             <w:r>
               <w:rPr>
@@ -6505,7 +6756,7 @@
               <w:lang w:eastAsia="zh-CN"/>
             </w:rPr>
           </w:pPr>
-          <w:hyperlink w:anchor="_Toc14430398" w:history="1">
+          <w:hyperlink w:anchor="_Toc15397218" w:history="1">
             <w:r>
               <w:rPr>
                 <w:rStyle w:val="Hyperlink"/>
@@ -6550,7 +6801,7 @@
                 <w:noProof/>
                 <w:webHidden/>
               </w:rPr>
-              <w:instrText xml:space="preserve"> PAGEREF _Toc14430398 \h </w:instrText>
+              <w:instrText xml:space="preserve"> PAGEREF _Toc15397218 \h </w:instrText>
             </w:r>
             <w:r>
               <w:rPr>
@@ -6570,7 +6821,7 @@
                 <w:noProof/>
                 <w:webHidden/>
               </w:rPr>
-              <w:t>23</w:t>
+              <w:t>24</w:t>
             </w:r>
             <w:r>
               <w:rPr>
@@ -6592,7 +6843,7 @@
               <w:lang w:eastAsia="zh-CN"/>
             </w:rPr>
           </w:pPr>
-          <w:hyperlink w:anchor="_Toc14430399" w:history="1">
+          <w:hyperlink w:anchor="_Toc15397219" w:history="1">
             <w:r>
               <w:rPr>
                 <w:rStyle w:val="Hyperlink"/>
@@ -6637,7 +6888,7 @@
                 <w:noProof/>
                 <w:webHidden/>
               </w:rPr>
-              <w:instrText xml:space="preserve"> PAGEREF _Toc14430399 \h </w:instrText>
+              <w:instrText xml:space="preserve"> PAGEREF _Toc15397219 \h </w:instrText>
             </w:r>
             <w:r>
               <w:rPr>
@@ -6657,7 +6908,7 @@
                 <w:noProof/>
                 <w:webHidden/>
               </w:rPr>
-              <w:t>24</w:t>
+              <w:t>25</w:t>
             </w:r>
             <w:r>
               <w:rPr>
@@ -6679,7 +6930,7 @@
               <w:lang w:eastAsia="zh-CN"/>
             </w:rPr>
           </w:pPr>
-          <w:hyperlink w:anchor="_Toc14430400" w:history="1">
+          <w:hyperlink w:anchor="_Toc15397220" w:history="1">
             <w:r>
               <w:rPr>
                 <w:rStyle w:val="Hyperlink"/>
@@ -6724,7 +6975,7 @@
                 <w:noProof/>
                 <w:webHidden/>
               </w:rPr>
-              <w:instrText xml:space="preserve"> PAGEREF _Toc14430400 \h </w:instrText>
+              <w:instrText xml:space="preserve"> PAGEREF _Toc15397220 \h </w:instrText>
             </w:r>
             <w:r>
               <w:rPr>
@@ -6744,7 +6995,354 @@
                 <w:noProof/>
                 <w:webHidden/>
               </w:rPr>
-              <w:t>24</w:t>
+              <w:t>25</w:t>
+            </w:r>
+            <w:r>
+              <w:rPr>
+                <w:noProof/>
+                <w:webHidden/>
+              </w:rPr>
+              <w:fldChar w:fldCharType="end"/>
+            </w:r>
+          </w:hyperlink>
+        </w:p>
+        <w:p>
+          <w:pPr>
+            <w:pStyle w:val="TOC2"/>
+            <w:rPr>
+              <w:rFonts w:asciiTheme="minorHAnsi" w:eastAsiaTheme="minorEastAsia" w:hAnsiTheme="minorHAnsi" w:cstheme="minorBidi"/>
+              <w:noProof/>
+              <w:sz w:val="22"/>
+              <w:szCs w:val="22"/>
+              <w:lang w:eastAsia="zh-CN"/>
+            </w:rPr>
+          </w:pPr>
+          <w:hyperlink w:anchor="_Toc15397221" w:history="1">
+            <w:r>
+              <w:rPr>
+                <w:rStyle w:val="Hyperlink"/>
+                <w:noProof/>
+              </w:rPr>
+              <w:t>3.9</w:t>
+            </w:r>
+            <w:r>
+              <w:rPr>
+                <w:rFonts w:asciiTheme="minorHAnsi" w:eastAsiaTheme="minorEastAsia" w:hAnsiTheme="minorHAnsi" w:cstheme="minorBidi"/>
+                <w:noProof/>
+                <w:sz w:val="22"/>
+                <w:szCs w:val="22"/>
+                <w:lang w:eastAsia="zh-CN"/>
+              </w:rPr>
+              <w:tab/>
+            </w:r>
+            <w:r>
+              <w:rPr>
+                <w:rStyle w:val="Hyperlink"/>
+                <w:noProof/>
+              </w:rPr>
+              <w:t>fecmode</w:t>
+            </w:r>
+            <w:r>
+              <w:rPr>
+                <w:noProof/>
+                <w:webHidden/>
+              </w:rPr>
+              <w:tab/>
+            </w:r>
+            <w:r>
+              <w:rPr>
+                <w:noProof/>
+                <w:webHidden/>
+              </w:rPr>
+              <w:fldChar w:fldCharType="begin"/>
+            </w:r>
+            <w:r>
+              <w:rPr>
+                <w:noProof/>
+                <w:webHidden/>
+              </w:rPr>
+              <w:instrText xml:space="preserve"> PAGEREF _Toc15397221 \h </w:instrText>
+            </w:r>
+            <w:r>
+              <w:rPr>
+                <w:noProof/>
+                <w:webHidden/>
+              </w:rPr>
+            </w:r>
+            <w:r>
+              <w:rPr>
+                <w:noProof/>
+                <w:webHidden/>
+              </w:rPr>
+              <w:fldChar w:fldCharType="separate"/>
+            </w:r>
+            <w:r>
+              <w:rPr>
+                <w:noProof/>
+                <w:webHidden/>
+              </w:rPr>
+              <w:t>25</w:t>
+            </w:r>
+            <w:r>
+              <w:rPr>
+                <w:noProof/>
+                <w:webHidden/>
+              </w:rPr>
+              <w:fldChar w:fldCharType="end"/>
+            </w:r>
+          </w:hyperlink>
+        </w:p>
+        <w:p>
+          <w:pPr>
+            <w:pStyle w:val="TOC3"/>
+            <w:rPr>
+              <w:rFonts w:asciiTheme="minorHAnsi" w:eastAsiaTheme="minorEastAsia" w:hAnsiTheme="minorHAnsi" w:cstheme="minorBidi"/>
+              <w:noProof/>
+              <w:sz w:val="22"/>
+              <w:szCs w:val="22"/>
+              <w:lang w:eastAsia="zh-CN"/>
+            </w:rPr>
+          </w:pPr>
+          <w:hyperlink w:anchor="_Toc15397222" w:history="1">
+            <w:r>
+              <w:rPr>
+                <w:rStyle w:val="Hyperlink"/>
+                <w:rFonts w:ascii="Arial" w:hAnsi="Arial"/>
+                <w:noProof/>
+              </w:rPr>
+              <w:t>3.9.1</w:t>
+            </w:r>
+            <w:r>
+              <w:rPr>
+                <w:rFonts w:asciiTheme="minorHAnsi" w:eastAsiaTheme="minorEastAsia" w:hAnsiTheme="minorHAnsi" w:cstheme="minorBidi"/>
+                <w:noProof/>
+                <w:sz w:val="22"/>
+                <w:szCs w:val="22"/>
+                <w:lang w:eastAsia="zh-CN"/>
+              </w:rPr>
+              <w:tab/>
+            </w:r>
+            <w:r>
+              <w:rPr>
+                <w:rStyle w:val="Hyperlink"/>
+                <w:noProof/>
+              </w:rPr>
+              <w:t>synopsis</w:t>
+            </w:r>
+            <w:r>
+              <w:rPr>
+                <w:noProof/>
+                <w:webHidden/>
+              </w:rPr>
+              <w:tab/>
+            </w:r>
+            <w:r>
+              <w:rPr>
+                <w:noProof/>
+                <w:webHidden/>
+              </w:rPr>
+              <w:fldChar w:fldCharType="begin"/>
+            </w:r>
+            <w:r>
+              <w:rPr>
+                <w:noProof/>
+                <w:webHidden/>
+              </w:rPr>
+              <w:instrText xml:space="preserve"> PAGEREF _Toc15397222 \h </w:instrText>
+            </w:r>
+            <w:r>
+              <w:rPr>
+                <w:noProof/>
+                <w:webHidden/>
+              </w:rPr>
+            </w:r>
+            <w:r>
+              <w:rPr>
+                <w:noProof/>
+                <w:webHidden/>
+              </w:rPr>
+              <w:fldChar w:fldCharType="separate"/>
+            </w:r>
+            <w:r>
+              <w:rPr>
+                <w:noProof/>
+                <w:webHidden/>
+              </w:rPr>
+              <w:t>25</w:t>
+            </w:r>
+            <w:r>
+              <w:rPr>
+                <w:noProof/>
+                <w:webHidden/>
+              </w:rPr>
+              <w:fldChar w:fldCharType="end"/>
+            </w:r>
+          </w:hyperlink>
+        </w:p>
+        <w:p>
+          <w:pPr>
+            <w:pStyle w:val="TOC3"/>
+            <w:rPr>
+              <w:rFonts w:asciiTheme="minorHAnsi" w:eastAsiaTheme="minorEastAsia" w:hAnsiTheme="minorHAnsi" w:cstheme="minorBidi"/>
+              <w:noProof/>
+              <w:sz w:val="22"/>
+              <w:szCs w:val="22"/>
+              <w:lang w:eastAsia="zh-CN"/>
+            </w:rPr>
+          </w:pPr>
+          <w:hyperlink w:anchor="_Toc15397223" w:history="1">
+            <w:r>
+              <w:rPr>
+                <w:rStyle w:val="Hyperlink"/>
+                <w:rFonts w:ascii="Arial" w:hAnsi="Arial"/>
+                <w:noProof/>
+              </w:rPr>
+              <w:t>3.9.2</w:t>
+            </w:r>
+            <w:r>
+              <w:rPr>
+                <w:rFonts w:asciiTheme="minorHAnsi" w:eastAsiaTheme="minorEastAsia" w:hAnsiTheme="minorHAnsi" w:cstheme="minorBidi"/>
+                <w:noProof/>
+                <w:sz w:val="22"/>
+                <w:szCs w:val="22"/>
+                <w:lang w:eastAsia="zh-CN"/>
+              </w:rPr>
+              <w:tab/>
+            </w:r>
+            <w:r>
+              <w:rPr>
+                <w:rStyle w:val="Hyperlink"/>
+                <w:noProof/>
+              </w:rPr>
+              <w:t>description</w:t>
+            </w:r>
+            <w:r>
+              <w:rPr>
+                <w:noProof/>
+                <w:webHidden/>
+              </w:rPr>
+              <w:tab/>
+            </w:r>
+            <w:r>
+              <w:rPr>
+                <w:noProof/>
+                <w:webHidden/>
+              </w:rPr>
+              <w:fldChar w:fldCharType="begin"/>
+            </w:r>
+            <w:r>
+              <w:rPr>
+                <w:noProof/>
+                <w:webHidden/>
+              </w:rPr>
+              <w:instrText xml:space="preserve"> PAGEREF _Toc15397223 \h </w:instrText>
+            </w:r>
+            <w:r>
+              <w:rPr>
+                <w:noProof/>
+                <w:webHidden/>
+              </w:rPr>
+            </w:r>
+            <w:r>
+              <w:rPr>
+                <w:noProof/>
+                <w:webHidden/>
+              </w:rPr>
+              <w:fldChar w:fldCharType="separate"/>
+            </w:r>
+            <w:r>
+              <w:rPr>
+                <w:noProof/>
+                <w:webHidden/>
+              </w:rPr>
+              <w:t>26</w:t>
+            </w:r>
+            <w:r>
+              <w:rPr>
+                <w:noProof/>
+                <w:webHidden/>
+              </w:rPr>
+              <w:fldChar w:fldCharType="end"/>
+            </w:r>
+          </w:hyperlink>
+        </w:p>
+        <w:p>
+          <w:pPr>
+            <w:pStyle w:val="TOC3"/>
+            <w:rPr>
+              <w:rFonts w:asciiTheme="minorHAnsi" w:eastAsiaTheme="minorEastAsia" w:hAnsiTheme="minorHAnsi" w:cstheme="minorBidi"/>
+              <w:noProof/>
+              <w:sz w:val="22"/>
+              <w:szCs w:val="22"/>
+              <w:lang w:eastAsia="zh-CN"/>
+            </w:rPr>
+          </w:pPr>
+          <w:hyperlink w:anchor="_Toc15397224" w:history="1">
+            <w:r>
+              <w:rPr>
+                <w:rStyle w:val="Hyperlink"/>
+                <w:rFonts w:ascii="Arial" w:hAnsi="Arial"/>
+                <w:noProof/>
+              </w:rPr>
+              <w:t>3.9.3</w:t>
+            </w:r>
+            <w:r>
+              <w:rPr>
+                <w:rFonts w:asciiTheme="minorHAnsi" w:eastAsiaTheme="minorEastAsia" w:hAnsiTheme="minorHAnsi" w:cstheme="minorBidi"/>
+                <w:noProof/>
+                <w:sz w:val="22"/>
+                <w:szCs w:val="22"/>
+                <w:lang w:eastAsia="zh-CN"/>
+              </w:rPr>
+              <w:tab/>
+            </w:r>
+            <w:r>
+              <w:rPr>
+                <w:rStyle w:val="Hyperlink"/>
+                <w:noProof/>
+              </w:rPr>
+              <w:t>example</w:t>
+            </w:r>
+            <w:r>
+              <w:rPr>
+                <w:noProof/>
+                <w:webHidden/>
+              </w:rPr>
+              <w:tab/>
+            </w:r>
+            <w:r>
+              <w:rPr>
+                <w:noProof/>
+                <w:webHidden/>
+              </w:rPr>
+              <w:fldChar w:fldCharType="begin"/>
+            </w:r>
+            <w:r>
+              <w:rPr>
+                <w:noProof/>
+                <w:webHidden/>
+              </w:rPr>
+              <w:instrText xml:space="preserve"> PAGEREF _Toc15397224 \h </w:instrText>
+            </w:r>
+            <w:r>
+              <w:rPr>
+                <w:noProof/>
+                <w:webHidden/>
+              </w:rPr>
+            </w:r>
+            <w:r>
+              <w:rPr>
+                <w:noProof/>
+                <w:webHidden/>
+              </w:rPr>
+              <w:fldChar w:fldCharType="separate"/>
+            </w:r>
+            <w:r>
+              <w:rPr>
+                <w:noProof/>
+                <w:webHidden/>
+              </w:rPr>
+              <w:t>26</w:t>
             </w:r>
             <w:r>
               <w:rPr>
@@ -6792,7 +7390,7 @@
           <w:color w:val="1F4E79"/>
         </w:rPr>
       </w:pPr>
-      <w:bookmarkStart w:id="4" w:name="_Toc14430344"/>
+      <w:bookmarkStart w:id="5" w:name="_Toc15397163"/>
       <w:r>
         <w:rPr>
           <w:b w:val="0"/>
@@ -6801,20 +7399,20 @@
         </w:rPr>
         <w:t>Overview</w:t>
       </w:r>
-      <w:bookmarkEnd w:id="4"/>
+      <w:bookmarkEnd w:id="5"/>
     </w:p>
     <w:p>
       <w:pPr>
         <w:pStyle w:val="Heading2"/>
       </w:pPr>
-      <w:bookmarkStart w:id="5" w:name="_Toc14430345"/>
+      <w:bookmarkStart w:id="6" w:name="_Toc15397164"/>
       <w:r>
         <w:t>Hardware</w:t>
       </w:r>
       <w:r>
         <w:t xml:space="preserve"> Overview</w:t>
       </w:r>
-      <w:bookmarkEnd w:id="5"/>
+      <w:bookmarkEnd w:id="6"/>
     </w:p>
     <w:p>
       <w:pPr>
@@ -7027,7 +7625,7 @@
       <w:pPr>
         <w:pStyle w:val="Heading2"/>
       </w:pPr>
-      <w:bookmarkStart w:id="6" w:name="_Toc14430346"/>
+      <w:bookmarkStart w:id="7" w:name="_Toc15397165"/>
       <w:r>
         <w:t>S</w:t>
       </w:r>
@@ -7037,7 +7635,7 @@
       <w:r>
         <w:t xml:space="preserve"> Overview</w:t>
       </w:r>
-      <w:bookmarkEnd w:id="6"/>
+      <w:bookmarkEnd w:id="7"/>
     </w:p>
     <w:p>
       <w:pPr>
@@ -8094,14 +8692,14 @@
         </w:numPr>
         <w:ind w:left="270" w:hanging="270"/>
       </w:pPr>
-      <w:bookmarkStart w:id="7" w:name="_Toc14430347"/>
+      <w:bookmarkStart w:id="8" w:name="_Toc15397166"/>
       <w:r>
         <w:rPr>
           <w:b/>
         </w:rPr>
         <w:t>fpgainfo</w:t>
       </w:r>
-      <w:bookmarkEnd w:id="7"/>
+      <w:bookmarkEnd w:id="8"/>
     </w:p>
     <w:p>
       <w:pPr>
@@ -8228,14 +8826,14 @@
         </w:numPr>
         <w:ind w:left="270" w:hanging="270"/>
       </w:pPr>
-      <w:bookmarkStart w:id="8" w:name="_Toc14430348"/>
+      <w:bookmarkStart w:id="9" w:name="_Toc15397167"/>
       <w:r>
         <w:rPr>
           <w:b/>
         </w:rPr>
         <w:t>fpgabist</w:t>
       </w:r>
-      <w:bookmarkEnd w:id="8"/>
+      <w:bookmarkEnd w:id="9"/>
     </w:p>
     <w:p>
       <w:pPr>
@@ -8297,14 +8895,14 @@
         </w:numPr>
         <w:ind w:left="270" w:hanging="270"/>
       </w:pPr>
-      <w:bookmarkStart w:id="9" w:name="_Toc14430349"/>
+      <w:bookmarkStart w:id="10" w:name="_Toc15397168"/>
       <w:r>
         <w:rPr>
           <w:b/>
         </w:rPr>
         <w:t>fpgadiag</w:t>
       </w:r>
-      <w:bookmarkEnd w:id="9"/>
+      <w:bookmarkEnd w:id="10"/>
     </w:p>
     <w:p>
       <w:pPr>
@@ -8435,14 +9033,14 @@
         </w:numPr>
         <w:ind w:left="270" w:hanging="270"/>
       </w:pPr>
-      <w:bookmarkStart w:id="10" w:name="_Toc14430350"/>
+      <w:bookmarkStart w:id="11" w:name="_Toc15397169"/>
       <w:r>
         <w:rPr>
           <w:b/>
         </w:rPr>
         <w:t>fpgaflash</w:t>
       </w:r>
-      <w:bookmarkEnd w:id="10"/>
+      <w:bookmarkEnd w:id="11"/>
     </w:p>
     <w:p>
       <w:pPr>
@@ -8504,14 +9102,14 @@
         </w:numPr>
         <w:ind w:left="270" w:hanging="270"/>
       </w:pPr>
-      <w:bookmarkStart w:id="11" w:name="_Toc14430351"/>
+      <w:bookmarkStart w:id="12" w:name="_Toc15397170"/>
       <w:r>
         <w:rPr>
           <w:b/>
         </w:rPr>
         <w:t>fpgaconf</w:t>
       </w:r>
-      <w:bookmarkEnd w:id="11"/>
+      <w:bookmarkEnd w:id="12"/>
     </w:p>
     <w:p>
       <w:pPr>
@@ -8573,14 +9171,14 @@
         </w:numPr>
         <w:ind w:left="270" w:hanging="270"/>
       </w:pPr>
-      <w:bookmarkStart w:id="12" w:name="_Toc14430352"/>
+      <w:bookmarkStart w:id="13" w:name="_Toc15397171"/>
       <w:r>
         <w:rPr>
           <w:b/>
         </w:rPr>
         <w:t>fpgaport</w:t>
       </w:r>
-      <w:bookmarkEnd w:id="12"/>
+      <w:bookmarkEnd w:id="13"/>
     </w:p>
     <w:p>
       <w:pPr>
@@ -8646,14 +9244,14 @@
           <w:b/>
         </w:rPr>
       </w:pPr>
-      <w:bookmarkStart w:id="13" w:name="_Toc14430353"/>
+      <w:bookmarkStart w:id="14" w:name="_Toc15397172"/>
       <w:r>
         <w:rPr>
           <w:b/>
         </w:rPr>
         <w:t>mmlink</w:t>
       </w:r>
-      <w:bookmarkEnd w:id="13"/>
+      <w:bookmarkEnd w:id="14"/>
     </w:p>
     <w:p>
       <w:pPr>
@@ -8715,14 +9313,14 @@
         </w:numPr>
         <w:ind w:left="270" w:hanging="270"/>
       </w:pPr>
-      <w:bookmarkStart w:id="14" w:name="_Toc14430354"/>
+      <w:bookmarkStart w:id="15" w:name="_Toc15397173"/>
       <w:r>
         <w:rPr>
           <w:b/>
         </w:rPr>
         <w:t>fpgad</w:t>
       </w:r>
-      <w:bookmarkEnd w:id="14"/>
+      <w:bookmarkEnd w:id="15"/>
     </w:p>
     <w:p>
       <w:pPr>
@@ -8778,7 +9376,7 @@
           <w:color w:val="1F4E79"/>
         </w:rPr>
       </w:pPr>
-      <w:bookmarkStart w:id="15" w:name="_Toc14430355"/>
+      <w:bookmarkStart w:id="16" w:name="_Toc15397174"/>
       <w:r>
         <w:rPr>
           <w:b w:val="0"/>
@@ -8787,7 +9385,7 @@
         </w:rPr>
         <w:t>Functional Description</w:t>
       </w:r>
-      <w:bookmarkEnd w:id="15"/>
+      <w:bookmarkEnd w:id="16"/>
     </w:p>
     <w:p>
       <w:pPr>
@@ -8854,14 +9452,14 @@
       <w:pPr>
         <w:pStyle w:val="Heading2"/>
       </w:pPr>
-      <w:bookmarkStart w:id="16" w:name="_Toc14430356"/>
+      <w:bookmarkStart w:id="17" w:name="_Toc15397175"/>
       <w:r>
         <w:t xml:space="preserve">Information </w:t>
       </w:r>
       <w:r>
         <w:t>Display</w:t>
       </w:r>
-      <w:bookmarkEnd w:id="16"/>
+      <w:bookmarkEnd w:id="17"/>
     </w:p>
     <w:p>
       <w:pPr>
@@ -8921,11 +9519,11 @@
           <w:lang w:eastAsia="zh-CN"/>
         </w:rPr>
       </w:pPr>
-      <w:bookmarkStart w:id="17" w:name="_Toc14430357"/>
+      <w:bookmarkStart w:id="18" w:name="_Toc15397176"/>
       <w:r>
         <w:t>PCIe Loopback Test</w:t>
       </w:r>
-      <w:bookmarkEnd w:id="17"/>
+      <w:bookmarkEnd w:id="18"/>
     </w:p>
     <w:p>
       <w:r>
@@ -9142,11 +9740,11 @@
       <w:pPr>
         <w:pStyle w:val="Heading2"/>
       </w:pPr>
-      <w:bookmarkStart w:id="18" w:name="_Toc14430358"/>
+      <w:bookmarkStart w:id="19" w:name="_Toc15397177"/>
       <w:r>
         <w:t>Local Memory Test</w:t>
       </w:r>
-      <w:bookmarkEnd w:id="18"/>
+      <w:bookmarkEnd w:id="19"/>
     </w:p>
     <w:p>
       <w:pPr>
@@ -9474,14 +10072,14 @@
       <w:pPr>
         <w:pStyle w:val="Heading2"/>
       </w:pPr>
-      <w:bookmarkStart w:id="19" w:name="_Toc14430359"/>
+      <w:bookmarkStart w:id="20" w:name="_Toc15397178"/>
       <w:r>
         <w:t xml:space="preserve">Network </w:t>
       </w:r>
       <w:r>
         <w:t>Loopback Test</w:t>
       </w:r>
-      <w:bookmarkEnd w:id="19"/>
+      <w:bookmarkEnd w:id="20"/>
     </w:p>
     <w:p>
       <w:pPr>
@@ -9685,11 +10283,11 @@
       <w:pPr>
         <w:pStyle w:val="Heading2"/>
       </w:pPr>
-      <w:bookmarkStart w:id="20" w:name="_Toc14430360"/>
+      <w:bookmarkStart w:id="21" w:name="_Toc15397179"/>
       <w:r>
         <w:t>MAC ROM Test</w:t>
       </w:r>
-      <w:bookmarkEnd w:id="20"/>
+      <w:bookmarkEnd w:id="21"/>
     </w:p>
     <w:p>
       <w:pPr>
@@ -9752,14 +10350,14 @@
       <w:pPr>
         <w:pStyle w:val="Heading2"/>
       </w:pPr>
-      <w:bookmarkStart w:id="21" w:name="_Toc14430361"/>
+      <w:bookmarkStart w:id="22" w:name="_Toc15397180"/>
       <w:r>
         <w:t xml:space="preserve">Mailbox </w:t>
       </w:r>
       <w:r>
         <w:t>Test</w:t>
       </w:r>
-      <w:bookmarkEnd w:id="21"/>
+      <w:bookmarkEnd w:id="22"/>
     </w:p>
     <w:p>
       <w:pPr>
@@ -9804,11 +10402,11 @@
       <w:pPr>
         <w:pStyle w:val="Heading2"/>
       </w:pPr>
-      <w:bookmarkStart w:id="22" w:name="_Toc14430362"/>
+      <w:bookmarkStart w:id="23" w:name="_Toc15397181"/>
       <w:r>
         <w:t>FPGA Image and NIOS Firmware Update</w:t>
       </w:r>
-      <w:bookmarkEnd w:id="22"/>
+      <w:bookmarkEnd w:id="23"/>
     </w:p>
     <w:p>
       <w:pPr>
@@ -9859,11 +10457,11 @@
       <w:pPr>
         <w:pStyle w:val="Heading2"/>
       </w:pPr>
-      <w:bookmarkStart w:id="23" w:name="_Toc14430363"/>
+      <w:bookmarkStart w:id="24" w:name="_Toc15397182"/>
       <w:r>
         <w:t>FVL Bypass Mode Test</w:t>
       </w:r>
-      <w:bookmarkEnd w:id="23"/>
+      <w:bookmarkEnd w:id="24"/>
     </w:p>
     <w:p>
       <w:r>
@@ -9946,19 +10544,7 @@
         <w:rPr>
           <w:lang w:eastAsia="en-US"/>
         </w:rPr>
-        <w:t xml:space="preserve"> </w:t>
-      </w:r>
-      <w:r>
-        <w:rPr>
-          <w:lang w:eastAsia="en-US"/>
-        </w:rPr>
-        <w:t>tool</w:t>
-      </w:r>
-      <w:r>
-        <w:rPr>
-          <w:lang w:eastAsia="en-US"/>
-        </w:rPr>
-        <w:t>.</w:t>
+        <w:t xml:space="preserve"> tool.</w:t>
       </w:r>
     </w:p>
     <w:p>
@@ -9972,7 +10558,7 @@
           <v:shape id="_x0000_i1025" type="#_x0000_t75" style="width:467.15pt;height:255.9pt" o:ole="">
             <v:imagedata r:id="rId16" o:title=""/>
           </v:shape>
-          <o:OLEObject Type="Embed" ProgID="Visio.Drawing.15" ShapeID="_x0000_i1025" DrawAspect="Content" ObjectID="_1625043212" r:id="rId17"/>
+          <o:OLEObject Type="Embed" ProgID="Visio.Drawing.15" ShapeID="_x0000_i1025" DrawAspect="Content" ObjectID="_1626009984" r:id="rId17"/>
         </w:object>
       </w:r>
     </w:p>
@@ -9980,11 +10566,11 @@
       <w:pPr>
         <w:pStyle w:val="Heading2"/>
       </w:pPr>
-      <w:bookmarkStart w:id="24" w:name="_Toc14430364"/>
+      <w:bookmarkStart w:id="25" w:name="_Toc15397183"/>
       <w:r>
         <w:t>Graceful Shutdown</w:t>
       </w:r>
-      <w:bookmarkEnd w:id="24"/>
+      <w:bookmarkEnd w:id="25"/>
     </w:p>
     <w:p>
       <w:pPr>
@@ -10023,6 +10609,470 @@
           <w:lang w:eastAsia="en-US"/>
         </w:rPr>
         <w:t xml:space="preserve"> in conjunction with the OPAE kernel driver.</w:t>
+      </w:r>
+    </w:p>
+    <w:p>
+      <w:pPr>
+        <w:pStyle w:val="Heading2"/>
+      </w:pPr>
+      <w:bookmarkStart w:id="26" w:name="_Toc15397184"/>
+      <w:r>
+        <w:t>FEC mode configuration</w:t>
+      </w:r>
+      <w:bookmarkEnd w:id="26"/>
+    </w:p>
+    <w:p>
+      <w:pPr>
+        <w:rPr>
+          <w:lang w:eastAsia="en-US"/>
+        </w:rPr>
+      </w:pPr>
+      <w:r>
+        <w:rPr>
+          <w:lang w:eastAsia="en-US"/>
+        </w:rPr>
+        <w:t>Configure FEC mode of externl ethernet PHY.</w:t>
+      </w:r>
+      <w:r>
+        <w:rPr>
+          <w:lang w:eastAsia="en-US"/>
+        </w:rPr>
+        <w:t xml:space="preserve"> </w:t>
+      </w:r>
+      <w:r>
+        <w:rPr>
+          <w:lang w:eastAsia="en-US"/>
+        </w:rPr>
+        <w:t>There are three type of FEC mode can be configured</w:t>
+      </w:r>
+      <w:r>
+        <w:rPr>
+          <w:lang w:eastAsia="en-US"/>
+        </w:rPr>
+        <w:t>:</w:t>
+      </w:r>
+    </w:p>
+    <w:p>
+      <w:pPr>
+        <w:ind w:firstLine="540"/>
+      </w:pPr>
+      <w:r>
+        <w:t>“no” – No FEC</w:t>
+      </w:r>
+    </w:p>
+    <w:p>
+      <w:pPr>
+        <w:ind w:firstLine="540"/>
+      </w:pPr>
+      <w:r>
+        <w:t xml:space="preserve">“kr” – </w:t>
+      </w:r>
+      <w:r>
+        <w:t>BaseR FEC (Fire-Code) correction – 4 orders</w:t>
+      </w:r>
+    </w:p>
+    <w:p>
+      <w:pPr>
+        <w:ind w:firstLine="540"/>
+      </w:pPr>
+      <w:r>
+        <w:t xml:space="preserve">“rs” </w:t>
+      </w:r>
+      <w:r>
+        <w:t>–</w:t>
+      </w:r>
+      <w:r>
+        <w:t xml:space="preserve"> </w:t>
+      </w:r>
+      <w:r>
+        <w:t>Reed-Solomon FEC correction – 7 orders</w:t>
+      </w:r>
+    </w:p>
+    <w:p>
+      <w:pPr>
+        <w:rPr>
+          <w:lang w:eastAsia="en-US"/>
+        </w:rPr>
+      </w:pPr>
+      <w:r>
+        <w:rPr>
+          <w:lang w:eastAsia="en-US"/>
+        </w:rPr>
+        <w:t xml:space="preserve">User can </w:t>
+      </w:r>
+      <w:r>
+        <w:rPr>
+          <w:lang w:eastAsia="en-US"/>
+        </w:rPr>
+        <w:t xml:space="preserve">pass FEC mode </w:t>
+      </w:r>
+      <w:r>
+        <w:rPr>
+          <w:lang w:eastAsia="en-US"/>
+        </w:rPr>
+        <w:t>configuration</w:t>
+      </w:r>
+      <w:r>
+        <w:rPr>
+          <w:lang w:eastAsia="en-US"/>
+        </w:rPr>
+        <w:t xml:space="preserve"> via intel-fpga-fme module param</w:t>
+      </w:r>
+      <w:r>
+        <w:rPr>
+          <w:lang w:eastAsia="en-US"/>
+        </w:rPr>
+        <w:t xml:space="preserve">eter fec_mode, </w:t>
+      </w:r>
+      <w:r>
+        <w:rPr>
+          <w:lang w:eastAsia="en-US"/>
+        </w:rPr>
+        <w:t>e.g. modprobe intel-fpga-fme fec_mode="no"</w:t>
+      </w:r>
+      <w:r>
+        <w:rPr>
+          <w:lang w:eastAsia="en-US"/>
+        </w:rPr>
+        <w:t xml:space="preserve"> .</w:t>
+      </w:r>
+    </w:p>
+    <w:p>
+      <w:pPr>
+        <w:rPr>
+          <w:lang w:eastAsia="en-US"/>
+        </w:rPr>
+      </w:pPr>
+      <w:r>
+        <w:rPr>
+          <w:lang w:eastAsia="en-US"/>
+        </w:rPr>
+        <w:t xml:space="preserve">As driver modules will be loaded automatically during </w:t>
+      </w:r>
+      <w:r>
+        <w:rPr>
+          <w:lang w:eastAsia="en-US"/>
+        </w:rPr>
+        <w:t xml:space="preserve">system </w:t>
+      </w:r>
+      <w:r>
+        <w:rPr>
+          <w:lang w:eastAsia="en-US"/>
+        </w:rPr>
+        <w:t>boot, it can't pass module parameters manually in that case,</w:t>
+      </w:r>
+      <w:r>
+        <w:rPr>
+          <w:lang w:eastAsia="en-US"/>
+        </w:rPr>
+        <w:t xml:space="preserve"> </w:t>
+      </w:r>
+      <w:r>
+        <w:rPr>
+          <w:lang w:eastAsia="en-US"/>
+        </w:rPr>
+        <w:t xml:space="preserve">so user has to add </w:t>
+      </w:r>
+      <w:r>
+        <w:rPr>
+          <w:lang w:eastAsia="en-US"/>
+        </w:rPr>
+        <w:t xml:space="preserve">below line to </w:t>
+      </w:r>
+      <w:r>
+        <w:rPr>
+          <w:lang w:eastAsia="en-US"/>
+        </w:rPr>
+        <w:t xml:space="preserve">file </w:t>
+      </w:r>
+      <w:r>
+        <w:rPr>
+          <w:lang w:eastAsia="en-US"/>
+        </w:rPr>
+        <w:t>/etc/modprobe.d/</w:t>
+      </w:r>
+      <w:r>
+        <w:t>intel-fpga-fme.conf</w:t>
+      </w:r>
+      <w:r>
+        <w:t xml:space="preserve"> (suppose </w:t>
+      </w:r>
+      <w:r>
+        <w:rPr>
+          <w:rFonts w:hint="eastAsia"/>
+        </w:rPr>
+        <w:t>fec</w:t>
+      </w:r>
+      <w:r>
+        <w:t xml:space="preserve"> mode is “kr”)</w:t>
+      </w:r>
+      <w:r>
+        <w:rPr>
+          <w:lang w:eastAsia="en-US"/>
+        </w:rPr>
+        <w:t>,</w:t>
+      </w:r>
+    </w:p>
+    <w:p>
+      <w:pPr>
+        <w:ind w:firstLine="540"/>
+      </w:pPr>
+      <w:r>
+        <w:t>options intel-fpga-fme fec_mode="kr"</w:t>
+      </w:r>
+    </w:p>
+    <w:p>
+      <w:pPr>
+        <w:rPr>
+          <w:lang w:eastAsia="en-US"/>
+        </w:rPr>
+      </w:pPr>
+      <w:r>
+        <w:rPr>
+          <w:lang w:eastAsia="en-US"/>
+        </w:rPr>
+        <w:t xml:space="preserve">then modprobe will </w:t>
+      </w:r>
+      <w:r>
+        <w:rPr>
+          <w:rFonts w:hint="eastAsia"/>
+        </w:rPr>
+        <w:t>use</w:t>
+      </w:r>
+      <w:r>
+        <w:rPr>
+          <w:lang w:eastAsia="en-US"/>
+        </w:rPr>
+        <w:t xml:space="preserve"> </w:t>
+      </w:r>
+      <w:r>
+        <w:rPr>
+          <w:rFonts w:hint="eastAsia"/>
+        </w:rPr>
+        <w:t>above</w:t>
+      </w:r>
+      <w:r>
+        <w:rPr>
+          <w:lang w:eastAsia="en-US"/>
+        </w:rPr>
+        <w:t xml:space="preserve"> specified </w:t>
+      </w:r>
+      <w:r>
+        <w:rPr>
+          <w:lang w:eastAsia="en-US"/>
+        </w:rPr>
+        <w:t>module parameters automatically when load</w:t>
+      </w:r>
+      <w:r>
+        <w:rPr>
+          <w:lang w:eastAsia="en-US"/>
+        </w:rPr>
+        <w:t>ing</w:t>
+      </w:r>
+      <w:r>
+        <w:rPr>
+          <w:lang w:eastAsia="en-US"/>
+        </w:rPr>
+        <w:t xml:space="preserve"> </w:t>
+      </w:r>
+      <w:r>
+        <w:rPr>
+          <w:lang w:eastAsia="en-US"/>
+        </w:rPr>
+        <w:t xml:space="preserve">the </w:t>
+      </w:r>
+      <w:r>
+        <w:rPr>
+          <w:lang w:eastAsia="en-US"/>
+        </w:rPr>
+        <w:t xml:space="preserve">module during </w:t>
+      </w:r>
+      <w:r>
+        <w:rPr>
+          <w:rFonts w:hint="eastAsia"/>
+        </w:rPr>
+        <w:t>system</w:t>
+      </w:r>
+      <w:r>
+        <w:rPr>
+          <w:lang w:eastAsia="en-US"/>
+        </w:rPr>
+        <w:t xml:space="preserve"> </w:t>
+      </w:r>
+      <w:r>
+        <w:rPr>
+          <w:lang w:eastAsia="en-US"/>
+        </w:rPr>
+        <w:t>boot.</w:t>
+      </w:r>
+    </w:p>
+    <w:p>
+      <w:pPr>
+        <w:rPr>
+          <w:lang w:eastAsia="en-US"/>
+        </w:rPr>
+      </w:pPr>
+      <w:r>
+        <w:rPr>
+          <w:b/>
+          <w:lang w:eastAsia="en-US"/>
+        </w:rPr>
+        <w:t>N</w:t>
+      </w:r>
+      <w:r>
+        <w:rPr>
+          <w:b/>
+          <w:lang w:eastAsia="en-US"/>
+        </w:rPr>
+        <w:t>ote</w:t>
+      </w:r>
+      <w:r>
+        <w:rPr>
+          <w:lang w:eastAsia="en-US"/>
+        </w:rPr>
+        <w:t>,</w:t>
+      </w:r>
+      <w:r>
+        <w:rPr>
+          <w:lang w:eastAsia="en-US"/>
+        </w:rPr>
+        <w:t xml:space="preserve"> even user can pass fec_mode module parameter to intel-fpga-fme driver module, but the real mode in hardware could be different.</w:t>
+      </w:r>
+      <w:r>
+        <w:rPr>
+          <w:lang w:eastAsia="en-US"/>
+        </w:rPr>
+        <w:t xml:space="preserve"> </w:t>
+      </w:r>
+      <w:r>
+        <w:rPr>
+          <w:lang w:eastAsia="en-US"/>
+        </w:rPr>
+        <w:t xml:space="preserve">The major reason is </w:t>
+      </w:r>
+      <w:r>
+        <w:rPr>
+          <w:lang w:eastAsia="en-US"/>
+        </w:rPr>
+        <w:t>FPGA</w:t>
+      </w:r>
+      <w:r>
+        <w:rPr>
+          <w:lang w:eastAsia="en-US"/>
+        </w:rPr>
+        <w:t xml:space="preserve"> can </w:t>
+      </w:r>
+      <w:r>
+        <w:rPr>
+          <w:lang w:eastAsia="en-US"/>
+        </w:rPr>
+        <w:t xml:space="preserve">only </w:t>
+      </w:r>
+      <w:r>
+        <w:rPr>
+          <w:lang w:eastAsia="en-US"/>
+        </w:rPr>
+        <w:t xml:space="preserve">do one time configuration, any value passed to </w:t>
+      </w:r>
+      <w:r>
+        <w:rPr>
+          <w:lang w:eastAsia="en-US"/>
+        </w:rPr>
+        <w:t>FPGA</w:t>
+      </w:r>
+      <w:r>
+        <w:rPr>
+          <w:lang w:eastAsia="en-US"/>
+        </w:rPr>
+        <w:t xml:space="preserve"> later is not accepted, in order to re-trigger </w:t>
+      </w:r>
+      <w:r>
+        <w:rPr>
+          <w:lang w:eastAsia="en-US"/>
+        </w:rPr>
+        <w:t>FPGA</w:t>
+      </w:r>
+      <w:r>
+        <w:rPr>
+          <w:lang w:eastAsia="en-US"/>
+        </w:rPr>
+        <w:t xml:space="preserve"> initialization flow, user must power cycle the board or </w:t>
+      </w:r>
+      <w:r>
+        <w:rPr>
+          <w:lang w:eastAsia="en-US"/>
+        </w:rPr>
+        <w:t>reboot the card</w:t>
+      </w:r>
+      <w:r>
+        <w:rPr>
+          <w:lang w:eastAsia="en-US"/>
+        </w:rPr>
+        <w:t>.</w:t>
+      </w:r>
+    </w:p>
+    <w:p>
+      <w:pPr>
+        <w:rPr>
+          <w:rFonts w:hint="eastAsia"/>
+        </w:rPr>
+      </w:pPr>
+      <w:r>
+        <w:rPr>
+          <w:lang w:eastAsia="en-US"/>
+        </w:rPr>
+        <w:t xml:space="preserve">Tool will modify </w:t>
+      </w:r>
+      <w:r>
+        <w:t>intel-fpga-fme.conf</w:t>
+      </w:r>
+      <w:r>
+        <w:t>, then reload intel-fpga-fme module with new parameter, at last reboot the card to make FEC mode effective.</w:t>
+      </w:r>
+    </w:p>
+    <w:p>
+      <w:pPr>
+        <w:rPr>
+          <w:lang w:eastAsia="en-US"/>
+        </w:rPr>
+      </w:pPr>
+      <w:r>
+        <w:rPr>
+          <w:lang w:eastAsia="en-US"/>
+        </w:rPr>
+        <w:t xml:space="preserve">This function is performed by </w:t>
+      </w:r>
+      <w:r>
+        <w:rPr>
+          <w:b/>
+          <w:lang w:eastAsia="en-US"/>
+        </w:rPr>
+        <w:t>f</w:t>
+      </w:r>
+      <w:r>
+        <w:rPr>
+          <w:b/>
+          <w:lang w:eastAsia="en-US"/>
+        </w:rPr>
+        <w:t>ecmode</w:t>
+      </w:r>
+      <w:r>
+        <w:rPr>
+          <w:lang w:eastAsia="en-US"/>
+        </w:rPr>
+        <w:t xml:space="preserve"> </w:t>
+      </w:r>
+      <w:r>
+        <w:rPr>
+          <w:lang w:eastAsia="en-US"/>
+        </w:rPr>
+        <w:t xml:space="preserve">tool </w:t>
+      </w:r>
+      <w:r>
+        <w:rPr>
+          <w:lang w:eastAsia="en-US"/>
+        </w:rPr>
+        <w:t>in conjunction with the OPAE kernel driver.</w:t>
       </w:r>
     </w:p>
     <w:p>
@@ -10034,7 +11084,7 @@
           <w:color w:val="1F4E79"/>
         </w:rPr>
       </w:pPr>
-      <w:bookmarkStart w:id="25" w:name="_Toc14430365"/>
+      <w:bookmarkStart w:id="27" w:name="_Toc15397185"/>
       <w:r>
         <w:rPr>
           <w:rFonts w:asciiTheme="minorEastAsia" w:eastAsiaTheme="minorEastAsia" w:hAnsiTheme="minorEastAsia" w:hint="eastAsia"/>
@@ -10045,20 +11095,20 @@
         </w:rPr>
         <w:t>Guide</w:t>
       </w:r>
-      <w:bookmarkEnd w:id="25"/>
+      <w:bookmarkEnd w:id="27"/>
     </w:p>
     <w:p>
       <w:pPr>
         <w:pStyle w:val="Heading2"/>
       </w:pPr>
-      <w:bookmarkStart w:id="26" w:name="_Toc14430366"/>
+      <w:bookmarkStart w:id="28" w:name="_Toc15397186"/>
       <w:r>
         <w:rPr>
           <w:rFonts w:hint="eastAsia"/>
         </w:rPr>
         <w:t>fpgainfo</w:t>
       </w:r>
-      <w:bookmarkEnd w:id="26"/>
+      <w:bookmarkEnd w:id="28"/>
     </w:p>
     <w:p>
       <w:pPr>
@@ -10096,14 +11146,14 @@
       <w:pPr>
         <w:pStyle w:val="Heading3"/>
       </w:pPr>
-      <w:bookmarkStart w:id="27" w:name="_Toc14430367"/>
+      <w:bookmarkStart w:id="29" w:name="_Toc15397187"/>
       <w:r>
         <w:t>s</w:t>
       </w:r>
       <w:r>
         <w:t>ynopsis</w:t>
       </w:r>
-      <w:bookmarkEnd w:id="27"/>
+      <w:bookmarkEnd w:id="29"/>
     </w:p>
     <w:p>
       <w:pPr>
@@ -10195,11 +11245,11 @@
       <w:pPr>
         <w:pStyle w:val="Heading3"/>
       </w:pPr>
-      <w:bookmarkStart w:id="28" w:name="_Toc14430368"/>
+      <w:bookmarkStart w:id="30" w:name="_Toc15397188"/>
       <w:r>
         <w:t>description</w:t>
       </w:r>
-      <w:bookmarkEnd w:id="28"/>
+      <w:bookmarkEnd w:id="30"/>
     </w:p>
     <w:tbl>
       <w:tblPr>
@@ -11047,11 +12097,11 @@
       <w:pPr>
         <w:pStyle w:val="Heading3"/>
       </w:pPr>
-      <w:bookmarkStart w:id="29" w:name="_Toc14430369"/>
+      <w:bookmarkStart w:id="31" w:name="_Toc15397189"/>
       <w:r>
         <w:t>example</w:t>
       </w:r>
-      <w:bookmarkEnd w:id="29"/>
+      <w:bookmarkEnd w:id="31"/>
     </w:p>
     <w:p>
       <w:pPr>
@@ -11351,11 +12401,11 @@
       <w:pPr>
         <w:pStyle w:val="Heading2"/>
       </w:pPr>
-      <w:bookmarkStart w:id="30" w:name="_Toc14430370"/>
+      <w:bookmarkStart w:id="32" w:name="_Toc15397190"/>
       <w:r>
         <w:t>fpgadiag</w:t>
       </w:r>
-      <w:bookmarkEnd w:id="30"/>
+      <w:bookmarkEnd w:id="32"/>
     </w:p>
     <w:p>
       <w:r>
@@ -11405,11 +12455,11 @@
       <w:pPr>
         <w:pStyle w:val="Heading3"/>
       </w:pPr>
-      <w:bookmarkStart w:id="31" w:name="_Toc14430371"/>
+      <w:bookmarkStart w:id="33" w:name="_Toc15397191"/>
       <w:r>
         <w:t>synopsis</w:t>
       </w:r>
-      <w:bookmarkEnd w:id="31"/>
+      <w:bookmarkEnd w:id="33"/>
     </w:p>
     <w:p>
       <w:r>
@@ -11462,11 +12512,11 @@
       <w:pPr>
         <w:pStyle w:val="Heading3"/>
       </w:pPr>
-      <w:bookmarkStart w:id="32" w:name="_Toc14430372"/>
+      <w:bookmarkStart w:id="34" w:name="_Toc15397192"/>
       <w:r>
         <w:t>description</w:t>
       </w:r>
-      <w:bookmarkEnd w:id="32"/>
+      <w:bookmarkEnd w:id="34"/>
     </w:p>
     <w:tbl>
       <w:tblPr>
@@ -13739,8 +14789,6 @@
               </w:rPr>
               <w:t>loopback automatically</w:t>
             </w:r>
-            <w:bookmarkStart w:id="33" w:name="_GoBack"/>
-            <w:bookmarkEnd w:id="33"/>
           </w:p>
           <w:p>
             <w:pPr>
@@ -13946,11 +14994,11 @@
       <w:pPr>
         <w:pStyle w:val="Heading3"/>
       </w:pPr>
-      <w:bookmarkStart w:id="34" w:name="_Toc14430373"/>
+      <w:bookmarkStart w:id="35" w:name="_Toc15397193"/>
       <w:r>
         <w:t>example</w:t>
       </w:r>
-      <w:bookmarkEnd w:id="34"/>
+      <w:bookmarkEnd w:id="35"/>
     </w:p>
     <w:p>
       <w:pPr>
@@ -14346,11 +15394,11 @@
       <w:pPr>
         <w:pStyle w:val="Heading3"/>
       </w:pPr>
-      <w:bookmarkStart w:id="35" w:name="_Toc14430374"/>
+      <w:bookmarkStart w:id="36" w:name="_Toc15397194"/>
       <w:r>
         <w:t>network loopback guide</w:t>
       </w:r>
-      <w:bookmarkEnd w:id="35"/>
+      <w:bookmarkEnd w:id="36"/>
     </w:p>
     <w:p>
       <w:pPr>
@@ -14654,8 +15702,8 @@
           <w:b/>
         </w:rPr>
       </w:pPr>
-      <w:bookmarkStart w:id="36" w:name="_Loopback_support_table"/>
-      <w:bookmarkEnd w:id="36"/>
+      <w:bookmarkStart w:id="37" w:name="_Loopback_support_table"/>
+      <w:bookmarkEnd w:id="37"/>
       <w:r>
         <w:rPr>
           <w:b/>
@@ -16170,11 +17218,11 @@
       <w:pPr>
         <w:pStyle w:val="Heading2"/>
       </w:pPr>
-      <w:bookmarkStart w:id="37" w:name="_Toc14430375"/>
+      <w:bookmarkStart w:id="38" w:name="_Toc15397195"/>
       <w:r>
         <w:t>fpgabist</w:t>
       </w:r>
-      <w:bookmarkEnd w:id="37"/>
+      <w:bookmarkEnd w:id="38"/>
     </w:p>
     <w:p>
       <w:pPr>
@@ -16256,11 +17304,11 @@
       <w:pPr>
         <w:pStyle w:val="Heading3"/>
       </w:pPr>
-      <w:bookmarkStart w:id="38" w:name="_Toc14430376"/>
+      <w:bookmarkStart w:id="39" w:name="_Toc15397196"/>
       <w:r>
         <w:t>synopsis</w:t>
       </w:r>
-      <w:bookmarkEnd w:id="38"/>
+      <w:bookmarkEnd w:id="39"/>
     </w:p>
     <w:p>
       <w:pPr>
@@ -16299,11 +17347,11 @@
       <w:pPr>
         <w:pStyle w:val="Heading3"/>
       </w:pPr>
-      <w:bookmarkStart w:id="39" w:name="_Toc14430377"/>
+      <w:bookmarkStart w:id="40" w:name="_Toc15397197"/>
       <w:r>
         <w:t>description</w:t>
       </w:r>
-      <w:bookmarkEnd w:id="39"/>
+      <w:bookmarkEnd w:id="40"/>
     </w:p>
     <w:tbl>
       <w:tblPr>
@@ -16629,11 +17677,11 @@
       <w:pPr>
         <w:pStyle w:val="Heading3"/>
       </w:pPr>
-      <w:bookmarkStart w:id="40" w:name="_Toc14430378"/>
+      <w:bookmarkStart w:id="41" w:name="_Toc15397198"/>
       <w:r>
         <w:t>example</w:t>
       </w:r>
-      <w:bookmarkEnd w:id="40"/>
+      <w:bookmarkEnd w:id="41"/>
     </w:p>
     <w:p>
       <w:pPr>
@@ -16780,11 +17828,11 @@
       <w:pPr>
         <w:pStyle w:val="Heading2"/>
       </w:pPr>
-      <w:bookmarkStart w:id="41" w:name="_Toc14430379"/>
+      <w:bookmarkStart w:id="42" w:name="_Toc15397199"/>
       <w:r>
         <w:t>fpgaflash</w:t>
       </w:r>
-      <w:bookmarkEnd w:id="41"/>
+      <w:bookmarkEnd w:id="42"/>
     </w:p>
     <w:p>
       <w:r>
@@ -16805,13 +17853,13 @@
       <w:pPr>
         <w:pStyle w:val="Heading3"/>
       </w:pPr>
-      <w:bookmarkStart w:id="42" w:name="_Toc3389301"/>
-      <w:bookmarkStart w:id="43" w:name="_Toc14430380"/>
+      <w:bookmarkStart w:id="43" w:name="_Toc3389301"/>
+      <w:bookmarkStart w:id="44" w:name="_Toc15397200"/>
       <w:r>
         <w:t>synopsis</w:t>
       </w:r>
-      <w:bookmarkEnd w:id="42"/>
       <w:bookmarkEnd w:id="43"/>
+      <w:bookmarkEnd w:id="44"/>
     </w:p>
     <w:p>
       <w:r>
@@ -16885,16 +17933,16 @@
           <w:lang w:val="en"/>
         </w:rPr>
       </w:pPr>
-      <w:bookmarkStart w:id="44" w:name="_Toc3389302"/>
-      <w:bookmarkStart w:id="45" w:name="_Toc14430381"/>
+      <w:bookmarkStart w:id="45" w:name="_Toc3389302"/>
+      <w:bookmarkStart w:id="46" w:name="_Toc15397201"/>
       <w:r>
         <w:rPr>
           <w:lang w:val="en"/>
         </w:rPr>
         <w:t>description</w:t>
       </w:r>
-      <w:bookmarkEnd w:id="44"/>
       <w:bookmarkEnd w:id="45"/>
+      <w:bookmarkEnd w:id="46"/>
     </w:p>
     <w:p>
       <w:pPr>
@@ -17678,16 +18726,16 @@
           <w:lang w:val="en"/>
         </w:rPr>
       </w:pPr>
-      <w:bookmarkStart w:id="46" w:name="_Toc3389303"/>
-      <w:bookmarkStart w:id="47" w:name="_Toc14430382"/>
+      <w:bookmarkStart w:id="47" w:name="_Toc3389303"/>
+      <w:bookmarkStart w:id="48" w:name="_Toc15397202"/>
       <w:r>
         <w:rPr>
           <w:lang w:val="en"/>
         </w:rPr>
         <w:t>example</w:t>
       </w:r>
-      <w:bookmarkEnd w:id="46"/>
       <w:bookmarkEnd w:id="47"/>
+      <w:bookmarkEnd w:id="48"/>
     </w:p>
     <w:p>
       <w:pPr>
@@ -19003,14 +20051,14 @@
           <w:lang w:val="en"/>
         </w:rPr>
       </w:pPr>
-      <w:bookmarkStart w:id="48" w:name="_Toc14430383"/>
+      <w:bookmarkStart w:id="49" w:name="_Toc15397203"/>
       <w:r>
         <w:rPr>
           <w:lang w:val="en"/>
         </w:rPr>
         <w:t>procedure</w:t>
       </w:r>
-      <w:bookmarkEnd w:id="48"/>
+      <w:bookmarkEnd w:id="49"/>
     </w:p>
     <w:p>
       <w:pPr>
@@ -21737,11 +22785,11 @@
       <w:pPr>
         <w:pStyle w:val="Heading2"/>
       </w:pPr>
-      <w:bookmarkStart w:id="49" w:name="_Toc14430384"/>
+      <w:bookmarkStart w:id="50" w:name="_Toc15397204"/>
       <w:r>
         <w:t>fpgaconf</w:t>
       </w:r>
-      <w:bookmarkEnd w:id="49"/>
+      <w:bookmarkEnd w:id="50"/>
     </w:p>
     <w:p>
       <w:r>
@@ -21787,11 +22835,11 @@
       <w:pPr>
         <w:pStyle w:val="Heading3"/>
       </w:pPr>
-      <w:bookmarkStart w:id="50" w:name="_Toc14430385"/>
+      <w:bookmarkStart w:id="51" w:name="_Toc15397205"/>
       <w:r>
         <w:t>synopsis</w:t>
       </w:r>
-      <w:bookmarkEnd w:id="50"/>
+      <w:bookmarkEnd w:id="51"/>
     </w:p>
     <w:p>
       <w:pPr>
@@ -21823,11 +22871,11 @@
       <w:pPr>
         <w:pStyle w:val="Heading3"/>
       </w:pPr>
-      <w:bookmarkStart w:id="51" w:name="_Toc14430386"/>
+      <w:bookmarkStart w:id="52" w:name="_Toc15397206"/>
       <w:r>
         <w:t>description</w:t>
       </w:r>
-      <w:bookmarkEnd w:id="51"/>
+      <w:bookmarkEnd w:id="52"/>
     </w:p>
     <w:p>
       <w:pPr>
@@ -22367,11 +23415,11 @@
       <w:pPr>
         <w:pStyle w:val="Heading3"/>
       </w:pPr>
-      <w:bookmarkStart w:id="52" w:name="_Toc14430387"/>
+      <w:bookmarkStart w:id="53" w:name="_Toc15397207"/>
       <w:r>
         <w:t>example</w:t>
       </w:r>
-      <w:bookmarkEnd w:id="52"/>
+      <w:bookmarkEnd w:id="53"/>
     </w:p>
     <w:p>
       <w:pPr>
@@ -22466,11 +23514,11 @@
       <w:pPr>
         <w:pStyle w:val="Heading2"/>
       </w:pPr>
-      <w:bookmarkStart w:id="53" w:name="_Toc14430388"/>
+      <w:bookmarkStart w:id="54" w:name="_Toc15397208"/>
       <w:r>
         <w:t>fpgaport</w:t>
       </w:r>
-      <w:bookmarkEnd w:id="53"/>
+      <w:bookmarkEnd w:id="54"/>
     </w:p>
     <w:p>
       <w:r>
@@ -22481,13 +23529,13 @@
       <w:pPr>
         <w:pStyle w:val="Heading3"/>
       </w:pPr>
-      <w:bookmarkStart w:id="54" w:name="_Toc14430389"/>
+      <w:bookmarkStart w:id="55" w:name="_Toc15397209"/>
       <w:bookmarkEnd w:id="2"/>
       <w:bookmarkEnd w:id="3"/>
       <w:r>
         <w:t>synopsis</w:t>
       </w:r>
-      <w:bookmarkEnd w:id="54"/>
+      <w:bookmarkEnd w:id="55"/>
     </w:p>
     <w:p>
       <w:pPr>
@@ -22582,11 +23630,11 @@
       <w:pPr>
         <w:pStyle w:val="Heading3"/>
       </w:pPr>
-      <w:bookmarkStart w:id="55" w:name="_Toc14430390"/>
+      <w:bookmarkStart w:id="56" w:name="_Toc15397210"/>
       <w:r>
         <w:t>description</w:t>
       </w:r>
-      <w:bookmarkEnd w:id="55"/>
+      <w:bookmarkEnd w:id="56"/>
     </w:p>
     <w:p>
       <w:pPr>
@@ -22736,11 +23784,11 @@
       <w:pPr>
         <w:pStyle w:val="Heading3"/>
       </w:pPr>
-      <w:bookmarkStart w:id="56" w:name="_Toc14430391"/>
+      <w:bookmarkStart w:id="57" w:name="_Toc15397211"/>
       <w:r>
         <w:t>example</w:t>
       </w:r>
-      <w:bookmarkEnd w:id="56"/>
+      <w:bookmarkEnd w:id="57"/>
     </w:p>
     <w:p>
       <w:pPr>
@@ -22843,11 +23891,11 @@
       <w:pPr>
         <w:pStyle w:val="Heading2"/>
       </w:pPr>
-      <w:bookmarkStart w:id="57" w:name="_Toc14430392"/>
+      <w:bookmarkStart w:id="58" w:name="_Toc15397212"/>
       <w:r>
         <w:t>mmlink</w:t>
       </w:r>
-      <w:bookmarkEnd w:id="57"/>
+      <w:bookmarkEnd w:id="58"/>
     </w:p>
     <w:p>
       <w:r>
@@ -22858,11 +23906,11 @@
       <w:pPr>
         <w:pStyle w:val="Heading3"/>
       </w:pPr>
-      <w:bookmarkStart w:id="58" w:name="_Toc14430393"/>
+      <w:bookmarkStart w:id="59" w:name="_Toc15397213"/>
       <w:r>
         <w:t>synopsis</w:t>
       </w:r>
-      <w:bookmarkEnd w:id="58"/>
+      <w:bookmarkEnd w:id="59"/>
     </w:p>
     <w:p>
       <w:pPr>
@@ -22902,11 +23950,11 @@
       <w:pPr>
         <w:pStyle w:val="Heading3"/>
       </w:pPr>
-      <w:bookmarkStart w:id="59" w:name="_Toc14430394"/>
+      <w:bookmarkStart w:id="60" w:name="_Toc15397214"/>
       <w:r>
         <w:t>description</w:t>
       </w:r>
-      <w:bookmarkEnd w:id="59"/>
+      <w:bookmarkEnd w:id="60"/>
     </w:p>
     <w:tbl>
       <w:tblPr>
@@ -23230,11 +24278,11 @@
       <w:pPr>
         <w:pStyle w:val="Heading3"/>
       </w:pPr>
-      <w:bookmarkStart w:id="60" w:name="_Toc14430395"/>
+      <w:bookmarkStart w:id="61" w:name="_Toc15397215"/>
       <w:r>
         <w:t>example</w:t>
       </w:r>
-      <w:bookmarkEnd w:id="60"/>
+      <w:bookmarkEnd w:id="61"/>
     </w:p>
     <w:p>
       <w:pPr>
@@ -23316,7 +24364,7 @@
       <w:pPr>
         <w:pStyle w:val="Heading2"/>
       </w:pPr>
-      <w:bookmarkStart w:id="61" w:name="_Toc14430396"/>
+      <w:bookmarkStart w:id="62" w:name="_Toc15397216"/>
       <w:r>
         <w:rPr>
           <w:rFonts w:hint="eastAsia"/>
@@ -23326,7 +24374,7 @@
       <w:r>
         <w:t>d</w:t>
       </w:r>
-      <w:bookmarkEnd w:id="61"/>
+      <w:bookmarkEnd w:id="62"/>
     </w:p>
     <w:p>
       <w:pPr>
@@ -23495,11 +24543,11 @@
       <w:pPr>
         <w:pStyle w:val="Heading3"/>
       </w:pPr>
-      <w:bookmarkStart w:id="62" w:name="_Toc14430397"/>
+      <w:bookmarkStart w:id="63" w:name="_Toc15397217"/>
       <w:r>
         <w:t>synopsis</w:t>
       </w:r>
-      <w:bookmarkEnd w:id="62"/>
+      <w:bookmarkEnd w:id="63"/>
     </w:p>
     <w:p>
       <w:pPr>
@@ -23566,11 +24614,11 @@
       <w:pPr>
         <w:pStyle w:val="Heading3"/>
       </w:pPr>
-      <w:bookmarkStart w:id="63" w:name="_Toc14430398"/>
+      <w:bookmarkStart w:id="64" w:name="_Toc15397218"/>
       <w:r>
         <w:t>description</w:t>
       </w:r>
-      <w:bookmarkEnd w:id="63"/>
+      <w:bookmarkEnd w:id="64"/>
     </w:p>
     <w:tbl>
       <w:tblPr>
@@ -23967,11 +25015,11 @@
       <w:pPr>
         <w:pStyle w:val="Heading3"/>
       </w:pPr>
-      <w:bookmarkStart w:id="64" w:name="_Toc14430399"/>
+      <w:bookmarkStart w:id="65" w:name="_Toc15397219"/>
       <w:r>
         <w:t>example</w:t>
       </w:r>
-      <w:bookmarkEnd w:id="64"/>
+      <w:bookmarkEnd w:id="65"/>
     </w:p>
     <w:p>
       <w:pPr>
@@ -24022,14 +25070,14 @@
       <w:pPr>
         <w:pStyle w:val="Heading3"/>
       </w:pPr>
-      <w:bookmarkStart w:id="65" w:name="_Toc14430400"/>
+      <w:bookmarkStart w:id="66" w:name="_Toc15397220"/>
       <w:r>
         <w:t xml:space="preserve">defining </w:t>
       </w:r>
       <w:r>
         <w:t>sensor overrides in fpgad.cfg</w:t>
       </w:r>
-      <w:bookmarkEnd w:id="65"/>
+      <w:bookmarkEnd w:id="66"/>
     </w:p>
     <w:p>
       <w:pPr>
@@ -24184,6 +25232,923 @@
           <w:lang w:eastAsia="en-US"/>
         </w:rPr>
         <w:t xml:space="preserve">  ]</w:t>
+      </w:r>
+    </w:p>
+    <w:p>
+      <w:pPr>
+        <w:pStyle w:val="Heading2"/>
+      </w:pPr>
+      <w:bookmarkStart w:id="67" w:name="_Toc15397221"/>
+      <w:r>
+        <w:rPr>
+          <w:rFonts w:hint="eastAsia"/>
+        </w:rPr>
+        <w:t>f</w:t>
+      </w:r>
+      <w:r>
+        <w:t>ecmode</w:t>
+      </w:r>
+      <w:bookmarkEnd w:id="67"/>
+    </w:p>
+    <w:p>
+      <w:pPr>
+        <w:rPr>
+          <w:lang w:eastAsia="en-US"/>
+        </w:rPr>
+      </w:pPr>
+      <w:r>
+        <w:t>fecmode changes FEC mode of external ethernet PHY.</w:t>
+      </w:r>
+    </w:p>
+    <w:p>
+      <w:pPr>
+        <w:pStyle w:val="Heading3"/>
+      </w:pPr>
+      <w:bookmarkStart w:id="68" w:name="_Toc15397222"/>
+      <w:r>
+        <w:t>synopsis</w:t>
+      </w:r>
+      <w:bookmarkEnd w:id="68"/>
+    </w:p>
+    <w:p>
+      <w:pPr>
+        <w:rPr>
+          <w:color w:val="404040"/>
+          <w:lang w:val="en"/>
+        </w:rPr>
+      </w:pPr>
+      <w:r>
+        <w:rPr>
+          <w:b/>
+          <w:lang w:val="en"/>
+        </w:rPr>
+        <w:t>f</w:t>
+      </w:r>
+      <w:r>
+        <w:rPr>
+          <w:b/>
+          <w:lang w:val="en"/>
+        </w:rPr>
+        <w:t>ecmode</w:t>
+      </w:r>
+      <w:r>
+        <w:rPr>
+          <w:color w:val="404040"/>
+          <w:lang w:val="en"/>
+        </w:rPr>
+        <w:t xml:space="preserve"> </w:t>
+      </w:r>
+      <w:r>
+        <w:rPr>
+          <w:lang w:val="en"/>
+        </w:rPr>
+        <w:t>[</w:t>
+      </w:r>
+      <w:r>
+        <w:rPr>
+          <w:i/>
+          <w:lang w:val="en"/>
+        </w:rPr>
+        <w:t>&lt;mode&gt;</w:t>
+      </w:r>
+      <w:r>
+        <w:rPr>
+          <w:color w:val="404040"/>
+          <w:lang w:val="en"/>
+        </w:rPr>
+        <w:t>]</w:t>
+      </w:r>
+      <w:r>
+        <w:rPr>
+          <w:color w:val="404040"/>
+          <w:lang w:val="en"/>
+        </w:rPr>
+        <w:t>[</w:t>
+      </w:r>
+      <w:r>
+        <w:rPr>
+          <w:b/>
+          <w:bCs/>
+          <w:color w:val="404040"/>
+          <w:lang w:val="en"/>
+        </w:rPr>
+        <w:t>&lt;</w:t>
+      </w:r>
+      <w:r>
+        <w:rPr>
+          <w:i/>
+          <w:lang w:val="en"/>
+        </w:rPr>
+        <w:t>args</w:t>
+      </w:r>
+      <w:r>
+        <w:rPr>
+          <w:b/>
+          <w:bCs/>
+          <w:color w:val="404040"/>
+          <w:lang w:val="en"/>
+        </w:rPr>
+        <w:t>&gt;</w:t>
+      </w:r>
+      <w:r>
+        <w:rPr>
+          <w:color w:val="404040"/>
+          <w:lang w:val="en"/>
+        </w:rPr>
+        <w:t>]</w:t>
+      </w:r>
+    </w:p>
+    <w:p>
+      <w:pPr>
+        <w:pStyle w:val="Heading3"/>
+      </w:pPr>
+      <w:bookmarkStart w:id="69" w:name="_Toc15397223"/>
+      <w:r>
+        <w:t>description</w:t>
+      </w:r>
+      <w:bookmarkEnd w:id="69"/>
+    </w:p>
+    <w:tbl>
+      <w:tblPr>
+        <w:tblStyle w:val="TableGrid"/>
+        <w:tblW w:w="0" w:type="auto"/>
+        <w:tblInd w:w="0" w:type="dxa"/>
+        <w:tblLook w:val="04A0" w:firstRow="1" w:lastRow="0" w:firstColumn="1" w:lastColumn="0" w:noHBand="0" w:noVBand="1"/>
+      </w:tblPr>
+      <w:tblGrid>
+        <w:gridCol w:w="2248"/>
+        <w:gridCol w:w="2609"/>
+        <w:gridCol w:w="5105"/>
+      </w:tblGrid>
+      <w:tr>
+        <w:tc>
+          <w:tcPr>
+            <w:tcW w:w="2248" w:type="dxa"/>
+            <w:vAlign w:val="center"/>
+          </w:tcPr>
+          <w:p>
+            <w:pPr>
+              <w:jc w:val="center"/>
+              <w:rPr>
+                <w:lang w:eastAsia="en-US"/>
+              </w:rPr>
+            </w:pPr>
+            <w:r>
+              <w:rPr>
+                <w:lang w:eastAsia="en-US"/>
+              </w:rPr>
+              <w:t>mode</w:t>
+            </w:r>
+          </w:p>
+        </w:tc>
+        <w:tc>
+          <w:tcPr>
+            <w:tcW w:w="2609" w:type="dxa"/>
+            <w:vAlign w:val="center"/>
+          </w:tcPr>
+          <w:p>
+            <w:pPr>
+              <w:jc w:val="center"/>
+              <w:rPr>
+                <w:lang w:eastAsia="en-US"/>
+              </w:rPr>
+            </w:pPr>
+            <w:r>
+              <w:rPr>
+                <w:lang w:eastAsia="en-US"/>
+              </w:rPr>
+              <w:t>args</w:t>
+            </w:r>
+          </w:p>
+        </w:tc>
+        <w:tc>
+          <w:tcPr>
+            <w:tcW w:w="5105" w:type="dxa"/>
+            <w:vAlign w:val="center"/>
+          </w:tcPr>
+          <w:p>
+            <w:pPr>
+              <w:jc w:val="center"/>
+              <w:rPr>
+                <w:lang w:eastAsia="en-US"/>
+              </w:rPr>
+            </w:pPr>
+            <w:r>
+              <w:rPr>
+                <w:lang w:eastAsia="en-US"/>
+              </w:rPr>
+              <w:t>description</w:t>
+            </w:r>
+          </w:p>
+        </w:tc>
+      </w:tr>
+      <w:tr>
+        <w:tc>
+          <w:tcPr>
+            <w:tcW w:w="2248" w:type="dxa"/>
+            <w:vAlign w:val="bottom"/>
+          </w:tcPr>
+          <w:p>
+            <w:pPr>
+              <w:rPr>
+                <w:lang w:eastAsia="en-US"/>
+              </w:rPr>
+            </w:pPr>
+          </w:p>
+        </w:tc>
+        <w:tc>
+          <w:tcPr>
+            <w:tcW w:w="2609" w:type="dxa"/>
+            <w:vAlign w:val="center"/>
+          </w:tcPr>
+          <w:p>
+            <w:pPr>
+              <w:rPr>
+                <w:lang w:eastAsia="en-US"/>
+              </w:rPr>
+            </w:pPr>
+            <w:r>
+              <w:rPr>
+                <w:lang w:eastAsia="en-US"/>
+              </w:rPr>
+              <w:t>--help, -h</w:t>
+            </w:r>
+          </w:p>
+        </w:tc>
+        <w:tc>
+          <w:tcPr>
+            <w:tcW w:w="5105" w:type="dxa"/>
+            <w:vAlign w:val="center"/>
+          </w:tcPr>
+          <w:p>
+            <w:pPr>
+              <w:rPr>
+                <w:lang w:eastAsia="en-US"/>
+              </w:rPr>
+            </w:pPr>
+            <w:r>
+              <w:rPr>
+                <w:lang w:eastAsia="en-US"/>
+              </w:rPr>
+              <w:t>prints help information and exit</w:t>
+            </w:r>
+          </w:p>
+        </w:tc>
+      </w:tr>
+      <w:tr>
+        <w:tc>
+          <w:tcPr>
+            <w:tcW w:w="2248" w:type="dxa"/>
+            <w:vAlign w:val="bottom"/>
+          </w:tcPr>
+          <w:p>
+            <w:pPr>
+              <w:rPr>
+                <w:lang w:eastAsia="en-US"/>
+              </w:rPr>
+            </w:pPr>
+          </w:p>
+        </w:tc>
+        <w:tc>
+          <w:tcPr>
+            <w:tcW w:w="2609" w:type="dxa"/>
+            <w:vAlign w:val="center"/>
+          </w:tcPr>
+          <w:p>
+            <w:pPr>
+              <w:rPr>
+                <w:lang w:eastAsia="en-US"/>
+              </w:rPr>
+            </w:pPr>
+            <w:r>
+              <w:rPr>
+                <w:lang w:eastAsia="en-US"/>
+              </w:rPr>
+              <w:t>--</w:t>
+            </w:r>
+            <w:r>
+              <w:rPr>
+                <w:lang w:eastAsia="en-US"/>
+              </w:rPr>
+              <w:t>segment</w:t>
+            </w:r>
+            <w:r>
+              <w:rPr>
+                <w:lang w:eastAsia="en-US"/>
+              </w:rPr>
+              <w:t>, -S</w:t>
+            </w:r>
+          </w:p>
+        </w:tc>
+        <w:tc>
+          <w:tcPr>
+            <w:tcW w:w="5105" w:type="dxa"/>
+            <w:vAlign w:val="center"/>
+          </w:tcPr>
+          <w:p>
+            <w:pPr>
+              <w:rPr>
+                <w:lang w:eastAsia="en-US"/>
+              </w:rPr>
+            </w:pPr>
+            <w:r>
+              <w:rPr>
+                <w:lang w:eastAsia="en-US"/>
+              </w:rPr>
+              <w:t>segment number of the PCIe devie</w:t>
+            </w:r>
+          </w:p>
+        </w:tc>
+      </w:tr>
+      <w:tr>
+        <w:tc>
+          <w:tcPr>
+            <w:tcW w:w="2248" w:type="dxa"/>
+            <w:vAlign w:val="center"/>
+          </w:tcPr>
+          <w:p>
+            <w:pPr>
+              <w:rPr>
+                <w:lang w:eastAsia="en-US"/>
+              </w:rPr>
+            </w:pPr>
+          </w:p>
+        </w:tc>
+        <w:tc>
+          <w:tcPr>
+            <w:tcW w:w="2609" w:type="dxa"/>
+            <w:vAlign w:val="center"/>
+          </w:tcPr>
+          <w:p>
+            <w:pPr>
+              <w:rPr>
+                <w:lang w:eastAsia="en-US"/>
+              </w:rPr>
+            </w:pPr>
+            <w:r>
+              <w:rPr>
+                <w:lang w:eastAsia="en-US"/>
+              </w:rPr>
+              <w:t>--bus, -B</w:t>
+            </w:r>
+          </w:p>
+        </w:tc>
+        <w:tc>
+          <w:tcPr>
+            <w:tcW w:w="5105" w:type="dxa"/>
+            <w:vAlign w:val="center"/>
+          </w:tcPr>
+          <w:p>
+            <w:pPr>
+              <w:rPr>
+                <w:lang w:eastAsia="en-US"/>
+              </w:rPr>
+            </w:pPr>
+            <w:r>
+              <w:rPr>
+                <w:lang w:eastAsia="en-US"/>
+              </w:rPr>
+              <w:t>bus number of the PCIe device</w:t>
+            </w:r>
+          </w:p>
+        </w:tc>
+      </w:tr>
+      <w:tr>
+        <w:tc>
+          <w:tcPr>
+            <w:tcW w:w="2248" w:type="dxa"/>
+            <w:vAlign w:val="center"/>
+          </w:tcPr>
+          <w:p>
+            <w:pPr>
+              <w:rPr>
+                <w:lang w:eastAsia="en-US"/>
+              </w:rPr>
+            </w:pPr>
+          </w:p>
+        </w:tc>
+        <w:tc>
+          <w:tcPr>
+            <w:tcW w:w="2609" w:type="dxa"/>
+            <w:vAlign w:val="center"/>
+          </w:tcPr>
+          <w:p>
+            <w:pPr>
+              <w:rPr>
+                <w:lang w:eastAsia="en-US"/>
+              </w:rPr>
+            </w:pPr>
+            <w:r>
+              <w:rPr>
+                <w:lang w:eastAsia="en-US"/>
+              </w:rPr>
+              <w:t>--device, -D</w:t>
+            </w:r>
+          </w:p>
+        </w:tc>
+        <w:tc>
+          <w:tcPr>
+            <w:tcW w:w="5105" w:type="dxa"/>
+            <w:vAlign w:val="center"/>
+          </w:tcPr>
+          <w:p>
+            <w:pPr>
+              <w:rPr>
+                <w:lang w:eastAsia="en-US"/>
+              </w:rPr>
+            </w:pPr>
+            <w:r>
+              <w:rPr>
+                <w:lang w:eastAsia="en-US"/>
+              </w:rPr>
+              <w:t>device number of the PCIe device</w:t>
+            </w:r>
+          </w:p>
+        </w:tc>
+      </w:tr>
+      <w:tr>
+        <w:tc>
+          <w:tcPr>
+            <w:tcW w:w="2248" w:type="dxa"/>
+            <w:vAlign w:val="center"/>
+          </w:tcPr>
+          <w:p>
+            <w:pPr>
+              <w:rPr>
+                <w:lang w:eastAsia="en-US"/>
+              </w:rPr>
+            </w:pPr>
+          </w:p>
+        </w:tc>
+        <w:tc>
+          <w:tcPr>
+            <w:tcW w:w="2609" w:type="dxa"/>
+            <w:vAlign w:val="center"/>
+          </w:tcPr>
+          <w:p>
+            <w:pPr>
+              <w:rPr>
+                <w:lang w:eastAsia="en-US"/>
+              </w:rPr>
+            </w:pPr>
+            <w:r>
+              <w:rPr>
+                <w:lang w:eastAsia="en-US"/>
+              </w:rPr>
+              <w:t>--function, -F</w:t>
+            </w:r>
+          </w:p>
+        </w:tc>
+        <w:tc>
+          <w:tcPr>
+            <w:tcW w:w="5105" w:type="dxa"/>
+            <w:vAlign w:val="center"/>
+          </w:tcPr>
+          <w:p>
+            <w:pPr>
+              <w:rPr>
+                <w:lang w:eastAsia="en-US"/>
+              </w:rPr>
+            </w:pPr>
+            <w:r>
+              <w:rPr>
+                <w:lang w:eastAsia="en-US"/>
+              </w:rPr>
+              <w:t>function number of the PCIe device</w:t>
+            </w:r>
+          </w:p>
+        </w:tc>
+      </w:tr>
+      <w:tr>
+        <w:tc>
+          <w:tcPr>
+            <w:tcW w:w="2248" w:type="dxa"/>
+            <w:vAlign w:val="center"/>
+          </w:tcPr>
+          <w:p>
+            <w:pPr>
+              <w:rPr>
+                <w:lang w:eastAsia="en-US"/>
+              </w:rPr>
+            </w:pPr>
+          </w:p>
+        </w:tc>
+        <w:tc>
+          <w:tcPr>
+            <w:tcW w:w="2609" w:type="dxa"/>
+            <w:vAlign w:val="center"/>
+          </w:tcPr>
+          <w:p>
+            <w:pPr>
+              <w:rPr>
+                <w:lang w:eastAsia="en-US"/>
+              </w:rPr>
+            </w:pPr>
+            <w:r>
+              <w:rPr>
+                <w:lang w:eastAsia="en-US"/>
+              </w:rPr>
+              <w:t>--</w:t>
+            </w:r>
+            <w:r>
+              <w:rPr>
+                <w:lang w:eastAsia="en-US"/>
+              </w:rPr>
+              <w:t>rsu, -r</w:t>
+            </w:r>
+          </w:p>
+        </w:tc>
+        <w:tc>
+          <w:tcPr>
+            <w:tcW w:w="5105" w:type="dxa"/>
+            <w:vAlign w:val="center"/>
+          </w:tcPr>
+          <w:p>
+            <w:pPr>
+              <w:rPr>
+                <w:lang w:eastAsia="en-US"/>
+              </w:rPr>
+            </w:pPr>
+            <w:r>
+              <w:rPr>
+                <w:lang w:eastAsia="en-US"/>
+              </w:rPr>
+              <w:t>reboot card only if mode is not configured</w:t>
+            </w:r>
+          </w:p>
+        </w:tc>
+      </w:tr>
+      <w:tr>
+        <w:tc>
+          <w:tcPr>
+            <w:tcW w:w="2248" w:type="dxa"/>
+            <w:vAlign w:val="center"/>
+          </w:tcPr>
+          <w:p>
+            <w:pPr>
+              <w:rPr>
+                <w:lang w:eastAsia="en-US"/>
+              </w:rPr>
+            </w:pPr>
+          </w:p>
+        </w:tc>
+        <w:tc>
+          <w:tcPr>
+            <w:tcW w:w="2609" w:type="dxa"/>
+            <w:vAlign w:val="center"/>
+          </w:tcPr>
+          <w:p>
+            <w:pPr>
+              <w:rPr>
+                <w:lang w:eastAsia="en-US"/>
+              </w:rPr>
+            </w:pPr>
+            <w:r>
+              <w:rPr>
+                <w:lang w:eastAsia="en-US"/>
+              </w:rPr>
+              <w:t>--</w:t>
+            </w:r>
+            <w:r>
+              <w:rPr>
+                <w:lang w:eastAsia="en-US"/>
+              </w:rPr>
+              <w:t>debug, -d</w:t>
+            </w:r>
+          </w:p>
+        </w:tc>
+        <w:tc>
+          <w:tcPr>
+            <w:tcW w:w="5105" w:type="dxa"/>
+            <w:vAlign w:val="center"/>
+          </w:tcPr>
+          <w:p>
+            <w:pPr>
+              <w:rPr>
+                <w:lang w:eastAsia="en-US"/>
+              </w:rPr>
+            </w:pPr>
+            <w:r>
+              <w:rPr>
+                <w:lang w:eastAsia="en-US"/>
+              </w:rPr>
+              <w:t>output debug information</w:t>
+            </w:r>
+            <w:r>
+              <w:rPr>
+                <w:lang w:eastAsia="en-US"/>
+              </w:rPr>
+              <w:t xml:space="preserve"> </w:t>
+            </w:r>
+          </w:p>
+        </w:tc>
+      </w:tr>
+      <w:tr>
+        <w:tc>
+          <w:tcPr>
+            <w:tcW w:w="2248" w:type="dxa"/>
+            <w:vAlign w:val="center"/>
+          </w:tcPr>
+          <w:p>
+            <w:pPr>
+              <w:rPr>
+                <w:lang w:eastAsia="en-US"/>
+              </w:rPr>
+            </w:pPr>
+            <w:r>
+              <w:rPr>
+                <w:lang w:eastAsia="en-US"/>
+              </w:rPr>
+              <w:t>no</w:t>
+            </w:r>
+          </w:p>
+        </w:tc>
+        <w:tc>
+          <w:tcPr>
+            <w:tcW w:w="2609" w:type="dxa"/>
+            <w:vAlign w:val="center"/>
+          </w:tcPr>
+          <w:p>
+            <w:pPr>
+              <w:rPr>
+                <w:lang w:eastAsia="en-US"/>
+              </w:rPr>
+            </w:pPr>
+          </w:p>
+        </w:tc>
+        <w:tc>
+          <w:tcPr>
+            <w:tcW w:w="5105" w:type="dxa"/>
+            <w:vAlign w:val="center"/>
+          </w:tcPr>
+          <w:p>
+            <w:pPr>
+              <w:rPr>
+                <w:lang w:eastAsia="en-US"/>
+              </w:rPr>
+            </w:pPr>
+            <w:r>
+              <w:rPr>
+                <w:lang w:eastAsia="en-US"/>
+              </w:rPr>
+              <w:t>no FEC</w:t>
+            </w:r>
+          </w:p>
+        </w:tc>
+      </w:tr>
+      <w:tr>
+        <w:tc>
+          <w:tcPr>
+            <w:tcW w:w="2248" w:type="dxa"/>
+            <w:vAlign w:val="center"/>
+          </w:tcPr>
+          <w:p>
+            <w:pPr>
+              <w:rPr>
+                <w:lang w:eastAsia="en-US"/>
+              </w:rPr>
+            </w:pPr>
+            <w:r>
+              <w:rPr>
+                <w:lang w:eastAsia="en-US"/>
+              </w:rPr>
+              <w:t>kr</w:t>
+            </w:r>
+          </w:p>
+        </w:tc>
+        <w:tc>
+          <w:tcPr>
+            <w:tcW w:w="2609" w:type="dxa"/>
+            <w:vAlign w:val="center"/>
+          </w:tcPr>
+          <w:p>
+            <w:pPr>
+              <w:rPr>
+                <w:lang w:eastAsia="en-US"/>
+              </w:rPr>
+            </w:pPr>
+          </w:p>
+        </w:tc>
+        <w:tc>
+          <w:tcPr>
+            <w:tcW w:w="5105" w:type="dxa"/>
+            <w:vAlign w:val="center"/>
+          </w:tcPr>
+          <w:p>
+            <w:pPr>
+              <w:rPr>
+                <w:lang w:eastAsia="en-US"/>
+              </w:rPr>
+            </w:pPr>
+            <w:r>
+              <w:rPr>
+                <w:rFonts w:ascii="Calibri" w:hAnsi="Calibri" w:cs="Calibri"/>
+                <w:color w:val="000000"/>
+                <w:sz w:val="22"/>
+                <w:szCs w:val="22"/>
+              </w:rPr>
+              <w:t>BaseR FEC (Fire-Code) correction – 4 orders</w:t>
+            </w:r>
+          </w:p>
+        </w:tc>
+      </w:tr>
+      <w:tr>
+        <w:tc>
+          <w:tcPr>
+            <w:tcW w:w="2248" w:type="dxa"/>
+            <w:vAlign w:val="center"/>
+          </w:tcPr>
+          <w:p>
+            <w:pPr>
+              <w:rPr>
+                <w:lang w:eastAsia="en-US"/>
+              </w:rPr>
+            </w:pPr>
+            <w:r>
+              <w:rPr>
+                <w:lang w:eastAsia="en-US"/>
+              </w:rPr>
+              <w:t>rs</w:t>
+            </w:r>
+          </w:p>
+        </w:tc>
+        <w:tc>
+          <w:tcPr>
+            <w:tcW w:w="2609" w:type="dxa"/>
+            <w:vAlign w:val="center"/>
+          </w:tcPr>
+          <w:p>
+            <w:pPr>
+              <w:rPr>
+                <w:lang w:eastAsia="en-US"/>
+              </w:rPr>
+            </w:pPr>
+          </w:p>
+        </w:tc>
+        <w:tc>
+          <w:tcPr>
+            <w:tcW w:w="5105" w:type="dxa"/>
+            <w:vAlign w:val="center"/>
+          </w:tcPr>
+          <w:p>
+            <w:pPr>
+              <w:rPr>
+                <w:lang w:eastAsia="en-US"/>
+              </w:rPr>
+            </w:pPr>
+            <w:r>
+              <w:rPr>
+                <w:rFonts w:ascii="Calibri" w:hAnsi="Calibri" w:cs="Calibri"/>
+                <w:color w:val="000000"/>
+                <w:sz w:val="22"/>
+                <w:szCs w:val="22"/>
+              </w:rPr>
+              <w:t>Reed-Solomon FEC correction – 7 orders</w:t>
+            </w:r>
+          </w:p>
+        </w:tc>
+      </w:tr>
+    </w:tbl>
+    <w:p>
+      <w:pPr>
+        <w:pStyle w:val="Heading3"/>
+      </w:pPr>
+      <w:bookmarkStart w:id="70" w:name="_Toc15397224"/>
+      <w:r>
+        <w:t>example</w:t>
+      </w:r>
+      <w:bookmarkEnd w:id="70"/>
+    </w:p>
+    <w:p>
+      <w:pPr>
+        <w:rPr>
+          <w:color w:val="70AD47" w:themeColor="accent6"/>
+        </w:rPr>
+      </w:pPr>
+      <w:r>
+        <w:rPr>
+          <w:color w:val="70AD47" w:themeColor="accent6"/>
+        </w:rPr>
+        <w:t xml:space="preserve">This command </w:t>
+      </w:r>
+      <w:r>
+        <w:rPr>
+          <w:color w:val="70AD47" w:themeColor="accent6"/>
+        </w:rPr>
+        <w:t>change FEC mode to “kr”</w:t>
+      </w:r>
+      <w:r>
+        <w:rPr>
+          <w:color w:val="70AD47" w:themeColor="accent6"/>
+        </w:rPr>
+        <w:t>:</w:t>
+      </w:r>
+    </w:p>
+    <w:p>
+      <w:pPr>
+        <w:rPr>
+          <w:b/>
+        </w:rPr>
+      </w:pPr>
+      <w:r>
+        <w:rPr>
+          <w:b/>
+        </w:rPr>
+        <w:t>fecmode -B 0x25 kr</w:t>
+      </w:r>
+    </w:p>
+    <w:p>
+      <w:pPr>
+        <w:rPr>
+          <w:color w:val="70AD47" w:themeColor="accent6"/>
+        </w:rPr>
+      </w:pPr>
+      <w:r>
+        <w:rPr>
+          <w:color w:val="70AD47" w:themeColor="accent6"/>
+        </w:rPr>
+        <w:t xml:space="preserve">This command </w:t>
+      </w:r>
+      <w:r>
+        <w:rPr>
+          <w:color w:val="70AD47" w:themeColor="accent6"/>
+        </w:rPr>
+        <w:t xml:space="preserve">reboot card (no need to </w:t>
+      </w:r>
+      <w:r>
+        <w:rPr>
+          <w:color w:val="70AD47" w:themeColor="accent6"/>
+        </w:rPr>
+        <w:t>specify</w:t>
+      </w:r>
+      <w:r>
+        <w:rPr>
+          <w:color w:val="70AD47" w:themeColor="accent6"/>
+        </w:rPr>
+        <w:t xml:space="preserve"> bus number if there is only one card)</w:t>
+      </w:r>
+      <w:r>
+        <w:rPr>
+          <w:color w:val="70AD47" w:themeColor="accent6"/>
+        </w:rPr>
+        <w:t>:</w:t>
+      </w:r>
+    </w:p>
+    <w:p>
+      <w:pPr>
+        <w:rPr>
+          <w:b/>
+        </w:rPr>
+      </w:pPr>
+      <w:r>
+        <w:rPr>
+          <w:b/>
+        </w:rPr>
+        <w:t xml:space="preserve">fecmode </w:t>
+      </w:r>
+      <w:r>
+        <w:rPr>
+          <w:b/>
+        </w:rPr>
+        <w:t>-r</w:t>
+      </w:r>
+    </w:p>
+    <w:p>
+      <w:pPr>
+        <w:rPr>
+          <w:color w:val="70AD47" w:themeColor="accent6"/>
+        </w:rPr>
+      </w:pPr>
+      <w:r>
+        <w:rPr>
+          <w:color w:val="70AD47" w:themeColor="accent6"/>
+        </w:rPr>
+        <w:t xml:space="preserve">This command </w:t>
+      </w:r>
+      <w:r>
+        <w:rPr>
+          <w:color w:val="70AD47" w:themeColor="accent6"/>
+        </w:rPr>
+        <w:t>display the current FEC mode</w:t>
+      </w:r>
+      <w:r>
+        <w:rPr>
+          <w:color w:val="70AD47" w:themeColor="accent6"/>
+        </w:rPr>
+        <w:t>:</w:t>
+      </w:r>
+    </w:p>
+    <w:p>
+      <w:pPr>
+        <w:rPr>
+          <w:lang w:eastAsia="en-US"/>
+        </w:rPr>
+      </w:pPr>
+      <w:r>
+        <w:rPr>
+          <w:b/>
+        </w:rPr>
+        <w:t>fecmode</w:t>
       </w:r>
     </w:p>
     <w:sectPr>
@@ -27576,22 +29541,6 @@
 </file>
 
 <file path=customXml/item2.xml><?xml version="1.0" encoding="utf-8"?>
-<p:properties xmlns:p="http://schemas.microsoft.com/office/2006/metadata/properties" xmlns:xsi="http://www.w3.org/2001/XMLSchema-instance" xmlns:pc="http://schemas.microsoft.com/office/infopath/2007/PartnerControls">
-  <documentManagement/>
-</p:properties>
-</file>
-
-<file path=customXml/item3.xml><?xml version="1.0" encoding="utf-8"?>
-<?mso-contentType ?>
-<SharedContentType xmlns="Microsoft.SharePoint.Taxonomy.ContentTypeSync" SourceId="b2fd7923-39df-40b1-bcec-a4d906d8b0f0" ContentTypeId="0x0101" PreviousValue="false"/>
-</file>
-
-<file path=customXml/item4.xml><?xml version="1.0" encoding="utf-8"?>
-<?mso-contentType ?>
-<spe:Receivers xmlns:spe="http://schemas.microsoft.com/sharepoint/events"/>
-</file>
-
-<file path=customXml/item5.xml><?xml version="1.0" encoding="utf-8"?>
 <ct:contentTypeSchema xmlns:ct="http://schemas.microsoft.com/office/2006/metadata/contentType" xmlns:ma="http://schemas.microsoft.com/office/2006/metadata/properties/metaAttributes" ct:_="" ma:_="" ma:contentTypeName="Document" ma:contentTypeID="0x010100C5ECDD33AC3E1F4B99A568DE87A9470A" ma:contentTypeVersion="21" ma:contentTypeDescription="Create a new document." ma:contentTypeScope="" ma:versionID="544b954c08c524fcc630fa145ce100a8">
   <xsd:schema xmlns:xsd="http://www.w3.org/2001/XMLSchema" xmlns:xs="http://www.w3.org/2001/XMLSchema" xmlns:p="http://schemas.microsoft.com/office/2006/metadata/properties" targetNamespace="http://schemas.microsoft.com/office/2006/metadata/properties" ma:root="true" ma:fieldsID="7508e98659ae690b404782dccb6fdfef">
     <xsd:element name="properties">
@@ -27705,6 +29654,22 @@
 </ct:contentTypeSchema>
 </file>
 
+<file path=customXml/item3.xml><?xml version="1.0" encoding="utf-8"?>
+<?mso-contentType ?>
+<spe:Receivers xmlns:spe="http://schemas.microsoft.com/sharepoint/events"/>
+</file>
+
+<file path=customXml/item4.xml><?xml version="1.0" encoding="utf-8"?>
+<?mso-contentType ?>
+<SharedContentType xmlns="Microsoft.SharePoint.Taxonomy.ContentTypeSync" SourceId="b2fd7923-39df-40b1-bcec-a4d906d8b0f0" ContentTypeId="0x0101" PreviousValue="false"/>
+</file>
+
+<file path=customXml/item5.xml><?xml version="1.0" encoding="utf-8"?>
+<p:properties xmlns:p="http://schemas.microsoft.com/office/2006/metadata/properties" xmlns:xsi="http://www.w3.org/2001/XMLSchema-instance" xmlns:pc="http://schemas.microsoft.com/office/infopath/2007/PartnerControls">
+  <documentManagement/>
+</p:properties>
+</file>
+
 <file path=customXml/item6.xml><?xml version="1.0" encoding="utf-8"?>
 <b:Sources xmlns:b="http://schemas.openxmlformats.org/officeDocument/2006/bibliography" xmlns="http://schemas.openxmlformats.org/officeDocument/2006/bibliography" SelectedStyle="\APASixthEditionOfficeOnline.xsl" StyleName="APA" Version="6"/>
 </file>
@@ -27718,31 +29683,6 @@
 </file>
 
 <file path=customXml/itemProps2.xml><?xml version="1.0" encoding="utf-8"?>
-<ds:datastoreItem xmlns:ds="http://schemas.openxmlformats.org/officeDocument/2006/customXml" ds:itemID="{529C3EA9-BE89-43D1-89C8-1626D74DF8D0}">
-  <ds:schemaRefs>
-    <ds:schemaRef ds:uri="http://schemas.microsoft.com/office/2006/metadata/properties"/>
-    <ds:schemaRef ds:uri="http://schemas.microsoft.com/office/infopath/2007/PartnerControls"/>
-  </ds:schemaRefs>
-</ds:datastoreItem>
-</file>
-
-<file path=customXml/itemProps3.xml><?xml version="1.0" encoding="utf-8"?>
-<ds:datastoreItem xmlns:ds="http://schemas.openxmlformats.org/officeDocument/2006/customXml" ds:itemID="{31CFA0E0-97DF-4C09-8D3D-8058CCB6FAE9}">
-  <ds:schemaRefs>
-    <ds:schemaRef ds:uri="Microsoft.SharePoint.Taxonomy.ContentTypeSync"/>
-  </ds:schemaRefs>
-</ds:datastoreItem>
-</file>
-
-<file path=customXml/itemProps4.xml><?xml version="1.0" encoding="utf-8"?>
-<ds:datastoreItem xmlns:ds="http://schemas.openxmlformats.org/officeDocument/2006/customXml" ds:itemID="{BB0CA842-8F72-4AE7-9A66-BC538A665C9B}">
-  <ds:schemaRefs>
-    <ds:schemaRef ds:uri="http://schemas.microsoft.com/sharepoint/events"/>
-  </ds:schemaRefs>
-</ds:datastoreItem>
-</file>
-
-<file path=customXml/itemProps5.xml><?xml version="1.0" encoding="utf-8"?>
 <ds:datastoreItem xmlns:ds="http://schemas.openxmlformats.org/officeDocument/2006/customXml" ds:itemID="{0F6AB388-0C01-4E88-8499-366DB3DB3609}">
   <ds:schemaRefs>
     <ds:schemaRef ds:uri="http://schemas.microsoft.com/office/2006/metadata/contentType"/>
@@ -27758,8 +29698,33 @@
 </ds:datastoreItem>
 </file>
 
+<file path=customXml/itemProps3.xml><?xml version="1.0" encoding="utf-8"?>
+<ds:datastoreItem xmlns:ds="http://schemas.openxmlformats.org/officeDocument/2006/customXml" ds:itemID="{BB0CA842-8F72-4AE7-9A66-BC538A665C9B}">
+  <ds:schemaRefs>
+    <ds:schemaRef ds:uri="http://schemas.microsoft.com/sharepoint/events"/>
+  </ds:schemaRefs>
+</ds:datastoreItem>
+</file>
+
+<file path=customXml/itemProps4.xml><?xml version="1.0" encoding="utf-8"?>
+<ds:datastoreItem xmlns:ds="http://schemas.openxmlformats.org/officeDocument/2006/customXml" ds:itemID="{31CFA0E0-97DF-4C09-8D3D-8058CCB6FAE9}">
+  <ds:schemaRefs>
+    <ds:schemaRef ds:uri="Microsoft.SharePoint.Taxonomy.ContentTypeSync"/>
+  </ds:schemaRefs>
+</ds:datastoreItem>
+</file>
+
+<file path=customXml/itemProps5.xml><?xml version="1.0" encoding="utf-8"?>
+<ds:datastoreItem xmlns:ds="http://schemas.openxmlformats.org/officeDocument/2006/customXml" ds:itemID="{529C3EA9-BE89-43D1-89C8-1626D74DF8D0}">
+  <ds:schemaRefs>
+    <ds:schemaRef ds:uri="http://schemas.microsoft.com/office/2006/metadata/properties"/>
+    <ds:schemaRef ds:uri="http://schemas.microsoft.com/office/infopath/2007/PartnerControls"/>
+  </ds:schemaRefs>
+</ds:datastoreItem>
+</file>
+
 <file path=customXml/itemProps6.xml><?xml version="1.0" encoding="utf-8"?>
-<ds:datastoreItem xmlns:ds="http://schemas.openxmlformats.org/officeDocument/2006/customXml" ds:itemID="{6D0D2E66-83E3-4981-BABF-77D4982D9E60}">
+<ds:datastoreItem xmlns:ds="http://schemas.openxmlformats.org/officeDocument/2006/customXml" ds:itemID="{CEF2158A-6712-4D8A-ACDB-66B2EB40F8A5}">
   <ds:schemaRefs>
     <ds:schemaRef ds:uri="http://schemas.openxmlformats.org/officeDocument/2006/bibliography"/>
   </ds:schemaRefs>

</xml_diff>

<commit_message>
Add fpga mac configuration tool. (#999)
* Add fpga mac configuration tool.
(cherry picked from commit 4d25b485291d1cace8983dc700d02d3cba07c770)
</commit_message>
<xml_diff>
--- a/doc/src/fpga_tools/OPAE tools guide for Vista Creek.docx
+++ b/doc/src/fpga_tools/OPAE tools guide for Vista Creek.docx
@@ -202,7 +202,7 @@
           <w:b/>
           <w:sz w:val="32"/>
         </w:rPr>
-        <w:t>7</w:t>
+        <w:t>8</w:t>
       </w:r>
     </w:p>
     <w:p>
@@ -1915,6 +1915,226 @@
                 <w:lang w:eastAsia="ja-JP"/>
               </w:rPr>
               <w:t>Add fec mode configuration tool description</w:t>
+            </w:r>
+          </w:p>
+        </w:tc>
+        <w:tc>
+          <w:tcPr>
+            <w:tcW w:w="1950" w:type="dxa"/>
+            <w:tcBorders>
+              <w:top w:val="single" w:sz="6" w:space="0" w:color="000000"/>
+              <w:left w:val="single" w:sz="6" w:space="0" w:color="000000"/>
+              <w:bottom w:val="single" w:sz="6" w:space="0" w:color="000000"/>
+              <w:right w:val="single" w:sz="12" w:space="0" w:color="000000"/>
+            </w:tcBorders>
+            <w:vAlign w:val="center"/>
+          </w:tcPr>
+          <w:p>
+            <w:pPr>
+              <w:spacing w:before="100" w:beforeAutospacing="1" w:after="100" w:afterAutospacing="1" w:line="288" w:lineRule="auto"/>
+              <w:ind w:right="-153"/>
+              <w:rPr>
+                <w:rFonts w:ascii="Arial" w:eastAsia="MS Mincho" w:hAnsi="Arial"/>
+                <w:sz w:val="16"/>
+                <w:szCs w:val="16"/>
+                <w:lang w:eastAsia="ja-JP"/>
+              </w:rPr>
+            </w:pPr>
+          </w:p>
+        </w:tc>
+      </w:tr>
+      <w:tr>
+        <w:trPr>
+          <w:jc w:val="center"/>
+        </w:trPr>
+        <w:tc>
+          <w:tcPr>
+            <w:tcW w:w="975" w:type="dxa"/>
+            <w:tcBorders>
+              <w:top w:val="single" w:sz="6" w:space="0" w:color="000000"/>
+              <w:left w:val="single" w:sz="12" w:space="0" w:color="000000"/>
+              <w:bottom w:val="single" w:sz="6" w:space="0" w:color="000000"/>
+              <w:right w:val="single" w:sz="6" w:space="0" w:color="000000"/>
+            </w:tcBorders>
+            <w:vAlign w:val="center"/>
+          </w:tcPr>
+          <w:p>
+            <w:pPr>
+              <w:spacing w:before="100" w:beforeAutospacing="1" w:after="100" w:afterAutospacing="1" w:line="288" w:lineRule="auto"/>
+              <w:ind w:left="-99" w:right="-82"/>
+              <w:jc w:val="center"/>
+              <w:rPr>
+                <w:rFonts w:ascii="Arial" w:eastAsia="MS Mincho" w:hAnsi="Arial"/>
+                <w:sz w:val="16"/>
+                <w:szCs w:val="16"/>
+                <w:lang w:eastAsia="ja-JP"/>
+              </w:rPr>
+            </w:pPr>
+            <w:r>
+              <w:rPr>
+                <w:rFonts w:ascii="Arial" w:eastAsia="MS Mincho" w:hAnsi="Arial"/>
+                <w:sz w:val="16"/>
+                <w:szCs w:val="16"/>
+                <w:lang w:eastAsia="ja-JP"/>
+              </w:rPr>
+              <w:t>1.8</w:t>
+            </w:r>
+          </w:p>
+        </w:tc>
+        <w:tc>
+          <w:tcPr>
+            <w:tcW w:w="1143" w:type="dxa"/>
+            <w:tcBorders>
+              <w:top w:val="single" w:sz="6" w:space="0" w:color="000000"/>
+              <w:left w:val="single" w:sz="6" w:space="0" w:color="000000"/>
+              <w:bottom w:val="single" w:sz="6" w:space="0" w:color="000000"/>
+              <w:right w:val="single" w:sz="6" w:space="0" w:color="000000"/>
+            </w:tcBorders>
+            <w:vAlign w:val="center"/>
+          </w:tcPr>
+          <w:p>
+            <w:pPr>
+              <w:spacing w:before="100" w:beforeAutospacing="1" w:after="100" w:afterAutospacing="1" w:line="288" w:lineRule="auto"/>
+              <w:jc w:val="center"/>
+              <w:rPr>
+                <w:rFonts w:ascii="Arial" w:eastAsia="MS Mincho" w:hAnsi="Arial"/>
+                <w:sz w:val="16"/>
+                <w:szCs w:val="16"/>
+                <w:lang w:eastAsia="ja-JP"/>
+              </w:rPr>
+            </w:pPr>
+            <w:r>
+              <w:rPr>
+                <w:rFonts w:ascii="Arial" w:eastAsia="MS Mincho" w:hAnsi="Arial"/>
+                <w:sz w:val="16"/>
+                <w:szCs w:val="16"/>
+                <w:lang w:eastAsia="ja-JP"/>
+              </w:rPr>
+              <w:t>Huang Wei</w:t>
+            </w:r>
+          </w:p>
+        </w:tc>
+        <w:tc>
+          <w:tcPr>
+            <w:tcW w:w="1080" w:type="dxa"/>
+            <w:tcBorders>
+              <w:top w:val="single" w:sz="6" w:space="0" w:color="000000"/>
+              <w:left w:val="single" w:sz="6" w:space="0" w:color="000000"/>
+              <w:bottom w:val="single" w:sz="6" w:space="0" w:color="000000"/>
+              <w:right w:val="single" w:sz="6" w:space="0" w:color="000000"/>
+            </w:tcBorders>
+            <w:vAlign w:val="center"/>
+          </w:tcPr>
+          <w:p>
+            <w:pPr>
+              <w:spacing w:before="100" w:beforeAutospacing="1" w:after="100" w:afterAutospacing="1" w:line="288" w:lineRule="auto"/>
+              <w:ind w:left="-152" w:right="-153"/>
+              <w:jc w:val="center"/>
+              <w:rPr>
+                <w:rFonts w:ascii="Arial" w:eastAsia="MS Mincho" w:hAnsi="Arial"/>
+                <w:sz w:val="16"/>
+                <w:szCs w:val="16"/>
+                <w:lang w:eastAsia="ja-JP"/>
+              </w:rPr>
+            </w:pPr>
+            <w:r>
+              <w:rPr>
+                <w:rFonts w:ascii="Arial" w:eastAsia="MS Mincho" w:hAnsi="Arial"/>
+                <w:sz w:val="16"/>
+                <w:szCs w:val="16"/>
+                <w:lang w:eastAsia="ja-JP"/>
+              </w:rPr>
+              <w:t>10/23/2019</w:t>
+            </w:r>
+          </w:p>
+        </w:tc>
+        <w:tc>
+          <w:tcPr>
+            <w:tcW w:w="3987" w:type="dxa"/>
+            <w:tcBorders>
+              <w:top w:val="single" w:sz="6" w:space="0" w:color="000000"/>
+              <w:left w:val="single" w:sz="6" w:space="0" w:color="000000"/>
+              <w:bottom w:val="single" w:sz="6" w:space="0" w:color="000000"/>
+              <w:right w:val="single" w:sz="6" w:space="0" w:color="000000"/>
+            </w:tcBorders>
+            <w:vAlign w:val="center"/>
+          </w:tcPr>
+          <w:p>
+            <w:pPr>
+              <w:spacing w:before="100" w:beforeAutospacing="1" w:after="0" w:line="288" w:lineRule="auto"/>
+              <w:ind w:right="-153"/>
+              <w:rPr>
+                <w:rFonts w:ascii="Arial" w:eastAsia="MS Mincho" w:hAnsi="Arial"/>
+                <w:sz w:val="16"/>
+                <w:szCs w:val="16"/>
+                <w:lang w:eastAsia="ja-JP"/>
+              </w:rPr>
+            </w:pPr>
+            <w:r>
+              <w:rPr>
+                <w:rFonts w:ascii="Arial" w:eastAsia="MS Mincho" w:hAnsi="Arial"/>
+                <w:sz w:val="16"/>
+                <w:szCs w:val="16"/>
+                <w:lang w:eastAsia="ja-JP"/>
+              </w:rPr>
+              <w:t>Add fpga mac mtu configuration tool</w:t>
+            </w:r>
+          </w:p>
+          <w:p>
+            <w:pPr>
+              <w:spacing w:after="0" w:line="288" w:lineRule="auto"/>
+              <w:ind w:right="-153"/>
+              <w:rPr>
+                <w:rFonts w:ascii="Arial" w:eastAsia="MS Mincho" w:hAnsi="Arial"/>
+                <w:sz w:val="16"/>
+                <w:szCs w:val="16"/>
+                <w:lang w:eastAsia="ja-JP"/>
+              </w:rPr>
+            </w:pPr>
+            <w:r>
+              <w:rPr>
+                <w:rFonts w:asciiTheme="minorEastAsia" w:hAnsiTheme="minorEastAsia" w:hint="eastAsia"/>
+                <w:sz w:val="16"/>
+                <w:szCs w:val="16"/>
+              </w:rPr>
+              <w:t>Add</w:t>
+            </w:r>
+            <w:r>
+              <w:rPr>
+                <w:rFonts w:ascii="Arial" w:eastAsia="MS Mincho" w:hAnsi="Arial"/>
+                <w:sz w:val="16"/>
+                <w:szCs w:val="16"/>
+                <w:lang w:eastAsia="ja-JP"/>
+              </w:rPr>
+              <w:t xml:space="preserve"> </w:t>
+            </w:r>
+            <w:bookmarkStart w:id="4" w:name="_GoBack"/>
+            <w:bookmarkEnd w:id="4"/>
+            <w:r>
+              <w:rPr>
+                <w:rFonts w:ascii="Arial" w:eastAsia="MS Mincho" w:hAnsi="Arial"/>
+                <w:sz w:val="16"/>
+                <w:szCs w:val="16"/>
+                <w:lang w:eastAsia="ja-JP"/>
+              </w:rPr>
+              <w:t xml:space="preserve">description of fpgad </w:t>
+            </w:r>
+            <w:r>
+              <w:rPr>
+                <w:rFonts w:asciiTheme="minorEastAsia" w:hAnsiTheme="minorEastAsia" w:hint="eastAsia"/>
+                <w:sz w:val="16"/>
+                <w:szCs w:val="16"/>
+              </w:rPr>
+              <w:t>log</w:t>
+            </w:r>
+            <w:r>
+              <w:rPr>
+                <w:rFonts w:ascii="Arial" w:eastAsia="MS Mincho" w:hAnsi="Arial"/>
+                <w:sz w:val="16"/>
+                <w:szCs w:val="16"/>
+                <w:lang w:eastAsia="ja-JP"/>
+              </w:rPr>
+              <w:t xml:space="preserve"> file</w:t>
             </w:r>
           </w:p>
         </w:tc>
@@ -1998,7 +2218,7 @@
           <w:r>
             <w:fldChar w:fldCharType="separate"/>
           </w:r>
-          <w:hyperlink w:anchor="_Toc15397163" w:history="1">
+          <w:hyperlink w:anchor="_Toc22739537" w:history="1">
             <w:r>
               <w:rPr>
                 <w:rStyle w:val="Hyperlink"/>
@@ -2035,7 +2255,7 @@
               <w:rPr>
                 <w:webHidden/>
               </w:rPr>
-              <w:instrText xml:space="preserve"> PAGEREF _Toc15397163 \h </w:instrText>
+              <w:instrText xml:space="preserve"> PAGEREF _Toc22739537 \h </w:instrText>
             </w:r>
             <w:r>
               <w:rPr>
@@ -2073,7 +2293,7 @@
               <w:lang w:eastAsia="zh-CN"/>
             </w:rPr>
           </w:pPr>
-          <w:hyperlink w:anchor="_Toc15397164" w:history="1">
+          <w:hyperlink w:anchor="_Toc22739538" w:history="1">
             <w:r>
               <w:rPr>
                 <w:rStyle w:val="Hyperlink"/>
@@ -2117,7 +2337,7 @@
                 <w:noProof/>
                 <w:webHidden/>
               </w:rPr>
-              <w:instrText xml:space="preserve"> PAGEREF _Toc15397164 \h </w:instrText>
+              <w:instrText xml:space="preserve"> PAGEREF _Toc22739538 \h </w:instrText>
             </w:r>
             <w:r>
               <w:rPr>
@@ -2159,7 +2379,7 @@
               <w:lang w:eastAsia="zh-CN"/>
             </w:rPr>
           </w:pPr>
-          <w:hyperlink w:anchor="_Toc15397165" w:history="1">
+          <w:hyperlink w:anchor="_Toc22739539" w:history="1">
             <w:r>
               <w:rPr>
                 <w:rStyle w:val="Hyperlink"/>
@@ -2203,7 +2423,7 @@
                 <w:noProof/>
                 <w:webHidden/>
               </w:rPr>
-              <w:instrText xml:space="preserve"> PAGEREF _Toc15397165 \h </w:instrText>
+              <w:instrText xml:space="preserve"> PAGEREF _Toc22739539 \h </w:instrText>
             </w:r>
             <w:r>
               <w:rPr>
@@ -2245,7 +2465,7 @@
               <w:lang w:eastAsia="zh-CN"/>
             </w:rPr>
           </w:pPr>
-          <w:hyperlink w:anchor="_Toc15397166" w:history="1">
+          <w:hyperlink w:anchor="_Toc22739540" w:history="1">
             <w:r>
               <w:rPr>
                 <w:rStyle w:val="Hyperlink"/>
@@ -2291,7 +2511,7 @@
                 <w:noProof/>
                 <w:webHidden/>
               </w:rPr>
-              <w:instrText xml:space="preserve"> PAGEREF _Toc15397166 \h </w:instrText>
+              <w:instrText xml:space="preserve"> PAGEREF _Toc22739540 \h </w:instrText>
             </w:r>
             <w:r>
               <w:rPr>
@@ -2333,7 +2553,7 @@
               <w:lang w:eastAsia="zh-CN"/>
             </w:rPr>
           </w:pPr>
-          <w:hyperlink w:anchor="_Toc15397167" w:history="1">
+          <w:hyperlink w:anchor="_Toc22739541" w:history="1">
             <w:r>
               <w:rPr>
                 <w:rStyle w:val="Hyperlink"/>
@@ -2379,7 +2599,7 @@
                 <w:noProof/>
                 <w:webHidden/>
               </w:rPr>
-              <w:instrText xml:space="preserve"> PAGEREF _Toc15397167 \h </w:instrText>
+              <w:instrText xml:space="preserve"> PAGEREF _Toc22739541 \h </w:instrText>
             </w:r>
             <w:r>
               <w:rPr>
@@ -2421,7 +2641,7 @@
               <w:lang w:eastAsia="zh-CN"/>
             </w:rPr>
           </w:pPr>
-          <w:hyperlink w:anchor="_Toc15397168" w:history="1">
+          <w:hyperlink w:anchor="_Toc22739542" w:history="1">
             <w:r>
               <w:rPr>
                 <w:rStyle w:val="Hyperlink"/>
@@ -2467,7 +2687,7 @@
                 <w:noProof/>
                 <w:webHidden/>
               </w:rPr>
-              <w:instrText xml:space="preserve"> PAGEREF _Toc15397168 \h </w:instrText>
+              <w:instrText xml:space="preserve"> PAGEREF _Toc22739542 \h </w:instrText>
             </w:r>
             <w:r>
               <w:rPr>
@@ -2509,7 +2729,7 @@
               <w:lang w:eastAsia="zh-CN"/>
             </w:rPr>
           </w:pPr>
-          <w:hyperlink w:anchor="_Toc15397169" w:history="1">
+          <w:hyperlink w:anchor="_Toc22739543" w:history="1">
             <w:r>
               <w:rPr>
                 <w:rStyle w:val="Hyperlink"/>
@@ -2555,7 +2775,7 @@
                 <w:noProof/>
                 <w:webHidden/>
               </w:rPr>
-              <w:instrText xml:space="preserve"> PAGEREF _Toc15397169 \h </w:instrText>
+              <w:instrText xml:space="preserve"> PAGEREF _Toc22739543 \h </w:instrText>
             </w:r>
             <w:r>
               <w:rPr>
@@ -2597,7 +2817,7 @@
               <w:lang w:eastAsia="zh-CN"/>
             </w:rPr>
           </w:pPr>
-          <w:hyperlink w:anchor="_Toc15397170" w:history="1">
+          <w:hyperlink w:anchor="_Toc22739544" w:history="1">
             <w:r>
               <w:rPr>
                 <w:rStyle w:val="Hyperlink"/>
@@ -2643,7 +2863,7 @@
                 <w:noProof/>
                 <w:webHidden/>
               </w:rPr>
-              <w:instrText xml:space="preserve"> PAGEREF _Toc15397170 \h </w:instrText>
+              <w:instrText xml:space="preserve"> PAGEREF _Toc22739544 \h </w:instrText>
             </w:r>
             <w:r>
               <w:rPr>
@@ -2685,7 +2905,7 @@
               <w:lang w:eastAsia="zh-CN"/>
             </w:rPr>
           </w:pPr>
-          <w:hyperlink w:anchor="_Toc15397171" w:history="1">
+          <w:hyperlink w:anchor="_Toc22739545" w:history="1">
             <w:r>
               <w:rPr>
                 <w:rStyle w:val="Hyperlink"/>
@@ -2731,7 +2951,7 @@
                 <w:noProof/>
                 <w:webHidden/>
               </w:rPr>
-              <w:instrText xml:space="preserve"> PAGEREF _Toc15397171 \h </w:instrText>
+              <w:instrText xml:space="preserve"> PAGEREF _Toc22739545 \h </w:instrText>
             </w:r>
             <w:r>
               <w:rPr>
@@ -2773,7 +2993,7 @@
               <w:lang w:eastAsia="zh-CN"/>
             </w:rPr>
           </w:pPr>
-          <w:hyperlink w:anchor="_Toc15397172" w:history="1">
+          <w:hyperlink w:anchor="_Toc22739546" w:history="1">
             <w:r>
               <w:rPr>
                 <w:rStyle w:val="Hyperlink"/>
@@ -2826,7 +3046,7 @@
                 <w:noProof/>
                 <w:webHidden/>
               </w:rPr>
-              <w:instrText xml:space="preserve"> PAGEREF _Toc15397172 \h </w:instrText>
+              <w:instrText xml:space="preserve"> PAGEREF _Toc22739546 \h </w:instrText>
             </w:r>
             <w:r>
               <w:rPr>
@@ -2868,7 +3088,7 @@
               <w:lang w:eastAsia="zh-CN"/>
             </w:rPr>
           </w:pPr>
-          <w:hyperlink w:anchor="_Toc15397173" w:history="1">
+          <w:hyperlink w:anchor="_Toc22739547" w:history="1">
             <w:r>
               <w:rPr>
                 <w:rStyle w:val="Hyperlink"/>
@@ -2909,8 +3129,6 @@
               </w:rPr>
               <w:tab/>
             </w:r>
-            <w:bookmarkStart w:id="4" w:name="_GoBack"/>
-            <w:bookmarkEnd w:id="4"/>
             <w:r>
               <w:rPr>
                 <w:noProof/>
@@ -2923,7 +3141,7 @@
                 <w:noProof/>
                 <w:webHidden/>
               </w:rPr>
-              <w:instrText xml:space="preserve"> PAGEREF _Toc15397173 \h </w:instrText>
+              <w:instrText xml:space="preserve"> PAGEREF _Toc22739547 \h </w:instrText>
             </w:r>
             <w:r>
               <w:rPr>
@@ -2963,7 +3181,7 @@
               <w:lang w:eastAsia="zh-CN"/>
             </w:rPr>
           </w:pPr>
-          <w:hyperlink w:anchor="_Toc15397174" w:history="1">
+          <w:hyperlink w:anchor="_Toc22739548" w:history="1">
             <w:r>
               <w:rPr>
                 <w:rStyle w:val="Hyperlink"/>
@@ -3000,7 +3218,7 @@
               <w:rPr>
                 <w:webHidden/>
               </w:rPr>
-              <w:instrText xml:space="preserve"> PAGEREF _Toc15397174 \h </w:instrText>
+              <w:instrText xml:space="preserve"> PAGEREF _Toc22739548 \h </w:instrText>
             </w:r>
             <w:r>
               <w:rPr>
@@ -3038,7 +3256,7 @@
               <w:lang w:eastAsia="zh-CN"/>
             </w:rPr>
           </w:pPr>
-          <w:hyperlink w:anchor="_Toc15397175" w:history="1">
+          <w:hyperlink w:anchor="_Toc22739549" w:history="1">
             <w:r>
               <w:rPr>
                 <w:rStyle w:val="Hyperlink"/>
@@ -3082,7 +3300,7 @@
                 <w:noProof/>
                 <w:webHidden/>
               </w:rPr>
-              <w:instrText xml:space="preserve"> PAGEREF _Toc15397175 \h </w:instrText>
+              <w:instrText xml:space="preserve"> PAGEREF _Toc22739549 \h </w:instrText>
             </w:r>
             <w:r>
               <w:rPr>
@@ -3124,7 +3342,7 @@
               <w:lang w:eastAsia="zh-CN"/>
             </w:rPr>
           </w:pPr>
-          <w:hyperlink w:anchor="_Toc15397176" w:history="1">
+          <w:hyperlink w:anchor="_Toc22739550" w:history="1">
             <w:r>
               <w:rPr>
                 <w:rStyle w:val="Hyperlink"/>
@@ -3169,7 +3387,7 @@
                 <w:noProof/>
                 <w:webHidden/>
               </w:rPr>
-              <w:instrText xml:space="preserve"> PAGEREF _Toc15397176 \h </w:instrText>
+              <w:instrText xml:space="preserve"> PAGEREF _Toc22739550 \h </w:instrText>
             </w:r>
             <w:r>
               <w:rPr>
@@ -3211,7 +3429,7 @@
               <w:lang w:eastAsia="zh-CN"/>
             </w:rPr>
           </w:pPr>
-          <w:hyperlink w:anchor="_Toc15397177" w:history="1">
+          <w:hyperlink w:anchor="_Toc22739551" w:history="1">
             <w:r>
               <w:rPr>
                 <w:rStyle w:val="Hyperlink"/>
@@ -3255,7 +3473,7 @@
                 <w:noProof/>
                 <w:webHidden/>
               </w:rPr>
-              <w:instrText xml:space="preserve"> PAGEREF _Toc15397177 \h </w:instrText>
+              <w:instrText xml:space="preserve"> PAGEREF _Toc22739551 \h </w:instrText>
             </w:r>
             <w:r>
               <w:rPr>
@@ -3297,7 +3515,7 @@
               <w:lang w:eastAsia="zh-CN"/>
             </w:rPr>
           </w:pPr>
-          <w:hyperlink w:anchor="_Toc15397178" w:history="1">
+          <w:hyperlink w:anchor="_Toc22739552" w:history="1">
             <w:r>
               <w:rPr>
                 <w:rStyle w:val="Hyperlink"/>
@@ -3341,7 +3559,7 @@
                 <w:noProof/>
                 <w:webHidden/>
               </w:rPr>
-              <w:instrText xml:space="preserve"> PAGEREF _Toc15397178 \h </w:instrText>
+              <w:instrText xml:space="preserve"> PAGEREF _Toc22739552 \h </w:instrText>
             </w:r>
             <w:r>
               <w:rPr>
@@ -3383,7 +3601,7 @@
               <w:lang w:eastAsia="zh-CN"/>
             </w:rPr>
           </w:pPr>
-          <w:hyperlink w:anchor="_Toc15397179" w:history="1">
+          <w:hyperlink w:anchor="_Toc22739553" w:history="1">
             <w:r>
               <w:rPr>
                 <w:rStyle w:val="Hyperlink"/>
@@ -3427,7 +3645,7 @@
                 <w:noProof/>
                 <w:webHidden/>
               </w:rPr>
-              <w:instrText xml:space="preserve"> PAGEREF _Toc15397179 \h </w:instrText>
+              <w:instrText xml:space="preserve"> PAGEREF _Toc22739553 \h </w:instrText>
             </w:r>
             <w:r>
               <w:rPr>
@@ -3469,7 +3687,7 @@
               <w:lang w:eastAsia="zh-CN"/>
             </w:rPr>
           </w:pPr>
-          <w:hyperlink w:anchor="_Toc15397180" w:history="1">
+          <w:hyperlink w:anchor="_Toc22739554" w:history="1">
             <w:r>
               <w:rPr>
                 <w:rStyle w:val="Hyperlink"/>
@@ -3513,7 +3731,7 @@
                 <w:noProof/>
                 <w:webHidden/>
               </w:rPr>
-              <w:instrText xml:space="preserve"> PAGEREF _Toc15397180 \h </w:instrText>
+              <w:instrText xml:space="preserve"> PAGEREF _Toc22739554 \h </w:instrText>
             </w:r>
             <w:r>
               <w:rPr>
@@ -3555,7 +3773,7 @@
               <w:lang w:eastAsia="zh-CN"/>
             </w:rPr>
           </w:pPr>
-          <w:hyperlink w:anchor="_Toc15397181" w:history="1">
+          <w:hyperlink w:anchor="_Toc22739555" w:history="1">
             <w:r>
               <w:rPr>
                 <w:rStyle w:val="Hyperlink"/>
@@ -3599,7 +3817,7 @@
                 <w:noProof/>
                 <w:webHidden/>
               </w:rPr>
-              <w:instrText xml:space="preserve"> PAGEREF _Toc15397181 \h </w:instrText>
+              <w:instrText xml:space="preserve"> PAGEREF _Toc22739555 \h </w:instrText>
             </w:r>
             <w:r>
               <w:rPr>
@@ -3641,7 +3859,7 @@
               <w:lang w:eastAsia="zh-CN"/>
             </w:rPr>
           </w:pPr>
-          <w:hyperlink w:anchor="_Toc15397182" w:history="1">
+          <w:hyperlink w:anchor="_Toc22739556" w:history="1">
             <w:r>
               <w:rPr>
                 <w:rStyle w:val="Hyperlink"/>
@@ -3685,7 +3903,7 @@
                 <w:noProof/>
                 <w:webHidden/>
               </w:rPr>
-              <w:instrText xml:space="preserve"> PAGEREF _Toc15397182 \h </w:instrText>
+              <w:instrText xml:space="preserve"> PAGEREF _Toc22739556 \h </w:instrText>
             </w:r>
             <w:r>
               <w:rPr>
@@ -3727,7 +3945,7 @@
               <w:lang w:eastAsia="zh-CN"/>
             </w:rPr>
           </w:pPr>
-          <w:hyperlink w:anchor="_Toc15397183" w:history="1">
+          <w:hyperlink w:anchor="_Toc22739557" w:history="1">
             <w:r>
               <w:rPr>
                 <w:rStyle w:val="Hyperlink"/>
@@ -3771,7 +3989,7 @@
                 <w:noProof/>
                 <w:webHidden/>
               </w:rPr>
-              <w:instrText xml:space="preserve"> PAGEREF _Toc15397183 \h </w:instrText>
+              <w:instrText xml:space="preserve"> PAGEREF _Toc22739557 \h </w:instrText>
             </w:r>
             <w:r>
               <w:rPr>
@@ -3813,7 +4031,7 @@
               <w:lang w:eastAsia="zh-CN"/>
             </w:rPr>
           </w:pPr>
-          <w:hyperlink w:anchor="_Toc15397184" w:history="1">
+          <w:hyperlink w:anchor="_Toc22739558" w:history="1">
             <w:r>
               <w:rPr>
                 <w:rStyle w:val="Hyperlink"/>
@@ -3857,7 +4075,7 @@
                 <w:noProof/>
                 <w:webHidden/>
               </w:rPr>
-              <w:instrText xml:space="preserve"> PAGEREF _Toc15397184 \h </w:instrText>
+              <w:instrText xml:space="preserve"> PAGEREF _Toc22739558 \h </w:instrText>
             </w:r>
             <w:r>
               <w:rPr>
@@ -3897,7 +4115,7 @@
               <w:lang w:eastAsia="zh-CN"/>
             </w:rPr>
           </w:pPr>
-          <w:hyperlink w:anchor="_Toc15397185" w:history="1">
+          <w:hyperlink w:anchor="_Toc22739559" w:history="1">
             <w:r>
               <w:rPr>
                 <w:rStyle w:val="Hyperlink"/>
@@ -3936,7 +4154,7 @@
               <w:rPr>
                 <w:webHidden/>
               </w:rPr>
-              <w:instrText xml:space="preserve"> PAGEREF _Toc15397185 \h </w:instrText>
+              <w:instrText xml:space="preserve"> PAGEREF _Toc22739559 \h </w:instrText>
             </w:r>
             <w:r>
               <w:rPr>
@@ -3974,7 +4192,7 @@
               <w:lang w:eastAsia="zh-CN"/>
             </w:rPr>
           </w:pPr>
-          <w:hyperlink w:anchor="_Toc15397186" w:history="1">
+          <w:hyperlink w:anchor="_Toc22739560" w:history="1">
             <w:r>
               <w:rPr>
                 <w:rStyle w:val="Hyperlink"/>
@@ -4018,7 +4236,7 @@
                 <w:noProof/>
                 <w:webHidden/>
               </w:rPr>
-              <w:instrText xml:space="preserve"> PAGEREF _Toc15397186 \h </w:instrText>
+              <w:instrText xml:space="preserve"> PAGEREF _Toc22739560 \h </w:instrText>
             </w:r>
             <w:r>
               <w:rPr>
@@ -4060,7 +4278,7 @@
               <w:lang w:eastAsia="zh-CN"/>
             </w:rPr>
           </w:pPr>
-          <w:hyperlink w:anchor="_Toc15397187" w:history="1">
+          <w:hyperlink w:anchor="_Toc22739561" w:history="1">
             <w:r>
               <w:rPr>
                 <w:rStyle w:val="Hyperlink"/>
@@ -4105,7 +4323,7 @@
                 <w:noProof/>
                 <w:webHidden/>
               </w:rPr>
-              <w:instrText xml:space="preserve"> PAGEREF _Toc15397187 \h </w:instrText>
+              <w:instrText xml:space="preserve"> PAGEREF _Toc22739561 \h </w:instrText>
             </w:r>
             <w:r>
               <w:rPr>
@@ -4147,7 +4365,7 @@
               <w:lang w:eastAsia="zh-CN"/>
             </w:rPr>
           </w:pPr>
-          <w:hyperlink w:anchor="_Toc15397188" w:history="1">
+          <w:hyperlink w:anchor="_Toc22739562" w:history="1">
             <w:r>
               <w:rPr>
                 <w:rStyle w:val="Hyperlink"/>
@@ -4192,7 +4410,7 @@
                 <w:noProof/>
                 <w:webHidden/>
               </w:rPr>
-              <w:instrText xml:space="preserve"> PAGEREF _Toc15397188 \h </w:instrText>
+              <w:instrText xml:space="preserve"> PAGEREF _Toc22739562 \h </w:instrText>
             </w:r>
             <w:r>
               <w:rPr>
@@ -4234,7 +4452,7 @@
               <w:lang w:eastAsia="zh-CN"/>
             </w:rPr>
           </w:pPr>
-          <w:hyperlink w:anchor="_Toc15397189" w:history="1">
+          <w:hyperlink w:anchor="_Toc22739563" w:history="1">
             <w:r>
               <w:rPr>
                 <w:rStyle w:val="Hyperlink"/>
@@ -4279,7 +4497,7 @@
                 <w:noProof/>
                 <w:webHidden/>
               </w:rPr>
-              <w:instrText xml:space="preserve"> PAGEREF _Toc15397189 \h </w:instrText>
+              <w:instrText xml:space="preserve"> PAGEREF _Toc22739563 \h </w:instrText>
             </w:r>
             <w:r>
               <w:rPr>
@@ -4321,7 +4539,7 @@
               <w:lang w:eastAsia="zh-CN"/>
             </w:rPr>
           </w:pPr>
-          <w:hyperlink w:anchor="_Toc15397190" w:history="1">
+          <w:hyperlink w:anchor="_Toc22739564" w:history="1">
             <w:r>
               <w:rPr>
                 <w:rStyle w:val="Hyperlink"/>
@@ -4365,7 +4583,7 @@
                 <w:noProof/>
                 <w:webHidden/>
               </w:rPr>
-              <w:instrText xml:space="preserve"> PAGEREF _Toc15397190 \h </w:instrText>
+              <w:instrText xml:space="preserve"> PAGEREF _Toc22739564 \h </w:instrText>
             </w:r>
             <w:r>
               <w:rPr>
@@ -4407,7 +4625,7 @@
               <w:lang w:eastAsia="zh-CN"/>
             </w:rPr>
           </w:pPr>
-          <w:hyperlink w:anchor="_Toc15397191" w:history="1">
+          <w:hyperlink w:anchor="_Toc22739565" w:history="1">
             <w:r>
               <w:rPr>
                 <w:rStyle w:val="Hyperlink"/>
@@ -4452,7 +4670,7 @@
                 <w:noProof/>
                 <w:webHidden/>
               </w:rPr>
-              <w:instrText xml:space="preserve"> PAGEREF _Toc15397191 \h </w:instrText>
+              <w:instrText xml:space="preserve"> PAGEREF _Toc22739565 \h </w:instrText>
             </w:r>
             <w:r>
               <w:rPr>
@@ -4494,7 +4712,7 @@
               <w:lang w:eastAsia="zh-CN"/>
             </w:rPr>
           </w:pPr>
-          <w:hyperlink w:anchor="_Toc15397192" w:history="1">
+          <w:hyperlink w:anchor="_Toc22739566" w:history="1">
             <w:r>
               <w:rPr>
                 <w:rStyle w:val="Hyperlink"/>
@@ -4539,7 +4757,7 @@
                 <w:noProof/>
                 <w:webHidden/>
               </w:rPr>
-              <w:instrText xml:space="preserve"> PAGEREF _Toc15397192 \h </w:instrText>
+              <w:instrText xml:space="preserve"> PAGEREF _Toc22739566 \h </w:instrText>
             </w:r>
             <w:r>
               <w:rPr>
@@ -4581,7 +4799,7 @@
               <w:lang w:eastAsia="zh-CN"/>
             </w:rPr>
           </w:pPr>
-          <w:hyperlink w:anchor="_Toc15397193" w:history="1">
+          <w:hyperlink w:anchor="_Toc22739567" w:history="1">
             <w:r>
               <w:rPr>
                 <w:rStyle w:val="Hyperlink"/>
@@ -4626,7 +4844,7 @@
                 <w:noProof/>
                 <w:webHidden/>
               </w:rPr>
-              <w:instrText xml:space="preserve"> PAGEREF _Toc15397193 \h </w:instrText>
+              <w:instrText xml:space="preserve"> PAGEREF _Toc22739567 \h </w:instrText>
             </w:r>
             <w:r>
               <w:rPr>
@@ -4668,7 +4886,7 @@
               <w:lang w:eastAsia="zh-CN"/>
             </w:rPr>
           </w:pPr>
-          <w:hyperlink w:anchor="_Toc15397194" w:history="1">
+          <w:hyperlink w:anchor="_Toc22739568" w:history="1">
             <w:r>
               <w:rPr>
                 <w:rStyle w:val="Hyperlink"/>
@@ -4713,7 +4931,7 @@
                 <w:noProof/>
                 <w:webHidden/>
               </w:rPr>
-              <w:instrText xml:space="preserve"> PAGEREF _Toc15397194 \h </w:instrText>
+              <w:instrText xml:space="preserve"> PAGEREF _Toc22739568 \h </w:instrText>
             </w:r>
             <w:r>
               <w:rPr>
@@ -4755,7 +4973,7 @@
               <w:lang w:eastAsia="zh-CN"/>
             </w:rPr>
           </w:pPr>
-          <w:hyperlink w:anchor="_Toc15397195" w:history="1">
+          <w:hyperlink w:anchor="_Toc22739569" w:history="1">
             <w:r>
               <w:rPr>
                 <w:rStyle w:val="Hyperlink"/>
@@ -4799,7 +5017,7 @@
                 <w:noProof/>
                 <w:webHidden/>
               </w:rPr>
-              <w:instrText xml:space="preserve"> PAGEREF _Toc15397195 \h </w:instrText>
+              <w:instrText xml:space="preserve"> PAGEREF _Toc22739569 \h </w:instrText>
             </w:r>
             <w:r>
               <w:rPr>
@@ -4841,7 +5059,7 @@
               <w:lang w:eastAsia="zh-CN"/>
             </w:rPr>
           </w:pPr>
-          <w:hyperlink w:anchor="_Toc15397196" w:history="1">
+          <w:hyperlink w:anchor="_Toc22739570" w:history="1">
             <w:r>
               <w:rPr>
                 <w:rStyle w:val="Hyperlink"/>
@@ -4886,7 +5104,7 @@
                 <w:noProof/>
                 <w:webHidden/>
               </w:rPr>
-              <w:instrText xml:space="preserve"> PAGEREF _Toc15397196 \h </w:instrText>
+              <w:instrText xml:space="preserve"> PAGEREF _Toc22739570 \h </w:instrText>
             </w:r>
             <w:r>
               <w:rPr>
@@ -4928,7 +5146,7 @@
               <w:lang w:eastAsia="zh-CN"/>
             </w:rPr>
           </w:pPr>
-          <w:hyperlink w:anchor="_Toc15397197" w:history="1">
+          <w:hyperlink w:anchor="_Toc22739571" w:history="1">
             <w:r>
               <w:rPr>
                 <w:rStyle w:val="Hyperlink"/>
@@ -4973,7 +5191,7 @@
                 <w:noProof/>
                 <w:webHidden/>
               </w:rPr>
-              <w:instrText xml:space="preserve"> PAGEREF _Toc15397197 \h </w:instrText>
+              <w:instrText xml:space="preserve"> PAGEREF _Toc22739571 \h </w:instrText>
             </w:r>
             <w:r>
               <w:rPr>
@@ -5015,7 +5233,7 @@
               <w:lang w:eastAsia="zh-CN"/>
             </w:rPr>
           </w:pPr>
-          <w:hyperlink w:anchor="_Toc15397198" w:history="1">
+          <w:hyperlink w:anchor="_Toc22739572" w:history="1">
             <w:r>
               <w:rPr>
                 <w:rStyle w:val="Hyperlink"/>
@@ -5060,7 +5278,7 @@
                 <w:noProof/>
                 <w:webHidden/>
               </w:rPr>
-              <w:instrText xml:space="preserve"> PAGEREF _Toc15397198 \h </w:instrText>
+              <w:instrText xml:space="preserve"> PAGEREF _Toc22739572 \h </w:instrText>
             </w:r>
             <w:r>
               <w:rPr>
@@ -5102,7 +5320,7 @@
               <w:lang w:eastAsia="zh-CN"/>
             </w:rPr>
           </w:pPr>
-          <w:hyperlink w:anchor="_Toc15397199" w:history="1">
+          <w:hyperlink w:anchor="_Toc22739573" w:history="1">
             <w:r>
               <w:rPr>
                 <w:rStyle w:val="Hyperlink"/>
@@ -5125,7 +5343,7 @@
                 <w:rStyle w:val="Hyperlink"/>
                 <w:noProof/>
               </w:rPr>
-              <w:t>fpgaflash</w:t>
+              <w:t>fpgaflash (Deprecated in RoT configuration)</w:t>
             </w:r>
             <w:r>
               <w:rPr>
@@ -5146,7 +5364,7 @@
                 <w:noProof/>
                 <w:webHidden/>
               </w:rPr>
-              <w:instrText xml:space="preserve"> PAGEREF _Toc15397199 \h </w:instrText>
+              <w:instrText xml:space="preserve"> PAGEREF _Toc22739573 \h </w:instrText>
             </w:r>
             <w:r>
               <w:rPr>
@@ -5188,7 +5406,7 @@
               <w:lang w:eastAsia="zh-CN"/>
             </w:rPr>
           </w:pPr>
-          <w:hyperlink w:anchor="_Toc15397200" w:history="1">
+          <w:hyperlink w:anchor="_Toc22739574" w:history="1">
             <w:r>
               <w:rPr>
                 <w:rStyle w:val="Hyperlink"/>
@@ -5233,7 +5451,7 @@
                 <w:noProof/>
                 <w:webHidden/>
               </w:rPr>
-              <w:instrText xml:space="preserve"> PAGEREF _Toc15397200 \h </w:instrText>
+              <w:instrText xml:space="preserve"> PAGEREF _Toc22739574 \h </w:instrText>
             </w:r>
             <w:r>
               <w:rPr>
@@ -5275,7 +5493,7 @@
               <w:lang w:eastAsia="zh-CN"/>
             </w:rPr>
           </w:pPr>
-          <w:hyperlink w:anchor="_Toc15397201" w:history="1">
+          <w:hyperlink w:anchor="_Toc22739575" w:history="1">
             <w:r>
               <w:rPr>
                 <w:rStyle w:val="Hyperlink"/>
@@ -5322,7 +5540,7 @@
                 <w:noProof/>
                 <w:webHidden/>
               </w:rPr>
-              <w:instrText xml:space="preserve"> PAGEREF _Toc15397201 \h </w:instrText>
+              <w:instrText xml:space="preserve"> PAGEREF _Toc22739575 \h </w:instrText>
             </w:r>
             <w:r>
               <w:rPr>
@@ -5364,7 +5582,7 @@
               <w:lang w:eastAsia="zh-CN"/>
             </w:rPr>
           </w:pPr>
-          <w:hyperlink w:anchor="_Toc15397202" w:history="1">
+          <w:hyperlink w:anchor="_Toc22739576" w:history="1">
             <w:r>
               <w:rPr>
                 <w:rStyle w:val="Hyperlink"/>
@@ -5411,7 +5629,7 @@
                 <w:noProof/>
                 <w:webHidden/>
               </w:rPr>
-              <w:instrText xml:space="preserve"> PAGEREF _Toc15397202 \h </w:instrText>
+              <w:instrText xml:space="preserve"> PAGEREF _Toc22739576 \h </w:instrText>
             </w:r>
             <w:r>
               <w:rPr>
@@ -5453,7 +5671,7 @@
               <w:lang w:eastAsia="zh-CN"/>
             </w:rPr>
           </w:pPr>
-          <w:hyperlink w:anchor="_Toc15397203" w:history="1">
+          <w:hyperlink w:anchor="_Toc22739577" w:history="1">
             <w:r>
               <w:rPr>
                 <w:rStyle w:val="Hyperlink"/>
@@ -5500,7 +5718,7 @@
                 <w:noProof/>
                 <w:webHidden/>
               </w:rPr>
-              <w:instrText xml:space="preserve"> PAGEREF _Toc15397203 \h </w:instrText>
+              <w:instrText xml:space="preserve"> PAGEREF _Toc22739577 \h </w:instrText>
             </w:r>
             <w:r>
               <w:rPr>
@@ -5542,7 +5760,7 @@
               <w:lang w:eastAsia="zh-CN"/>
             </w:rPr>
           </w:pPr>
-          <w:hyperlink w:anchor="_Toc15397204" w:history="1">
+          <w:hyperlink w:anchor="_Toc22739578" w:history="1">
             <w:r>
               <w:rPr>
                 <w:rStyle w:val="Hyperlink"/>
@@ -5586,7 +5804,7 @@
                 <w:noProof/>
                 <w:webHidden/>
               </w:rPr>
-              <w:instrText xml:space="preserve"> PAGEREF _Toc15397204 \h </w:instrText>
+              <w:instrText xml:space="preserve"> PAGEREF _Toc22739578 \h </w:instrText>
             </w:r>
             <w:r>
               <w:rPr>
@@ -5628,7 +5846,7 @@
               <w:lang w:eastAsia="zh-CN"/>
             </w:rPr>
           </w:pPr>
-          <w:hyperlink w:anchor="_Toc15397205" w:history="1">
+          <w:hyperlink w:anchor="_Toc22739579" w:history="1">
             <w:r>
               <w:rPr>
                 <w:rStyle w:val="Hyperlink"/>
@@ -5673,7 +5891,7 @@
                 <w:noProof/>
                 <w:webHidden/>
               </w:rPr>
-              <w:instrText xml:space="preserve"> PAGEREF _Toc15397205 \h </w:instrText>
+              <w:instrText xml:space="preserve"> PAGEREF _Toc22739579 \h </w:instrText>
             </w:r>
             <w:r>
               <w:rPr>
@@ -5715,7 +5933,7 @@
               <w:lang w:eastAsia="zh-CN"/>
             </w:rPr>
           </w:pPr>
-          <w:hyperlink w:anchor="_Toc15397206" w:history="1">
+          <w:hyperlink w:anchor="_Toc22739580" w:history="1">
             <w:r>
               <w:rPr>
                 <w:rStyle w:val="Hyperlink"/>
@@ -5760,7 +5978,7 @@
                 <w:noProof/>
                 <w:webHidden/>
               </w:rPr>
-              <w:instrText xml:space="preserve"> PAGEREF _Toc15397206 \h </w:instrText>
+              <w:instrText xml:space="preserve"> PAGEREF _Toc22739580 \h </w:instrText>
             </w:r>
             <w:r>
               <w:rPr>
@@ -5802,7 +6020,7 @@
               <w:lang w:eastAsia="zh-CN"/>
             </w:rPr>
           </w:pPr>
-          <w:hyperlink w:anchor="_Toc15397207" w:history="1">
+          <w:hyperlink w:anchor="_Toc22739581" w:history="1">
             <w:r>
               <w:rPr>
                 <w:rStyle w:val="Hyperlink"/>
@@ -5847,7 +6065,7 @@
                 <w:noProof/>
                 <w:webHidden/>
               </w:rPr>
-              <w:instrText xml:space="preserve"> PAGEREF _Toc15397207 \h </w:instrText>
+              <w:instrText xml:space="preserve"> PAGEREF _Toc22739581 \h </w:instrText>
             </w:r>
             <w:r>
               <w:rPr>
@@ -5889,7 +6107,7 @@
               <w:lang w:eastAsia="zh-CN"/>
             </w:rPr>
           </w:pPr>
-          <w:hyperlink w:anchor="_Toc15397208" w:history="1">
+          <w:hyperlink w:anchor="_Toc22739582" w:history="1">
             <w:r>
               <w:rPr>
                 <w:rStyle w:val="Hyperlink"/>
@@ -5933,7 +6151,7 @@
                 <w:noProof/>
                 <w:webHidden/>
               </w:rPr>
-              <w:instrText xml:space="preserve"> PAGEREF _Toc15397208 \h </w:instrText>
+              <w:instrText xml:space="preserve"> PAGEREF _Toc22739582 \h </w:instrText>
             </w:r>
             <w:r>
               <w:rPr>
@@ -5975,7 +6193,7 @@
               <w:lang w:eastAsia="zh-CN"/>
             </w:rPr>
           </w:pPr>
-          <w:hyperlink w:anchor="_Toc15397209" w:history="1">
+          <w:hyperlink w:anchor="_Toc22739583" w:history="1">
             <w:r>
               <w:rPr>
                 <w:rStyle w:val="Hyperlink"/>
@@ -6020,7 +6238,7 @@
                 <w:noProof/>
                 <w:webHidden/>
               </w:rPr>
-              <w:instrText xml:space="preserve"> PAGEREF _Toc15397209 \h </w:instrText>
+              <w:instrText xml:space="preserve"> PAGEREF _Toc22739583 \h </w:instrText>
             </w:r>
             <w:r>
               <w:rPr>
@@ -6062,7 +6280,7 @@
               <w:lang w:eastAsia="zh-CN"/>
             </w:rPr>
           </w:pPr>
-          <w:hyperlink w:anchor="_Toc15397210" w:history="1">
+          <w:hyperlink w:anchor="_Toc22739584" w:history="1">
             <w:r>
               <w:rPr>
                 <w:rStyle w:val="Hyperlink"/>
@@ -6107,7 +6325,7 @@
                 <w:noProof/>
                 <w:webHidden/>
               </w:rPr>
-              <w:instrText xml:space="preserve"> PAGEREF _Toc15397210 \h </w:instrText>
+              <w:instrText xml:space="preserve"> PAGEREF _Toc22739584 \h </w:instrText>
             </w:r>
             <w:r>
               <w:rPr>
@@ -6149,7 +6367,7 @@
               <w:lang w:eastAsia="zh-CN"/>
             </w:rPr>
           </w:pPr>
-          <w:hyperlink w:anchor="_Toc15397211" w:history="1">
+          <w:hyperlink w:anchor="_Toc22739585" w:history="1">
             <w:r>
               <w:rPr>
                 <w:rStyle w:val="Hyperlink"/>
@@ -6194,7 +6412,7 @@
                 <w:noProof/>
                 <w:webHidden/>
               </w:rPr>
-              <w:instrText xml:space="preserve"> PAGEREF _Toc15397211 \h </w:instrText>
+              <w:instrText xml:space="preserve"> PAGEREF _Toc22739585 \h </w:instrText>
             </w:r>
             <w:r>
               <w:rPr>
@@ -6236,7 +6454,7 @@
               <w:lang w:eastAsia="zh-CN"/>
             </w:rPr>
           </w:pPr>
-          <w:hyperlink w:anchor="_Toc15397212" w:history="1">
+          <w:hyperlink w:anchor="_Toc22739586" w:history="1">
             <w:r>
               <w:rPr>
                 <w:rStyle w:val="Hyperlink"/>
@@ -6280,7 +6498,7 @@
                 <w:noProof/>
                 <w:webHidden/>
               </w:rPr>
-              <w:instrText xml:space="preserve"> PAGEREF _Toc15397212 \h </w:instrText>
+              <w:instrText xml:space="preserve"> PAGEREF _Toc22739586 \h </w:instrText>
             </w:r>
             <w:r>
               <w:rPr>
@@ -6322,7 +6540,7 @@
               <w:lang w:eastAsia="zh-CN"/>
             </w:rPr>
           </w:pPr>
-          <w:hyperlink w:anchor="_Toc15397213" w:history="1">
+          <w:hyperlink w:anchor="_Toc22739587" w:history="1">
             <w:r>
               <w:rPr>
                 <w:rStyle w:val="Hyperlink"/>
@@ -6367,7 +6585,7 @@
                 <w:noProof/>
                 <w:webHidden/>
               </w:rPr>
-              <w:instrText xml:space="preserve"> PAGEREF _Toc15397213 \h </w:instrText>
+              <w:instrText xml:space="preserve"> PAGEREF _Toc22739587 \h </w:instrText>
             </w:r>
             <w:r>
               <w:rPr>
@@ -6409,7 +6627,7 @@
               <w:lang w:eastAsia="zh-CN"/>
             </w:rPr>
           </w:pPr>
-          <w:hyperlink w:anchor="_Toc15397214" w:history="1">
+          <w:hyperlink w:anchor="_Toc22739588" w:history="1">
             <w:r>
               <w:rPr>
                 <w:rStyle w:val="Hyperlink"/>
@@ -6454,7 +6672,7 @@
                 <w:noProof/>
                 <w:webHidden/>
               </w:rPr>
-              <w:instrText xml:space="preserve"> PAGEREF _Toc15397214 \h </w:instrText>
+              <w:instrText xml:space="preserve"> PAGEREF _Toc22739588 \h </w:instrText>
             </w:r>
             <w:r>
               <w:rPr>
@@ -6496,7 +6714,7 @@
               <w:lang w:eastAsia="zh-CN"/>
             </w:rPr>
           </w:pPr>
-          <w:hyperlink w:anchor="_Toc15397215" w:history="1">
+          <w:hyperlink w:anchor="_Toc22739589" w:history="1">
             <w:r>
               <w:rPr>
                 <w:rStyle w:val="Hyperlink"/>
@@ -6541,7 +6759,7 @@
                 <w:noProof/>
                 <w:webHidden/>
               </w:rPr>
-              <w:instrText xml:space="preserve"> PAGEREF _Toc15397215 \h </w:instrText>
+              <w:instrText xml:space="preserve"> PAGEREF _Toc22739589 \h </w:instrText>
             </w:r>
             <w:r>
               <w:rPr>
@@ -6583,7 +6801,7 @@
               <w:lang w:eastAsia="zh-CN"/>
             </w:rPr>
           </w:pPr>
-          <w:hyperlink w:anchor="_Toc15397216" w:history="1">
+          <w:hyperlink w:anchor="_Toc22739590" w:history="1">
             <w:r>
               <w:rPr>
                 <w:rStyle w:val="Hyperlink"/>
@@ -6627,7 +6845,7 @@
                 <w:noProof/>
                 <w:webHidden/>
               </w:rPr>
-              <w:instrText xml:space="preserve"> PAGEREF _Toc15397216 \h </w:instrText>
+              <w:instrText xml:space="preserve"> PAGEREF _Toc22739590 \h </w:instrText>
             </w:r>
             <w:r>
               <w:rPr>
@@ -6669,7 +6887,7 @@
               <w:lang w:eastAsia="zh-CN"/>
             </w:rPr>
           </w:pPr>
-          <w:hyperlink w:anchor="_Toc15397217" w:history="1">
+          <w:hyperlink w:anchor="_Toc22739591" w:history="1">
             <w:r>
               <w:rPr>
                 <w:rStyle w:val="Hyperlink"/>
@@ -6714,7 +6932,7 @@
                 <w:noProof/>
                 <w:webHidden/>
               </w:rPr>
-              <w:instrText xml:space="preserve"> PAGEREF _Toc15397217 \h </w:instrText>
+              <w:instrText xml:space="preserve"> PAGEREF _Toc22739591 \h </w:instrText>
             </w:r>
             <w:r>
               <w:rPr>
@@ -6756,7 +6974,7 @@
               <w:lang w:eastAsia="zh-CN"/>
             </w:rPr>
           </w:pPr>
-          <w:hyperlink w:anchor="_Toc15397218" w:history="1">
+          <w:hyperlink w:anchor="_Toc22739592" w:history="1">
             <w:r>
               <w:rPr>
                 <w:rStyle w:val="Hyperlink"/>
@@ -6801,7 +7019,7 @@
                 <w:noProof/>
                 <w:webHidden/>
               </w:rPr>
-              <w:instrText xml:space="preserve"> PAGEREF _Toc15397218 \h </w:instrText>
+              <w:instrText xml:space="preserve"> PAGEREF _Toc22739592 \h </w:instrText>
             </w:r>
             <w:r>
               <w:rPr>
@@ -6843,7 +7061,7 @@
               <w:lang w:eastAsia="zh-CN"/>
             </w:rPr>
           </w:pPr>
-          <w:hyperlink w:anchor="_Toc15397219" w:history="1">
+          <w:hyperlink w:anchor="_Toc22739593" w:history="1">
             <w:r>
               <w:rPr>
                 <w:rStyle w:val="Hyperlink"/>
@@ -6888,7 +7106,7 @@
                 <w:noProof/>
                 <w:webHidden/>
               </w:rPr>
-              <w:instrText xml:space="preserve"> PAGEREF _Toc15397219 \h </w:instrText>
+              <w:instrText xml:space="preserve"> PAGEREF _Toc22739593 \h </w:instrText>
             </w:r>
             <w:r>
               <w:rPr>
@@ -6930,7 +7148,7 @@
               <w:lang w:eastAsia="zh-CN"/>
             </w:rPr>
           </w:pPr>
-          <w:hyperlink w:anchor="_Toc15397220" w:history="1">
+          <w:hyperlink w:anchor="_Toc22739594" w:history="1">
             <w:r>
               <w:rPr>
                 <w:rStyle w:val="Hyperlink"/>
@@ -6975,7 +7193,94 @@
                 <w:noProof/>
                 <w:webHidden/>
               </w:rPr>
-              <w:instrText xml:space="preserve"> PAGEREF _Toc15397220 \h </w:instrText>
+              <w:instrText xml:space="preserve"> PAGEREF _Toc22739594 \h </w:instrText>
+            </w:r>
+            <w:r>
+              <w:rPr>
+                <w:noProof/>
+                <w:webHidden/>
+              </w:rPr>
+            </w:r>
+            <w:r>
+              <w:rPr>
+                <w:noProof/>
+                <w:webHidden/>
+              </w:rPr>
+              <w:fldChar w:fldCharType="separate"/>
+            </w:r>
+            <w:r>
+              <w:rPr>
+                <w:noProof/>
+                <w:webHidden/>
+              </w:rPr>
+              <w:t>25</w:t>
+            </w:r>
+            <w:r>
+              <w:rPr>
+                <w:noProof/>
+                <w:webHidden/>
+              </w:rPr>
+              <w:fldChar w:fldCharType="end"/>
+            </w:r>
+          </w:hyperlink>
+        </w:p>
+        <w:p>
+          <w:pPr>
+            <w:pStyle w:val="TOC3"/>
+            <w:rPr>
+              <w:rFonts w:asciiTheme="minorHAnsi" w:eastAsiaTheme="minorEastAsia" w:hAnsiTheme="minorHAnsi" w:cstheme="minorBidi"/>
+              <w:noProof/>
+              <w:sz w:val="22"/>
+              <w:szCs w:val="22"/>
+              <w:lang w:eastAsia="zh-CN"/>
+            </w:rPr>
+          </w:pPr>
+          <w:hyperlink w:anchor="_Toc22739595" w:history="1">
+            <w:r>
+              <w:rPr>
+                <w:rStyle w:val="Hyperlink"/>
+                <w:rFonts w:ascii="Arial" w:hAnsi="Arial"/>
+                <w:noProof/>
+              </w:rPr>
+              <w:t>3.8.5</w:t>
+            </w:r>
+            <w:r>
+              <w:rPr>
+                <w:rFonts w:asciiTheme="minorHAnsi" w:eastAsiaTheme="minorEastAsia" w:hAnsiTheme="minorHAnsi" w:cstheme="minorBidi"/>
+                <w:noProof/>
+                <w:sz w:val="22"/>
+                <w:szCs w:val="22"/>
+                <w:lang w:eastAsia="zh-CN"/>
+              </w:rPr>
+              <w:tab/>
+            </w:r>
+            <w:r>
+              <w:rPr>
+                <w:rStyle w:val="Hyperlink"/>
+                <w:noProof/>
+              </w:rPr>
+              <w:t>log file</w:t>
+            </w:r>
+            <w:r>
+              <w:rPr>
+                <w:noProof/>
+                <w:webHidden/>
+              </w:rPr>
+              <w:tab/>
+            </w:r>
+            <w:r>
+              <w:rPr>
+                <w:noProof/>
+                <w:webHidden/>
+              </w:rPr>
+              <w:fldChar w:fldCharType="begin"/>
+            </w:r>
+            <w:r>
+              <w:rPr>
+                <w:noProof/>
+                <w:webHidden/>
+              </w:rPr>
+              <w:instrText xml:space="preserve"> PAGEREF _Toc22739595 \h </w:instrText>
             </w:r>
             <w:r>
               <w:rPr>
@@ -7017,7 +7322,7 @@
               <w:lang w:eastAsia="zh-CN"/>
             </w:rPr>
           </w:pPr>
-          <w:hyperlink w:anchor="_Toc15397221" w:history="1">
+          <w:hyperlink w:anchor="_Toc22739596" w:history="1">
             <w:r>
               <w:rPr>
                 <w:rStyle w:val="Hyperlink"/>
@@ -7061,7 +7366,7 @@
                 <w:noProof/>
                 <w:webHidden/>
               </w:rPr>
-              <w:instrText xml:space="preserve"> PAGEREF _Toc15397221 \h </w:instrText>
+              <w:instrText xml:space="preserve"> PAGEREF _Toc22739596 \h </w:instrText>
             </w:r>
             <w:r>
               <w:rPr>
@@ -7081,7 +7386,7 @@
                 <w:noProof/>
                 <w:webHidden/>
               </w:rPr>
-              <w:t>25</w:t>
+              <w:t>26</w:t>
             </w:r>
             <w:r>
               <w:rPr>
@@ -7103,7 +7408,7 @@
               <w:lang w:eastAsia="zh-CN"/>
             </w:rPr>
           </w:pPr>
-          <w:hyperlink w:anchor="_Toc15397222" w:history="1">
+          <w:hyperlink w:anchor="_Toc22739597" w:history="1">
             <w:r>
               <w:rPr>
                 <w:rStyle w:val="Hyperlink"/>
@@ -7148,7 +7453,7 @@
                 <w:noProof/>
                 <w:webHidden/>
               </w:rPr>
-              <w:instrText xml:space="preserve"> PAGEREF _Toc15397222 \h </w:instrText>
+              <w:instrText xml:space="preserve"> PAGEREF _Toc22739597 \h </w:instrText>
             </w:r>
             <w:r>
               <w:rPr>
@@ -7168,7 +7473,7 @@
                 <w:noProof/>
                 <w:webHidden/>
               </w:rPr>
-              <w:t>25</w:t>
+              <w:t>26</w:t>
             </w:r>
             <w:r>
               <w:rPr>
@@ -7190,7 +7495,7 @@
               <w:lang w:eastAsia="zh-CN"/>
             </w:rPr>
           </w:pPr>
-          <w:hyperlink w:anchor="_Toc15397223" w:history="1">
+          <w:hyperlink w:anchor="_Toc22739598" w:history="1">
             <w:r>
               <w:rPr>
                 <w:rStyle w:val="Hyperlink"/>
@@ -7235,7 +7540,7 @@
                 <w:noProof/>
                 <w:webHidden/>
               </w:rPr>
-              <w:instrText xml:space="preserve"> PAGEREF _Toc15397223 \h </w:instrText>
+              <w:instrText xml:space="preserve"> PAGEREF _Toc22739598 \h </w:instrText>
             </w:r>
             <w:r>
               <w:rPr>
@@ -7277,7 +7582,7 @@
               <w:lang w:eastAsia="zh-CN"/>
             </w:rPr>
           </w:pPr>
-          <w:hyperlink w:anchor="_Toc15397224" w:history="1">
+          <w:hyperlink w:anchor="_Toc22739599" w:history="1">
             <w:r>
               <w:rPr>
                 <w:rStyle w:val="Hyperlink"/>
@@ -7322,7 +7627,7 @@
                 <w:noProof/>
                 <w:webHidden/>
               </w:rPr>
-              <w:instrText xml:space="preserve"> PAGEREF _Toc15397224 \h </w:instrText>
+              <w:instrText xml:space="preserve"> PAGEREF _Toc22739599 \h </w:instrText>
             </w:r>
             <w:r>
               <w:rPr>
@@ -7390,7 +7695,7 @@
           <w:color w:val="1F4E79"/>
         </w:rPr>
       </w:pPr>
-      <w:bookmarkStart w:id="5" w:name="_Toc15397163"/>
+      <w:bookmarkStart w:id="5" w:name="_Toc22739537"/>
       <w:r>
         <w:rPr>
           <w:b w:val="0"/>
@@ -7405,7 +7710,7 @@
       <w:pPr>
         <w:pStyle w:val="Heading2"/>
       </w:pPr>
-      <w:bookmarkStart w:id="6" w:name="_Toc15397164"/>
+      <w:bookmarkStart w:id="6" w:name="_Toc22739538"/>
       <w:r>
         <w:t>Hardware</w:t>
       </w:r>
@@ -7625,7 +7930,7 @@
       <w:pPr>
         <w:pStyle w:val="Heading2"/>
       </w:pPr>
-      <w:bookmarkStart w:id="7" w:name="_Toc15397165"/>
+      <w:bookmarkStart w:id="7" w:name="_Toc22739539"/>
       <w:r>
         <w:t>S</w:t>
       </w:r>
@@ -8692,7 +8997,7 @@
         </w:numPr>
         <w:ind w:left="270" w:hanging="270"/>
       </w:pPr>
-      <w:bookmarkStart w:id="8" w:name="_Toc15397166"/>
+      <w:bookmarkStart w:id="8" w:name="_Toc22739540"/>
       <w:r>
         <w:rPr>
           <w:b/>
@@ -8826,7 +9131,7 @@
         </w:numPr>
         <w:ind w:left="270" w:hanging="270"/>
       </w:pPr>
-      <w:bookmarkStart w:id="9" w:name="_Toc15397167"/>
+      <w:bookmarkStart w:id="9" w:name="_Toc22739541"/>
       <w:r>
         <w:rPr>
           <w:b/>
@@ -8895,7 +9200,7 @@
         </w:numPr>
         <w:ind w:left="270" w:hanging="270"/>
       </w:pPr>
-      <w:bookmarkStart w:id="10" w:name="_Toc15397168"/>
+      <w:bookmarkStart w:id="10" w:name="_Toc22739542"/>
       <w:r>
         <w:rPr>
           <w:b/>
@@ -9033,7 +9338,7 @@
         </w:numPr>
         <w:ind w:left="270" w:hanging="270"/>
       </w:pPr>
-      <w:bookmarkStart w:id="11" w:name="_Toc15397169"/>
+      <w:bookmarkStart w:id="11" w:name="_Toc22739543"/>
       <w:r>
         <w:rPr>
           <w:b/>
@@ -9102,7 +9407,7 @@
         </w:numPr>
         <w:ind w:left="270" w:hanging="270"/>
       </w:pPr>
-      <w:bookmarkStart w:id="12" w:name="_Toc15397170"/>
+      <w:bookmarkStart w:id="12" w:name="_Toc22739544"/>
       <w:r>
         <w:rPr>
           <w:b/>
@@ -9171,7 +9476,7 @@
         </w:numPr>
         <w:ind w:left="270" w:hanging="270"/>
       </w:pPr>
-      <w:bookmarkStart w:id="13" w:name="_Toc15397171"/>
+      <w:bookmarkStart w:id="13" w:name="_Toc22739545"/>
       <w:r>
         <w:rPr>
           <w:b/>
@@ -9244,7 +9549,7 @@
           <w:b/>
         </w:rPr>
       </w:pPr>
-      <w:bookmarkStart w:id="14" w:name="_Toc15397172"/>
+      <w:bookmarkStart w:id="14" w:name="_Toc22739546"/>
       <w:r>
         <w:rPr>
           <w:b/>
@@ -9313,7 +9618,7 @@
         </w:numPr>
         <w:ind w:left="270" w:hanging="270"/>
       </w:pPr>
-      <w:bookmarkStart w:id="15" w:name="_Toc15397173"/>
+      <w:bookmarkStart w:id="15" w:name="_Toc22739547"/>
       <w:r>
         <w:rPr>
           <w:b/>
@@ -9376,7 +9681,7 @@
           <w:color w:val="1F4E79"/>
         </w:rPr>
       </w:pPr>
-      <w:bookmarkStart w:id="16" w:name="_Toc15397174"/>
+      <w:bookmarkStart w:id="16" w:name="_Toc22739548"/>
       <w:r>
         <w:rPr>
           <w:b w:val="0"/>
@@ -9452,7 +9757,7 @@
       <w:pPr>
         <w:pStyle w:val="Heading2"/>
       </w:pPr>
-      <w:bookmarkStart w:id="17" w:name="_Toc15397175"/>
+      <w:bookmarkStart w:id="17" w:name="_Toc22739549"/>
       <w:r>
         <w:t xml:space="preserve">Information </w:t>
       </w:r>
@@ -9519,7 +9824,7 @@
           <w:lang w:eastAsia="zh-CN"/>
         </w:rPr>
       </w:pPr>
-      <w:bookmarkStart w:id="18" w:name="_Toc15397176"/>
+      <w:bookmarkStart w:id="18" w:name="_Toc22739550"/>
       <w:r>
         <w:t>PCIe Loopback Test</w:t>
       </w:r>
@@ -9740,7 +10045,7 @@
       <w:pPr>
         <w:pStyle w:val="Heading2"/>
       </w:pPr>
-      <w:bookmarkStart w:id="19" w:name="_Toc15397177"/>
+      <w:bookmarkStart w:id="19" w:name="_Toc22739551"/>
       <w:r>
         <w:t>Local Memory Test</w:t>
       </w:r>
@@ -10072,7 +10377,7 @@
       <w:pPr>
         <w:pStyle w:val="Heading2"/>
       </w:pPr>
-      <w:bookmarkStart w:id="20" w:name="_Toc15397178"/>
+      <w:bookmarkStart w:id="20" w:name="_Toc22739552"/>
       <w:r>
         <w:t xml:space="preserve">Network </w:t>
       </w:r>
@@ -10283,7 +10588,7 @@
       <w:pPr>
         <w:pStyle w:val="Heading2"/>
       </w:pPr>
-      <w:bookmarkStart w:id="21" w:name="_Toc15397179"/>
+      <w:bookmarkStart w:id="21" w:name="_Toc22739553"/>
       <w:r>
         <w:t>MAC ROM Test</w:t>
       </w:r>
@@ -10350,7 +10655,7 @@
       <w:pPr>
         <w:pStyle w:val="Heading2"/>
       </w:pPr>
-      <w:bookmarkStart w:id="22" w:name="_Toc15397180"/>
+      <w:bookmarkStart w:id="22" w:name="_Toc22739554"/>
       <w:r>
         <w:t xml:space="preserve">Mailbox </w:t>
       </w:r>
@@ -10402,7 +10707,7 @@
       <w:pPr>
         <w:pStyle w:val="Heading2"/>
       </w:pPr>
-      <w:bookmarkStart w:id="23" w:name="_Toc15397181"/>
+      <w:bookmarkStart w:id="23" w:name="_Toc22739555"/>
       <w:r>
         <w:t>FPGA Image and NIOS Firmware Update</w:t>
       </w:r>
@@ -10457,7 +10762,7 @@
       <w:pPr>
         <w:pStyle w:val="Heading2"/>
       </w:pPr>
-      <w:bookmarkStart w:id="24" w:name="_Toc15397182"/>
+      <w:bookmarkStart w:id="24" w:name="_Toc22739556"/>
       <w:r>
         <w:t>FVL Bypass Mode Test</w:t>
       </w:r>
@@ -10555,10 +10860,10 @@
       </w:pPr>
       <w:r>
         <w:object w:dxaOrig="20270" w:dyaOrig="11130" w14:anchorId="5BC646E1">
-          <v:shape id="_x0000_i1025" type="#_x0000_t75" style="width:467.15pt;height:255.9pt" o:ole="">
+          <v:shape id="_x0000_i1025" type="#_x0000_t75" style="width:467.2pt;height:255.95pt" o:ole="">
             <v:imagedata r:id="rId16" o:title=""/>
           </v:shape>
-          <o:OLEObject Type="Embed" ProgID="Visio.Drawing.15" ShapeID="_x0000_i1025" DrawAspect="Content" ObjectID="_1626009984" r:id="rId17"/>
+          <o:OLEObject Type="Embed" ProgID="Visio.Drawing.15" ShapeID="_x0000_i1025" DrawAspect="Content" ObjectID="_1633352295" r:id="rId17"/>
         </w:object>
       </w:r>
     </w:p>
@@ -10566,7 +10871,7 @@
       <w:pPr>
         <w:pStyle w:val="Heading2"/>
       </w:pPr>
-      <w:bookmarkStart w:id="25" w:name="_Toc15397183"/>
+      <w:bookmarkStart w:id="25" w:name="_Toc22739557"/>
       <w:r>
         <w:t>Graceful Shutdown</w:t>
       </w:r>
@@ -10615,7 +10920,7 @@
       <w:pPr>
         <w:pStyle w:val="Heading2"/>
       </w:pPr>
-      <w:bookmarkStart w:id="26" w:name="_Toc15397184"/>
+      <w:bookmarkStart w:id="26" w:name="_Toc22739558"/>
       <w:r>
         <w:t>FEC mode configuration</w:t>
       </w:r>
@@ -10676,234 +10981,123 @@
         <w:ind w:firstLine="540"/>
       </w:pPr>
       <w:r>
-        <w:t xml:space="preserve">“rs” </w:t>
-      </w:r>
-      <w:r>
-        <w:t>–</w:t>
-      </w:r>
-      <w:r>
+        <w:t xml:space="preserve">“rs” – </w:t>
+      </w:r>
+      <w:r>
+        <w:t>Reed-Solomon FEC correction – 7 orders</w:t>
+      </w:r>
+    </w:p>
+    <w:p>
+      <w:pPr>
+        <w:rPr>
+          <w:lang w:eastAsia="en-US"/>
+        </w:rPr>
+      </w:pPr>
+      <w:r>
+        <w:rPr>
+          <w:lang w:eastAsia="en-US"/>
+        </w:rPr>
+        <w:t>User can pass FEC mode configuration via intel-fpga-fme module parameter fec_mode, e.g. modprobe intel-fpga-fme fec_mode="no" .</w:t>
+      </w:r>
+    </w:p>
+    <w:p>
+      <w:pPr>
+        <w:rPr>
+          <w:lang w:eastAsia="en-US"/>
+        </w:rPr>
+      </w:pPr>
+      <w:r>
+        <w:rPr>
+          <w:lang w:eastAsia="en-US"/>
+        </w:rPr>
+        <w:t xml:space="preserve">As driver modules will be loaded automatically during system boot, it can't pass module parameters manually in that case, so user has to add below line to </w:t>
+      </w:r>
+      <w:r>
+        <w:rPr>
+          <w:lang w:eastAsia="en-US"/>
+        </w:rPr>
+        <w:t xml:space="preserve">file </w:t>
+      </w:r>
+      <w:r>
+        <w:rPr>
+          <w:lang w:eastAsia="en-US"/>
+        </w:rPr>
+        <w:t>/etc/modprobe.d/</w:t>
+      </w:r>
+      <w:r>
+        <w:t xml:space="preserve">intel-fpga-fme.conf (suppose </w:t>
+      </w:r>
+      <w:r>
+        <w:rPr>
+          <w:rFonts w:hint="eastAsia"/>
+        </w:rPr>
+        <w:t>fec</w:t>
+      </w:r>
+      <w:r>
+        <w:t xml:space="preserve"> mode is “kr”)</w:t>
+      </w:r>
+      <w:r>
+        <w:rPr>
+          <w:lang w:eastAsia="en-US"/>
+        </w:rPr>
+        <w:t>,</w:t>
+      </w:r>
+    </w:p>
+    <w:p>
+      <w:pPr>
+        <w:ind w:firstLine="540"/>
+      </w:pPr>
+      <w:r>
+        <w:t>options intel-fpga-fme fec_mode="kr"</w:t>
+      </w:r>
+    </w:p>
+    <w:p>
+      <w:pPr>
+        <w:rPr>
+          <w:lang w:eastAsia="en-US"/>
+        </w:rPr>
+      </w:pPr>
+      <w:r>
+        <w:rPr>
+          <w:lang w:eastAsia="en-US"/>
+        </w:rPr>
+        <w:t xml:space="preserve">then modprobe will </w:t>
+      </w:r>
+      <w:r>
+        <w:rPr>
+          <w:rFonts w:hint="eastAsia"/>
+        </w:rPr>
+        <w:t>use</w:t>
+      </w:r>
+      <w:r>
+        <w:rPr>
+          <w:lang w:eastAsia="en-US"/>
+        </w:rPr>
         <w:t xml:space="preserve"> </w:t>
       </w:r>
       <w:r>
-        <w:t>Reed-Solomon FEC correction – 7 orders</w:t>
-      </w:r>
-    </w:p>
-    <w:p>
-      <w:pPr>
-        <w:rPr>
-          <w:lang w:eastAsia="en-US"/>
-        </w:rPr>
-      </w:pPr>
-      <w:r>
-        <w:rPr>
-          <w:lang w:eastAsia="en-US"/>
-        </w:rPr>
-        <w:t xml:space="preserve">User can </w:t>
-      </w:r>
-      <w:r>
-        <w:rPr>
-          <w:lang w:eastAsia="en-US"/>
-        </w:rPr>
-        <w:t xml:space="preserve">pass FEC mode </w:t>
-      </w:r>
-      <w:r>
-        <w:rPr>
-          <w:lang w:eastAsia="en-US"/>
-        </w:rPr>
-        <w:t>configuration</w:t>
-      </w:r>
-      <w:r>
-        <w:rPr>
-          <w:lang w:eastAsia="en-US"/>
-        </w:rPr>
-        <w:t xml:space="preserve"> via intel-fpga-fme module param</w:t>
-      </w:r>
-      <w:r>
-        <w:rPr>
-          <w:lang w:eastAsia="en-US"/>
-        </w:rPr>
-        <w:t xml:space="preserve">eter fec_mode, </w:t>
-      </w:r>
-      <w:r>
-        <w:rPr>
-          <w:lang w:eastAsia="en-US"/>
-        </w:rPr>
-        <w:t>e.g. modprobe intel-fpga-fme fec_mode="no"</w:t>
-      </w:r>
-      <w:r>
-        <w:rPr>
-          <w:lang w:eastAsia="en-US"/>
-        </w:rPr>
-        <w:t xml:space="preserve"> .</w:t>
-      </w:r>
-    </w:p>
-    <w:p>
-      <w:pPr>
-        <w:rPr>
-          <w:lang w:eastAsia="en-US"/>
-        </w:rPr>
-      </w:pPr>
-      <w:r>
-        <w:rPr>
-          <w:lang w:eastAsia="en-US"/>
-        </w:rPr>
-        <w:t xml:space="preserve">As driver modules will be loaded automatically during </w:t>
-      </w:r>
-      <w:r>
-        <w:rPr>
-          <w:lang w:eastAsia="en-US"/>
-        </w:rPr>
-        <w:t xml:space="preserve">system </w:t>
-      </w:r>
-      <w:r>
-        <w:rPr>
-          <w:lang w:eastAsia="en-US"/>
-        </w:rPr>
-        <w:t>boot, it can't pass module parameters manually in that case,</w:t>
-      </w:r>
-      <w:r>
-        <w:rPr>
-          <w:lang w:eastAsia="en-US"/>
-        </w:rPr>
-        <w:t xml:space="preserve"> </w:t>
-      </w:r>
-      <w:r>
-        <w:rPr>
-          <w:lang w:eastAsia="en-US"/>
-        </w:rPr>
-        <w:t xml:space="preserve">so user has to add </w:t>
-      </w:r>
-      <w:r>
-        <w:rPr>
-          <w:lang w:eastAsia="en-US"/>
-        </w:rPr>
-        <w:t xml:space="preserve">below line to </w:t>
-      </w:r>
-      <w:r>
-        <w:rPr>
-          <w:lang w:eastAsia="en-US"/>
-        </w:rPr>
-        <w:t xml:space="preserve">file </w:t>
-      </w:r>
-      <w:r>
-        <w:rPr>
-          <w:lang w:eastAsia="en-US"/>
-        </w:rPr>
-        <w:t>/etc/modprobe.d/</w:t>
-      </w:r>
-      <w:r>
-        <w:t>intel-fpga-fme.conf</w:t>
-      </w:r>
-      <w:r>
-        <w:t xml:space="preserve"> (suppose </w:t>
-      </w:r>
-      <w:r>
         <w:rPr>
           <w:rFonts w:hint="eastAsia"/>
         </w:rPr>
-        <w:t>fec</w:t>
-      </w:r>
-      <w:r>
-        <w:t xml:space="preserve"> mode is “kr”)</w:t>
-      </w:r>
-      <w:r>
-        <w:rPr>
-          <w:lang w:eastAsia="en-US"/>
-        </w:rPr>
-        <w:t>,</w:t>
-      </w:r>
-    </w:p>
-    <w:p>
-      <w:pPr>
-        <w:ind w:firstLine="540"/>
-      </w:pPr>
-      <w:r>
-        <w:t>options intel-fpga-fme fec_mode="kr"</w:t>
-      </w:r>
-    </w:p>
-    <w:p>
-      <w:pPr>
-        <w:rPr>
-          <w:lang w:eastAsia="en-US"/>
-        </w:rPr>
-      </w:pPr>
-      <w:r>
-        <w:rPr>
-          <w:lang w:eastAsia="en-US"/>
-        </w:rPr>
-        <w:t xml:space="preserve">then modprobe will </w:t>
+        <w:t>above</w:t>
+      </w:r>
+      <w:r>
+        <w:rPr>
+          <w:lang w:eastAsia="en-US"/>
+        </w:rPr>
+        <w:t xml:space="preserve"> specified module parameters automatically when loading the module during </w:t>
       </w:r>
       <w:r>
         <w:rPr>
           <w:rFonts w:hint="eastAsia"/>
         </w:rPr>
-        <w:t>use</w:t>
-      </w:r>
-      <w:r>
-        <w:rPr>
-          <w:lang w:eastAsia="en-US"/>
-        </w:rPr>
-        <w:t xml:space="preserve"> </w:t>
-      </w:r>
-      <w:r>
-        <w:rPr>
-          <w:rFonts w:hint="eastAsia"/>
-        </w:rPr>
-        <w:t>above</w:t>
-      </w:r>
-      <w:r>
-        <w:rPr>
-          <w:lang w:eastAsia="en-US"/>
-        </w:rPr>
-        <w:t xml:space="preserve"> specified </w:t>
-      </w:r>
-      <w:r>
-        <w:rPr>
-          <w:lang w:eastAsia="en-US"/>
-        </w:rPr>
-        <w:t>module parameters automatically when load</w:t>
-      </w:r>
-      <w:r>
-        <w:rPr>
-          <w:lang w:eastAsia="en-US"/>
-        </w:rPr>
-        <w:t>ing</w:t>
-      </w:r>
-      <w:r>
-        <w:rPr>
-          <w:lang w:eastAsia="en-US"/>
-        </w:rPr>
-        <w:t xml:space="preserve"> </w:t>
-      </w:r>
-      <w:r>
-        <w:rPr>
-          <w:lang w:eastAsia="en-US"/>
-        </w:rPr>
-        <w:t xml:space="preserve">the </w:t>
-      </w:r>
-      <w:r>
-        <w:rPr>
-          <w:lang w:eastAsia="en-US"/>
-        </w:rPr>
-        <w:t xml:space="preserve">module during </w:t>
-      </w:r>
-      <w:r>
-        <w:rPr>
-          <w:rFonts w:hint="eastAsia"/>
-        </w:rPr>
         <w:t>system</w:t>
       </w:r>
       <w:r>
         <w:rPr>
           <w:lang w:eastAsia="en-US"/>
         </w:rPr>
-        <w:t xml:space="preserve"> </w:t>
-      </w:r>
-      <w:r>
-        <w:rPr>
-          <w:lang w:eastAsia="en-US"/>
-        </w:rPr>
-        <w:t>boot.</w:t>
+        <w:t xml:space="preserve"> boot.</w:t>
       </w:r>
     </w:p>
     <w:p>
@@ -10917,106 +11111,16 @@
           <w:b/>
           <w:lang w:eastAsia="en-US"/>
         </w:rPr>
-        <w:t>N</w:t>
-      </w:r>
-      <w:r>
-        <w:rPr>
-          <w:b/>
-          <w:lang w:eastAsia="en-US"/>
-        </w:rPr>
-        <w:t>ote</w:t>
-      </w:r>
-      <w:r>
-        <w:rPr>
-          <w:lang w:eastAsia="en-US"/>
-        </w:rPr>
-        <w:t>,</w:t>
-      </w:r>
-      <w:r>
-        <w:rPr>
-          <w:lang w:eastAsia="en-US"/>
-        </w:rPr>
-        <w:t xml:space="preserve"> even user can pass fec_mode module parameter to intel-fpga-fme driver module, but the real mode in hardware could be different.</w:t>
-      </w:r>
-      <w:r>
-        <w:rPr>
-          <w:lang w:eastAsia="en-US"/>
-        </w:rPr>
-        <w:t xml:space="preserve"> </w:t>
-      </w:r>
-      <w:r>
-        <w:rPr>
-          <w:lang w:eastAsia="en-US"/>
-        </w:rPr>
-        <w:t xml:space="preserve">The major reason is </w:t>
-      </w:r>
-      <w:r>
-        <w:rPr>
-          <w:lang w:eastAsia="en-US"/>
-        </w:rPr>
-        <w:t>FPGA</w:t>
-      </w:r>
-      <w:r>
-        <w:rPr>
-          <w:lang w:eastAsia="en-US"/>
-        </w:rPr>
-        <w:t xml:space="preserve"> can </w:t>
-      </w:r>
-      <w:r>
-        <w:rPr>
-          <w:lang w:eastAsia="en-US"/>
-        </w:rPr>
-        <w:t xml:space="preserve">only </w:t>
-      </w:r>
-      <w:r>
-        <w:rPr>
-          <w:lang w:eastAsia="en-US"/>
-        </w:rPr>
-        <w:t xml:space="preserve">do one time configuration, any value passed to </w:t>
-      </w:r>
-      <w:r>
-        <w:rPr>
-          <w:lang w:eastAsia="en-US"/>
-        </w:rPr>
-        <w:t>FPGA</w:t>
-      </w:r>
-      <w:r>
-        <w:rPr>
-          <w:lang w:eastAsia="en-US"/>
-        </w:rPr>
-        <w:t xml:space="preserve"> later is not accepted, in order to re-trigger </w:t>
-      </w:r>
-      <w:r>
-        <w:rPr>
-          <w:lang w:eastAsia="en-US"/>
-        </w:rPr>
-        <w:t>FPGA</w:t>
-      </w:r>
-      <w:r>
-        <w:rPr>
-          <w:lang w:eastAsia="en-US"/>
-        </w:rPr>
-        <w:t xml:space="preserve"> initialization flow, user must power cycle the board or </w:t>
-      </w:r>
-      <w:r>
-        <w:rPr>
-          <w:lang w:eastAsia="en-US"/>
-        </w:rPr>
-        <w:t>reboot the card</w:t>
-      </w:r>
-      <w:r>
-        <w:rPr>
-          <w:lang w:eastAsia="en-US"/>
-        </w:rPr>
-        <w:t>.</w:t>
-      </w:r>
-    </w:p>
-    <w:p>
-      <w:pPr>
-        <w:rPr>
-          <w:rFonts w:hint="eastAsia"/>
-        </w:rPr>
-      </w:pPr>
+        <w:t>Note</w:t>
+      </w:r>
+      <w:r>
+        <w:rPr>
+          <w:lang w:eastAsia="en-US"/>
+        </w:rPr>
+        <w:t>, even user can pass fec_mode module parameter to intel-fpga-fme driver module, but the real mode in hardware could be different. The major reason is FPGA can only do one time configuration, any value passed to FPGA later is not accepted, in order to re-trigger FPGA initialization flow, user must power cycle the board or reboot the card.</w:t>
+      </w:r>
+    </w:p>
+    <w:p>
       <w:r>
         <w:rPr>
           <w:lang w:eastAsia="en-US"/>
@@ -11024,10 +11128,7 @@
         <w:t xml:space="preserve">Tool will modify </w:t>
       </w:r>
       <w:r>
-        <w:t>intel-fpga-fme.conf</w:t>
-      </w:r>
-      <w:r>
-        <w:t>, then reload intel-fpga-fme module with new parameter, at last reboot the card to make FEC mode effective.</w:t>
+        <w:t>intel-fpga-fme.conf, then reload intel-fpga-fme module with new parameter, at last reboot the card to make FEC mode effective.</w:t>
       </w:r>
     </w:p>
     <w:p>
@@ -11084,7 +11185,7 @@
           <w:color w:val="1F4E79"/>
         </w:rPr>
       </w:pPr>
-      <w:bookmarkStart w:id="27" w:name="_Toc15397185"/>
+      <w:bookmarkStart w:id="27" w:name="_Toc22739559"/>
       <w:r>
         <w:rPr>
           <w:rFonts w:asciiTheme="minorEastAsia" w:eastAsiaTheme="minorEastAsia" w:hAnsiTheme="minorEastAsia" w:hint="eastAsia"/>
@@ -11101,7 +11202,7 @@
       <w:pPr>
         <w:pStyle w:val="Heading2"/>
       </w:pPr>
-      <w:bookmarkStart w:id="28" w:name="_Toc15397186"/>
+      <w:bookmarkStart w:id="28" w:name="_Toc22739560"/>
       <w:r>
         <w:rPr>
           <w:rFonts w:hint="eastAsia"/>
@@ -11146,7 +11247,7 @@
       <w:pPr>
         <w:pStyle w:val="Heading3"/>
       </w:pPr>
-      <w:bookmarkStart w:id="29" w:name="_Toc15397187"/>
+      <w:bookmarkStart w:id="29" w:name="_Toc22739561"/>
       <w:r>
         <w:t>s</w:t>
       </w:r>
@@ -11245,7 +11346,7 @@
       <w:pPr>
         <w:pStyle w:val="Heading3"/>
       </w:pPr>
-      <w:bookmarkStart w:id="30" w:name="_Toc15397188"/>
+      <w:bookmarkStart w:id="30" w:name="_Toc22739562"/>
       <w:r>
         <w:t>description</w:t>
       </w:r>
@@ -12097,7 +12198,7 @@
       <w:pPr>
         <w:pStyle w:val="Heading3"/>
       </w:pPr>
-      <w:bookmarkStart w:id="31" w:name="_Toc15397189"/>
+      <w:bookmarkStart w:id="31" w:name="_Toc22739563"/>
       <w:r>
         <w:t>example</w:t>
       </w:r>
@@ -12401,7 +12502,7 @@
       <w:pPr>
         <w:pStyle w:val="Heading2"/>
       </w:pPr>
-      <w:bookmarkStart w:id="32" w:name="_Toc15397190"/>
+      <w:bookmarkStart w:id="32" w:name="_Toc22739564"/>
       <w:r>
         <w:t>fpgadiag</w:t>
       </w:r>
@@ -12455,7 +12556,7 @@
       <w:pPr>
         <w:pStyle w:val="Heading3"/>
       </w:pPr>
-      <w:bookmarkStart w:id="33" w:name="_Toc15397191"/>
+      <w:bookmarkStart w:id="33" w:name="_Toc22739565"/>
       <w:r>
         <w:t>synopsis</w:t>
       </w:r>
@@ -12512,7 +12613,7 @@
       <w:pPr>
         <w:pStyle w:val="Heading3"/>
       </w:pPr>
-      <w:bookmarkStart w:id="34" w:name="_Toc15397192"/>
+      <w:bookmarkStart w:id="34" w:name="_Toc22739566"/>
       <w:r>
         <w:t>description</w:t>
       </w:r>
@@ -14989,12 +15090,258 @@
           </w:p>
         </w:tc>
       </w:tr>
+      <w:tr>
+        <w:trPr>
+          <w:trHeight w:val="190"/>
+        </w:trPr>
+        <w:tc>
+          <w:tcPr>
+            <w:tcW w:w="2245" w:type="dxa"/>
+            <w:vMerge w:val="restart"/>
+          </w:tcPr>
+          <w:p>
+            <w:r>
+              <w:t>fpgamac</w:t>
+            </w:r>
+          </w:p>
+        </w:tc>
+        <w:tc>
+          <w:tcPr>
+            <w:tcW w:w="2610" w:type="dxa"/>
+          </w:tcPr>
+          <w:p>
+            <w:pPr>
+              <w:rPr>
+                <w:lang w:eastAsia="en-US"/>
+              </w:rPr>
+            </w:pPr>
+            <w:r>
+              <w:rPr>
+                <w:lang w:eastAsia="en-US"/>
+              </w:rPr>
+              <w:t>--side</w:t>
+            </w:r>
+          </w:p>
+        </w:tc>
+        <w:tc>
+          <w:tcPr>
+            <w:tcW w:w="5107" w:type="dxa"/>
+          </w:tcPr>
+          <w:p>
+            <w:pPr>
+              <w:rPr>
+                <w:lang w:eastAsia="en-US"/>
+              </w:rPr>
+            </w:pPr>
+            <w:r>
+              <w:rPr>
+                <w:lang w:eastAsia="en-US"/>
+              </w:rPr>
+              <w:t>can be line, host</w:t>
+            </w:r>
+          </w:p>
+        </w:tc>
+      </w:tr>
+      <w:tr>
+        <w:trPr>
+          <w:trHeight w:val="190"/>
+        </w:trPr>
+        <w:tc>
+          <w:tcPr>
+            <w:tcW w:w="2245" w:type="dxa"/>
+            <w:vMerge/>
+          </w:tcPr>
+          <w:p/>
+        </w:tc>
+        <w:tc>
+          <w:tcPr>
+            <w:tcW w:w="2610" w:type="dxa"/>
+          </w:tcPr>
+          <w:p>
+            <w:pPr>
+              <w:rPr>
+                <w:lang w:eastAsia="en-US"/>
+              </w:rPr>
+            </w:pPr>
+            <w:r>
+              <w:rPr>
+                <w:lang w:eastAsia="en-US"/>
+              </w:rPr>
+              <w:t>--port</w:t>
+            </w:r>
+          </w:p>
+        </w:tc>
+        <w:tc>
+          <w:tcPr>
+            <w:tcW w:w="5107" w:type="dxa"/>
+          </w:tcPr>
+          <w:p>
+            <w:pPr>
+              <w:rPr>
+                <w:lang w:eastAsia="en-US"/>
+              </w:rPr>
+            </w:pPr>
+            <w:r>
+              <w:rPr>
+                <w:lang w:eastAsia="en-US"/>
+              </w:rPr>
+              <w:t>0 ~ 7, all</w:t>
+            </w:r>
+          </w:p>
+          <w:p>
+            <w:pPr>
+              <w:rPr>
+                <w:lang w:eastAsia="en-US"/>
+              </w:rPr>
+            </w:pPr>
+            <w:r>
+              <w:rPr>
+                <w:lang w:eastAsia="en-US"/>
+              </w:rPr>
+              <w:t>default=all</w:t>
+            </w:r>
+          </w:p>
+        </w:tc>
+      </w:tr>
+      <w:tr>
+        <w:trPr>
+          <w:trHeight w:val="190"/>
+        </w:trPr>
+        <w:tc>
+          <w:tcPr>
+            <w:tcW w:w="2245" w:type="dxa"/>
+            <w:vMerge/>
+          </w:tcPr>
+          <w:p/>
+        </w:tc>
+        <w:tc>
+          <w:tcPr>
+            <w:tcW w:w="2610" w:type="dxa"/>
+          </w:tcPr>
+          <w:p>
+            <w:pPr>
+              <w:rPr>
+                <w:lang w:eastAsia="en-US"/>
+              </w:rPr>
+            </w:pPr>
+            <w:r>
+              <w:rPr>
+                <w:lang w:eastAsia="en-US"/>
+              </w:rPr>
+              <w:t>--direction</w:t>
+            </w:r>
+          </w:p>
+        </w:tc>
+        <w:tc>
+          <w:tcPr>
+            <w:tcW w:w="5107" w:type="dxa"/>
+          </w:tcPr>
+          <w:p>
+            <w:pPr>
+              <w:rPr>
+                <w:lang w:eastAsia="en-US"/>
+              </w:rPr>
+            </w:pPr>
+            <w:r>
+              <w:rPr>
+                <w:lang w:eastAsia="en-US"/>
+              </w:rPr>
+              <w:t>can be tx, rx or both</w:t>
+            </w:r>
+          </w:p>
+        </w:tc>
+      </w:tr>
+      <w:tr>
+        <w:trPr>
+          <w:trHeight w:val="190"/>
+        </w:trPr>
+        <w:tc>
+          <w:tcPr>
+            <w:tcW w:w="2245" w:type="dxa"/>
+            <w:vMerge/>
+          </w:tcPr>
+          <w:p/>
+        </w:tc>
+        <w:tc>
+          <w:tcPr>
+            <w:tcW w:w="2610" w:type="dxa"/>
+          </w:tcPr>
+          <w:p>
+            <w:pPr>
+              <w:rPr>
+                <w:lang w:eastAsia="en-US"/>
+              </w:rPr>
+            </w:pPr>
+            <w:r>
+              <w:rPr>
+                <w:lang w:eastAsia="en-US"/>
+              </w:rPr>
+              <w:t>--mtu [size]</w:t>
+            </w:r>
+          </w:p>
+        </w:tc>
+        <w:tc>
+          <w:tcPr>
+            <w:tcW w:w="5107" w:type="dxa"/>
+          </w:tcPr>
+          <w:p>
+            <w:pPr>
+              <w:rPr>
+                <w:lang w:eastAsia="en-US"/>
+              </w:rPr>
+            </w:pPr>
+            <w:r>
+              <w:rPr>
+                <w:lang w:eastAsia="en-US"/>
+              </w:rPr>
+              <w:t xml:space="preserve">if size is present, tool </w:t>
+            </w:r>
+            <w:r>
+              <w:rPr>
+                <w:lang w:eastAsia="en-US"/>
+              </w:rPr>
+              <w:t>set</w:t>
+            </w:r>
+            <w:r>
+              <w:rPr>
+                <w:lang w:eastAsia="en-US"/>
+              </w:rPr>
+              <w:t>s</w:t>
+            </w:r>
+            <w:r>
+              <w:rPr>
+                <w:lang w:eastAsia="en-US"/>
+              </w:rPr>
+              <w:t xml:space="preserve"> MTU</w:t>
+            </w:r>
+            <w:r>
+              <w:rPr>
+                <w:lang w:eastAsia="en-US"/>
+              </w:rPr>
+              <w:t xml:space="preserve"> to size</w:t>
+            </w:r>
+          </w:p>
+          <w:p>
+            <w:pPr>
+              <w:rPr>
+                <w:lang w:eastAsia="en-US"/>
+              </w:rPr>
+            </w:pPr>
+            <w:r>
+              <w:rPr>
+                <w:lang w:eastAsia="en-US"/>
+              </w:rPr>
+              <w:t>if size is not present, tool shows current MTU</w:t>
+            </w:r>
+          </w:p>
+        </w:tc>
+      </w:tr>
     </w:tbl>
     <w:p>
       <w:pPr>
         <w:pStyle w:val="Heading3"/>
       </w:pPr>
-      <w:bookmarkStart w:id="35" w:name="_Toc15397193"/>
+      <w:bookmarkStart w:id="35" w:name="_Toc22739567"/>
       <w:r>
         <w:t>example</w:t>
       </w:r>
@@ -15394,7 +15741,7 @@
       <w:pPr>
         <w:pStyle w:val="Heading3"/>
       </w:pPr>
-      <w:bookmarkStart w:id="36" w:name="_Toc15397194"/>
+      <w:bookmarkStart w:id="36" w:name="_Toc22739568"/>
       <w:r>
         <w:t>network loopback guide</w:t>
       </w:r>
@@ -17218,7 +17565,7 @@
       <w:pPr>
         <w:pStyle w:val="Heading2"/>
       </w:pPr>
-      <w:bookmarkStart w:id="38" w:name="_Toc15397195"/>
+      <w:bookmarkStart w:id="38" w:name="_Toc22739569"/>
       <w:r>
         <w:t>fpgabist</w:t>
       </w:r>
@@ -17304,7 +17651,7 @@
       <w:pPr>
         <w:pStyle w:val="Heading3"/>
       </w:pPr>
-      <w:bookmarkStart w:id="39" w:name="_Toc15397196"/>
+      <w:bookmarkStart w:id="39" w:name="_Toc22739570"/>
       <w:r>
         <w:t>synopsis</w:t>
       </w:r>
@@ -17347,7 +17694,7 @@
       <w:pPr>
         <w:pStyle w:val="Heading3"/>
       </w:pPr>
-      <w:bookmarkStart w:id="40" w:name="_Toc15397197"/>
+      <w:bookmarkStart w:id="40" w:name="_Toc22739571"/>
       <w:r>
         <w:t>description</w:t>
       </w:r>
@@ -17677,7 +18024,7 @@
       <w:pPr>
         <w:pStyle w:val="Heading3"/>
       </w:pPr>
-      <w:bookmarkStart w:id="41" w:name="_Toc15397198"/>
+      <w:bookmarkStart w:id="41" w:name="_Toc22739572"/>
       <w:r>
         <w:t>example</w:t>
       </w:r>
@@ -17828,10 +18175,19 @@
       <w:pPr>
         <w:pStyle w:val="Heading2"/>
       </w:pPr>
-      <w:bookmarkStart w:id="42" w:name="_Toc15397199"/>
+      <w:bookmarkStart w:id="42" w:name="_Toc22739573"/>
       <w:r>
         <w:t>fpgaflash</w:t>
       </w:r>
+      <w:r>
+        <w:t xml:space="preserve"> </w:t>
+      </w:r>
+      <w:r>
+        <w:rPr>
+          <w:color w:val="FF0000"/>
+        </w:rPr>
+        <w:t>(Deprecated in RoT configuration)</w:t>
+      </w:r>
       <w:bookmarkEnd w:id="42"/>
     </w:p>
     <w:p>
@@ -17854,7 +18210,7 @@
         <w:pStyle w:val="Heading3"/>
       </w:pPr>
       <w:bookmarkStart w:id="43" w:name="_Toc3389301"/>
-      <w:bookmarkStart w:id="44" w:name="_Toc15397200"/>
+      <w:bookmarkStart w:id="44" w:name="_Toc22739574"/>
       <w:r>
         <w:t>synopsis</w:t>
       </w:r>
@@ -17934,7 +18290,7 @@
         </w:rPr>
       </w:pPr>
       <w:bookmarkStart w:id="45" w:name="_Toc3389302"/>
-      <w:bookmarkStart w:id="46" w:name="_Toc15397201"/>
+      <w:bookmarkStart w:id="46" w:name="_Toc22739575"/>
       <w:r>
         <w:rPr>
           <w:lang w:val="en"/>
@@ -18727,7 +19083,7 @@
         </w:rPr>
       </w:pPr>
       <w:bookmarkStart w:id="47" w:name="_Toc3389303"/>
-      <w:bookmarkStart w:id="48" w:name="_Toc15397202"/>
+      <w:bookmarkStart w:id="48" w:name="_Toc22739576"/>
       <w:r>
         <w:rPr>
           <w:lang w:val="en"/>
@@ -20051,7 +20407,7 @@
           <w:lang w:val="en"/>
         </w:rPr>
       </w:pPr>
-      <w:bookmarkStart w:id="49" w:name="_Toc15397203"/>
+      <w:bookmarkStart w:id="49" w:name="_Toc22739577"/>
       <w:r>
         <w:rPr>
           <w:lang w:val="en"/>
@@ -22785,7 +23141,7 @@
       <w:pPr>
         <w:pStyle w:val="Heading2"/>
       </w:pPr>
-      <w:bookmarkStart w:id="50" w:name="_Toc15397204"/>
+      <w:bookmarkStart w:id="50" w:name="_Toc22739578"/>
       <w:r>
         <w:t>fpgaconf</w:t>
       </w:r>
@@ -22835,7 +23191,7 @@
       <w:pPr>
         <w:pStyle w:val="Heading3"/>
       </w:pPr>
-      <w:bookmarkStart w:id="51" w:name="_Toc15397205"/>
+      <w:bookmarkStart w:id="51" w:name="_Toc22739579"/>
       <w:r>
         <w:t>synopsis</w:t>
       </w:r>
@@ -22871,7 +23227,7 @@
       <w:pPr>
         <w:pStyle w:val="Heading3"/>
       </w:pPr>
-      <w:bookmarkStart w:id="52" w:name="_Toc15397206"/>
+      <w:bookmarkStart w:id="52" w:name="_Toc22739580"/>
       <w:r>
         <w:t>description</w:t>
       </w:r>
@@ -23415,7 +23771,7 @@
       <w:pPr>
         <w:pStyle w:val="Heading3"/>
       </w:pPr>
-      <w:bookmarkStart w:id="53" w:name="_Toc15397207"/>
+      <w:bookmarkStart w:id="53" w:name="_Toc22739581"/>
       <w:r>
         <w:t>example</w:t>
       </w:r>
@@ -23514,7 +23870,7 @@
       <w:pPr>
         <w:pStyle w:val="Heading2"/>
       </w:pPr>
-      <w:bookmarkStart w:id="54" w:name="_Toc15397208"/>
+      <w:bookmarkStart w:id="54" w:name="_Toc22739582"/>
       <w:r>
         <w:t>fpgaport</w:t>
       </w:r>
@@ -23529,7 +23885,7 @@
       <w:pPr>
         <w:pStyle w:val="Heading3"/>
       </w:pPr>
-      <w:bookmarkStart w:id="55" w:name="_Toc15397209"/>
+      <w:bookmarkStart w:id="55" w:name="_Toc22739583"/>
       <w:bookmarkEnd w:id="2"/>
       <w:bookmarkEnd w:id="3"/>
       <w:r>
@@ -23630,7 +23986,7 @@
       <w:pPr>
         <w:pStyle w:val="Heading3"/>
       </w:pPr>
-      <w:bookmarkStart w:id="56" w:name="_Toc15397210"/>
+      <w:bookmarkStart w:id="56" w:name="_Toc22739584"/>
       <w:r>
         <w:t>description</w:t>
       </w:r>
@@ -23784,7 +24140,7 @@
       <w:pPr>
         <w:pStyle w:val="Heading3"/>
       </w:pPr>
-      <w:bookmarkStart w:id="57" w:name="_Toc15397211"/>
+      <w:bookmarkStart w:id="57" w:name="_Toc22739585"/>
       <w:r>
         <w:t>example</w:t>
       </w:r>
@@ -23891,7 +24247,7 @@
       <w:pPr>
         <w:pStyle w:val="Heading2"/>
       </w:pPr>
-      <w:bookmarkStart w:id="58" w:name="_Toc15397212"/>
+      <w:bookmarkStart w:id="58" w:name="_Toc22739586"/>
       <w:r>
         <w:t>mmlink</w:t>
       </w:r>
@@ -23906,7 +24262,7 @@
       <w:pPr>
         <w:pStyle w:val="Heading3"/>
       </w:pPr>
-      <w:bookmarkStart w:id="59" w:name="_Toc15397213"/>
+      <w:bookmarkStart w:id="59" w:name="_Toc22739587"/>
       <w:r>
         <w:t>synopsis</w:t>
       </w:r>
@@ -23950,7 +24306,7 @@
       <w:pPr>
         <w:pStyle w:val="Heading3"/>
       </w:pPr>
-      <w:bookmarkStart w:id="60" w:name="_Toc15397214"/>
+      <w:bookmarkStart w:id="60" w:name="_Toc22739588"/>
       <w:r>
         <w:t>description</w:t>
       </w:r>
@@ -24278,7 +24634,7 @@
       <w:pPr>
         <w:pStyle w:val="Heading3"/>
       </w:pPr>
-      <w:bookmarkStart w:id="61" w:name="_Toc15397215"/>
+      <w:bookmarkStart w:id="61" w:name="_Toc22739589"/>
       <w:r>
         <w:t>example</w:t>
       </w:r>
@@ -24364,7 +24720,7 @@
       <w:pPr>
         <w:pStyle w:val="Heading2"/>
       </w:pPr>
-      <w:bookmarkStart w:id="62" w:name="_Toc15397216"/>
+      <w:bookmarkStart w:id="62" w:name="_Toc22739590"/>
       <w:r>
         <w:rPr>
           <w:rFonts w:hint="eastAsia"/>
@@ -24543,7 +24899,7 @@
       <w:pPr>
         <w:pStyle w:val="Heading3"/>
       </w:pPr>
-      <w:bookmarkStart w:id="63" w:name="_Toc15397217"/>
+      <w:bookmarkStart w:id="63" w:name="_Toc22739591"/>
       <w:r>
         <w:t>synopsis</w:t>
       </w:r>
@@ -24614,7 +24970,7 @@
       <w:pPr>
         <w:pStyle w:val="Heading3"/>
       </w:pPr>
-      <w:bookmarkStart w:id="64" w:name="_Toc15397218"/>
+      <w:bookmarkStart w:id="64" w:name="_Toc22739592"/>
       <w:r>
         <w:t>description</w:t>
       </w:r>
@@ -25015,7 +25371,7 @@
       <w:pPr>
         <w:pStyle w:val="Heading3"/>
       </w:pPr>
-      <w:bookmarkStart w:id="65" w:name="_Toc15397219"/>
+      <w:bookmarkStart w:id="65" w:name="_Toc22739593"/>
       <w:r>
         <w:t>example</w:t>
       </w:r>
@@ -25070,7 +25426,7 @@
       <w:pPr>
         <w:pStyle w:val="Heading3"/>
       </w:pPr>
-      <w:bookmarkStart w:id="66" w:name="_Toc15397220"/>
+      <w:bookmarkStart w:id="66" w:name="_Toc22739594"/>
       <w:r>
         <w:t xml:space="preserve">defining </w:t>
       </w:r>
@@ -25236,9 +25592,277 @@
     </w:p>
     <w:p>
       <w:pPr>
+        <w:pStyle w:val="Heading3"/>
+      </w:pPr>
+      <w:bookmarkStart w:id="67" w:name="_Toc22739595"/>
+      <w:r>
+        <w:t>log</w:t>
+      </w:r>
+      <w:r>
+        <w:t xml:space="preserve"> file</w:t>
+      </w:r>
+      <w:bookmarkEnd w:id="67"/>
+    </w:p>
+    <w:p>
+      <w:pPr>
+        <w:rPr>
+          <w:lang w:eastAsia="en-US"/>
+        </w:rPr>
+      </w:pPr>
+      <w:r>
+        <w:rPr>
+          <w:lang w:eastAsia="en-US"/>
+        </w:rPr>
+        <w:t>All the fpgad messages are recorded in the log file fpgad.log, it located in /var/lib/opae/ directory by default.</w:t>
+      </w:r>
+    </w:p>
+    <w:p>
+      <w:pPr>
+        <w:rPr>
+          <w:lang w:eastAsia="en-US"/>
+        </w:rPr>
+      </w:pPr>
+      <w:r>
+        <w:rPr>
+          <w:lang w:eastAsia="en-US"/>
+        </w:rPr>
+        <w:t>Some typical messages are described below for your reference.</w:t>
+      </w:r>
+    </w:p>
+    <w:p>
+      <w:pPr>
+        <w:pStyle w:val="ListParagraph"/>
+        <w:numPr>
+          <w:ilvl w:val="0"/>
+          <w:numId w:val="24"/>
+        </w:numPr>
+        <w:rPr>
+          <w:i/>
+        </w:rPr>
+      </w:pPr>
+      <w:r>
+        <w:rPr>
+          <w:b/>
+          <w:i/>
+        </w:rPr>
+        <w:t>fpgad-vc: failed to get value object for sensor14</w:t>
+      </w:r>
+      <w:r>
+        <w:rPr>
+          <w:i/>
+        </w:rPr>
+        <w:t xml:space="preserve">. </w:t>
+      </w:r>
+    </w:p>
+    <w:p>
+      <w:pPr>
+        <w:ind w:left="720"/>
+        <w:rPr>
+          <w:color w:val="70AD47" w:themeColor="accent6"/>
+        </w:rPr>
+      </w:pPr>
+      <w:r>
+        <w:rPr>
+          <w:color w:val="70AD47" w:themeColor="accent6"/>
+        </w:rPr>
+        <w:t>sensor</w:t>
+      </w:r>
+      <w:r>
+        <w:rPr>
+          <w:color w:val="70AD47" w:themeColor="accent6"/>
+        </w:rPr>
+        <w:t xml:space="preserve"> is not readable. For example, QSFP is not pluged in, its temperature and voltage sensor cannot be read.</w:t>
+      </w:r>
+    </w:p>
+    <w:p>
+      <w:pPr>
+        <w:pStyle w:val="ListParagraph"/>
+        <w:numPr>
+          <w:ilvl w:val="0"/>
+          <w:numId w:val="24"/>
+        </w:numPr>
+        <w:rPr>
+          <w:i/>
+        </w:rPr>
+      </w:pPr>
+      <w:r>
+        <w:rPr>
+          <w:b/>
+          <w:i/>
+        </w:rPr>
+        <w:t>error interrupt event received.</w:t>
+      </w:r>
+      <w:r>
+        <w:rPr>
+          <w:i/>
+        </w:rPr>
+        <w:t xml:space="preserve"> </w:t>
+      </w:r>
+    </w:p>
+    <w:p>
+      <w:pPr>
+        <w:ind w:left="720"/>
+        <w:rPr>
+          <w:color w:val="70AD47" w:themeColor="accent6"/>
+        </w:rPr>
+      </w:pPr>
+      <w:r>
+        <w:rPr>
+          <w:color w:val="70AD47" w:themeColor="accent6"/>
+        </w:rPr>
+        <w:t>an interrupt event is deteted, it means a FME or PORT error occurred.</w:t>
+      </w:r>
+    </w:p>
+    <w:p>
+      <w:pPr>
+        <w:pStyle w:val="ListParagraph"/>
+        <w:numPr>
+          <w:ilvl w:val="0"/>
+          <w:numId w:val="24"/>
+        </w:numPr>
+        <w:rPr>
+          <w:i/>
+        </w:rPr>
+      </w:pPr>
+      <w:r>
+        <w:rPr>
+          <w:b/>
+          <w:i/>
+        </w:rPr>
+        <w:t>poll count = 1.</w:t>
+      </w:r>
+      <w:r>
+        <w:rPr>
+          <w:i/>
+        </w:rPr>
+        <w:t xml:space="preserve"> </w:t>
+      </w:r>
+    </w:p>
+    <w:p>
+      <w:pPr>
+        <w:ind w:left="720"/>
+        <w:rPr>
+          <w:color w:val="70AD47" w:themeColor="accent6"/>
+        </w:rPr>
+      </w:pPr>
+      <w:r>
+        <w:rPr>
+          <w:color w:val="70AD47" w:themeColor="accent6"/>
+        </w:rPr>
+        <w:t>nubmer 1 represent an extra data come with the interrupt event, can be ignored.</w:t>
+      </w:r>
+    </w:p>
+    <w:p>
+      <w:pPr>
+        <w:pStyle w:val="ListParagraph"/>
+        <w:numPr>
+          <w:ilvl w:val="0"/>
+          <w:numId w:val="24"/>
+        </w:numPr>
+        <w:rPr>
+          <w:i/>
+        </w:rPr>
+      </w:pPr>
+      <w:r>
+        <w:rPr>
+          <w:b/>
+          <w:i/>
+        </w:rPr>
+        <w:t xml:space="preserve">SEU error occurred on fpga @ </w:t>
+      </w:r>
+      <w:r>
+        <w:rPr>
+          <w:b/>
+          <w:i/>
+        </w:rPr>
+        <w:t>0000:25:00.0</w:t>
+      </w:r>
+      <w:r>
+        <w:rPr>
+          <w:i/>
+        </w:rPr>
+        <w:t xml:space="preserve"> </w:t>
+      </w:r>
+    </w:p>
+    <w:p>
+      <w:pPr>
+        <w:ind w:left="720"/>
+        <w:rPr>
+          <w:color w:val="70AD47" w:themeColor="accent6"/>
+        </w:rPr>
+      </w:pPr>
+      <w:r>
+        <w:rPr>
+          <w:color w:val="70AD47" w:themeColor="accent6"/>
+        </w:rPr>
+        <w:t>A10 SEU error is reported.</w:t>
+      </w:r>
+    </w:p>
+    <w:p>
+      <w:pPr>
+        <w:pStyle w:val="ListParagraph"/>
+        <w:numPr>
+          <w:ilvl w:val="0"/>
+          <w:numId w:val="24"/>
+        </w:numPr>
+        <w:rPr>
+          <w:i/>
+        </w:rPr>
+      </w:pPr>
+      <w:r>
+        <w:rPr>
+          <w:b/>
+          <w:i/>
+        </w:rPr>
+        <w:t xml:space="preserve">SEU error occurred on </w:t>
+      </w:r>
+      <w:r>
+        <w:rPr>
+          <w:b/>
+          <w:i/>
+        </w:rPr>
+        <w:t>bmc</w:t>
+      </w:r>
+      <w:r>
+        <w:rPr>
+          <w:b/>
+          <w:i/>
+        </w:rPr>
+        <w:t xml:space="preserve"> @ </w:t>
+      </w:r>
+      <w:r>
+        <w:rPr>
+          <w:b/>
+          <w:i/>
+        </w:rPr>
+        <w:t>0000:25:00.0</w:t>
+      </w:r>
+      <w:r>
+        <w:rPr>
+          <w:i/>
+        </w:rPr>
+        <w:t xml:space="preserve"> </w:t>
+      </w:r>
+    </w:p>
+    <w:p>
+      <w:pPr>
+        <w:ind w:left="720"/>
+        <w:rPr>
+          <w:color w:val="70AD47" w:themeColor="accent6"/>
+        </w:rPr>
+      </w:pPr>
+      <w:r>
+        <w:rPr>
+          <w:color w:val="70AD47" w:themeColor="accent6"/>
+        </w:rPr>
+        <w:t>MAX10 SEU error is reported.</w:t>
+      </w:r>
+    </w:p>
+    <w:p>
+      <w:pPr>
         <w:pStyle w:val="Heading2"/>
       </w:pPr>
-      <w:bookmarkStart w:id="67" w:name="_Toc15397221"/>
+      <w:bookmarkStart w:id="68" w:name="_Toc22739596"/>
       <w:r>
         <w:rPr>
           <w:rFonts w:hint="eastAsia"/>
@@ -25248,7 +25872,7 @@
       <w:r>
         <w:t>ecmode</w:t>
       </w:r>
-      <w:bookmarkEnd w:id="67"/>
+      <w:bookmarkEnd w:id="68"/>
     </w:p>
     <w:p>
       <w:pPr>
@@ -25264,11 +25888,11 @@
       <w:pPr>
         <w:pStyle w:val="Heading3"/>
       </w:pPr>
-      <w:bookmarkStart w:id="68" w:name="_Toc15397222"/>
+      <w:bookmarkStart w:id="69" w:name="_Toc22739597"/>
       <w:r>
         <w:t>synopsis</w:t>
       </w:r>
-      <w:bookmarkEnd w:id="68"/>
+      <w:bookmarkEnd w:id="69"/>
     </w:p>
     <w:p>
       <w:pPr>
@@ -25282,14 +25906,7 @@
           <w:b/>
           <w:lang w:val="en"/>
         </w:rPr>
-        <w:t>f</w:t>
-      </w:r>
-      <w:r>
-        <w:rPr>
-          <w:b/>
-          <w:lang w:val="en"/>
-        </w:rPr>
-        <w:t>ecmode</w:t>
+        <w:t>fecmode</w:t>
       </w:r>
       <w:r>
         <w:rPr>
@@ -25362,11 +25979,11 @@
       <w:pPr>
         <w:pStyle w:val="Heading3"/>
       </w:pPr>
-      <w:bookmarkStart w:id="69" w:name="_Toc15397223"/>
+      <w:bookmarkStart w:id="70" w:name="_Toc22739598"/>
       <w:r>
         <w:t>description</w:t>
       </w:r>
-      <w:bookmarkEnd w:id="69"/>
+      <w:bookmarkEnd w:id="70"/>
     </w:p>
     <w:tbl>
       <w:tblPr>
@@ -25524,19 +26141,7 @@
               <w:rPr>
                 <w:lang w:eastAsia="en-US"/>
               </w:rPr>
-              <w:t>--</w:t>
-            </w:r>
-            <w:r>
-              <w:rPr>
-                <w:lang w:eastAsia="en-US"/>
-              </w:rPr>
-              <w:t>segment</w:t>
-            </w:r>
-            <w:r>
-              <w:rPr>
-                <w:lang w:eastAsia="en-US"/>
-              </w:rPr>
-              <w:t>, -S</w:t>
+              <w:t>--segment, -S</w:t>
             </w:r>
           </w:p>
         </w:tc>
@@ -26013,11 +26618,11 @@
       <w:pPr>
         <w:pStyle w:val="Heading3"/>
       </w:pPr>
-      <w:bookmarkStart w:id="70" w:name="_Toc15397224"/>
+      <w:bookmarkStart w:id="71" w:name="_Toc22739599"/>
       <w:r>
         <w:t>example</w:t>
       </w:r>
-      <w:bookmarkEnd w:id="70"/>
+      <w:bookmarkEnd w:id="71"/>
     </w:p>
     <w:p>
       <w:pPr>
@@ -26085,13 +26690,7 @@
         <w:rPr>
           <w:color w:val="70AD47" w:themeColor="accent6"/>
         </w:rPr>
-        <w:t xml:space="preserve"> bus number if there is only one card)</w:t>
-      </w:r>
-      <w:r>
-        <w:rPr>
-          <w:color w:val="70AD47" w:themeColor="accent6"/>
-        </w:rPr>
-        <w:t>:</w:t>
+        <w:t xml:space="preserve"> bus number if there is only one card):</w:t>
       </w:r>
     </w:p>
     <w:p>
@@ -26104,44 +26703,32 @@
         <w:rPr>
           <w:b/>
         </w:rPr>
-        <w:t xml:space="preserve">fecmode </w:t>
-      </w:r>
-      <w:r>
+        <w:t>fecmode -r</w:t>
+      </w:r>
+    </w:p>
+    <w:p>
+      <w:pPr>
+        <w:rPr>
+          <w:color w:val="70AD47" w:themeColor="accent6"/>
+        </w:rPr>
+      </w:pPr>
+      <w:r>
+        <w:rPr>
+          <w:color w:val="70AD47" w:themeColor="accent6"/>
+        </w:rPr>
+        <w:t xml:space="preserve">This command </w:t>
+      </w:r>
+      <w:r>
+        <w:rPr>
+          <w:color w:val="70AD47" w:themeColor="accent6"/>
+        </w:rPr>
+        <w:t>display the current FEC mode:</w:t>
+      </w:r>
+    </w:p>
+    <w:p>
+      <w:pPr>
         <w:rPr>
           <w:b/>
-        </w:rPr>
-        <w:t>-r</w:t>
-      </w:r>
-    </w:p>
-    <w:p>
-      <w:pPr>
-        <w:rPr>
-          <w:color w:val="70AD47" w:themeColor="accent6"/>
-        </w:rPr>
-      </w:pPr>
-      <w:r>
-        <w:rPr>
-          <w:color w:val="70AD47" w:themeColor="accent6"/>
-        </w:rPr>
-        <w:t xml:space="preserve">This command </w:t>
-      </w:r>
-      <w:r>
-        <w:rPr>
-          <w:color w:val="70AD47" w:themeColor="accent6"/>
-        </w:rPr>
-        <w:t>display the current FEC mode</w:t>
-      </w:r>
-      <w:r>
-        <w:rPr>
-          <w:color w:val="70AD47" w:themeColor="accent6"/>
-        </w:rPr>
-        <w:t>:</w:t>
-      </w:r>
-    </w:p>
-    <w:p>
-      <w:pPr>
-        <w:rPr>
-          <w:lang w:eastAsia="en-US"/>
         </w:rPr>
       </w:pPr>
       <w:r>
@@ -26553,6 +27140,119 @@
     </w:lvl>
   </w:abstractNum>
   <w:abstractNum w:abstractNumId="3" w15:restartNumberingAfterBreak="0">
+    <w:nsid w:val="29781E4B"/>
+    <w:multiLevelType w:val="hybridMultilevel"/>
+    <w:tmpl w:val="D5BAEBFC"/>
+    <w:lvl w:ilvl="0" w:tplc="04090001">
+      <w:start w:val="1"/>
+      <w:numFmt w:val="bullet"/>
+      <w:lvlText w:val=""/>
+      <w:lvlJc w:val="left"/>
+      <w:pPr>
+        <w:ind w:left="720" w:hanging="360"/>
+      </w:pPr>
+      <w:rPr>
+        <w:rFonts w:ascii="Symbol" w:hAnsi="Symbol" w:hint="default"/>
+      </w:rPr>
+    </w:lvl>
+    <w:lvl w:ilvl="1" w:tplc="04090003" w:tentative="1">
+      <w:start w:val="1"/>
+      <w:numFmt w:val="bullet"/>
+      <w:lvlText w:val="o"/>
+      <w:lvlJc w:val="left"/>
+      <w:pPr>
+        <w:ind w:left="1440" w:hanging="360"/>
+      </w:pPr>
+      <w:rPr>
+        <w:rFonts w:ascii="Courier New" w:hAnsi="Courier New" w:cs="Courier New" w:hint="default"/>
+      </w:rPr>
+    </w:lvl>
+    <w:lvl w:ilvl="2" w:tplc="04090005" w:tentative="1">
+      <w:start w:val="1"/>
+      <w:numFmt w:val="bullet"/>
+      <w:lvlText w:val=""/>
+      <w:lvlJc w:val="left"/>
+      <w:pPr>
+        <w:ind w:left="2160" w:hanging="360"/>
+      </w:pPr>
+      <w:rPr>
+        <w:rFonts w:ascii="Wingdings" w:hAnsi="Wingdings" w:hint="default"/>
+      </w:rPr>
+    </w:lvl>
+    <w:lvl w:ilvl="3" w:tplc="04090001" w:tentative="1">
+      <w:start w:val="1"/>
+      <w:numFmt w:val="bullet"/>
+      <w:lvlText w:val=""/>
+      <w:lvlJc w:val="left"/>
+      <w:pPr>
+        <w:ind w:left="2880" w:hanging="360"/>
+      </w:pPr>
+      <w:rPr>
+        <w:rFonts w:ascii="Symbol" w:hAnsi="Symbol" w:hint="default"/>
+      </w:rPr>
+    </w:lvl>
+    <w:lvl w:ilvl="4" w:tplc="04090003" w:tentative="1">
+      <w:start w:val="1"/>
+      <w:numFmt w:val="bullet"/>
+      <w:lvlText w:val="o"/>
+      <w:lvlJc w:val="left"/>
+      <w:pPr>
+        <w:ind w:left="3600" w:hanging="360"/>
+      </w:pPr>
+      <w:rPr>
+        <w:rFonts w:ascii="Courier New" w:hAnsi="Courier New" w:cs="Courier New" w:hint="default"/>
+      </w:rPr>
+    </w:lvl>
+    <w:lvl w:ilvl="5" w:tplc="04090005" w:tentative="1">
+      <w:start w:val="1"/>
+      <w:numFmt w:val="bullet"/>
+      <w:lvlText w:val=""/>
+      <w:lvlJc w:val="left"/>
+      <w:pPr>
+        <w:ind w:left="4320" w:hanging="360"/>
+      </w:pPr>
+      <w:rPr>
+        <w:rFonts w:ascii="Wingdings" w:hAnsi="Wingdings" w:hint="default"/>
+      </w:rPr>
+    </w:lvl>
+    <w:lvl w:ilvl="6" w:tplc="04090001" w:tentative="1">
+      <w:start w:val="1"/>
+      <w:numFmt w:val="bullet"/>
+      <w:lvlText w:val=""/>
+      <w:lvlJc w:val="left"/>
+      <w:pPr>
+        <w:ind w:left="5040" w:hanging="360"/>
+      </w:pPr>
+      <w:rPr>
+        <w:rFonts w:ascii="Symbol" w:hAnsi="Symbol" w:hint="default"/>
+      </w:rPr>
+    </w:lvl>
+    <w:lvl w:ilvl="7" w:tplc="04090003" w:tentative="1">
+      <w:start w:val="1"/>
+      <w:numFmt w:val="bullet"/>
+      <w:lvlText w:val="o"/>
+      <w:lvlJc w:val="left"/>
+      <w:pPr>
+        <w:ind w:left="5760" w:hanging="360"/>
+      </w:pPr>
+      <w:rPr>
+        <w:rFonts w:ascii="Courier New" w:hAnsi="Courier New" w:cs="Courier New" w:hint="default"/>
+      </w:rPr>
+    </w:lvl>
+    <w:lvl w:ilvl="8" w:tplc="04090005" w:tentative="1">
+      <w:start w:val="1"/>
+      <w:numFmt w:val="bullet"/>
+      <w:lvlText w:val=""/>
+      <w:lvlJc w:val="left"/>
+      <w:pPr>
+        <w:ind w:left="6480" w:hanging="360"/>
+      </w:pPr>
+      <w:rPr>
+        <w:rFonts w:ascii="Wingdings" w:hAnsi="Wingdings" w:hint="default"/>
+      </w:rPr>
+    </w:lvl>
+  </w:abstractNum>
+  <w:abstractNum w:abstractNumId="4" w15:restartNumberingAfterBreak="0">
     <w:nsid w:val="34A84A8E"/>
     <w:multiLevelType w:val="hybridMultilevel"/>
     <w:tmpl w:val="3760B1AC"/>
@@ -26665,7 +27365,7 @@
       </w:rPr>
     </w:lvl>
   </w:abstractNum>
-  <w:abstractNum w:abstractNumId="4" w15:restartNumberingAfterBreak="0">
+  <w:abstractNum w:abstractNumId="5" w15:restartNumberingAfterBreak="0">
     <w:nsid w:val="391B11D6"/>
     <w:multiLevelType w:val="multilevel"/>
     <w:tmpl w:val="F0520052"/>
@@ -26796,7 +27496,7 @@
       </w:rPr>
     </w:lvl>
   </w:abstractNum>
-  <w:abstractNum w:abstractNumId="5" w15:restartNumberingAfterBreak="0">
+  <w:abstractNum w:abstractNumId="6" w15:restartNumberingAfterBreak="0">
     <w:nsid w:val="3AEC36AD"/>
     <w:multiLevelType w:val="hybridMultilevel"/>
     <w:tmpl w:val="88CEECB6"/>
@@ -26885,7 +27585,7 @@
       </w:pPr>
     </w:lvl>
   </w:abstractNum>
-  <w:abstractNum w:abstractNumId="6" w15:restartNumberingAfterBreak="0">
+  <w:abstractNum w:abstractNumId="7" w15:restartNumberingAfterBreak="0">
     <w:nsid w:val="49DC509C"/>
     <w:multiLevelType w:val="hybridMultilevel"/>
     <w:tmpl w:val="78282A4C"/>
@@ -26974,7 +27674,7 @@
       </w:pPr>
     </w:lvl>
   </w:abstractNum>
-  <w:abstractNum w:abstractNumId="7" w15:restartNumberingAfterBreak="0">
+  <w:abstractNum w:abstractNumId="8" w15:restartNumberingAfterBreak="0">
     <w:nsid w:val="5EC02EB9"/>
     <w:multiLevelType w:val="multilevel"/>
     <w:tmpl w:val="59966666"/>
@@ -27096,7 +27796,7 @@
       </w:rPr>
     </w:lvl>
   </w:abstractNum>
-  <w:abstractNum w:abstractNumId="8" w15:restartNumberingAfterBreak="0">
+  <w:abstractNum w:abstractNumId="9" w15:restartNumberingAfterBreak="0">
     <w:nsid w:val="762369C3"/>
     <w:multiLevelType w:val="hybridMultilevel"/>
     <w:tmpl w:val="4036E0EE"/>
@@ -27210,70 +27910,76 @@
     </w:lvl>
   </w:abstractNum>
   <w:num w:numId="1">
-    <w:abstractNumId w:val="4"/>
+    <w:abstractNumId w:val="5"/>
   </w:num>
   <w:num w:numId="2">
-    <w:abstractNumId w:val="7"/>
+    <w:abstractNumId w:val="8"/>
   </w:num>
   <w:num w:numId="3">
-    <w:abstractNumId w:val="5"/>
+    <w:abstractNumId w:val="6"/>
   </w:num>
   <w:num w:numId="4">
     <w:abstractNumId w:val="1"/>
   </w:num>
   <w:num w:numId="5">
-    <w:abstractNumId w:val="4"/>
+    <w:abstractNumId w:val="5"/>
   </w:num>
   <w:num w:numId="6">
     <w:abstractNumId w:val="0"/>
   </w:num>
   <w:num w:numId="7">
-    <w:abstractNumId w:val="4"/>
+    <w:abstractNumId w:val="5"/>
   </w:num>
   <w:num w:numId="8">
-    <w:abstractNumId w:val="4"/>
+    <w:abstractNumId w:val="5"/>
   </w:num>
   <w:num w:numId="9">
-    <w:abstractNumId w:val="4"/>
+    <w:abstractNumId w:val="5"/>
   </w:num>
   <w:num w:numId="10">
-    <w:abstractNumId w:val="8"/>
+    <w:abstractNumId w:val="9"/>
   </w:num>
   <w:num w:numId="11">
-    <w:abstractNumId w:val="4"/>
+    <w:abstractNumId w:val="5"/>
   </w:num>
   <w:num w:numId="12">
-    <w:abstractNumId w:val="6"/>
+    <w:abstractNumId w:val="7"/>
   </w:num>
   <w:num w:numId="13">
-    <w:abstractNumId w:val="4"/>
+    <w:abstractNumId w:val="5"/>
   </w:num>
   <w:num w:numId="14">
-    <w:abstractNumId w:val="4"/>
+    <w:abstractNumId w:val="5"/>
   </w:num>
   <w:num w:numId="15">
-    <w:abstractNumId w:val="4"/>
+    <w:abstractNumId w:val="5"/>
   </w:num>
   <w:num w:numId="16">
     <w:abstractNumId w:val="2"/>
   </w:num>
   <w:num w:numId="17">
-    <w:abstractNumId w:val="3"/>
+    <w:abstractNumId w:val="4"/>
   </w:num>
   <w:num w:numId="18">
-    <w:abstractNumId w:val="4"/>
+    <w:abstractNumId w:val="5"/>
   </w:num>
   <w:num w:numId="19">
-    <w:abstractNumId w:val="4"/>
+    <w:abstractNumId w:val="5"/>
   </w:num>
   <w:num w:numId="20">
-    <w:abstractNumId w:val="4"/>
+    <w:abstractNumId w:val="5"/>
   </w:num>
   <w:num w:numId="21">
-    <w:abstractNumId w:val="4"/>
+    <w:abstractNumId w:val="5"/>
   </w:num>
   <w:num w:numId="22">
-    <w:abstractNumId w:val="4"/>
+    <w:abstractNumId w:val="5"/>
+  </w:num>
+  <w:num w:numId="23">
+    <w:abstractNumId w:val="5"/>
+  </w:num>
+  <w:num w:numId="24">
+    <w:abstractNumId w:val="3"/>
   </w:num>
   <w:numIdMacAtCleanup w:val="2"/>
 </w:numbering>
@@ -29724,7 +30430,7 @@
 </file>
 
 <file path=customXml/itemProps6.xml><?xml version="1.0" encoding="utf-8"?>
-<ds:datastoreItem xmlns:ds="http://schemas.openxmlformats.org/officeDocument/2006/customXml" ds:itemID="{CEF2158A-6712-4D8A-ACDB-66B2EB40F8A5}">
+<ds:datastoreItem xmlns:ds="http://schemas.openxmlformats.org/officeDocument/2006/customXml" ds:itemID="{03376D75-2208-4B1F-936B-68876B9435A1}">
   <ds:schemaRefs>
     <ds:schemaRef ds:uri="http://schemas.openxmlformats.org/officeDocument/2006/bibliography"/>
   </ds:schemaRefs>

</xml_diff>